<commit_message>
first changes to manuscript, edits to rebuttal letter
</commit_message>
<xml_diff>
--- a/manuscript versions/JNM_submission2/Rebuttal_Letter_ManuscV1.docx
+++ b/manuscript versions/JNM_submission2/Rebuttal_Letter_ManuscV1.docx
@@ -109,7 +109,27 @@
           <w:szCs w:val="24"/>
           <w:lang w:val="en-US"/>
         </w:rPr>
-        <w:t>In this really interesting study authors are using innovative AI algorithms to estimate chronological age of different group subjects from their neuroimaging data. Interestingly, they are comparing MRI-BAG and FDG PET-BAG as imaging biomarkers of neurodegeneration. Moreover, they explore the associations of these two parameters with cognitive performance and Alzheimer pathology (amyloid and tau), and an estimation of the probability of cognitive outcome value by means of these parameters.</w:t>
+        <w:t xml:space="preserve">In this </w:t>
+      </w:r>
+      <w:proofErr w:type="gramStart"/>
+      <w:r>
+        <w:rPr>
+          <w:rFonts w:ascii="Arial" w:eastAsia="Times New Roman" w:hAnsi="Arial" w:cs="Arial"/>
+          <w:color w:val="000000" w:themeColor="text1"/>
+          <w:szCs w:val="24"/>
+          <w:lang w:val="en-US"/>
+        </w:rPr>
+        <w:t>really interesting</w:t>
+      </w:r>
+      <w:proofErr w:type="gramEnd"/>
+      <w:r>
+        <w:rPr>
+          <w:rFonts w:ascii="Arial" w:eastAsia="Times New Roman" w:hAnsi="Arial" w:cs="Arial"/>
+          <w:color w:val="000000" w:themeColor="text1"/>
+          <w:szCs w:val="24"/>
+          <w:lang w:val="en-US"/>
+        </w:rPr>
+        <w:t xml:space="preserve"> study authors are using innovative AI algorithms to estimate chronological age of different group subjects from their neuroimaging data. Interestingly, they are comparing MRI-BAG and FDG PET-BAG as imaging biomarkers of neurodegeneration. Moreover, they explore the associations of these two parameters with cognitive performance and Alzheimer pathology (amyloid and tau), and an estimation of the probability of cognitive outcome value by means of these parameters.</w:t>
       </w:r>
     </w:p>
     <w:p>
@@ -156,7 +176,73 @@
           <w:szCs w:val="24"/>
           <w:lang w:val="en-US"/>
         </w:rPr>
-        <w:t xml:space="preserve">Unfortunately, the study contains major methodological flaws related to the statistical analysis. Authors extracted an equally sized subsample of stable subjects matched by age and sex to the cohort of all decliners (both in CN+SCDADNI and MCIADNI subjects). Instead of conventional logistic regression, this approach needs a conditional logistic regression analysis due to the presence of matching. Moreover, a case control study like it is proposed here (similar number of subjects matched by age and sex) allows to estimate the Odds Ratio but not the probability of cognitive outcome. For this purpose, a study of cohorts (using the whole population available) would allow to estimate the real probability of conversion. Therefore, it should be discussed with their statistician if this study have to include the whole population adjusted by age and sex as covariates and use a conventional logistic regression analysis to model the relationship between BAG from the significant imaging modality and cognitive outcome. </w:t>
+        <w:t xml:space="preserve">Unfortunately, the study contains major methodological flaws related to the statistical analysis. Authors extracted an equally sized subsample of stable subjects matched by age and sex to the cohort of all decliners </w:t>
+      </w:r>
+      <w:proofErr w:type="gramStart"/>
+      <w:r>
+        <w:rPr>
+          <w:rFonts w:ascii="Arial" w:eastAsia="Times New Roman" w:hAnsi="Arial" w:cs="Arial"/>
+          <w:b/>
+          <w:color w:val="000000" w:themeColor="text1"/>
+          <w:szCs w:val="24"/>
+          <w:lang w:val="en-US"/>
+        </w:rPr>
+        <w:t>(both in CN+SCDADNI</w:t>
+      </w:r>
+      <w:proofErr w:type="gramEnd"/>
+      <w:r>
+        <w:rPr>
+          <w:rFonts w:ascii="Arial" w:eastAsia="Times New Roman" w:hAnsi="Arial" w:cs="Arial"/>
+          <w:b/>
+          <w:color w:val="000000" w:themeColor="text1"/>
+          <w:szCs w:val="24"/>
+          <w:lang w:val="en-US"/>
+        </w:rPr>
+        <w:t xml:space="preserve"> and MCIADNI subjects). Instead of conventional logistic regression, this approach needs a conditional logistic regression analysis due to the presence of matching. Moreover, a case control study like it is proposed here (similar number of subjects matched by age and sex) allows </w:t>
+      </w:r>
+      <w:proofErr w:type="gramStart"/>
+      <w:r>
+        <w:rPr>
+          <w:rFonts w:ascii="Arial" w:eastAsia="Times New Roman" w:hAnsi="Arial" w:cs="Arial"/>
+          <w:b/>
+          <w:color w:val="000000" w:themeColor="text1"/>
+          <w:szCs w:val="24"/>
+          <w:lang w:val="en-US"/>
+        </w:rPr>
+        <w:t>to estimate</w:t>
+      </w:r>
+      <w:proofErr w:type="gramEnd"/>
+      <w:r>
+        <w:rPr>
+          <w:rFonts w:ascii="Arial" w:eastAsia="Times New Roman" w:hAnsi="Arial" w:cs="Arial"/>
+          <w:b/>
+          <w:color w:val="000000" w:themeColor="text1"/>
+          <w:szCs w:val="24"/>
+          <w:lang w:val="en-US"/>
+        </w:rPr>
+        <w:t xml:space="preserve"> the Odds Ratio but not the probability of cognitive outcome. For this purpose, a study of cohorts (using the whole population available) would allow to estimate the real probability of conversion. Therefore, it </w:t>
+      </w:r>
+      <w:proofErr w:type="gramStart"/>
+      <w:r>
+        <w:rPr>
+          <w:rFonts w:ascii="Arial" w:eastAsia="Times New Roman" w:hAnsi="Arial" w:cs="Arial"/>
+          <w:b/>
+          <w:color w:val="000000" w:themeColor="text1"/>
+          <w:szCs w:val="24"/>
+          <w:lang w:val="en-US"/>
+        </w:rPr>
+        <w:t>should be discussed</w:t>
+      </w:r>
+      <w:proofErr w:type="gramEnd"/>
+      <w:r>
+        <w:rPr>
+          <w:rFonts w:ascii="Arial" w:eastAsia="Times New Roman" w:hAnsi="Arial" w:cs="Arial"/>
+          <w:b/>
+          <w:color w:val="000000" w:themeColor="text1"/>
+          <w:szCs w:val="24"/>
+          <w:lang w:val="en-US"/>
+        </w:rPr>
+        <w:t xml:space="preserve"> with their statistician if this study have to include the whole population adjusted by age and sex as covariates and use a conventional logistic regression analysis to model the relationship between BAG from the significant imaging modality and cognitive outcome. </w:t>
       </w:r>
     </w:p>
     <w:p>
@@ -245,7 +331,27 @@
           <w:szCs w:val="24"/>
           <w:lang w:val="en-US"/>
         </w:rPr>
-        <w:t xml:space="preserve">are not equal to 50%, which was implicitly assumed by creating a case-control study. </w:t>
+        <w:t xml:space="preserve">are not equal to 50%, which </w:t>
+      </w:r>
+      <w:proofErr w:type="gramStart"/>
+      <w:r>
+        <w:rPr>
+          <w:rFonts w:ascii="Arial" w:eastAsia="Times New Roman" w:hAnsi="Arial" w:cs="Arial"/>
+          <w:color w:val="000000" w:themeColor="text1"/>
+          <w:szCs w:val="24"/>
+          <w:lang w:val="en-US"/>
+        </w:rPr>
+        <w:t>was implicitly assumed</w:t>
+      </w:r>
+      <w:proofErr w:type="gramEnd"/>
+      <w:r>
+        <w:rPr>
+          <w:rFonts w:ascii="Arial" w:eastAsia="Times New Roman" w:hAnsi="Arial" w:cs="Arial"/>
+          <w:color w:val="000000" w:themeColor="text1"/>
+          <w:szCs w:val="24"/>
+          <w:lang w:val="en-US"/>
+        </w:rPr>
+        <w:t xml:space="preserve"> by creating a case-control study. </w:t>
       </w:r>
       <w:r>
         <w:rPr>
@@ -379,7 +485,27 @@
           <w:szCs w:val="24"/>
           <w:lang w:val="en-US"/>
         </w:rPr>
-        <w:t xml:space="preserve">2) Additionally, we investigated and present model calibration in the revised version of the manuscript to </w:t>
+        <w:t xml:space="preserve">2) Additionally, we investigated and present model calibration in the revised version of the </w:t>
+      </w:r>
+      <w:proofErr w:type="gramStart"/>
+      <w:r>
+        <w:rPr>
+          <w:rFonts w:ascii="Arial" w:eastAsia="Times New Roman" w:hAnsi="Arial" w:cs="Arial"/>
+          <w:color w:val="000000" w:themeColor="text1"/>
+          <w:szCs w:val="24"/>
+          <w:lang w:val="en-US"/>
+        </w:rPr>
+        <w:t>manuscript</w:t>
+      </w:r>
+      <w:proofErr w:type="gramEnd"/>
+      <w:r>
+        <w:rPr>
+          <w:rFonts w:ascii="Arial" w:eastAsia="Times New Roman" w:hAnsi="Arial" w:cs="Arial"/>
+          <w:color w:val="000000" w:themeColor="text1"/>
+          <w:szCs w:val="24"/>
+          <w:lang w:val="en-US"/>
+        </w:rPr>
+        <w:t xml:space="preserve"> to </w:t>
       </w:r>
       <w:r>
         <w:rPr>
@@ -543,7 +669,51 @@
           <w:szCs w:val="24"/>
           <w:lang w:val="en-US"/>
         </w:rPr>
-        <w:t xml:space="preserve">Some of the statistical methods are described in the specific sections of comparisons and correlations performed. However, there is a lack of section where all the statistical analysis should be detailed. Moreover, the description of r of Pearson and rho of Spearman analysis only appears at the results section. </w:t>
+        <w:t xml:space="preserve">Some of the statistical methods </w:t>
+      </w:r>
+      <w:proofErr w:type="gramStart"/>
+      <w:r>
+        <w:rPr>
+          <w:rFonts w:ascii="Arial" w:eastAsia="Times New Roman" w:hAnsi="Arial" w:cs="Arial"/>
+          <w:b/>
+          <w:color w:val="000000" w:themeColor="text1"/>
+          <w:szCs w:val="24"/>
+          <w:lang w:val="en-US"/>
+        </w:rPr>
+        <w:t>are described</w:t>
+      </w:r>
+      <w:proofErr w:type="gramEnd"/>
+      <w:r>
+        <w:rPr>
+          <w:rFonts w:ascii="Arial" w:eastAsia="Times New Roman" w:hAnsi="Arial" w:cs="Arial"/>
+          <w:b/>
+          <w:color w:val="000000" w:themeColor="text1"/>
+          <w:szCs w:val="24"/>
+          <w:lang w:val="en-US"/>
+        </w:rPr>
+        <w:t xml:space="preserve"> in the specific sections of comparisons and correlations performed. However, there is a lack of section where all the statistical analysis </w:t>
+      </w:r>
+      <w:proofErr w:type="gramStart"/>
+      <w:r>
+        <w:rPr>
+          <w:rFonts w:ascii="Arial" w:eastAsia="Times New Roman" w:hAnsi="Arial" w:cs="Arial"/>
+          <w:b/>
+          <w:color w:val="000000" w:themeColor="text1"/>
+          <w:szCs w:val="24"/>
+          <w:lang w:val="en-US"/>
+        </w:rPr>
+        <w:t>should be detailed</w:t>
+      </w:r>
+      <w:proofErr w:type="gramEnd"/>
+      <w:r>
+        <w:rPr>
+          <w:rFonts w:ascii="Arial" w:eastAsia="Times New Roman" w:hAnsi="Arial" w:cs="Arial"/>
+          <w:b/>
+          <w:color w:val="000000" w:themeColor="text1"/>
+          <w:szCs w:val="24"/>
+          <w:lang w:val="en-US"/>
+        </w:rPr>
+        <w:t xml:space="preserve">. Moreover, the description of r of Pearson and rho of Spearman analysis only appears at the results section. </w:t>
       </w:r>
     </w:p>
     <w:p>
@@ -607,6 +777,7 @@
           <w:lang w:val="en-US"/>
         </w:rPr>
       </w:pPr>
+      <w:commentRangeStart w:id="0"/>
       <w:r>
         <w:rPr>
           <w:rFonts w:ascii="Arial" w:eastAsia="Times New Roman" w:hAnsi="Arial" w:cs="Arial"/>
@@ -623,16 +794,32 @@
           <w:szCs w:val="24"/>
           <w:lang w:val="en-US"/>
         </w:rPr>
-        <w:t>, including justification for the usage of the Pearson or Spearman method for correlation (this comment), mean difference and confidence intervals (comment #4 and #6)</w:t>
-      </w:r>
-      <w:r>
-        <w:rPr>
-          <w:rFonts w:ascii="Arial" w:eastAsia="Times New Roman" w:hAnsi="Arial" w:cs="Arial"/>
-          <w:color w:val="000000" w:themeColor="text1"/>
-          <w:szCs w:val="24"/>
-          <w:lang w:val="en-US"/>
-        </w:rPr>
-        <w:t>.</w:t>
+        <w:t xml:space="preserve"> (p. 7)</w:t>
+      </w:r>
+      <w:r>
+        <w:rPr>
+          <w:rFonts w:ascii="Arial" w:eastAsia="Times New Roman" w:hAnsi="Arial" w:cs="Arial"/>
+          <w:color w:val="000000" w:themeColor="text1"/>
+          <w:szCs w:val="24"/>
+          <w:lang w:val="en-US"/>
+        </w:rPr>
+        <w:t>, including justification for the usage of the Pearson or Spearman method for</w:t>
+      </w:r>
+      <w:r>
+        <w:rPr>
+          <w:rFonts w:ascii="Arial" w:eastAsia="Times New Roman" w:hAnsi="Arial" w:cs="Arial"/>
+          <w:color w:val="000000" w:themeColor="text1"/>
+          <w:szCs w:val="24"/>
+          <w:lang w:val="en-US"/>
+        </w:rPr>
+        <w:t xml:space="preserve"> correlation.</w:t>
+      </w:r>
+      <w:commentRangeEnd w:id="0"/>
+      <w:r>
+        <w:rPr>
+          <w:rStyle w:val="Kommentarzeichen"/>
+        </w:rPr>
+        <w:commentReference w:id="0"/>
       </w:r>
     </w:p>
     <w:p>
@@ -751,7 +938,27 @@
           <w:lang w:val="en-US"/>
         </w:rPr>
         <w:lastRenderedPageBreak/>
-        <w:t>Following this comment, we changed from using 50% probability as threshold to the more dynamic option of observing AUC ROC, and, importantly, also precision-recall curves to infer an optimal cut-off for pending cognitive decline.</w:t>
+        <w:t xml:space="preserve">Following this comment, we changed from using 50% probability as threshold to the more dynamic option of observing AUC ROC, and, </w:t>
+      </w:r>
+      <w:proofErr w:type="gramStart"/>
+      <w:r>
+        <w:rPr>
+          <w:rFonts w:ascii="Arial" w:eastAsia="Times New Roman" w:hAnsi="Arial" w:cs="Arial"/>
+          <w:color w:val="000000" w:themeColor="text1"/>
+          <w:szCs w:val="24"/>
+          <w:lang w:val="en-US"/>
+        </w:rPr>
+        <w:t>importantly, also</w:t>
+      </w:r>
+      <w:proofErr w:type="gramEnd"/>
+      <w:r>
+        <w:rPr>
+          <w:rFonts w:ascii="Arial" w:eastAsia="Times New Roman" w:hAnsi="Arial" w:cs="Arial"/>
+          <w:color w:val="000000" w:themeColor="text1"/>
+          <w:szCs w:val="24"/>
+          <w:lang w:val="en-US"/>
+        </w:rPr>
+        <w:t xml:space="preserve"> precision-recall curves to infer an optimal cut-off for pending cognitive decline.</w:t>
       </w:r>
     </w:p>
     <w:p>
@@ -881,7 +1088,43 @@
           <w:szCs w:val="24"/>
           <w:lang w:val="en-US"/>
         </w:rPr>
-        <w:t>See answer to comment #2.</w:t>
+        <w:t xml:space="preserve">We now </w:t>
+      </w:r>
+      <w:r>
+        <w:rPr>
+          <w:rFonts w:ascii="Arial" w:eastAsia="Times New Roman" w:hAnsi="Arial" w:cs="Arial"/>
+          <w:color w:val="000000" w:themeColor="text1"/>
+          <w:szCs w:val="24"/>
+          <w:lang w:val="en-US"/>
+        </w:rPr>
+        <w:t>present the mean difference and c</w:t>
+      </w:r>
+      <w:r>
+        <w:rPr>
+          <w:rFonts w:ascii="Arial" w:eastAsia="Times New Roman" w:hAnsi="Arial" w:cs="Arial"/>
+          <w:color w:val="000000" w:themeColor="text1"/>
+          <w:szCs w:val="24"/>
+          <w:lang w:val="en-US"/>
+        </w:rPr>
+        <w:t>onfidence interval instead of the t-</w:t>
+      </w:r>
+      <w:r>
+        <w:rPr>
+          <w:rFonts w:ascii="Arial" w:eastAsia="Times New Roman" w:hAnsi="Arial" w:cs="Arial"/>
+          <w:color w:val="000000" w:themeColor="text1"/>
+          <w:szCs w:val="24"/>
+          <w:lang w:val="en-US"/>
+        </w:rPr>
+        <w:t>statistic</w:t>
+      </w:r>
+      <w:r>
+        <w:rPr>
+          <w:rFonts w:ascii="Arial" w:eastAsia="Times New Roman" w:hAnsi="Arial" w:cs="Arial"/>
+          <w:color w:val="000000" w:themeColor="text1"/>
+          <w:szCs w:val="24"/>
+          <w:lang w:val="en-US"/>
+        </w:rPr>
+        <w:t>.</w:t>
       </w:r>
     </w:p>
     <w:p>
@@ -951,15 +1194,49 @@
           <w:lang w:val="en-US"/>
         </w:rPr>
       </w:pPr>
-      <w:r>
-        <w:rPr>
-          <w:rFonts w:ascii="Arial" w:eastAsia="Times New Roman" w:hAnsi="Arial" w:cs="Arial"/>
-          <w:b/>
-          <w:color w:val="000000" w:themeColor="text1"/>
-          <w:szCs w:val="24"/>
-          <w:lang w:val="en-US"/>
-        </w:rPr>
-        <w:t xml:space="preserve">PPV and NPV can´t be estimated in case control studies unless you used specific methods (i.e. Mercaldo). </w:t>
+      <w:proofErr w:type="gramStart"/>
+      <w:r>
+        <w:rPr>
+          <w:rFonts w:ascii="Arial" w:eastAsia="Times New Roman" w:hAnsi="Arial" w:cs="Arial"/>
+          <w:b/>
+          <w:color w:val="000000" w:themeColor="text1"/>
+          <w:szCs w:val="24"/>
+          <w:lang w:val="en-US"/>
+        </w:rPr>
+        <w:t>PPV and NPV can´t be estimated</w:t>
+      </w:r>
+      <w:proofErr w:type="gramEnd"/>
+      <w:r>
+        <w:rPr>
+          <w:rFonts w:ascii="Arial" w:eastAsia="Times New Roman" w:hAnsi="Arial" w:cs="Arial"/>
+          <w:b/>
+          <w:color w:val="000000" w:themeColor="text1"/>
+          <w:szCs w:val="24"/>
+          <w:lang w:val="en-US"/>
+        </w:rPr>
+        <w:t xml:space="preserve"> in case control studies unless you used specific methods (i.e. </w:t>
+      </w:r>
+      <w:proofErr w:type="spellStart"/>
+      <w:r>
+        <w:rPr>
+          <w:rFonts w:ascii="Arial" w:eastAsia="Times New Roman" w:hAnsi="Arial" w:cs="Arial"/>
+          <w:b/>
+          <w:color w:val="000000" w:themeColor="text1"/>
+          <w:szCs w:val="24"/>
+          <w:lang w:val="en-US"/>
+        </w:rPr>
+        <w:t>Mercaldo</w:t>
+      </w:r>
+      <w:proofErr w:type="spellEnd"/>
+      <w:r>
+        <w:rPr>
+          <w:rFonts w:ascii="Arial" w:eastAsia="Times New Roman" w:hAnsi="Arial" w:cs="Arial"/>
+          <w:b/>
+          <w:color w:val="000000" w:themeColor="text1"/>
+          <w:szCs w:val="24"/>
+          <w:lang w:val="en-US"/>
+        </w:rPr>
+        <w:t xml:space="preserve">). </w:t>
       </w:r>
     </w:p>
     <w:p>
@@ -1161,7 +1438,25 @@
           <w:szCs w:val="24"/>
           <w:lang w:val="en-US"/>
         </w:rPr>
-        <w:t>See answer to comment #2.</w:t>
+        <w:t xml:space="preserve">We now </w:t>
+      </w:r>
+      <w:r>
+        <w:rPr>
+          <w:rFonts w:ascii="Arial" w:eastAsia="Times New Roman" w:hAnsi="Arial" w:cs="Arial"/>
+          <w:color w:val="000000" w:themeColor="text1"/>
+          <w:szCs w:val="24"/>
+          <w:lang w:val="en-US"/>
+        </w:rPr>
+        <w:t>present</w:t>
+      </w:r>
+      <w:r>
+        <w:rPr>
+          <w:rFonts w:ascii="Arial" w:eastAsia="Times New Roman" w:hAnsi="Arial" w:cs="Arial"/>
+          <w:color w:val="000000" w:themeColor="text1"/>
+          <w:szCs w:val="24"/>
+          <w:lang w:val="en-US"/>
+        </w:rPr>
+        <w:t xml:space="preserve"> confidence intervals for all indexes described.</w:t>
       </w:r>
     </w:p>
     <w:p>
@@ -1239,7 +1534,29 @@
           <w:szCs w:val="24"/>
           <w:lang w:val="en-US"/>
         </w:rPr>
-        <w:t>The term marginal is frequently misleading in the text. It should be used “very weak but almost significant”. Take into account that very big sample sizes lead to a lot of irrelevant but statistically not significant findings.</w:t>
+        <w:t xml:space="preserve">The term marginal is frequently misleading in the text. It should be used “very weak but almost significant”. Take into account that very big sample sizes lead to </w:t>
+      </w:r>
+      <w:proofErr w:type="gramStart"/>
+      <w:r>
+        <w:rPr>
+          <w:rFonts w:ascii="Arial" w:eastAsia="Times New Roman" w:hAnsi="Arial" w:cs="Arial"/>
+          <w:b/>
+          <w:color w:val="000000" w:themeColor="text1"/>
+          <w:szCs w:val="24"/>
+          <w:lang w:val="en-US"/>
+        </w:rPr>
+        <w:t>a lot of</w:t>
+      </w:r>
+      <w:proofErr w:type="gramEnd"/>
+      <w:r>
+        <w:rPr>
+          <w:rFonts w:ascii="Arial" w:eastAsia="Times New Roman" w:hAnsi="Arial" w:cs="Arial"/>
+          <w:b/>
+          <w:color w:val="000000" w:themeColor="text1"/>
+          <w:szCs w:val="24"/>
+          <w:lang w:val="en-US"/>
+        </w:rPr>
+        <w:t xml:space="preserve"> irrelevant but statistically not significant findings.</w:t>
       </w:r>
     </w:p>
     <w:p>
@@ -1304,14 +1621,59 @@
           <w:lang w:val="en-US"/>
         </w:rPr>
       </w:pPr>
-      <w:r>
-        <w:rPr>
-          <w:rFonts w:ascii="Arial" w:eastAsia="Times New Roman" w:hAnsi="Arial" w:cs="Arial"/>
-          <w:color w:val="000000" w:themeColor="text1"/>
-          <w:szCs w:val="24"/>
-          <w:lang w:val="en-US"/>
-        </w:rPr>
-        <w:t>As described in the new “statistical analyses” section, we now consider the following significance levels: p &lt; .1 = “almost significant”, p &lt; .05 = “significant”, p &lt; Bonferroni correction = “significant after Bonferroni correction”. Due to the multitude of analyses conducted and JNM’s word limitation, we did not incorporate the whole term “very weak but almost significant”.</w:t>
+      <w:commentRangeStart w:id="1"/>
+      <w:r>
+        <w:rPr>
+          <w:rFonts w:ascii="Arial" w:eastAsia="Times New Roman" w:hAnsi="Arial" w:cs="Arial"/>
+          <w:color w:val="000000" w:themeColor="text1"/>
+          <w:szCs w:val="24"/>
+          <w:lang w:val="en-US"/>
+        </w:rPr>
+        <w:t>As described in the new “statistical analyses” section</w:t>
+      </w:r>
+      <w:r>
+        <w:rPr>
+          <w:rFonts w:ascii="Arial" w:eastAsia="Times New Roman" w:hAnsi="Arial" w:cs="Arial"/>
+          <w:color w:val="000000" w:themeColor="text1"/>
+          <w:szCs w:val="24"/>
+          <w:lang w:val="en-US"/>
+        </w:rPr>
+        <w:t xml:space="preserve"> (</w:t>
+      </w:r>
+      <w:r>
+        <w:rPr>
+          <w:rFonts w:ascii="Arial" w:eastAsia="Times New Roman" w:hAnsi="Arial" w:cs="Arial"/>
+          <w:color w:val="000000" w:themeColor="text1"/>
+          <w:szCs w:val="24"/>
+          <w:highlight w:val="yellow"/>
+          <w:lang w:val="en-US"/>
+        </w:rPr>
+        <w:t>p. XX</w:t>
+      </w:r>
+      <w:r>
+        <w:rPr>
+          <w:rFonts w:ascii="Arial" w:eastAsia="Times New Roman" w:hAnsi="Arial" w:cs="Arial"/>
+          <w:color w:val="000000" w:themeColor="text1"/>
+          <w:szCs w:val="24"/>
+          <w:lang w:val="en-US"/>
+        </w:rPr>
+        <w:t>)</w:t>
+      </w:r>
+      <w:r>
+        <w:rPr>
+          <w:rFonts w:ascii="Arial" w:eastAsia="Times New Roman" w:hAnsi="Arial" w:cs="Arial"/>
+          <w:color w:val="000000" w:themeColor="text1"/>
+          <w:szCs w:val="24"/>
+          <w:lang w:val="en-US"/>
+        </w:rPr>
+        <w:t>, we now consider the following significance levels: p &lt; .1 = “almost significant”, p &lt; .05 = “significant”, p &lt; Bonferroni correction = “significant after Bonferroni correction”. Due to the multitude of analyses conducted and JNM’s word limitation, we did not incorporate the whole term “very weak but almost significant”.</w:t>
+      </w:r>
+      <w:commentRangeEnd w:id="1"/>
+      <w:r>
+        <w:rPr>
+          <w:rStyle w:val="Kommentarzeichen"/>
+        </w:rPr>
+        <w:commentReference w:id="1"/>
       </w:r>
     </w:p>
     <w:p>
@@ -1389,7 +1751,29 @@
           <w:szCs w:val="24"/>
           <w:lang w:val="en-US"/>
         </w:rPr>
-        <w:t>Use “FDG PET BAG” instead of “FDG PET” when referring specifically to this particular parameter, (FDG PET is a more general term which offers some additional important parameters). Example: “… both MRI- and FDG-PET-BAG significantly predicted cognitive outcome in MCIADNI, while only FDG-PET predicted cognitive outcome in CN+SCDADNI (see Tables SM2-SM5 for estimates of logistic regression in sample 1 analyses using only one imaging modality).”</w:t>
+        <w:t xml:space="preserve">Use “FDG PET BAG” instead of “FDG PET” when referring specifically to this particular parameter, (FDG PET is a more general </w:t>
+      </w:r>
+      <w:proofErr w:type="gramStart"/>
+      <w:r>
+        <w:rPr>
+          <w:rFonts w:ascii="Arial" w:eastAsia="Times New Roman" w:hAnsi="Arial" w:cs="Arial"/>
+          <w:b/>
+          <w:color w:val="000000" w:themeColor="text1"/>
+          <w:szCs w:val="24"/>
+          <w:lang w:val="en-US"/>
+        </w:rPr>
+        <w:t>term which</w:t>
+      </w:r>
+      <w:proofErr w:type="gramEnd"/>
+      <w:r>
+        <w:rPr>
+          <w:rFonts w:ascii="Arial" w:eastAsia="Times New Roman" w:hAnsi="Arial" w:cs="Arial"/>
+          <w:b/>
+          <w:color w:val="000000" w:themeColor="text1"/>
+          <w:szCs w:val="24"/>
+          <w:lang w:val="en-US"/>
+        </w:rPr>
+        <w:t xml:space="preserve"> offers some additional important parameters). Example: “… both MRI- and FDG-PET-BAG significantly predicted cognitive outcome in MCIADNI, while only FDG-PET predicted cognitive outcome in CN+SCDADNI (see Tables SM2-SM5 for estimates of logistic regression in sample 1 analyses using only one imaging modality).”</w:t>
       </w:r>
     </w:p>
     <w:p>
@@ -1539,7 +1923,29 @@
           <w:szCs w:val="24"/>
           <w:lang w:val="en-US"/>
         </w:rPr>
-        <w:t xml:space="preserve">Please use “and” or “or“ instead of a “slash” in the text. These are two </w:t>
+        <w:t>Please use “and” or “or</w:t>
+      </w:r>
+      <w:proofErr w:type="gramStart"/>
+      <w:r>
+        <w:rPr>
+          <w:rFonts w:ascii="Arial" w:eastAsia="Times New Roman" w:hAnsi="Arial" w:cs="Arial"/>
+          <w:b/>
+          <w:color w:val="000000" w:themeColor="text1"/>
+          <w:szCs w:val="24"/>
+          <w:lang w:val="en-US"/>
+        </w:rPr>
+        <w:t>“ instead</w:t>
+      </w:r>
+      <w:proofErr w:type="gramEnd"/>
+      <w:r>
+        <w:rPr>
+          <w:rFonts w:ascii="Arial" w:eastAsia="Times New Roman" w:hAnsi="Arial" w:cs="Arial"/>
+          <w:b/>
+          <w:color w:val="000000" w:themeColor="text1"/>
+          <w:szCs w:val="24"/>
+          <w:lang w:val="en-US"/>
+        </w:rPr>
+        <w:t xml:space="preserve"> of a “slash” in the text. These are two </w:t>
       </w:r>
       <w:r>
         <w:rPr>
@@ -1613,7 +2019,29 @@
           <w:lang w:val="en-US"/>
         </w:rPr>
         <w:tab/>
-        <w:t xml:space="preserve">“… cognitively normal (CN)/had subjective cognitive decline (SCD)”. You can use CN/SCD as an acronymous but after an explanatory text without symbols. </w:t>
+        <w:t xml:space="preserve">“… cognitively normal (CN)/had subjective cognitive decline (SCD)”. You can use CN/SCD as an </w:t>
+      </w:r>
+      <w:proofErr w:type="spellStart"/>
+      <w:r>
+        <w:rPr>
+          <w:rFonts w:ascii="Arial" w:eastAsia="Times New Roman" w:hAnsi="Arial" w:cs="Arial"/>
+          <w:b/>
+          <w:color w:val="000000" w:themeColor="text1"/>
+          <w:szCs w:val="24"/>
+          <w:lang w:val="en-US"/>
+        </w:rPr>
+        <w:t>acronymous</w:t>
+      </w:r>
+      <w:proofErr w:type="spellEnd"/>
+      <w:r>
+        <w:rPr>
+          <w:rFonts w:ascii="Arial" w:eastAsia="Times New Roman" w:hAnsi="Arial" w:cs="Arial"/>
+          <w:b/>
+          <w:color w:val="000000" w:themeColor="text1"/>
+          <w:szCs w:val="24"/>
+          <w:lang w:val="en-US"/>
+        </w:rPr>
+        <w:t xml:space="preserve"> but after an explanatory text without symbols. </w:t>
       </w:r>
     </w:p>
     <w:p>
@@ -1739,7 +2167,27 @@
           <w:szCs w:val="24"/>
           <w:lang w:val="en-US"/>
         </w:rPr>
-        <w:t>In the revised version of the manuscript, we have disentangled the groups CN and SCD, where possible. All other positions in the text that previously contained a slash were corrected as per the reviewer’s suggestion.</w:t>
+        <w:t xml:space="preserve">In the revised version of the manuscript, we have disentangled the groups CN and SCD, where possible. All other positions in the text that previously contained a slash </w:t>
+      </w:r>
+      <w:proofErr w:type="gramStart"/>
+      <w:r>
+        <w:rPr>
+          <w:rFonts w:ascii="Arial" w:eastAsia="Times New Roman" w:hAnsi="Arial" w:cs="Arial"/>
+          <w:color w:val="000000" w:themeColor="text1"/>
+          <w:szCs w:val="24"/>
+          <w:lang w:val="en-US"/>
+        </w:rPr>
+        <w:t>were corrected</w:t>
+      </w:r>
+      <w:proofErr w:type="gramEnd"/>
+      <w:r>
+        <w:rPr>
+          <w:rFonts w:ascii="Arial" w:eastAsia="Times New Roman" w:hAnsi="Arial" w:cs="Arial"/>
+          <w:color w:val="000000" w:themeColor="text1"/>
+          <w:szCs w:val="24"/>
+          <w:lang w:val="en-US"/>
+        </w:rPr>
+        <w:t xml:space="preserve"> as per the reviewer’s suggestion.</w:t>
       </w:r>
     </w:p>
     <w:p>
@@ -1817,7 +2265,73 @@
           <w:szCs w:val="24"/>
           <w:lang w:val="en-US"/>
         </w:rPr>
-        <w:t>Please explain why you didn’t consider to add the Ratio CSF AB-pTau to the single AB or pTau in CSF.</w:t>
+        <w:t xml:space="preserve">Please explain why you </w:t>
+      </w:r>
+      <w:proofErr w:type="gramStart"/>
+      <w:r>
+        <w:rPr>
+          <w:rFonts w:ascii="Arial" w:eastAsia="Times New Roman" w:hAnsi="Arial" w:cs="Arial"/>
+          <w:b/>
+          <w:color w:val="000000" w:themeColor="text1"/>
+          <w:szCs w:val="24"/>
+          <w:lang w:val="en-US"/>
+        </w:rPr>
+        <w:t>didn’t</w:t>
+      </w:r>
+      <w:proofErr w:type="gramEnd"/>
+      <w:r>
+        <w:rPr>
+          <w:rFonts w:ascii="Arial" w:eastAsia="Times New Roman" w:hAnsi="Arial" w:cs="Arial"/>
+          <w:b/>
+          <w:color w:val="000000" w:themeColor="text1"/>
+          <w:szCs w:val="24"/>
+          <w:lang w:val="en-US"/>
+        </w:rPr>
+        <w:t xml:space="preserve"> consider to add the Ratio CSF AB-</w:t>
+      </w:r>
+      <w:proofErr w:type="spellStart"/>
+      <w:r>
+        <w:rPr>
+          <w:rFonts w:ascii="Arial" w:eastAsia="Times New Roman" w:hAnsi="Arial" w:cs="Arial"/>
+          <w:b/>
+          <w:color w:val="000000" w:themeColor="text1"/>
+          <w:szCs w:val="24"/>
+          <w:lang w:val="en-US"/>
+        </w:rPr>
+        <w:t>pTau</w:t>
+      </w:r>
+      <w:proofErr w:type="spellEnd"/>
+      <w:r>
+        <w:rPr>
+          <w:rFonts w:ascii="Arial" w:eastAsia="Times New Roman" w:hAnsi="Arial" w:cs="Arial"/>
+          <w:b/>
+          <w:color w:val="000000" w:themeColor="text1"/>
+          <w:szCs w:val="24"/>
+          <w:lang w:val="en-US"/>
+        </w:rPr>
+        <w:t xml:space="preserve"> to the single AB or </w:t>
+      </w:r>
+      <w:proofErr w:type="spellStart"/>
+      <w:r>
+        <w:rPr>
+          <w:rFonts w:ascii="Arial" w:eastAsia="Times New Roman" w:hAnsi="Arial" w:cs="Arial"/>
+          <w:b/>
+          <w:color w:val="000000" w:themeColor="text1"/>
+          <w:szCs w:val="24"/>
+          <w:lang w:val="en-US"/>
+        </w:rPr>
+        <w:t>pTau</w:t>
+      </w:r>
+      <w:proofErr w:type="spellEnd"/>
+      <w:r>
+        <w:rPr>
+          <w:rFonts w:ascii="Arial" w:eastAsia="Times New Roman" w:hAnsi="Arial" w:cs="Arial"/>
+          <w:b/>
+          <w:color w:val="000000" w:themeColor="text1"/>
+          <w:szCs w:val="24"/>
+          <w:lang w:val="en-US"/>
+        </w:rPr>
+        <w:t xml:space="preserve"> in CSF.</w:t>
       </w:r>
     </w:p>
     <w:p>
@@ -1916,16 +2430,7 @@
           <w:szCs w:val="24"/>
           <w:lang w:val="en-US"/>
         </w:rPr>
-        <w:t>/</w:t>
-      </w:r>
-      <w:r>
-        <w:rPr>
-          <w:rFonts w:ascii="Arial" w:eastAsia="Times New Roman" w:hAnsi="Arial" w:cs="Arial"/>
-          <w:color w:val="000000" w:themeColor="text1"/>
-          <w:szCs w:val="24"/>
-          <w:lang w:val="en-US"/>
-        </w:rPr>
-        <w:t>A</w:t>
+        <w:t>/A</w:t>
       </w:r>
       <w:r>
         <w:rPr>
@@ -1953,7 +2458,27 @@
           <w:szCs w:val="24"/>
           <w:lang w:val="en-US"/>
         </w:rPr>
-        <w:t xml:space="preserve"> ratio is strongly correlated with PET amyloid load [2], which is the gold standard for </w:t>
+        <w:t xml:space="preserve"> ratio </w:t>
+      </w:r>
+      <w:proofErr w:type="gramStart"/>
+      <w:r>
+        <w:rPr>
+          <w:rFonts w:ascii="Arial" w:eastAsia="Times New Roman" w:hAnsi="Arial" w:cs="Arial"/>
+          <w:color w:val="000000" w:themeColor="text1"/>
+          <w:szCs w:val="24"/>
+          <w:lang w:val="en-US"/>
+        </w:rPr>
+        <w:t>is strongly correlated</w:t>
+      </w:r>
+      <w:proofErr w:type="gramEnd"/>
+      <w:r>
+        <w:rPr>
+          <w:rFonts w:ascii="Arial" w:eastAsia="Times New Roman" w:hAnsi="Arial" w:cs="Arial"/>
+          <w:color w:val="000000" w:themeColor="text1"/>
+          <w:szCs w:val="24"/>
+          <w:lang w:val="en-US"/>
+        </w:rPr>
+        <w:t xml:space="preserve"> with PET amyloid load [2], which is the gold standard for </w:t>
       </w:r>
       <w:r>
         <w:rPr>
@@ -1990,16 +2515,7 @@
           <w:szCs w:val="24"/>
           <w:lang w:val="en-US"/>
         </w:rPr>
-        <w:t xml:space="preserve"> outperformed single measurements of t-Tau, p-Tau and </w:t>
-      </w:r>
-      <w:r>
-        <w:rPr>
-          <w:rFonts w:ascii="Arial" w:eastAsia="Times New Roman" w:hAnsi="Arial" w:cs="Arial"/>
-          <w:color w:val="000000" w:themeColor="text1"/>
-          <w:szCs w:val="24"/>
-          <w:lang w:val="en-US"/>
-        </w:rPr>
-        <w:t>A</w:t>
+        <w:t xml:space="preserve"> outperformed single measurements of t-Tau, p-Tau and A</w:t>
       </w:r>
       <w:r>
         <w:rPr>
@@ -2027,25 +2543,7 @@
           <w:szCs w:val="24"/>
           <w:lang w:val="en-US"/>
         </w:rPr>
-        <w:t xml:space="preserve"> </w:t>
-      </w:r>
-      <w:r>
-        <w:rPr>
-          <w:rFonts w:ascii="Arial" w:eastAsia="Times New Roman" w:hAnsi="Arial" w:cs="Arial"/>
-          <w:color w:val="000000" w:themeColor="text1"/>
-          <w:szCs w:val="24"/>
-          <w:lang w:val="en-US"/>
-        </w:rPr>
-        <w:t xml:space="preserve">in CSF. Following the reviewer’s suggestion, we have thus added </w:t>
-      </w:r>
-      <w:r>
-        <w:rPr>
-          <w:rFonts w:ascii="Arial" w:eastAsia="Times New Roman" w:hAnsi="Arial" w:cs="Arial"/>
-          <w:color w:val="000000" w:themeColor="text1"/>
-          <w:szCs w:val="24"/>
-          <w:lang w:val="en-US"/>
-        </w:rPr>
-        <w:t>CSF p-Tau/A</w:t>
+        <w:t xml:space="preserve"> in CSF. Following the reviewer’s suggestion, we have thus added CSF p-Tau/A</w:t>
       </w:r>
       <w:r>
         <w:rPr>
@@ -2073,16 +2571,7 @@
           <w:szCs w:val="24"/>
           <w:lang w:val="en-US"/>
         </w:rPr>
-        <w:t xml:space="preserve"> ratio</w:t>
-      </w:r>
-      <w:r>
-        <w:rPr>
-          <w:rFonts w:ascii="Arial" w:eastAsia="Times New Roman" w:hAnsi="Arial" w:cs="Arial"/>
-          <w:color w:val="000000" w:themeColor="text1"/>
-          <w:szCs w:val="24"/>
-          <w:lang w:val="en-US"/>
-        </w:rPr>
-        <w:t xml:space="preserve"> to the variables of interest in the correlation analyses (</w:t>
+        <w:t xml:space="preserve"> ratio to the variables of interest in the correlation analyses (</w:t>
       </w:r>
       <w:r>
         <w:rPr>
@@ -2111,17 +2600,7 @@
           <w:highlight w:val="yellow"/>
           <w:lang w:val="en-US"/>
         </w:rPr>
-        <w:t xml:space="preserve">have XX replaced XX </w:t>
-      </w:r>
-      <w:r>
-        <w:rPr>
-          <w:rFonts w:ascii="Arial" w:eastAsia="Times New Roman" w:hAnsi="Arial" w:cs="Arial"/>
-          <w:color w:val="000000" w:themeColor="text1"/>
-          <w:szCs w:val="24"/>
-          <w:highlight w:val="yellow"/>
-          <w:lang w:val="en-US"/>
-        </w:rPr>
-        <w:t>A</w:t>
+        <w:t>have XX replaced XX A</w:t>
       </w:r>
       <w:r>
         <w:rPr>
@@ -2142,7 +2621,27 @@
           <w:vertAlign w:val="subscript"/>
           <w:lang w:val="en-US"/>
         </w:rPr>
-        <w:t>1-42</w:t>
+        <w:t xml:space="preserve">1-42 </w:t>
+      </w:r>
+      <w:r>
+        <w:rPr>
+          <w:rFonts w:ascii="Arial" w:eastAsia="Times New Roman" w:hAnsi="Arial" w:cs="Arial"/>
+          <w:color w:val="000000" w:themeColor="text1"/>
+          <w:szCs w:val="24"/>
+          <w:highlight w:val="yellow"/>
+          <w:lang w:val="en-US"/>
+        </w:rPr>
+        <w:t>with CSF p-Tau/A</w:t>
+      </w:r>
+      <w:r>
+        <w:rPr>
+          <w:rFonts w:ascii="Helvetica" w:eastAsia="Times New Roman" w:hAnsi="Helvetica" w:cs="Arial"/>
+          <w:color w:val="000000" w:themeColor="text1"/>
+          <w:szCs w:val="24"/>
+          <w:highlight w:val="yellow"/>
+          <w:lang w:val="en-US"/>
+        </w:rPr>
+        <w:t>β</w:t>
       </w:r>
       <w:r>
         <w:rPr>
@@ -2153,7 +2652,7 @@
           <w:vertAlign w:val="subscript"/>
           <w:lang w:val="en-US"/>
         </w:rPr>
-        <w:t xml:space="preserve"> </w:t>
+        <w:t>1-42</w:t>
       </w:r>
       <w:r>
         <w:rPr>
@@ -2163,24 +2662,22 @@
           <w:highlight w:val="yellow"/>
           <w:lang w:val="en-US"/>
         </w:rPr>
-        <w:t>with CSF p-Tau/</w:t>
-      </w:r>
-      <w:r>
-        <w:rPr>
-          <w:rFonts w:ascii="Arial" w:eastAsia="Times New Roman" w:hAnsi="Arial" w:cs="Arial"/>
-          <w:color w:val="000000" w:themeColor="text1"/>
-          <w:szCs w:val="24"/>
-          <w:highlight w:val="yellow"/>
-          <w:lang w:val="en-US"/>
-        </w:rPr>
-        <w:t>A</w:t>
+        <w:t xml:space="preserve"> ratio</w:t>
+      </w:r>
+      <w:r>
+        <w:rPr>
+          <w:rFonts w:ascii="Arial" w:eastAsia="Times New Roman" w:hAnsi="Arial" w:cs="Arial"/>
+          <w:color w:val="000000" w:themeColor="text1"/>
+          <w:szCs w:val="24"/>
+          <w:lang w:val="en-US"/>
+        </w:rPr>
+        <w:t xml:space="preserve"> so the expected correlation between A</w:t>
       </w:r>
       <w:r>
         <w:rPr>
           <w:rFonts w:ascii="Helvetica" w:eastAsia="Times New Roman" w:hAnsi="Helvetica" w:cs="Arial"/>
           <w:color w:val="000000" w:themeColor="text1"/>
           <w:szCs w:val="24"/>
-          <w:highlight w:val="yellow"/>
           <w:lang w:val="en-US"/>
         </w:rPr>
         <w:t>β</w:t>
@@ -2190,10 +2687,37 @@
           <w:rFonts w:ascii="Arial" w:eastAsia="Times New Roman" w:hAnsi="Arial" w:cs="Arial"/>
           <w:color w:val="000000" w:themeColor="text1"/>
           <w:szCs w:val="24"/>
-          <w:highlight w:val="yellow"/>
           <w:vertAlign w:val="subscript"/>
           <w:lang w:val="en-US"/>
         </w:rPr>
+        <w:t xml:space="preserve">1-42 </w:t>
+      </w:r>
+      <w:r>
+        <w:rPr>
+          <w:rFonts w:ascii="Arial" w:eastAsia="Times New Roman" w:hAnsi="Arial" w:cs="Arial"/>
+          <w:color w:val="000000" w:themeColor="text1"/>
+          <w:szCs w:val="24"/>
+          <w:lang w:val="en-US"/>
+        </w:rPr>
+        <w:t>and CSF p-Tau/A</w:t>
+      </w:r>
+      <w:r>
+        <w:rPr>
+          <w:rFonts w:ascii="Helvetica" w:eastAsia="Times New Roman" w:hAnsi="Helvetica" w:cs="Arial"/>
+          <w:color w:val="000000" w:themeColor="text1"/>
+          <w:szCs w:val="24"/>
+          <w:lang w:val="en-US"/>
+        </w:rPr>
+        <w:t>β</w:t>
+      </w:r>
+      <w:r>
+        <w:rPr>
+          <w:rFonts w:ascii="Arial" w:eastAsia="Times New Roman" w:hAnsi="Arial" w:cs="Arial"/>
+          <w:color w:val="000000" w:themeColor="text1"/>
+          <w:szCs w:val="24"/>
+          <w:vertAlign w:val="subscript"/>
+          <w:lang w:val="en-US"/>
+        </w:rPr>
         <w:t>1-42</w:t>
       </w:r>
       <w:r>
@@ -2201,102 +2725,9 @@
           <w:rFonts w:ascii="Arial" w:eastAsia="Times New Roman" w:hAnsi="Arial" w:cs="Arial"/>
           <w:color w:val="000000" w:themeColor="text1"/>
           <w:szCs w:val="24"/>
-          <w:highlight w:val="yellow"/>
-          <w:lang w:val="en-US"/>
-        </w:rPr>
-        <w:t xml:space="preserve"> ratio</w:t>
-      </w:r>
-      <w:r>
-        <w:rPr>
-          <w:rFonts w:ascii="Arial" w:eastAsia="Times New Roman" w:hAnsi="Arial" w:cs="Arial"/>
-          <w:color w:val="000000" w:themeColor="text1"/>
-          <w:szCs w:val="24"/>
-          <w:lang w:val="en-US"/>
-        </w:rPr>
-        <w:t xml:space="preserve"> so the expected correlation between </w:t>
-      </w:r>
-      <w:r>
-        <w:rPr>
-          <w:rFonts w:ascii="Arial" w:eastAsia="Times New Roman" w:hAnsi="Arial" w:cs="Arial"/>
-          <w:color w:val="000000" w:themeColor="text1"/>
-          <w:szCs w:val="24"/>
-          <w:lang w:val="en-US"/>
-        </w:rPr>
-        <w:t>A</w:t>
-      </w:r>
-      <w:r>
-        <w:rPr>
-          <w:rFonts w:ascii="Helvetica" w:eastAsia="Times New Roman" w:hAnsi="Helvetica" w:cs="Arial"/>
-          <w:color w:val="000000" w:themeColor="text1"/>
-          <w:szCs w:val="24"/>
-          <w:lang w:val="en-US"/>
-        </w:rPr>
-        <w:t>β</w:t>
-      </w:r>
-      <w:r>
-        <w:rPr>
-          <w:rFonts w:ascii="Arial" w:eastAsia="Times New Roman" w:hAnsi="Arial" w:cs="Arial"/>
-          <w:color w:val="000000" w:themeColor="text1"/>
-          <w:szCs w:val="24"/>
-          <w:vertAlign w:val="subscript"/>
-          <w:lang w:val="en-US"/>
-        </w:rPr>
-        <w:t xml:space="preserve">1-42 </w:t>
-      </w:r>
-      <w:r>
-        <w:rPr>
-          <w:rFonts w:ascii="Arial" w:eastAsia="Times New Roman" w:hAnsi="Arial" w:cs="Arial"/>
-          <w:color w:val="000000" w:themeColor="text1"/>
-          <w:szCs w:val="24"/>
-          <w:lang w:val="en-US"/>
-        </w:rPr>
-        <w:t>and</w:t>
-      </w:r>
-      <w:r>
-        <w:rPr>
-          <w:rFonts w:ascii="Arial" w:eastAsia="Times New Roman" w:hAnsi="Arial" w:cs="Arial"/>
-          <w:color w:val="000000" w:themeColor="text1"/>
-          <w:szCs w:val="24"/>
-          <w:lang w:val="en-US"/>
-        </w:rPr>
-        <w:t xml:space="preserve"> CSF p-Tau/A</w:t>
-      </w:r>
-      <w:r>
-        <w:rPr>
-          <w:rFonts w:ascii="Helvetica" w:eastAsia="Times New Roman" w:hAnsi="Helvetica" w:cs="Arial"/>
-          <w:color w:val="000000" w:themeColor="text1"/>
-          <w:szCs w:val="24"/>
-          <w:lang w:val="en-US"/>
-        </w:rPr>
-        <w:t>β</w:t>
-      </w:r>
-      <w:r>
-        <w:rPr>
-          <w:rFonts w:ascii="Arial" w:eastAsia="Times New Roman" w:hAnsi="Arial" w:cs="Arial"/>
-          <w:color w:val="000000" w:themeColor="text1"/>
-          <w:szCs w:val="24"/>
-          <w:vertAlign w:val="subscript"/>
-          <w:lang w:val="en-US"/>
-        </w:rPr>
-        <w:t>1-42</w:t>
-      </w:r>
-      <w:r>
-        <w:rPr>
-          <w:rFonts w:ascii="Arial" w:eastAsia="Times New Roman" w:hAnsi="Arial" w:cs="Arial"/>
-          <w:color w:val="000000" w:themeColor="text1"/>
-          <w:szCs w:val="24"/>
-          <w:lang w:val="en-US"/>
-        </w:rPr>
-        <w:t xml:space="preserve"> ratio</w:t>
-      </w:r>
-      <w:r>
-        <w:rPr>
-          <w:rFonts w:ascii="Arial" w:eastAsia="Times New Roman" w:hAnsi="Arial" w:cs="Arial"/>
-          <w:color w:val="000000" w:themeColor="text1"/>
-          <w:szCs w:val="24"/>
-          <w:lang w:val="en-US"/>
-        </w:rPr>
-        <w:t xml:space="preserve"> would not interfere with the variables’ explanatory power for cognitive outcome</w:t>
+          <w:lang w:val="en-US"/>
+        </w:rPr>
+        <w:t xml:space="preserve"> ratio would not interfere with the variables’ explanatory power for cognitive outcome</w:t>
       </w:r>
       <w:r>
         <w:rPr>
@@ -2411,7 +2842,73 @@
           <w:szCs w:val="24"/>
           <w:lang w:val="en-US"/>
         </w:rPr>
-        <w:t xml:space="preserve">Some discussion about the specific cortical areas that have been shown to be prognostic in other studies (ie. Posterior Cingulate, Parietal for FDG-PET, and hippocampus for MRI) are missed. Besides, a comparison with other papers which explored the brain hypometabolism in FDG PET and cortical atrophy in MRI should be convenient. </w:t>
+        <w:t xml:space="preserve">Some discussion about the specific cortical areas that </w:t>
+      </w:r>
+      <w:proofErr w:type="gramStart"/>
+      <w:r>
+        <w:rPr>
+          <w:rFonts w:ascii="Arial" w:eastAsia="Times New Roman" w:hAnsi="Arial" w:cs="Arial"/>
+          <w:b/>
+          <w:color w:val="000000" w:themeColor="text1"/>
+          <w:szCs w:val="24"/>
+          <w:lang w:val="en-US"/>
+        </w:rPr>
+        <w:t>have been shown</w:t>
+      </w:r>
+      <w:proofErr w:type="gramEnd"/>
+      <w:r>
+        <w:rPr>
+          <w:rFonts w:ascii="Arial" w:eastAsia="Times New Roman" w:hAnsi="Arial" w:cs="Arial"/>
+          <w:b/>
+          <w:color w:val="000000" w:themeColor="text1"/>
+          <w:szCs w:val="24"/>
+          <w:lang w:val="en-US"/>
+        </w:rPr>
+        <w:t xml:space="preserve"> to be prognostic in other studies (</w:t>
+      </w:r>
+      <w:proofErr w:type="spellStart"/>
+      <w:r>
+        <w:rPr>
+          <w:rFonts w:ascii="Arial" w:eastAsia="Times New Roman" w:hAnsi="Arial" w:cs="Arial"/>
+          <w:b/>
+          <w:color w:val="000000" w:themeColor="text1"/>
+          <w:szCs w:val="24"/>
+          <w:lang w:val="en-US"/>
+        </w:rPr>
+        <w:t>ie</w:t>
+      </w:r>
+      <w:proofErr w:type="spellEnd"/>
+      <w:r>
+        <w:rPr>
+          <w:rFonts w:ascii="Arial" w:eastAsia="Times New Roman" w:hAnsi="Arial" w:cs="Arial"/>
+          <w:b/>
+          <w:color w:val="000000" w:themeColor="text1"/>
+          <w:szCs w:val="24"/>
+          <w:lang w:val="en-US"/>
+        </w:rPr>
+        <w:t xml:space="preserve">. Posterior Cingulate, Parietal for FDG-PET, and hippocampus for MRI) are missed. Besides, a comparison with other </w:t>
+      </w:r>
+      <w:proofErr w:type="gramStart"/>
+      <w:r>
+        <w:rPr>
+          <w:rFonts w:ascii="Arial" w:eastAsia="Times New Roman" w:hAnsi="Arial" w:cs="Arial"/>
+          <w:b/>
+          <w:color w:val="000000" w:themeColor="text1"/>
+          <w:szCs w:val="24"/>
+          <w:lang w:val="en-US"/>
+        </w:rPr>
+        <w:t>papers which explored the brain hypometabolism in FDG PET and cortical atrophy in MRI</w:t>
+      </w:r>
+      <w:proofErr w:type="gramEnd"/>
+      <w:r>
+        <w:rPr>
+          <w:rFonts w:ascii="Arial" w:eastAsia="Times New Roman" w:hAnsi="Arial" w:cs="Arial"/>
+          <w:b/>
+          <w:color w:val="000000" w:themeColor="text1"/>
+          <w:szCs w:val="24"/>
+          <w:lang w:val="en-US"/>
+        </w:rPr>
+        <w:t xml:space="preserve"> should be convenient. </w:t>
       </w:r>
     </w:p>
     <w:p>
@@ -2474,7 +2971,27 @@
           <w:szCs w:val="24"/>
           <w:lang w:val="en-US"/>
         </w:rPr>
-        <w:t xml:space="preserve"> To do…</w:t>
+        <w:t xml:space="preserve"> </w:t>
+      </w:r>
+      <w:proofErr w:type="gramStart"/>
+      <w:r>
+        <w:rPr>
+          <w:rFonts w:ascii="Arial" w:eastAsia="Times New Roman" w:hAnsi="Arial" w:cs="Arial"/>
+          <w:color w:val="000000" w:themeColor="text1"/>
+          <w:szCs w:val="24"/>
+          <w:lang w:val="en-US"/>
+        </w:rPr>
+        <w:t>To</w:t>
+      </w:r>
+      <w:proofErr w:type="gramEnd"/>
+      <w:r>
+        <w:rPr>
+          <w:rFonts w:ascii="Arial" w:eastAsia="Times New Roman" w:hAnsi="Arial" w:cs="Arial"/>
+          <w:color w:val="000000" w:themeColor="text1"/>
+          <w:szCs w:val="24"/>
+          <w:lang w:val="en-US"/>
+        </w:rPr>
+        <w:t xml:space="preserve"> do…</w:t>
       </w:r>
     </w:p>
     <w:p>
@@ -2490,7 +3007,7 @@
           <w:lang w:val="en-US"/>
         </w:rPr>
       </w:pPr>
-      <w:bookmarkStart w:id="0" w:name="m_-7624428976341028451_m_-62026818509083"/>
+      <w:bookmarkStart w:id="2" w:name="m_-7624428976341028451_m_-62026818509083"/>
     </w:p>
     <w:p>
       <w:pPr>
@@ -2514,11 +3031,11 @@
           <w:lang w:val="en-US"/>
         </w:rPr>
         <w:pict w14:anchorId="0D06501B">
-          <v:rect id="_x0000_i1038" style="width:0;height:.75pt" o:hrstd="t" o:hrnoshade="t" o:hr="t" fillcolor="#a0a0a0" stroked="f"/>
+          <v:rect id="_x0000_i1025" style="width:0;height:.75pt" o:hrstd="t" o:hrnoshade="t" o:hr="t" fillcolor="#a0a0a0" stroked="f"/>
         </w:pict>
       </w:r>
     </w:p>
-    <w:bookmarkEnd w:id="0"/>
+    <w:bookmarkEnd w:id="2"/>
     <w:p>
       <w:pPr>
         <w:spacing w:after="0" w:line="240" w:lineRule="auto"/>
@@ -2600,7 +3117,47 @@
           <w:szCs w:val="24"/>
           <w:lang w:val="en-US"/>
         </w:rPr>
-        <w:t xml:space="preserve">Doering et al. applied machine learning algorithms to structural MRI and FDG-PET images of n=376 elderly subjects with subjective cognitive decline (SCD) and without to calculate brain age gap (BAG). The authors associated MRI- and PET-derived BAG with some cognitive tests, biomarkers of Alzheimer’s disease (AD), and with a cognitive outcome in 2 years. They report correlations between BAG and amyloid-beta in cerebrospinal fluid in the above subjects and in patients with mild cognitive impairment (MCI), as well as between BAG and cognitive performance in MCI patients. Furthermore, PET-derived BAG predicted cognitive deterioration in SCD+healthy subjects, while MRI-derived BAG predicted cognitive deterioration (to dementia) in MCI patients. Doering et al. conclude that BAG can be reliably estimated from FDG-PET and MRI images. Whereas PET-derived BAG is more sensitive to cognitive deterioration in subjects without objective cognitive impairment, MRI-derived BAG is indicative of impending dementia in patients with MCI. </w:t>
+        <w:t xml:space="preserve">Doering et al. applied machine learning algorithms to structural MRI and FDG-PET images of n=376 elderly subjects with subjective cognitive decline (SCD) and without to calculate brain age gap (BAG). The authors associated MRI- and PET-derived BAG with some cognitive tests, biomarkers of Alzheimer’s disease (AD), and with a cognitive outcome in 2 years. They report correlations between BAG and amyloid-beta in cerebrospinal fluid in the above subjects and in patients with mild cognitive impairment (MCI), as well as between BAG and cognitive performance in MCI patients. Furthermore, PET-derived BAG predicted cognitive deterioration in </w:t>
+      </w:r>
+      <w:proofErr w:type="spellStart"/>
+      <w:r>
+        <w:rPr>
+          <w:rFonts w:ascii="Arial" w:eastAsia="Times New Roman" w:hAnsi="Arial" w:cs="Arial"/>
+          <w:color w:val="000000" w:themeColor="text1"/>
+          <w:szCs w:val="24"/>
+          <w:lang w:val="en-US"/>
+        </w:rPr>
+        <w:t>SCD+healthy</w:t>
+      </w:r>
+      <w:proofErr w:type="spellEnd"/>
+      <w:r>
+        <w:rPr>
+          <w:rFonts w:ascii="Arial" w:eastAsia="Times New Roman" w:hAnsi="Arial" w:cs="Arial"/>
+          <w:color w:val="000000" w:themeColor="text1"/>
+          <w:szCs w:val="24"/>
+          <w:lang w:val="en-US"/>
+        </w:rPr>
+        <w:t xml:space="preserve"> subjects, while MRI-derived BAG predicted cognitive deterioration (to dementia) in MCI patients. Doering et al. conclude that BAG </w:t>
+      </w:r>
+      <w:proofErr w:type="gramStart"/>
+      <w:r>
+        <w:rPr>
+          <w:rFonts w:ascii="Arial" w:eastAsia="Times New Roman" w:hAnsi="Arial" w:cs="Arial"/>
+          <w:color w:val="000000" w:themeColor="text1"/>
+          <w:szCs w:val="24"/>
+          <w:lang w:val="en-US"/>
+        </w:rPr>
+        <w:t>can be reliably estimated</w:t>
+      </w:r>
+      <w:proofErr w:type="gramEnd"/>
+      <w:r>
+        <w:rPr>
+          <w:rFonts w:ascii="Arial" w:eastAsia="Times New Roman" w:hAnsi="Arial" w:cs="Arial"/>
+          <w:color w:val="000000" w:themeColor="text1"/>
+          <w:szCs w:val="24"/>
+          <w:lang w:val="en-US"/>
+        </w:rPr>
+        <w:t xml:space="preserve"> from FDG-PET and MRI images. Whereas PET-derived BAG is more sensitive to cognitive deterioration in subjects without objective cognitive impairment, MRI-derived BAG is indicative of impending dementia in patients with MCI. </w:t>
       </w:r>
     </w:p>
     <w:p>
@@ -2749,7 +3306,205 @@
           <w:szCs w:val="24"/>
           <w:lang w:val="en-US"/>
         </w:rPr>
-        <w:t xml:space="preserve">Application of the results. As the authors themselves note, BAG has been defined so far using MRI data. This is understandable, since FDG-PET is not indicated in cognitively healthy subjects. Hence, application of PET-derived BAG is basically limited to clinical trials (and academic studies). Specifically, the authors note that “FDG-PET BAG could complement the identification of at risk individuals, as individuals with a BAG below our proposed cuttoff are unlikely to develop cognitive impairment within two years”. This statement is based on findings in an external cohort of SCD subjects (“DELCODE”), where sens, spec, PPV and NPV of 88%, 34%, 13%, and 96% are reported. Yet, this cohort include n=80 cognitively stable and only n=8 cognitively deteriorated subjects. Thus, there is per definition a bias toward high NPV. Remarkably, in an equally weighted (n=30 stable vs. n=30 decliners) subset of the initial cohort, i.e., the cohort that was used to derive PET-BAG, sens, spec, PPV, and NPV were only 70%, 67%, 68%, and 69%. I’m afraid, these results are not sufficient to </w:t>
+        <w:t xml:space="preserve">Application of the results. As the authors themselves note, BAG has been defined so far using MRI data. This is understandable, since FDG-PET </w:t>
+      </w:r>
+      <w:proofErr w:type="gramStart"/>
+      <w:r>
+        <w:rPr>
+          <w:rFonts w:ascii="Arial" w:eastAsia="Times New Roman" w:hAnsi="Arial" w:cs="Arial"/>
+          <w:b/>
+          <w:color w:val="000000" w:themeColor="text1"/>
+          <w:szCs w:val="24"/>
+          <w:lang w:val="en-US"/>
+        </w:rPr>
+        <w:t>is not indicated</w:t>
+      </w:r>
+      <w:proofErr w:type="gramEnd"/>
+      <w:r>
+        <w:rPr>
+          <w:rFonts w:ascii="Arial" w:eastAsia="Times New Roman" w:hAnsi="Arial" w:cs="Arial"/>
+          <w:b/>
+          <w:color w:val="000000" w:themeColor="text1"/>
+          <w:szCs w:val="24"/>
+          <w:lang w:val="en-US"/>
+        </w:rPr>
+        <w:t xml:space="preserve"> in cognitively healthy subjects. Hence, application of PET-derived BAG </w:t>
+      </w:r>
+      <w:proofErr w:type="gramStart"/>
+      <w:r>
+        <w:rPr>
+          <w:rFonts w:ascii="Arial" w:eastAsia="Times New Roman" w:hAnsi="Arial" w:cs="Arial"/>
+          <w:b/>
+          <w:color w:val="000000" w:themeColor="text1"/>
+          <w:szCs w:val="24"/>
+          <w:lang w:val="en-US"/>
+        </w:rPr>
+        <w:t>is basically</w:t>
+      </w:r>
+      <w:proofErr w:type="gramEnd"/>
+      <w:r>
+        <w:rPr>
+          <w:rFonts w:ascii="Arial" w:eastAsia="Times New Roman" w:hAnsi="Arial" w:cs="Arial"/>
+          <w:b/>
+          <w:color w:val="000000" w:themeColor="text1"/>
+          <w:szCs w:val="24"/>
+          <w:lang w:val="en-US"/>
+        </w:rPr>
+        <w:t xml:space="preserve"> limited to clinical trials (and academic studies). Specifically, the authors </w:t>
+      </w:r>
+      <w:proofErr w:type="gramStart"/>
+      <w:r>
+        <w:rPr>
+          <w:rFonts w:ascii="Arial" w:eastAsia="Times New Roman" w:hAnsi="Arial" w:cs="Arial"/>
+          <w:b/>
+          <w:color w:val="000000" w:themeColor="text1"/>
+          <w:szCs w:val="24"/>
+          <w:lang w:val="en-US"/>
+        </w:rPr>
+        <w:t>note that</w:t>
+      </w:r>
+      <w:proofErr w:type="gramEnd"/>
+      <w:r>
+        <w:rPr>
+          <w:rFonts w:ascii="Arial" w:eastAsia="Times New Roman" w:hAnsi="Arial" w:cs="Arial"/>
+          <w:b/>
+          <w:color w:val="000000" w:themeColor="text1"/>
+          <w:szCs w:val="24"/>
+          <w:lang w:val="en-US"/>
+        </w:rPr>
+        <w:t xml:space="preserve"> “FDG-PET BAG could complement the identification of at risk individuals, as individuals with a BAG below our proposed </w:t>
+      </w:r>
+      <w:proofErr w:type="spellStart"/>
+      <w:r>
+        <w:rPr>
+          <w:rFonts w:ascii="Arial" w:eastAsia="Times New Roman" w:hAnsi="Arial" w:cs="Arial"/>
+          <w:b/>
+          <w:color w:val="000000" w:themeColor="text1"/>
+          <w:szCs w:val="24"/>
+          <w:lang w:val="en-US"/>
+        </w:rPr>
+        <w:t>cuttoff</w:t>
+      </w:r>
+      <w:proofErr w:type="spellEnd"/>
+      <w:r>
+        <w:rPr>
+          <w:rFonts w:ascii="Arial" w:eastAsia="Times New Roman" w:hAnsi="Arial" w:cs="Arial"/>
+          <w:b/>
+          <w:color w:val="000000" w:themeColor="text1"/>
+          <w:szCs w:val="24"/>
+          <w:lang w:val="en-US"/>
+        </w:rPr>
+        <w:t xml:space="preserve"> are unlikely to develop cognitive impairment within two years”. This statement </w:t>
+      </w:r>
+      <w:proofErr w:type="gramStart"/>
+      <w:r>
+        <w:rPr>
+          <w:rFonts w:ascii="Arial" w:eastAsia="Times New Roman" w:hAnsi="Arial" w:cs="Arial"/>
+          <w:b/>
+          <w:color w:val="000000" w:themeColor="text1"/>
+          <w:szCs w:val="24"/>
+          <w:lang w:val="en-US"/>
+        </w:rPr>
+        <w:t>is based</w:t>
+      </w:r>
+      <w:proofErr w:type="gramEnd"/>
+      <w:r>
+        <w:rPr>
+          <w:rFonts w:ascii="Arial" w:eastAsia="Times New Roman" w:hAnsi="Arial" w:cs="Arial"/>
+          <w:b/>
+          <w:color w:val="000000" w:themeColor="text1"/>
+          <w:szCs w:val="24"/>
+          <w:lang w:val="en-US"/>
+        </w:rPr>
+        <w:t xml:space="preserve"> on findings in an external cohort of SCD subjects (“DELCODE”), where </w:t>
+      </w:r>
+      <w:proofErr w:type="spellStart"/>
+      <w:r>
+        <w:rPr>
+          <w:rFonts w:ascii="Arial" w:eastAsia="Times New Roman" w:hAnsi="Arial" w:cs="Arial"/>
+          <w:b/>
+          <w:color w:val="000000" w:themeColor="text1"/>
+          <w:szCs w:val="24"/>
+          <w:lang w:val="en-US"/>
+        </w:rPr>
+        <w:t>sens</w:t>
+      </w:r>
+      <w:proofErr w:type="spellEnd"/>
+      <w:r>
+        <w:rPr>
+          <w:rFonts w:ascii="Arial" w:eastAsia="Times New Roman" w:hAnsi="Arial" w:cs="Arial"/>
+          <w:b/>
+          <w:color w:val="000000" w:themeColor="text1"/>
+          <w:szCs w:val="24"/>
+          <w:lang w:val="en-US"/>
+        </w:rPr>
+        <w:t>, spec, PPV and NPV of 88%, 34%, 13%, and 96% are reported. Yet, this cohort include n=80 cognitively stable and only n=</w:t>
+      </w:r>
+      <w:proofErr w:type="gramStart"/>
+      <w:r>
+        <w:rPr>
+          <w:rFonts w:ascii="Arial" w:eastAsia="Times New Roman" w:hAnsi="Arial" w:cs="Arial"/>
+          <w:b/>
+          <w:color w:val="000000" w:themeColor="text1"/>
+          <w:szCs w:val="24"/>
+          <w:lang w:val="en-US"/>
+        </w:rPr>
+        <w:t>8</w:t>
+      </w:r>
+      <w:proofErr w:type="gramEnd"/>
+      <w:r>
+        <w:rPr>
+          <w:rFonts w:ascii="Arial" w:eastAsia="Times New Roman" w:hAnsi="Arial" w:cs="Arial"/>
+          <w:b/>
+          <w:color w:val="000000" w:themeColor="text1"/>
+          <w:szCs w:val="24"/>
+          <w:lang w:val="en-US"/>
+        </w:rPr>
+        <w:t xml:space="preserve"> cognitively deteriorated subjects. Thus, there is per definition a bias toward high NPV. Remarkably, in an equally weighted (n=30 stable vs. n=30 decliners) subset of the initial cohort, i.e., the cohort that was used to derive PET-BAG, </w:t>
+      </w:r>
+      <w:proofErr w:type="spellStart"/>
+      <w:r>
+        <w:rPr>
+          <w:rFonts w:ascii="Arial" w:eastAsia="Times New Roman" w:hAnsi="Arial" w:cs="Arial"/>
+          <w:b/>
+          <w:color w:val="000000" w:themeColor="text1"/>
+          <w:szCs w:val="24"/>
+          <w:lang w:val="en-US"/>
+        </w:rPr>
+        <w:t>sens</w:t>
+      </w:r>
+      <w:proofErr w:type="spellEnd"/>
+      <w:r>
+        <w:rPr>
+          <w:rFonts w:ascii="Arial" w:eastAsia="Times New Roman" w:hAnsi="Arial" w:cs="Arial"/>
+          <w:b/>
+          <w:color w:val="000000" w:themeColor="text1"/>
+          <w:szCs w:val="24"/>
+          <w:lang w:val="en-US"/>
+        </w:rPr>
+        <w:t xml:space="preserve">, spec, PPV, and NPV were only 70%, 67%, 68%, and 69%. </w:t>
+      </w:r>
+      <w:proofErr w:type="gramStart"/>
+      <w:r>
+        <w:rPr>
+          <w:rFonts w:ascii="Arial" w:eastAsia="Times New Roman" w:hAnsi="Arial" w:cs="Arial"/>
+          <w:b/>
+          <w:color w:val="000000" w:themeColor="text1"/>
+          <w:szCs w:val="24"/>
+          <w:lang w:val="en-US"/>
+        </w:rPr>
+        <w:t>I’m</w:t>
+      </w:r>
+      <w:proofErr w:type="gramEnd"/>
+      <w:r>
+        <w:rPr>
+          <w:rFonts w:ascii="Arial" w:eastAsia="Times New Roman" w:hAnsi="Arial" w:cs="Arial"/>
+          <w:b/>
+          <w:color w:val="000000" w:themeColor="text1"/>
+          <w:szCs w:val="24"/>
+          <w:lang w:val="en-US"/>
+        </w:rPr>
+        <w:t xml:space="preserve"> afraid, these results are not sufficient to </w:t>
       </w:r>
       <w:r>
         <w:rPr>
@@ -2841,25 +3596,47 @@
           <w:szCs w:val="24"/>
           <w:lang w:val="en-US"/>
         </w:rPr>
-        <w:t xml:space="preserve">We agree with the reviewer that our results are not sufficient for the stand-alone usage in clinical trials. In our work, we intended to investigate the value of PET for the estimation of brain age, as well as the clinical utility of PET-estimated BAG. Thus, our work provides a step forward in the direction of establishing clinically useful biomarkers based on brain age, rather than being the whole story. The lack of strong correlations of BAG and cognitive tests is to be expected in a cognitively unimpaired cohort, as fluctuations </w:t>
-      </w:r>
-      <w:r>
-        <w:rPr>
-          <w:rFonts w:ascii="Arial" w:eastAsia="Times New Roman" w:hAnsi="Arial" w:cs="Arial"/>
-          <w:color w:val="000000" w:themeColor="text1"/>
-          <w:szCs w:val="24"/>
-          <w:lang w:val="en-US"/>
-        </w:rPr>
-        <w:t>in these scores</w:t>
-      </w:r>
-      <w:r>
-        <w:rPr>
-          <w:rFonts w:ascii="Arial" w:eastAsia="Times New Roman" w:hAnsi="Arial" w:cs="Arial"/>
-          <w:color w:val="000000" w:themeColor="text1"/>
-          <w:szCs w:val="24"/>
-          <w:lang w:val="en-US"/>
-        </w:rPr>
-        <w:t xml:space="preserve"> within the realm of a “cognitively normal” diagnosis have proven not to be meaningful. Yet, we have phrased our discussion pertaining to the utility of FDG-PET BAG more carefully as suggestions/stepping stones, rather than stand-alone recommendations on </w:t>
+        <w:t xml:space="preserve">We agree with the reviewer that our results are not sufficient for the stand-alone usage in clinical trials. In our work, we intended to investigate the value of PET for the estimation of brain age, as well as the clinical utility of PET-estimated BAG. Thus, our work provides a step forward in the direction of establishing clinically useful biomarkers based on brain age, rather than being the whole story. The lack of strong correlations of BAG and cognitive tests is to </w:t>
+      </w:r>
+      <w:proofErr w:type="gramStart"/>
+      <w:r>
+        <w:rPr>
+          <w:rFonts w:ascii="Arial" w:eastAsia="Times New Roman" w:hAnsi="Arial" w:cs="Arial"/>
+          <w:color w:val="000000" w:themeColor="text1"/>
+          <w:szCs w:val="24"/>
+          <w:lang w:val="en-US"/>
+        </w:rPr>
+        <w:t>be expected</w:t>
+      </w:r>
+      <w:proofErr w:type="gramEnd"/>
+      <w:r>
+        <w:rPr>
+          <w:rFonts w:ascii="Arial" w:eastAsia="Times New Roman" w:hAnsi="Arial" w:cs="Arial"/>
+          <w:color w:val="000000" w:themeColor="text1"/>
+          <w:szCs w:val="24"/>
+          <w:lang w:val="en-US"/>
+        </w:rPr>
+        <w:t xml:space="preserve"> in a cognitively unimpaired cohort, as fluctuations in these scores within the realm of a “cognitively normal” diagnosis have proven not to be meaningful. Yet, we have phrased our discussion pertaining to the utility of FDG-PET BAG more carefully as suggestions/</w:t>
+      </w:r>
+      <w:proofErr w:type="gramStart"/>
+      <w:r>
+        <w:rPr>
+          <w:rFonts w:ascii="Arial" w:eastAsia="Times New Roman" w:hAnsi="Arial" w:cs="Arial"/>
+          <w:color w:val="000000" w:themeColor="text1"/>
+          <w:szCs w:val="24"/>
+          <w:lang w:val="en-US"/>
+        </w:rPr>
+        <w:t>stepping stones</w:t>
+      </w:r>
+      <w:proofErr w:type="gramEnd"/>
+      <w:r>
+        <w:rPr>
+          <w:rFonts w:ascii="Arial" w:eastAsia="Times New Roman" w:hAnsi="Arial" w:cs="Arial"/>
+          <w:color w:val="000000" w:themeColor="text1"/>
+          <w:szCs w:val="24"/>
+          <w:lang w:val="en-US"/>
+        </w:rPr>
+        <w:t xml:space="preserve">, rather than stand-alone recommendations on </w:t>
       </w:r>
       <w:r>
         <w:rPr>
@@ -3056,7 +3833,73 @@
           <w:szCs w:val="24"/>
           <w:lang w:val="en-US"/>
         </w:rPr>
-        <w:t xml:space="preserve">Irrespective of the above, what is the point of using PET-derived BAG instead of PET itself as marker of cognitive decline? See e.g., Scheef et al., 2012. The former requires rather complex analyses including machine learning, while analytical pipelines of FDG-PET data are well established. In the same vein, MRI features alone might predict cognitive decline in SCD subjects, see Ebenau et al., 2022. To summarize the first two comments, I question the utility of BAG in general and PET-derived BAG in particular as marker of cognitive decline in clinical trials. To justify this application, the authors should compare BAG with established regional features of FDG-PET, MRI images (e.g., hippocampal volume), and with chronological age as reference. This is equally true for MCI patients. Otherwise, another application of (in particular PET-derived) BAG should be proposed. </w:t>
+        <w:t xml:space="preserve">Irrespective of the above, what is the point of using PET-derived BAG instead of PET itself as marker of cognitive decline? See e.g., </w:t>
+      </w:r>
+      <w:proofErr w:type="spellStart"/>
+      <w:r>
+        <w:rPr>
+          <w:rFonts w:ascii="Arial" w:eastAsia="Times New Roman" w:hAnsi="Arial" w:cs="Arial"/>
+          <w:b/>
+          <w:color w:val="000000" w:themeColor="text1"/>
+          <w:szCs w:val="24"/>
+          <w:lang w:val="en-US"/>
+        </w:rPr>
+        <w:t>Scheef</w:t>
+      </w:r>
+      <w:proofErr w:type="spellEnd"/>
+      <w:r>
+        <w:rPr>
+          <w:rFonts w:ascii="Arial" w:eastAsia="Times New Roman" w:hAnsi="Arial" w:cs="Arial"/>
+          <w:b/>
+          <w:color w:val="000000" w:themeColor="text1"/>
+          <w:szCs w:val="24"/>
+          <w:lang w:val="en-US"/>
+        </w:rPr>
+        <w:t xml:space="preserve"> et al., 2012. The former requires rather complex analyses including machine learning, while analytical pipelines of FDG-PET data are well established. In the same vein, MRI features alone might predict cognitive decline in SCD subjects, see </w:t>
+      </w:r>
+      <w:proofErr w:type="spellStart"/>
+      <w:r>
+        <w:rPr>
+          <w:rFonts w:ascii="Arial" w:eastAsia="Times New Roman" w:hAnsi="Arial" w:cs="Arial"/>
+          <w:b/>
+          <w:color w:val="000000" w:themeColor="text1"/>
+          <w:szCs w:val="24"/>
+          <w:lang w:val="en-US"/>
+        </w:rPr>
+        <w:t>Ebenau</w:t>
+      </w:r>
+      <w:proofErr w:type="spellEnd"/>
+      <w:r>
+        <w:rPr>
+          <w:rFonts w:ascii="Arial" w:eastAsia="Times New Roman" w:hAnsi="Arial" w:cs="Arial"/>
+          <w:b/>
+          <w:color w:val="000000" w:themeColor="text1"/>
+          <w:szCs w:val="24"/>
+          <w:lang w:val="en-US"/>
+        </w:rPr>
+        <w:t xml:space="preserve"> et al., 2022. To summarize the first two comments, I question the utility of BAG in general and PET-derived BAG in particular as marker of cognitive decline in clinical trials. To justify this application, the authors should compare BAG with established regional features of FDG-PET, MRI images (e.g., hippocampal volume), and with chronological age as reference. This is equally true for MCI patients. Otherwise, another application of (in particular PET-derived) BAG </w:t>
+      </w:r>
+      <w:proofErr w:type="gramStart"/>
+      <w:r>
+        <w:rPr>
+          <w:rFonts w:ascii="Arial" w:eastAsia="Times New Roman" w:hAnsi="Arial" w:cs="Arial"/>
+          <w:b/>
+          <w:color w:val="000000" w:themeColor="text1"/>
+          <w:szCs w:val="24"/>
+          <w:lang w:val="en-US"/>
+        </w:rPr>
+        <w:t>should be proposed</w:t>
+      </w:r>
+      <w:proofErr w:type="gramEnd"/>
+      <w:r>
+        <w:rPr>
+          <w:rFonts w:ascii="Arial" w:eastAsia="Times New Roman" w:hAnsi="Arial" w:cs="Arial"/>
+          <w:b/>
+          <w:color w:val="000000" w:themeColor="text1"/>
+          <w:szCs w:val="24"/>
+          <w:lang w:val="en-US"/>
+        </w:rPr>
+        <w:t xml:space="preserve">. </w:t>
       </w:r>
     </w:p>
     <w:p>
@@ -3137,7 +3980,57 @@
           <w:szCs w:val="24"/>
           <w:lang w:val="en-US"/>
         </w:rPr>
-        <w:t xml:space="preserve">analyses were not solely intended to investigate MRI or FDG-PET BAG for cognitive decline, but rather to inspect the utility of MRI or FDG-PET BAG in reflecting normative brain health at a particular age as measured in cognitive dysfunction and pathology. We hypothesized that cognitive decline could possibly be considered a consequence of a less healthy brain, i.e., accelerated brain aging, which is why we also used BAG to predict cognitive outcome. We were able to show that XX repeat findings XX, while using the two modalities in separation, thus showing that MRI and FDG-PET BAG can serve as independent normative markers of a healthy brain, which in turn could be an additional, rather than stand-alone, marker to be assessed in clinical trials, where these modalities are already being collected. To investigate the </w:t>
+        <w:t xml:space="preserve">analyses </w:t>
+      </w:r>
+      <w:proofErr w:type="gramStart"/>
+      <w:r>
+        <w:rPr>
+          <w:rFonts w:ascii="Arial" w:eastAsia="Times New Roman" w:hAnsi="Arial" w:cs="Arial"/>
+          <w:color w:val="000000" w:themeColor="text1"/>
+          <w:szCs w:val="24"/>
+          <w:lang w:val="en-US"/>
+        </w:rPr>
+        <w:t>were not solely intended</w:t>
+      </w:r>
+      <w:proofErr w:type="gramEnd"/>
+      <w:r>
+        <w:rPr>
+          <w:rFonts w:ascii="Arial" w:eastAsia="Times New Roman" w:hAnsi="Arial" w:cs="Arial"/>
+          <w:color w:val="000000" w:themeColor="text1"/>
+          <w:szCs w:val="24"/>
+          <w:lang w:val="en-US"/>
+        </w:rPr>
+        <w:t xml:space="preserve"> to investigate MRI or FDG-PET BAG for cognitive decline, but rather to inspect the utility of MRI or FDG-PET BAG in reflecting normative brain health at a particular age as measured in cognitive dysfunction and pathology. We hypothesized that cognitive decline could possibly be considered a consequence of a less healthy brain, i.e., accelerated brain aging, which is why we also used BAG to predict cognitive outcome. We were able to show that XX repeat findings XX, while using the two modalities in separation, thus showing that MRI and FDG-PET BAG can serve as independent normative markers of a healthy brain, which in turn could be an additional, rather than stand-alone, marker to </w:t>
+      </w:r>
+      <w:proofErr w:type="gramStart"/>
+      <w:r>
+        <w:rPr>
+          <w:rFonts w:ascii="Arial" w:eastAsia="Times New Roman" w:hAnsi="Arial" w:cs="Arial"/>
+          <w:color w:val="000000" w:themeColor="text1"/>
+          <w:szCs w:val="24"/>
+          <w:lang w:val="en-US"/>
+        </w:rPr>
+        <w:t>be assessed</w:t>
+      </w:r>
+      <w:proofErr w:type="gramEnd"/>
+      <w:r>
+        <w:rPr>
+          <w:rFonts w:ascii="Arial" w:eastAsia="Times New Roman" w:hAnsi="Arial" w:cs="Arial"/>
+          <w:color w:val="000000" w:themeColor="text1"/>
+          <w:szCs w:val="24"/>
+          <w:lang w:val="en-US"/>
+        </w:rPr>
+        <w:t xml:space="preserve"> in clinical trials, where these modalities are already being collected. </w:t>
+      </w:r>
+      <w:proofErr w:type="gramStart"/>
+      <w:r>
+        <w:rPr>
+          <w:rFonts w:ascii="Arial" w:eastAsia="Times New Roman" w:hAnsi="Arial" w:cs="Arial"/>
+          <w:color w:val="000000" w:themeColor="text1"/>
+          <w:szCs w:val="24"/>
+          <w:lang w:val="en-US"/>
+        </w:rPr>
+        <w:t xml:space="preserve">To investigate the </w:t>
       </w:r>
       <w:r>
         <w:rPr>
@@ -3183,7 +4076,29 @@
           <w:highlight w:val="yellow"/>
           <w:lang w:val="en-US"/>
         </w:rPr>
-        <w:t>XX Scheef features XX</w:t>
+        <w:t xml:space="preserve">XX </w:t>
+      </w:r>
+      <w:proofErr w:type="spellStart"/>
+      <w:r>
+        <w:rPr>
+          <w:rFonts w:ascii="Arial" w:eastAsia="Times New Roman" w:hAnsi="Arial" w:cs="Arial"/>
+          <w:color w:val="000000" w:themeColor="text1"/>
+          <w:szCs w:val="24"/>
+          <w:highlight w:val="yellow"/>
+          <w:lang w:val="en-US"/>
+        </w:rPr>
+        <w:t>Scheef</w:t>
+      </w:r>
+      <w:proofErr w:type="spellEnd"/>
+      <w:r>
+        <w:rPr>
+          <w:rFonts w:ascii="Arial" w:eastAsia="Times New Roman" w:hAnsi="Arial" w:cs="Arial"/>
+          <w:color w:val="000000" w:themeColor="text1"/>
+          <w:szCs w:val="24"/>
+          <w:highlight w:val="yellow"/>
+          <w:lang w:val="en-US"/>
+        </w:rPr>
+        <w:t xml:space="preserve"> features XX</w:t>
       </w:r>
       <w:r>
         <w:rPr>
@@ -3202,7 +4117,29 @@
           <w:highlight w:val="yellow"/>
           <w:lang w:val="en-US"/>
         </w:rPr>
-        <w:t>XX Ebenau features XX</w:t>
+        <w:t xml:space="preserve">XX </w:t>
+      </w:r>
+      <w:proofErr w:type="spellStart"/>
+      <w:r>
+        <w:rPr>
+          <w:rFonts w:ascii="Arial" w:eastAsia="Times New Roman" w:hAnsi="Arial" w:cs="Arial"/>
+          <w:color w:val="000000" w:themeColor="text1"/>
+          <w:szCs w:val="24"/>
+          <w:highlight w:val="yellow"/>
+          <w:lang w:val="en-US"/>
+        </w:rPr>
+        <w:t>Ebenau</w:t>
+      </w:r>
+      <w:proofErr w:type="spellEnd"/>
+      <w:r>
+        <w:rPr>
+          <w:rFonts w:ascii="Arial" w:eastAsia="Times New Roman" w:hAnsi="Arial" w:cs="Arial"/>
+          <w:color w:val="000000" w:themeColor="text1"/>
+          <w:szCs w:val="24"/>
+          <w:highlight w:val="yellow"/>
+          <w:lang w:val="en-US"/>
+        </w:rPr>
+        <w:t xml:space="preserve"> features XX</w:t>
       </w:r>
       <w:r>
         <w:rPr>
@@ -3213,6 +4150,7 @@
         </w:rPr>
         <w:t xml:space="preserve"> to the prediction of cognitive outcome using MRI BAG.</w:t>
       </w:r>
+      <w:proofErr w:type="gramEnd"/>
     </w:p>
     <w:p>
       <w:pPr>
@@ -3290,7 +4228,51 @@
           <w:szCs w:val="24"/>
           <w:lang w:val="en-US"/>
         </w:rPr>
-        <w:t xml:space="preserve">The main study cohort represents a mixture of SCD subjects and cognitively healthy subjects without cognitive complaints. As the authors themselves note, SCD subjects are more likely to develop MCI and dementia due to AD, for a recent meta-analysis see Pike et al., 2022. Thus, BAG is biased towards disease-related acceleration. The authors should treat these groups separately or exclude subjects with SCD. Inclusion criteria should be clearly stated. In particular, what is the status of cognitively healthy subjects regarding the AD biomarkers? </w:t>
+        <w:t xml:space="preserve">The main study cohort represents a mixture of SCD subjects and cognitively healthy subjects without cognitive complaints. As the authors themselves note, SCD subjects are more likely to develop MCI and dementia due to AD, for a recent meta-analysis see Pike et al., 2022. Thus, BAG </w:t>
+      </w:r>
+      <w:proofErr w:type="gramStart"/>
+      <w:r>
+        <w:rPr>
+          <w:rFonts w:ascii="Arial" w:eastAsia="Times New Roman" w:hAnsi="Arial" w:cs="Arial"/>
+          <w:b/>
+          <w:color w:val="000000" w:themeColor="text1"/>
+          <w:szCs w:val="24"/>
+          <w:lang w:val="en-US"/>
+        </w:rPr>
+        <w:t>is biased</w:t>
+      </w:r>
+      <w:proofErr w:type="gramEnd"/>
+      <w:r>
+        <w:rPr>
+          <w:rFonts w:ascii="Arial" w:eastAsia="Times New Roman" w:hAnsi="Arial" w:cs="Arial"/>
+          <w:b/>
+          <w:color w:val="000000" w:themeColor="text1"/>
+          <w:szCs w:val="24"/>
+          <w:lang w:val="en-US"/>
+        </w:rPr>
+        <w:t xml:space="preserve"> towards disease-related acceleration. The authors should treat these groups separately or exclude subjects with SCD. Inclusion criteria </w:t>
+      </w:r>
+      <w:proofErr w:type="gramStart"/>
+      <w:r>
+        <w:rPr>
+          <w:rFonts w:ascii="Arial" w:eastAsia="Times New Roman" w:hAnsi="Arial" w:cs="Arial"/>
+          <w:b/>
+          <w:color w:val="000000" w:themeColor="text1"/>
+          <w:szCs w:val="24"/>
+          <w:lang w:val="en-US"/>
+        </w:rPr>
+        <w:t>should be clearly stated</w:t>
+      </w:r>
+      <w:proofErr w:type="gramEnd"/>
+      <w:r>
+        <w:rPr>
+          <w:rFonts w:ascii="Arial" w:eastAsia="Times New Roman" w:hAnsi="Arial" w:cs="Arial"/>
+          <w:b/>
+          <w:color w:val="000000" w:themeColor="text1"/>
+          <w:szCs w:val="24"/>
+          <w:lang w:val="en-US"/>
+        </w:rPr>
+        <w:t xml:space="preserve">. In particular, what is the status of cognitively healthy subjects regarding the AD biomarkers? </w:t>
       </w:r>
     </w:p>
     <w:p>
@@ -3520,14 +4502,25 @@
         </w:rPr>
         <w:t xml:space="preserve">), we grouped CN and SCD together to a cognitively unimpaired group (CU). The calibration plot of this sample </w:t>
       </w:r>
-      <w:r>
-        <w:rPr>
-          <w:rFonts w:ascii="Arial" w:eastAsia="Times New Roman" w:hAnsi="Arial" w:cs="Arial"/>
-          <w:color w:val="000000" w:themeColor="text1"/>
-          <w:szCs w:val="24"/>
-          <w:lang w:val="en-US"/>
-        </w:rPr>
-        <w:t xml:space="preserve">is presented in </w:t>
+      <w:proofErr w:type="gramStart"/>
+      <w:r>
+        <w:rPr>
+          <w:rFonts w:ascii="Arial" w:eastAsia="Times New Roman" w:hAnsi="Arial" w:cs="Arial"/>
+          <w:color w:val="000000" w:themeColor="text1"/>
+          <w:szCs w:val="24"/>
+          <w:lang w:val="en-US"/>
+        </w:rPr>
+        <w:t>is presented</w:t>
+      </w:r>
+      <w:proofErr w:type="gramEnd"/>
+      <w:r>
+        <w:rPr>
+          <w:rFonts w:ascii="Arial" w:eastAsia="Times New Roman" w:hAnsi="Arial" w:cs="Arial"/>
+          <w:color w:val="000000" w:themeColor="text1"/>
+          <w:szCs w:val="24"/>
+          <w:lang w:val="en-US"/>
+        </w:rPr>
+        <w:t xml:space="preserve"> in </w:t>
       </w:r>
       <w:r>
         <w:rPr>
@@ -3840,7 +4833,27 @@
           <w:szCs w:val="24"/>
           <w:lang w:val="en-US"/>
         </w:rPr>
-        <w:t xml:space="preserve">As discussed in the answer to comment #13, our models were not (intended to be) trained to predict cognitive decline, but rather, to provide a normative marker of brain health. We have shown that BAG estimated from FDG-PET and MRI, and therefore, age-relevant brain regions in FDG-PET and MRI show different sensitivities to cognitive decline. We thank the reviewer for pointing out that this information was insufficiently discussed in the previous version of the manuscript and have stated it more clearly on </w:t>
+        <w:t xml:space="preserve">As discussed in the answer to comment #13, our models were not (intended to be) trained to predict cognitive decline, but rather, to provide a normative marker of brain health. We have shown that BAG estimated from FDG-PET and MRI, and therefore, age-relevant brain regions in FDG-PET and MRI show different sensitivities to cognitive decline. We thank the reviewer for pointing out that this information </w:t>
+      </w:r>
+      <w:proofErr w:type="gramStart"/>
+      <w:r>
+        <w:rPr>
+          <w:rFonts w:ascii="Arial" w:eastAsia="Times New Roman" w:hAnsi="Arial" w:cs="Arial"/>
+          <w:color w:val="000000" w:themeColor="text1"/>
+          <w:szCs w:val="24"/>
+          <w:lang w:val="en-US"/>
+        </w:rPr>
+        <w:t>was insufficiently discussed</w:t>
+      </w:r>
+      <w:proofErr w:type="gramEnd"/>
+      <w:r>
+        <w:rPr>
+          <w:rFonts w:ascii="Arial" w:eastAsia="Times New Roman" w:hAnsi="Arial" w:cs="Arial"/>
+          <w:color w:val="000000" w:themeColor="text1"/>
+          <w:szCs w:val="24"/>
+          <w:lang w:val="en-US"/>
+        </w:rPr>
+        <w:t xml:space="preserve"> in the previous version of the manuscript and have stated it more clearly on </w:t>
       </w:r>
       <w:r>
         <w:rPr>
@@ -3970,7 +4983,29 @@
           <w:szCs w:val="24"/>
           <w:lang w:val="en-US"/>
         </w:rPr>
-        <w:t>Why only 60+ subjects were included? Accelerated aging to be captured by BAG should begin earlier.</w:t>
+        <w:t xml:space="preserve">Why only 60+ subjects were included? Accelerated aging to </w:t>
+      </w:r>
+      <w:proofErr w:type="gramStart"/>
+      <w:r>
+        <w:rPr>
+          <w:rFonts w:ascii="Arial" w:eastAsia="Times New Roman" w:hAnsi="Arial" w:cs="Arial"/>
+          <w:b/>
+          <w:color w:val="000000" w:themeColor="text1"/>
+          <w:szCs w:val="24"/>
+          <w:lang w:val="en-US"/>
+        </w:rPr>
+        <w:t>be captured</w:t>
+      </w:r>
+      <w:proofErr w:type="gramEnd"/>
+      <w:r>
+        <w:rPr>
+          <w:rFonts w:ascii="Arial" w:eastAsia="Times New Roman" w:hAnsi="Arial" w:cs="Arial"/>
+          <w:b/>
+          <w:color w:val="000000" w:themeColor="text1"/>
+          <w:szCs w:val="24"/>
+          <w:lang w:val="en-US"/>
+        </w:rPr>
+        <w:t xml:space="preserve"> by BAG should begin earlier.</w:t>
       </w:r>
     </w:p>
     <w:p>
@@ -4149,7 +5184,27 @@
           <w:szCs w:val="24"/>
           <w:lang w:val="en-US"/>
         </w:rPr>
-        <w:t>In [4], Jessen et al. provide recommendations for the characterization of SCD. They state that “In individuals younger than 60 years of age, the likelihood of a medical condition causing future cognitive decline and dementia is low, which suggests that the likelihood of SCD in individuals younger than 60 years being related to other or potentially reversible causes (eg, depression) is higher than in individuals aged 60 years or older.“ To decrease variance of potential underlying causes of cognitive dysfunction, we therefore excluded subjects younger than 60 years of age.</w:t>
+        <w:t>In [4], Jessen et al. provide recommendations for the characterization of SCD. They state that “In individuals younger than 60 years of age, the likelihood of a medical condition causing future cognitive decline and dementia is low, which suggests that the likelihood of SCD in individuals younger than 60 years being related to other or potentially reversible causes (</w:t>
+      </w:r>
+      <w:proofErr w:type="spellStart"/>
+      <w:r>
+        <w:rPr>
+          <w:rFonts w:ascii="Arial" w:eastAsia="Times New Roman" w:hAnsi="Arial" w:cs="Arial"/>
+          <w:color w:val="000000" w:themeColor="text1"/>
+          <w:szCs w:val="24"/>
+          <w:lang w:val="en-US"/>
+        </w:rPr>
+        <w:t>eg</w:t>
+      </w:r>
+      <w:proofErr w:type="spellEnd"/>
+      <w:r>
+        <w:rPr>
+          <w:rFonts w:ascii="Arial" w:eastAsia="Times New Roman" w:hAnsi="Arial" w:cs="Arial"/>
+          <w:color w:val="000000" w:themeColor="text1"/>
+          <w:szCs w:val="24"/>
+          <w:lang w:val="en-US"/>
+        </w:rPr>
+        <w:t>, depression) is higher than in individuals aged 60 years or older.“ To decrease variance of potential underlying causes of cognitive dysfunction, we therefore excluded subjects younger than 60 years of age.</w:t>
       </w:r>
     </w:p>
     <w:p>
@@ -4179,36 +5234,37 @@
           <w:rFonts w:ascii="Arial" w:eastAsia="Times New Roman" w:hAnsi="Arial" w:cs="Arial"/>
           <w:color w:val="000000" w:themeColor="text1"/>
           <w:szCs w:val="24"/>
-          <w:lang w:val="en-US"/>
-        </w:rPr>
-      </w:pPr>
-      <w:r>
-        <w:rPr>
-          <w:rFonts w:ascii="Arial" w:eastAsia="Times New Roman" w:hAnsi="Arial" w:cs="Arial"/>
-          <w:color w:val="000000" w:themeColor="text1"/>
-          <w:szCs w:val="24"/>
-          <w:lang w:val="en-US"/>
-        </w:rPr>
-        <w:t xml:space="preserve">We added a brief explanation to this on </w:t>
-      </w:r>
-      <w:r>
-        <w:rPr>
-          <w:rFonts w:ascii="Arial" w:eastAsia="Times New Roman" w:hAnsi="Arial" w:cs="Arial"/>
-          <w:color w:val="000000" w:themeColor="text1"/>
-          <w:szCs w:val="24"/>
           <w:highlight w:val="yellow"/>
           <w:lang w:val="en-US"/>
         </w:rPr>
-        <w:t>p. XX</w:t>
-      </w:r>
-      <w:r>
-        <w:rPr>
-          <w:rFonts w:ascii="Arial" w:eastAsia="Times New Roman" w:hAnsi="Arial" w:cs="Arial"/>
-          <w:color w:val="000000" w:themeColor="text1"/>
-          <w:szCs w:val="24"/>
-          <w:lang w:val="en-US"/>
-        </w:rPr>
-        <w:t>:</w:t>
+      </w:pPr>
+      <w:r>
+        <w:rPr>
+          <w:rFonts w:ascii="Arial" w:eastAsia="Times New Roman" w:hAnsi="Arial" w:cs="Arial"/>
+          <w:color w:val="000000" w:themeColor="text1"/>
+          <w:szCs w:val="24"/>
+          <w:lang w:val="en-US"/>
+        </w:rPr>
+        <w:t xml:space="preserve">We added </w:t>
+      </w:r>
+      <w:r>
+        <w:rPr>
+          <w:rFonts w:ascii="Arial" w:eastAsia="Times New Roman" w:hAnsi="Arial" w:cs="Arial"/>
+          <w:color w:val="000000" w:themeColor="text1"/>
+          <w:szCs w:val="24"/>
+          <w:lang w:val="en-US"/>
+        </w:rPr>
+        <w:t xml:space="preserve">the following statement to the limitations section on </w:t>
+      </w:r>
+      <w:r>
+        <w:rPr>
+          <w:rFonts w:ascii="Arial" w:eastAsia="Times New Roman" w:hAnsi="Arial" w:cs="Arial"/>
+          <w:color w:val="000000" w:themeColor="text1"/>
+          <w:szCs w:val="24"/>
+          <w:highlight w:val="yellow"/>
+          <w:lang w:val="en-US"/>
+        </w:rPr>
+        <w:t>p. XX:</w:t>
       </w:r>
     </w:p>
     <w:p>
@@ -4236,20 +5292,29 @@
         <w:textAlignment w:val="baseline"/>
         <w:rPr>
           <w:rFonts w:ascii="Arial" w:eastAsia="Times New Roman" w:hAnsi="Arial" w:cs="Arial"/>
-          <w:color w:val="000000" w:themeColor="text1"/>
-          <w:szCs w:val="24"/>
-          <w:lang w:val="en-US"/>
-        </w:rPr>
-      </w:pPr>
-      <w:r>
-        <w:rPr>
-          <w:rFonts w:ascii="Arial" w:eastAsia="Times New Roman" w:hAnsi="Arial" w:cs="Arial"/>
-          <w:color w:val="000000" w:themeColor="text1"/>
-          <w:szCs w:val="24"/>
-          <w:highlight w:val="yellow"/>
-          <w:lang w:val="en-US"/>
-        </w:rPr>
-        <w:t>XX</w:t>
+          <w:i/>
+          <w:color w:val="000000" w:themeColor="text1"/>
+          <w:szCs w:val="24"/>
+          <w:lang w:val="en-US"/>
+        </w:rPr>
+      </w:pPr>
+      <w:commentRangeStart w:id="3"/>
+      <w:r>
+        <w:rPr>
+          <w:rFonts w:ascii="Arial" w:eastAsia="Times New Roman" w:hAnsi="Arial" w:cs="Arial"/>
+          <w:i/>
+          <w:color w:val="000000" w:themeColor="text1"/>
+          <w:szCs w:val="24"/>
+          <w:lang w:val="en-US"/>
+        </w:rPr>
+        <w:t>“[…] due to data availability and increased risk of cognitive deficits being due to neurodegenerative processes, we only included participants over the age of 60, however, accelerated aging starting before this age remained uninvestigated in our study.“</w:t>
+      </w:r>
+      <w:commentRangeEnd w:id="3"/>
+      <w:r>
+        <w:rPr>
+          <w:rStyle w:val="Kommentarzeichen"/>
+        </w:rPr>
+        <w:commentReference w:id="3"/>
       </w:r>
     </w:p>
     <w:p>
@@ -4279,110 +5344,9 @@
           <w:rFonts w:ascii="Arial" w:eastAsia="Times New Roman" w:hAnsi="Arial" w:cs="Arial"/>
           <w:color w:val="000000" w:themeColor="text1"/>
           <w:szCs w:val="24"/>
-          <w:highlight w:val="yellow"/>
-          <w:lang w:val="en-US"/>
-        </w:rPr>
-      </w:pPr>
-      <w:r>
-        <w:rPr>
-          <w:rFonts w:ascii="Arial" w:eastAsia="Times New Roman" w:hAnsi="Arial" w:cs="Arial"/>
-          <w:color w:val="000000" w:themeColor="text1"/>
-          <w:szCs w:val="24"/>
-          <w:lang w:val="en-US"/>
-        </w:rPr>
-        <w:t xml:space="preserve">And we have added the following statement to the limitations section on </w:t>
-      </w:r>
-      <w:r>
-        <w:rPr>
-          <w:rFonts w:ascii="Arial" w:eastAsia="Times New Roman" w:hAnsi="Arial" w:cs="Arial"/>
-          <w:color w:val="000000" w:themeColor="text1"/>
-          <w:szCs w:val="24"/>
-          <w:highlight w:val="yellow"/>
-          <w:lang w:val="en-US"/>
-        </w:rPr>
-        <w:t>p. XX:</w:t>
-      </w:r>
-    </w:p>
-    <w:p>
-      <w:pPr>
-        <w:tabs>
-          <w:tab w:val="left" w:pos="916"/>
-          <w:tab w:val="left" w:pos="1832"/>
-          <w:tab w:val="left" w:pos="2748"/>
-          <w:tab w:val="left" w:pos="3664"/>
-          <w:tab w:val="left" w:pos="4580"/>
-          <w:tab w:val="left" w:pos="5496"/>
-          <w:tab w:val="left" w:pos="6412"/>
-          <w:tab w:val="left" w:pos="7328"/>
-          <w:tab w:val="left" w:pos="8244"/>
-          <w:tab w:val="left" w:pos="9160"/>
-          <w:tab w:val="left" w:pos="10076"/>
-          <w:tab w:val="left" w:pos="10992"/>
-          <w:tab w:val="left" w:pos="11908"/>
-          <w:tab w:val="left" w:pos="12824"/>
-          <w:tab w:val="left" w:pos="13740"/>
-          <w:tab w:val="left" w:pos="14656"/>
-        </w:tabs>
-        <w:spacing w:after="0" w:line="270" w:lineRule="atLeast"/>
-        <w:jc w:val="both"/>
-        <w:textAlignment w:val="baseline"/>
-        <w:rPr>
-          <w:rFonts w:ascii="Arial" w:eastAsia="Times New Roman" w:hAnsi="Arial" w:cs="Arial"/>
-          <w:color w:val="000000" w:themeColor="text1"/>
-          <w:szCs w:val="24"/>
-          <w:lang w:val="en-US"/>
-        </w:rPr>
-      </w:pPr>
-      <w:r>
-        <w:rPr>
-          <w:rFonts w:ascii="Arial" w:eastAsia="Times New Roman" w:hAnsi="Arial" w:cs="Arial"/>
-          <w:color w:val="000000" w:themeColor="text1"/>
-          <w:szCs w:val="24"/>
-          <w:highlight w:val="yellow"/>
-          <w:lang w:val="en-US"/>
-        </w:rPr>
-        <w:t>XX</w:t>
-      </w:r>
-    </w:p>
-    <w:p>
-      <w:pPr>
-        <w:tabs>
-          <w:tab w:val="left" w:pos="916"/>
-          <w:tab w:val="left" w:pos="1832"/>
-          <w:tab w:val="left" w:pos="2748"/>
-          <w:tab w:val="left" w:pos="3664"/>
-          <w:tab w:val="left" w:pos="4580"/>
-          <w:tab w:val="left" w:pos="5496"/>
-          <w:tab w:val="left" w:pos="6412"/>
-          <w:tab w:val="left" w:pos="7328"/>
-          <w:tab w:val="left" w:pos="8244"/>
-          <w:tab w:val="left" w:pos="9160"/>
-          <w:tab w:val="left" w:pos="10076"/>
-          <w:tab w:val="left" w:pos="10992"/>
-          <w:tab w:val="left" w:pos="11908"/>
-          <w:tab w:val="left" w:pos="12824"/>
-          <w:tab w:val="left" w:pos="13740"/>
-          <w:tab w:val="left" w:pos="14656"/>
-        </w:tabs>
-        <w:spacing w:after="0" w:line="270" w:lineRule="atLeast"/>
-        <w:jc w:val="both"/>
-        <w:textAlignment w:val="baseline"/>
-        <w:rPr>
-          <w:rFonts w:ascii="Arial" w:eastAsia="Times New Roman" w:hAnsi="Arial" w:cs="Arial"/>
-          <w:color w:val="000000" w:themeColor="text1"/>
-          <w:szCs w:val="24"/>
-          <w:lang w:val="en-US"/>
-        </w:rPr>
-      </w:pPr>
-      <w:r>
-        <w:rPr>
-          <w:rFonts w:ascii="Arial" w:eastAsia="Times New Roman" w:hAnsi="Arial" w:cs="Arial"/>
-          <w:color w:val="000000" w:themeColor="text1"/>
-          <w:szCs w:val="24"/>
-          <w:lang w:val="en-US"/>
-        </w:rPr>
-        <w:t xml:space="preserve"> </w:t>
-      </w:r>
+          <w:lang w:val="en-US"/>
+        </w:rPr>
+      </w:pPr>
     </w:p>
     <w:p>
       <w:pPr>
@@ -4510,16 +5474,56 @@
           <w:szCs w:val="24"/>
           <w:lang w:val="en-US"/>
         </w:rPr>
-        <w:t xml:space="preserve">We decided to perform PET analyses without PVE, given that most PET scanners in the clinical setting are PET-CT, rather than PET-MRI scanners, however, an MRI is required to perform PVE. In clinical practice, it is thus unlikely that both, an MRI and FDG-PET scan would be collected for the same individual within a short amount of time. Therefore, to construct clinically relevant brain age estimation frameworks, we treated the two modalities separately. However, to decrease the effect of PVE, we have changed the atlas, used to extract the ROIs from Schaeffer + Tian to AAL1, thereby reducing the number of ROIs from 216 to </w:t>
-      </w:r>
-      <w:r>
-        <w:rPr>
-          <w:rFonts w:ascii="Arial" w:eastAsia="Times New Roman" w:hAnsi="Arial" w:cs="Arial"/>
-          <w:color w:val="000000" w:themeColor="text1"/>
-          <w:szCs w:val="24"/>
-          <w:lang w:val="en-US"/>
-        </w:rPr>
-        <w:t>116. Brain age accuracy results from the composite (Schaeffer + Tian) atlas have been moved to the supplementary results, as the highly similar results underline robustness of our results.</w:t>
+        <w:t xml:space="preserve">We decided to perform PET analyses without PVE, given that most PET scanners in the clinical setting are PET-CT, rather than PET-MRI scanners, however, an MRI is required to perform PVE. In clinical practice, it is thus unlikely that both, an MRI and FDG-PET scan would be collected for the same individual within a short amount of time. Therefore, to construct clinically relevant </w:t>
+      </w:r>
+      <w:proofErr w:type="gramStart"/>
+      <w:r>
+        <w:rPr>
+          <w:rFonts w:ascii="Arial" w:eastAsia="Times New Roman" w:hAnsi="Arial" w:cs="Arial"/>
+          <w:color w:val="000000" w:themeColor="text1"/>
+          <w:szCs w:val="24"/>
+          <w:lang w:val="en-US"/>
+        </w:rPr>
+        <w:t>brain age estimation frameworks</w:t>
+      </w:r>
+      <w:proofErr w:type="gramEnd"/>
+      <w:r>
+        <w:rPr>
+          <w:rFonts w:ascii="Arial" w:eastAsia="Times New Roman" w:hAnsi="Arial" w:cs="Arial"/>
+          <w:color w:val="000000" w:themeColor="text1"/>
+          <w:szCs w:val="24"/>
+          <w:lang w:val="en-US"/>
+        </w:rPr>
+        <w:t xml:space="preserve">, we treated the two modalities separately. However, to decrease the effect of PVE, we have changed the atlas, used to extract the ROIs from Schaeffer + Tian to AAL1, thereby reducing the number of ROIs from 216 to </w:t>
+      </w:r>
+      <w:r>
+        <w:rPr>
+          <w:rFonts w:ascii="Arial" w:eastAsia="Times New Roman" w:hAnsi="Arial" w:cs="Arial"/>
+          <w:color w:val="000000" w:themeColor="text1"/>
+          <w:szCs w:val="24"/>
+          <w:lang w:val="en-US"/>
+        </w:rPr>
+        <w:t xml:space="preserve">116. </w:t>
+      </w:r>
+      <w:proofErr w:type="gramStart"/>
+      <w:r>
+        <w:rPr>
+          <w:rFonts w:ascii="Arial" w:eastAsia="Times New Roman" w:hAnsi="Arial" w:cs="Arial"/>
+          <w:color w:val="000000" w:themeColor="text1"/>
+          <w:szCs w:val="24"/>
+          <w:lang w:val="en-US"/>
+        </w:rPr>
+        <w:t>Brain age accuracy results</w:t>
+      </w:r>
+      <w:proofErr w:type="gramEnd"/>
+      <w:r>
+        <w:rPr>
+          <w:rFonts w:ascii="Arial" w:eastAsia="Times New Roman" w:hAnsi="Arial" w:cs="Arial"/>
+          <w:color w:val="000000" w:themeColor="text1"/>
+          <w:szCs w:val="24"/>
+          <w:lang w:val="en-US"/>
+        </w:rPr>
+        <w:t xml:space="preserve"> from the composite (Schaeffer + Tian) atlas have been moved to the supplementary results, as the highly similar results underline robustness of our results.</w:t>
       </w:r>
     </w:p>
     <w:p>
@@ -4670,7 +5674,27 @@
           <w:szCs w:val="24"/>
           <w:lang w:val="en-US"/>
         </w:rPr>
-        <w:t xml:space="preserve">Comparable pipelines as the one used here were also used to estimate brain age from MRI in previous works </w:t>
+        <w:t xml:space="preserve">Comparable pipelines as the one used here </w:t>
+      </w:r>
+      <w:proofErr w:type="gramStart"/>
+      <w:r>
+        <w:rPr>
+          <w:rFonts w:ascii="Arial" w:eastAsia="Times New Roman" w:hAnsi="Arial" w:cs="Arial"/>
+          <w:color w:val="000000" w:themeColor="text1"/>
+          <w:szCs w:val="24"/>
+          <w:lang w:val="en-US"/>
+        </w:rPr>
+        <w:t>were also used</w:t>
+      </w:r>
+      <w:proofErr w:type="gramEnd"/>
+      <w:r>
+        <w:rPr>
+          <w:rFonts w:ascii="Arial" w:eastAsia="Times New Roman" w:hAnsi="Arial" w:cs="Arial"/>
+          <w:color w:val="000000" w:themeColor="text1"/>
+          <w:szCs w:val="24"/>
+          <w:lang w:val="en-US"/>
+        </w:rPr>
+        <w:t xml:space="preserve"> to estimate brain age from MRI in previous works </w:t>
       </w:r>
       <w:r>
         <w:rPr>
@@ -4706,7 +5730,27 @@
           <w:szCs w:val="24"/>
           <w:lang w:val="en-US"/>
         </w:rPr>
-        <w:t xml:space="preserve">As mentioned in the manuscript, both, support and relevance vector machines have previously been demonstrated to perform brain age estimation well based on small datasets (p. </w:t>
+        <w:t xml:space="preserve">As mentioned in the manuscript, both, support and relevance vector machines </w:t>
+      </w:r>
+      <w:proofErr w:type="gramStart"/>
+      <w:r>
+        <w:rPr>
+          <w:rFonts w:ascii="Arial" w:eastAsia="Times New Roman" w:hAnsi="Arial" w:cs="Arial"/>
+          <w:color w:val="000000" w:themeColor="text1"/>
+          <w:szCs w:val="24"/>
+          <w:lang w:val="en-US"/>
+        </w:rPr>
+        <w:t>have previously been demonstrated</w:t>
+      </w:r>
+      <w:proofErr w:type="gramEnd"/>
+      <w:r>
+        <w:rPr>
+          <w:rFonts w:ascii="Arial" w:eastAsia="Times New Roman" w:hAnsi="Arial" w:cs="Arial"/>
+          <w:color w:val="000000" w:themeColor="text1"/>
+          <w:szCs w:val="24"/>
+          <w:lang w:val="en-US"/>
+        </w:rPr>
+        <w:t xml:space="preserve"> to perform brain age estimation well based on small datasets (p. </w:t>
       </w:r>
       <w:r>
         <w:rPr>
@@ -4743,7 +5787,27 @@
           <w:szCs w:val="24"/>
           <w:lang w:val="en-US"/>
         </w:rPr>
-        <w:t xml:space="preserve"> A five-fold nested cross-validation to perform hyperparameter search and train the models has previously been employed in [6].</w:t>
+        <w:t xml:space="preserve"> A five-fold nested cross-validation to perform hyperparameter search and train the models </w:t>
+      </w:r>
+      <w:proofErr w:type="gramStart"/>
+      <w:r>
+        <w:rPr>
+          <w:rFonts w:ascii="Arial" w:eastAsia="Times New Roman" w:hAnsi="Arial" w:cs="Arial"/>
+          <w:color w:val="000000" w:themeColor="text1"/>
+          <w:szCs w:val="24"/>
+          <w:lang w:val="en-US"/>
+        </w:rPr>
+        <w:t>has previously been employed</w:t>
+      </w:r>
+      <w:proofErr w:type="gramEnd"/>
+      <w:r>
+        <w:rPr>
+          <w:rFonts w:ascii="Arial" w:eastAsia="Times New Roman" w:hAnsi="Arial" w:cs="Arial"/>
+          <w:color w:val="000000" w:themeColor="text1"/>
+          <w:szCs w:val="24"/>
+          <w:lang w:val="en-US"/>
+        </w:rPr>
+        <w:t xml:space="preserve"> in [6].</w:t>
       </w:r>
       <w:r>
         <w:rPr>
@@ -4838,7 +5902,7 @@
         </w:rPr>
         <w:t xml:space="preserve">The choice of a five-fold cross validation was made, because five-fold is the default setting for conducting (stratified) cross-validation in scikit-learn (see here: </w:t>
       </w:r>
-      <w:hyperlink r:id="rId7" w:history="1">
+      <w:hyperlink r:id="rId10" w:history="1">
         <w:r>
           <w:rPr>
             <w:rStyle w:val="Hyperlink"/>
@@ -4859,7 +5923,7 @@
         </w:rPr>
         <w:t xml:space="preserve"> and here: </w:t>
       </w:r>
-      <w:hyperlink r:id="rId8" w:history="1">
+      <w:hyperlink r:id="rId11" w:history="1">
         <w:r>
           <w:rPr>
             <w:rStyle w:val="Hyperlink"/>
@@ -4878,7 +5942,27 @@
           <w:szCs w:val="24"/>
           <w:lang w:val="en-US"/>
         </w:rPr>
-        <w:t>). While we believe the above outlines enough grounds to assume robustness of the model, to convince the reviewer, we added results from 3- and 6-fold cross-validation to the supplementary materials (</w:t>
+        <w:t xml:space="preserve">). While we </w:t>
+      </w:r>
+      <w:proofErr w:type="gramStart"/>
+      <w:r>
+        <w:rPr>
+          <w:rFonts w:ascii="Arial" w:eastAsia="Times New Roman" w:hAnsi="Arial" w:cs="Arial"/>
+          <w:color w:val="000000" w:themeColor="text1"/>
+          <w:szCs w:val="24"/>
+          <w:lang w:val="en-US"/>
+        </w:rPr>
+        <w:t>believe</w:t>
+      </w:r>
+      <w:proofErr w:type="gramEnd"/>
+      <w:r>
+        <w:rPr>
+          <w:rFonts w:ascii="Arial" w:eastAsia="Times New Roman" w:hAnsi="Arial" w:cs="Arial"/>
+          <w:color w:val="000000" w:themeColor="text1"/>
+          <w:szCs w:val="24"/>
+          <w:lang w:val="en-US"/>
+        </w:rPr>
+        <w:t xml:space="preserve"> the above outlines enough grounds to assume robustness of the model, to convince the reviewer, we added results from 3- and 6-fold cross-validation to the supplementary materials (</w:t>
       </w:r>
       <w:r>
         <w:rPr>
@@ -4937,7 +6021,27 @@
           <w:szCs w:val="24"/>
           <w:lang w:val="en-US"/>
         </w:rPr>
-        <w:t>Finally, while we already planned to make our work publicly available on GitHub, we have additionally implemented an easy-to-use pipeline with instructions to allow for BAG assessment of new MRI or FDG-PET scans. All code/pipelines will be made available upon publication, however, a demonstration of the pipeline for external usage has been added to the supplementary materials (</w:t>
+        <w:t xml:space="preserve">Finally, while we already planned to make our work publicly available on GitHub, we have additionally implemented an easy-to-use pipeline with instructions to allow for BAG assessment of new MRI or FDG-PET scans. All code/pipelines will be made available upon </w:t>
+      </w:r>
+      <w:proofErr w:type="gramStart"/>
+      <w:r>
+        <w:rPr>
+          <w:rFonts w:ascii="Arial" w:eastAsia="Times New Roman" w:hAnsi="Arial" w:cs="Arial"/>
+          <w:color w:val="000000" w:themeColor="text1"/>
+          <w:szCs w:val="24"/>
+          <w:lang w:val="en-US"/>
+        </w:rPr>
+        <w:t>publication,</w:t>
+      </w:r>
+      <w:proofErr w:type="gramEnd"/>
+      <w:r>
+        <w:rPr>
+          <w:rFonts w:ascii="Arial" w:eastAsia="Times New Roman" w:hAnsi="Arial" w:cs="Arial"/>
+          <w:color w:val="000000" w:themeColor="text1"/>
+          <w:szCs w:val="24"/>
+          <w:lang w:val="en-US"/>
+        </w:rPr>
+        <w:t xml:space="preserve"> however, a demonstration of the pipeline for external usage has been added to the supplementary materials (</w:t>
       </w:r>
       <w:r>
         <w:rPr>
@@ -5094,7 +6198,51 @@
           <w:szCs w:val="24"/>
           <w:lang w:val="en-US"/>
         </w:rPr>
-        <w:t xml:space="preserve">Why the demographic variables, in particular age, are corrected for by default? BAG is per definition the product of age. Results of the cognitive tests are typically adjusted for the demographic variables (z scores). Superfluous adjustment for variables may lead to spurious associations. </w:t>
+        <w:t xml:space="preserve">Why the demographic variables, in particular age, </w:t>
+      </w:r>
+      <w:proofErr w:type="gramStart"/>
+      <w:r>
+        <w:rPr>
+          <w:rFonts w:ascii="Arial" w:eastAsia="Times New Roman" w:hAnsi="Arial" w:cs="Arial"/>
+          <w:b/>
+          <w:color w:val="000000" w:themeColor="text1"/>
+          <w:szCs w:val="24"/>
+          <w:lang w:val="en-US"/>
+        </w:rPr>
+        <w:t>are corrected</w:t>
+      </w:r>
+      <w:proofErr w:type="gramEnd"/>
+      <w:r>
+        <w:rPr>
+          <w:rFonts w:ascii="Arial" w:eastAsia="Times New Roman" w:hAnsi="Arial" w:cs="Arial"/>
+          <w:b/>
+          <w:color w:val="000000" w:themeColor="text1"/>
+          <w:szCs w:val="24"/>
+          <w:lang w:val="en-US"/>
+        </w:rPr>
+        <w:t xml:space="preserve"> for by default? BAG is per definition the product of age. Results of the cognitive tests </w:t>
+      </w:r>
+      <w:proofErr w:type="gramStart"/>
+      <w:r>
+        <w:rPr>
+          <w:rFonts w:ascii="Arial" w:eastAsia="Times New Roman" w:hAnsi="Arial" w:cs="Arial"/>
+          <w:b/>
+          <w:color w:val="000000" w:themeColor="text1"/>
+          <w:szCs w:val="24"/>
+          <w:lang w:val="en-US"/>
+        </w:rPr>
+        <w:t>are typically adjusted</w:t>
+      </w:r>
+      <w:proofErr w:type="gramEnd"/>
+      <w:r>
+        <w:rPr>
+          <w:rFonts w:ascii="Arial" w:eastAsia="Times New Roman" w:hAnsi="Arial" w:cs="Arial"/>
+          <w:b/>
+          <w:color w:val="000000" w:themeColor="text1"/>
+          <w:szCs w:val="24"/>
+          <w:lang w:val="en-US"/>
+        </w:rPr>
+        <w:t xml:space="preserve"> for the demographic variables (z scores). Superfluous adjustment for variables may lead to spurious associations. </w:t>
       </w:r>
     </w:p>
     <w:p>
@@ -5165,7 +6313,27 @@
           <w:szCs w:val="24"/>
           <w:lang w:val="en-US"/>
         </w:rPr>
-        <w:t xml:space="preserve">While composite scores for memory and executive function (ADNI-MEM and ADNI-EF) are indeed z scores, the bias correction procedure may left correlations between BAG and chronological age in some folds of the MCI cohort. These correlations were different, importantly, when BAG was assessed from MRI or FDG-PET. </w:t>
+        <w:t xml:space="preserve">While composite scores for memory and executive function (ADNI-MEM and ADNI-EF) are indeed z scores, the bias correction procedure may left correlations between BAG and chronological age in some folds of the MCI cohort. These correlations were different, importantly, when BAG </w:t>
+      </w:r>
+      <w:proofErr w:type="gramStart"/>
+      <w:r>
+        <w:rPr>
+          <w:rFonts w:ascii="Arial" w:eastAsia="Times New Roman" w:hAnsi="Arial" w:cs="Arial"/>
+          <w:color w:val="000000" w:themeColor="text1"/>
+          <w:szCs w:val="24"/>
+          <w:lang w:val="en-US"/>
+        </w:rPr>
+        <w:t>was assessed</w:t>
+      </w:r>
+      <w:proofErr w:type="gramEnd"/>
+      <w:r>
+        <w:rPr>
+          <w:rFonts w:ascii="Arial" w:eastAsia="Times New Roman" w:hAnsi="Arial" w:cs="Arial"/>
+          <w:color w:val="000000" w:themeColor="text1"/>
+          <w:szCs w:val="24"/>
+          <w:lang w:val="en-US"/>
+        </w:rPr>
+        <w:t xml:space="preserve"> from MRI or FDG-PET. </w:t>
       </w:r>
       <w:r>
         <w:rPr>
@@ -5273,8 +6441,6 @@
         </w:rPr>
         <w:t xml:space="preserve">Validation in the OASIS sample is described in Methods, but is absent in Results. </w:t>
       </w:r>
-      <w:bookmarkStart w:id="1" w:name="_GoBack"/>
-      <w:bookmarkEnd w:id="1"/>
     </w:p>
     <w:p>
       <w:pPr>
@@ -5343,7 +6509,27 @@
           <w:szCs w:val="24"/>
           <w:lang w:val="en-US"/>
         </w:rPr>
-        <w:t xml:space="preserve">Validation in the OASIS sample was only mentioned briefly in Table 2 of the results in the previous version of the manuscript. We have now stated these results more explicitly in the flowing text </w:t>
+        <w:t xml:space="preserve">Validation in the OASIS sample </w:t>
+      </w:r>
+      <w:proofErr w:type="gramStart"/>
+      <w:r>
+        <w:rPr>
+          <w:rFonts w:ascii="Arial" w:eastAsia="Times New Roman" w:hAnsi="Arial" w:cs="Arial"/>
+          <w:color w:val="000000" w:themeColor="text1"/>
+          <w:szCs w:val="24"/>
+          <w:lang w:val="en-US"/>
+        </w:rPr>
+        <w:t>was only mentioned</w:t>
+      </w:r>
+      <w:proofErr w:type="gramEnd"/>
+      <w:r>
+        <w:rPr>
+          <w:rFonts w:ascii="Arial" w:eastAsia="Times New Roman" w:hAnsi="Arial" w:cs="Arial"/>
+          <w:color w:val="000000" w:themeColor="text1"/>
+          <w:szCs w:val="24"/>
+          <w:lang w:val="en-US"/>
+        </w:rPr>
+        <w:t xml:space="preserve"> briefly in Table 2 of the results in the previous version of the manuscript. We have now stated these results more explicitly in the flowing text </w:t>
       </w:r>
       <w:r>
         <w:rPr>
@@ -5553,7 +6739,226 @@
           <w:lang w:val="en-US"/>
         </w:rPr>
         <w:tab/>
-        <w:t>Ebenau JL, Pelkmans W, Verberk IMW, Verfaillie SCJ, van den Bosch KA, van Leeuwenstijn M, Collij LE, Scheltens P, Prins ND, Barkhof F, van Berckel BNM, Teunissen CE, van der Flier WM. Association of CSF, Plasma, and Imaging Markers of Neurodegeneration With Clinical Progression in People With Subjective Cognitive Decline. Neurology. 2022 Mar 29;98(13):e1315-e1326.</w:t>
+      </w:r>
+      <w:proofErr w:type="spellStart"/>
+      <w:r>
+        <w:rPr>
+          <w:rFonts w:ascii="Arial" w:eastAsia="Times New Roman" w:hAnsi="Arial" w:cs="Arial"/>
+          <w:color w:val="000000" w:themeColor="text1"/>
+          <w:szCs w:val="24"/>
+          <w:lang w:val="en-US"/>
+        </w:rPr>
+        <w:t>Ebenau</w:t>
+      </w:r>
+      <w:proofErr w:type="spellEnd"/>
+      <w:r>
+        <w:rPr>
+          <w:rFonts w:ascii="Arial" w:eastAsia="Times New Roman" w:hAnsi="Arial" w:cs="Arial"/>
+          <w:color w:val="000000" w:themeColor="text1"/>
+          <w:szCs w:val="24"/>
+          <w:lang w:val="en-US"/>
+        </w:rPr>
+        <w:t xml:space="preserve"> JL, </w:t>
+      </w:r>
+      <w:proofErr w:type="spellStart"/>
+      <w:r>
+        <w:rPr>
+          <w:rFonts w:ascii="Arial" w:eastAsia="Times New Roman" w:hAnsi="Arial" w:cs="Arial"/>
+          <w:color w:val="000000" w:themeColor="text1"/>
+          <w:szCs w:val="24"/>
+          <w:lang w:val="en-US"/>
+        </w:rPr>
+        <w:t>Pelkmans</w:t>
+      </w:r>
+      <w:proofErr w:type="spellEnd"/>
+      <w:r>
+        <w:rPr>
+          <w:rFonts w:ascii="Arial" w:eastAsia="Times New Roman" w:hAnsi="Arial" w:cs="Arial"/>
+          <w:color w:val="000000" w:themeColor="text1"/>
+          <w:szCs w:val="24"/>
+          <w:lang w:val="en-US"/>
+        </w:rPr>
+        <w:t xml:space="preserve"> W, </w:t>
+      </w:r>
+      <w:proofErr w:type="spellStart"/>
+      <w:r>
+        <w:rPr>
+          <w:rFonts w:ascii="Arial" w:eastAsia="Times New Roman" w:hAnsi="Arial" w:cs="Arial"/>
+          <w:color w:val="000000" w:themeColor="text1"/>
+          <w:szCs w:val="24"/>
+          <w:lang w:val="en-US"/>
+        </w:rPr>
+        <w:t>Verberk</w:t>
+      </w:r>
+      <w:proofErr w:type="spellEnd"/>
+      <w:r>
+        <w:rPr>
+          <w:rFonts w:ascii="Arial" w:eastAsia="Times New Roman" w:hAnsi="Arial" w:cs="Arial"/>
+          <w:color w:val="000000" w:themeColor="text1"/>
+          <w:szCs w:val="24"/>
+          <w:lang w:val="en-US"/>
+        </w:rPr>
+        <w:t xml:space="preserve"> IMW, </w:t>
+      </w:r>
+      <w:proofErr w:type="spellStart"/>
+      <w:r>
+        <w:rPr>
+          <w:rFonts w:ascii="Arial" w:eastAsia="Times New Roman" w:hAnsi="Arial" w:cs="Arial"/>
+          <w:color w:val="000000" w:themeColor="text1"/>
+          <w:szCs w:val="24"/>
+          <w:lang w:val="en-US"/>
+        </w:rPr>
+        <w:t>Verfaillie</w:t>
+      </w:r>
+      <w:proofErr w:type="spellEnd"/>
+      <w:r>
+        <w:rPr>
+          <w:rFonts w:ascii="Arial" w:eastAsia="Times New Roman" w:hAnsi="Arial" w:cs="Arial"/>
+          <w:color w:val="000000" w:themeColor="text1"/>
+          <w:szCs w:val="24"/>
+          <w:lang w:val="en-US"/>
+        </w:rPr>
+        <w:t xml:space="preserve"> SCJ, van den Bosch KA, van </w:t>
+      </w:r>
+      <w:proofErr w:type="spellStart"/>
+      <w:r>
+        <w:rPr>
+          <w:rFonts w:ascii="Arial" w:eastAsia="Times New Roman" w:hAnsi="Arial" w:cs="Arial"/>
+          <w:color w:val="000000" w:themeColor="text1"/>
+          <w:szCs w:val="24"/>
+          <w:lang w:val="en-US"/>
+        </w:rPr>
+        <w:t>Leeuwenstijn</w:t>
+      </w:r>
+      <w:proofErr w:type="spellEnd"/>
+      <w:r>
+        <w:rPr>
+          <w:rFonts w:ascii="Arial" w:eastAsia="Times New Roman" w:hAnsi="Arial" w:cs="Arial"/>
+          <w:color w:val="000000" w:themeColor="text1"/>
+          <w:szCs w:val="24"/>
+          <w:lang w:val="en-US"/>
+        </w:rPr>
+        <w:t xml:space="preserve"> M, Collij LE, </w:t>
+      </w:r>
+      <w:proofErr w:type="spellStart"/>
+      <w:r>
+        <w:rPr>
+          <w:rFonts w:ascii="Arial" w:eastAsia="Times New Roman" w:hAnsi="Arial" w:cs="Arial"/>
+          <w:color w:val="000000" w:themeColor="text1"/>
+          <w:szCs w:val="24"/>
+          <w:lang w:val="en-US"/>
+        </w:rPr>
+        <w:t>Scheltens</w:t>
+      </w:r>
+      <w:proofErr w:type="spellEnd"/>
+      <w:r>
+        <w:rPr>
+          <w:rFonts w:ascii="Arial" w:eastAsia="Times New Roman" w:hAnsi="Arial" w:cs="Arial"/>
+          <w:color w:val="000000" w:themeColor="text1"/>
+          <w:szCs w:val="24"/>
+          <w:lang w:val="en-US"/>
+        </w:rPr>
+        <w:t xml:space="preserve"> P, </w:t>
+      </w:r>
+      <w:proofErr w:type="spellStart"/>
+      <w:r>
+        <w:rPr>
+          <w:rFonts w:ascii="Arial" w:eastAsia="Times New Roman" w:hAnsi="Arial" w:cs="Arial"/>
+          <w:color w:val="000000" w:themeColor="text1"/>
+          <w:szCs w:val="24"/>
+          <w:lang w:val="en-US"/>
+        </w:rPr>
+        <w:t>Prins</w:t>
+      </w:r>
+      <w:proofErr w:type="spellEnd"/>
+      <w:r>
+        <w:rPr>
+          <w:rFonts w:ascii="Arial" w:eastAsia="Times New Roman" w:hAnsi="Arial" w:cs="Arial"/>
+          <w:color w:val="000000" w:themeColor="text1"/>
+          <w:szCs w:val="24"/>
+          <w:lang w:val="en-US"/>
+        </w:rPr>
+        <w:t xml:space="preserve"> ND, </w:t>
+      </w:r>
+      <w:proofErr w:type="spellStart"/>
+      <w:r>
+        <w:rPr>
+          <w:rFonts w:ascii="Arial" w:eastAsia="Times New Roman" w:hAnsi="Arial" w:cs="Arial"/>
+          <w:color w:val="000000" w:themeColor="text1"/>
+          <w:szCs w:val="24"/>
+          <w:lang w:val="en-US"/>
+        </w:rPr>
+        <w:t>Barkhof</w:t>
+      </w:r>
+      <w:proofErr w:type="spellEnd"/>
+      <w:r>
+        <w:rPr>
+          <w:rFonts w:ascii="Arial" w:eastAsia="Times New Roman" w:hAnsi="Arial" w:cs="Arial"/>
+          <w:color w:val="000000" w:themeColor="text1"/>
+          <w:szCs w:val="24"/>
+          <w:lang w:val="en-US"/>
+        </w:rPr>
+        <w:t xml:space="preserve"> F, van </w:t>
+      </w:r>
+      <w:proofErr w:type="spellStart"/>
+      <w:r>
+        <w:rPr>
+          <w:rFonts w:ascii="Arial" w:eastAsia="Times New Roman" w:hAnsi="Arial" w:cs="Arial"/>
+          <w:color w:val="000000" w:themeColor="text1"/>
+          <w:szCs w:val="24"/>
+          <w:lang w:val="en-US"/>
+        </w:rPr>
+        <w:t>Berckel</w:t>
+      </w:r>
+      <w:proofErr w:type="spellEnd"/>
+      <w:r>
+        <w:rPr>
+          <w:rFonts w:ascii="Arial" w:eastAsia="Times New Roman" w:hAnsi="Arial" w:cs="Arial"/>
+          <w:color w:val="000000" w:themeColor="text1"/>
+          <w:szCs w:val="24"/>
+          <w:lang w:val="en-US"/>
+        </w:rPr>
+        <w:t xml:space="preserve"> BNM, </w:t>
+      </w:r>
+      <w:proofErr w:type="spellStart"/>
+      <w:r>
+        <w:rPr>
+          <w:rFonts w:ascii="Arial" w:eastAsia="Times New Roman" w:hAnsi="Arial" w:cs="Arial"/>
+          <w:color w:val="000000" w:themeColor="text1"/>
+          <w:szCs w:val="24"/>
+          <w:lang w:val="en-US"/>
+        </w:rPr>
+        <w:t>Teunissen</w:t>
+      </w:r>
+      <w:proofErr w:type="spellEnd"/>
+      <w:r>
+        <w:rPr>
+          <w:rFonts w:ascii="Arial" w:eastAsia="Times New Roman" w:hAnsi="Arial" w:cs="Arial"/>
+          <w:color w:val="000000" w:themeColor="text1"/>
+          <w:szCs w:val="24"/>
+          <w:lang w:val="en-US"/>
+        </w:rPr>
+        <w:t xml:space="preserve"> CE, van der Flier WM. Association of CSF, Plasma, and Imaging Markers of Neurodegeneration With Clinical Progression in People With Subjective Cognitive Decline. Neurology. 2022 Mar 29</w:t>
+      </w:r>
+      <w:proofErr w:type="gramStart"/>
+      <w:r>
+        <w:rPr>
+          <w:rFonts w:ascii="Arial" w:eastAsia="Times New Roman" w:hAnsi="Arial" w:cs="Arial"/>
+          <w:color w:val="000000" w:themeColor="text1"/>
+          <w:szCs w:val="24"/>
+          <w:lang w:val="en-US"/>
+        </w:rPr>
+        <w:t>;98</w:t>
+      </w:r>
+      <w:proofErr w:type="gramEnd"/>
+      <w:r>
+        <w:rPr>
+          <w:rFonts w:ascii="Arial" w:eastAsia="Times New Roman" w:hAnsi="Arial" w:cs="Arial"/>
+          <w:color w:val="000000" w:themeColor="text1"/>
+          <w:szCs w:val="24"/>
+          <w:lang w:val="en-US"/>
+        </w:rPr>
+        <w:t>(13):e1315-e1326.</w:t>
       </w:r>
     </w:p>
     <w:p>
@@ -5602,7 +7007,67 @@
           <w:lang w:val="en-US"/>
         </w:rPr>
         <w:tab/>
-        <w:t xml:space="preserve">Pike KE, Cavuoto MG, Li L, Wright BJ, Kinsella GJ. Subjective Cognitive Decline: Level of Risk for Future Dementia and Mild Cognitive Impairment, a Meta-Analysis of Longitudinal Studies. Neuropsychol Rev. 2022 Dec;32(4):703-735. </w:t>
+        <w:t xml:space="preserve">Pike KE, </w:t>
+      </w:r>
+      <w:proofErr w:type="spellStart"/>
+      <w:r>
+        <w:rPr>
+          <w:rFonts w:ascii="Arial" w:eastAsia="Times New Roman" w:hAnsi="Arial" w:cs="Arial"/>
+          <w:color w:val="000000" w:themeColor="text1"/>
+          <w:szCs w:val="24"/>
+          <w:lang w:val="en-US"/>
+        </w:rPr>
+        <w:t>Cavuoto</w:t>
+      </w:r>
+      <w:proofErr w:type="spellEnd"/>
+      <w:r>
+        <w:rPr>
+          <w:rFonts w:ascii="Arial" w:eastAsia="Times New Roman" w:hAnsi="Arial" w:cs="Arial"/>
+          <w:color w:val="000000" w:themeColor="text1"/>
+          <w:szCs w:val="24"/>
+          <w:lang w:val="en-US"/>
+        </w:rPr>
+        <w:t xml:space="preserve"> MG, Li L, Wright BJ, Kinsella GJ. Subjective Cognitive Decline: Level of Risk for Future Dementia and Mild Cognitive Impairment, a Meta-Analysis of Longitudinal Studies. </w:t>
+      </w:r>
+      <w:proofErr w:type="spellStart"/>
+      <w:r>
+        <w:rPr>
+          <w:rFonts w:ascii="Arial" w:eastAsia="Times New Roman" w:hAnsi="Arial" w:cs="Arial"/>
+          <w:color w:val="000000" w:themeColor="text1"/>
+          <w:szCs w:val="24"/>
+          <w:lang w:val="en-US"/>
+        </w:rPr>
+        <w:t>Neuropsychol</w:t>
+      </w:r>
+      <w:proofErr w:type="spellEnd"/>
+      <w:r>
+        <w:rPr>
+          <w:rFonts w:ascii="Arial" w:eastAsia="Times New Roman" w:hAnsi="Arial" w:cs="Arial"/>
+          <w:color w:val="000000" w:themeColor="text1"/>
+          <w:szCs w:val="24"/>
+          <w:lang w:val="en-US"/>
+        </w:rPr>
+        <w:t xml:space="preserve"> Rev. 2022 Dec</w:t>
+      </w:r>
+      <w:proofErr w:type="gramStart"/>
+      <w:r>
+        <w:rPr>
+          <w:rFonts w:ascii="Arial" w:eastAsia="Times New Roman" w:hAnsi="Arial" w:cs="Arial"/>
+          <w:color w:val="000000" w:themeColor="text1"/>
+          <w:szCs w:val="24"/>
+          <w:lang w:val="en-US"/>
+        </w:rPr>
+        <w:t>;32</w:t>
+      </w:r>
+      <w:proofErr w:type="gramEnd"/>
+      <w:r>
+        <w:rPr>
+          <w:rFonts w:ascii="Arial" w:eastAsia="Times New Roman" w:hAnsi="Arial" w:cs="Arial"/>
+          <w:color w:val="000000" w:themeColor="text1"/>
+          <w:szCs w:val="24"/>
+          <w:lang w:val="en-US"/>
+        </w:rPr>
+        <w:t xml:space="preserve">(4):703-735. </w:t>
       </w:r>
     </w:p>
     <w:p>
@@ -5651,33 +7116,235 @@
           <w:lang w:val="en-US"/>
         </w:rPr>
         <w:tab/>
-        <w:t xml:space="preserve">Scheef L, Spottke A, Daerr M, Joe A, Striepens N, Kölsch H, Popp J, Daamen M, Gorris D, Heneka MT, Boecker H, Biersack HJ, Maier W, Schild HH, Wagner M, Jessen F. Glucose metabolism, gray matter structure, and memory decline in subjective memory impairment. Neurology. 2012 Sep 25;79(13):1332-9. </w:t>
-      </w:r>
-    </w:p>
-    <w:p>
-      <w:pPr>
-        <w:rPr>
-          <w:rFonts w:ascii="Arial" w:hAnsi="Arial" w:cs="Arial"/>
-          <w:color w:val="000000" w:themeColor="text1"/>
-          <w:szCs w:val="24"/>
-        </w:rPr>
-      </w:pPr>
-    </w:p>
-    <w:p>
-      <w:pPr>
-        <w:rPr>
-          <w:rFonts w:ascii="Arial" w:hAnsi="Arial" w:cs="Arial"/>
-          <w:b/>
-          <w:color w:val="000000" w:themeColor="text1"/>
-          <w:szCs w:val="24"/>
-        </w:rPr>
-      </w:pPr>
-      <w:r>
-        <w:rPr>
-          <w:rFonts w:ascii="Arial" w:hAnsi="Arial" w:cs="Arial"/>
-          <w:b/>
-          <w:color w:val="000000" w:themeColor="text1"/>
-          <w:szCs w:val="24"/>
+      </w:r>
+      <w:proofErr w:type="spellStart"/>
+      <w:r>
+        <w:rPr>
+          <w:rFonts w:ascii="Arial" w:eastAsia="Times New Roman" w:hAnsi="Arial" w:cs="Arial"/>
+          <w:color w:val="000000" w:themeColor="text1"/>
+          <w:szCs w:val="24"/>
+          <w:lang w:val="en-US"/>
+        </w:rPr>
+        <w:t>Scheef</w:t>
+      </w:r>
+      <w:proofErr w:type="spellEnd"/>
+      <w:r>
+        <w:rPr>
+          <w:rFonts w:ascii="Arial" w:eastAsia="Times New Roman" w:hAnsi="Arial" w:cs="Arial"/>
+          <w:color w:val="000000" w:themeColor="text1"/>
+          <w:szCs w:val="24"/>
+          <w:lang w:val="en-US"/>
+        </w:rPr>
+        <w:t xml:space="preserve"> L, </w:t>
+      </w:r>
+      <w:proofErr w:type="spellStart"/>
+      <w:r>
+        <w:rPr>
+          <w:rFonts w:ascii="Arial" w:eastAsia="Times New Roman" w:hAnsi="Arial" w:cs="Arial"/>
+          <w:color w:val="000000" w:themeColor="text1"/>
+          <w:szCs w:val="24"/>
+          <w:lang w:val="en-US"/>
+        </w:rPr>
+        <w:t>Spottke</w:t>
+      </w:r>
+      <w:proofErr w:type="spellEnd"/>
+      <w:r>
+        <w:rPr>
+          <w:rFonts w:ascii="Arial" w:eastAsia="Times New Roman" w:hAnsi="Arial" w:cs="Arial"/>
+          <w:color w:val="000000" w:themeColor="text1"/>
+          <w:szCs w:val="24"/>
+          <w:lang w:val="en-US"/>
+        </w:rPr>
+        <w:t xml:space="preserve"> A, </w:t>
+      </w:r>
+      <w:proofErr w:type="spellStart"/>
+      <w:r>
+        <w:rPr>
+          <w:rFonts w:ascii="Arial" w:eastAsia="Times New Roman" w:hAnsi="Arial" w:cs="Arial"/>
+          <w:color w:val="000000" w:themeColor="text1"/>
+          <w:szCs w:val="24"/>
+          <w:lang w:val="en-US"/>
+        </w:rPr>
+        <w:t>Daerr</w:t>
+      </w:r>
+      <w:proofErr w:type="spellEnd"/>
+      <w:r>
+        <w:rPr>
+          <w:rFonts w:ascii="Arial" w:eastAsia="Times New Roman" w:hAnsi="Arial" w:cs="Arial"/>
+          <w:color w:val="000000" w:themeColor="text1"/>
+          <w:szCs w:val="24"/>
+          <w:lang w:val="en-US"/>
+        </w:rPr>
+        <w:t xml:space="preserve"> M, Joe A, </w:t>
+      </w:r>
+      <w:proofErr w:type="spellStart"/>
+      <w:r>
+        <w:rPr>
+          <w:rFonts w:ascii="Arial" w:eastAsia="Times New Roman" w:hAnsi="Arial" w:cs="Arial"/>
+          <w:color w:val="000000" w:themeColor="text1"/>
+          <w:szCs w:val="24"/>
+          <w:lang w:val="en-US"/>
+        </w:rPr>
+        <w:t>Striepens</w:t>
+      </w:r>
+      <w:proofErr w:type="spellEnd"/>
+      <w:r>
+        <w:rPr>
+          <w:rFonts w:ascii="Arial" w:eastAsia="Times New Roman" w:hAnsi="Arial" w:cs="Arial"/>
+          <w:color w:val="000000" w:themeColor="text1"/>
+          <w:szCs w:val="24"/>
+          <w:lang w:val="en-US"/>
+        </w:rPr>
+        <w:t xml:space="preserve"> N, </w:t>
+      </w:r>
+      <w:proofErr w:type="spellStart"/>
+      <w:r>
+        <w:rPr>
+          <w:rFonts w:ascii="Arial" w:eastAsia="Times New Roman" w:hAnsi="Arial" w:cs="Arial"/>
+          <w:color w:val="000000" w:themeColor="text1"/>
+          <w:szCs w:val="24"/>
+          <w:lang w:val="en-US"/>
+        </w:rPr>
+        <w:t>Kölsch</w:t>
+      </w:r>
+      <w:proofErr w:type="spellEnd"/>
+      <w:r>
+        <w:rPr>
+          <w:rFonts w:ascii="Arial" w:eastAsia="Times New Roman" w:hAnsi="Arial" w:cs="Arial"/>
+          <w:color w:val="000000" w:themeColor="text1"/>
+          <w:szCs w:val="24"/>
+          <w:lang w:val="en-US"/>
+        </w:rPr>
+        <w:t xml:space="preserve"> H, Popp J, Daamen M, </w:t>
+      </w:r>
+      <w:proofErr w:type="spellStart"/>
+      <w:r>
+        <w:rPr>
+          <w:rFonts w:ascii="Arial" w:eastAsia="Times New Roman" w:hAnsi="Arial" w:cs="Arial"/>
+          <w:color w:val="000000" w:themeColor="text1"/>
+          <w:szCs w:val="24"/>
+          <w:lang w:val="en-US"/>
+        </w:rPr>
+        <w:t>Gorris</w:t>
+      </w:r>
+      <w:proofErr w:type="spellEnd"/>
+      <w:r>
+        <w:rPr>
+          <w:rFonts w:ascii="Arial" w:eastAsia="Times New Roman" w:hAnsi="Arial" w:cs="Arial"/>
+          <w:color w:val="000000" w:themeColor="text1"/>
+          <w:szCs w:val="24"/>
+          <w:lang w:val="en-US"/>
+        </w:rPr>
+        <w:t xml:space="preserve"> D, </w:t>
+      </w:r>
+      <w:proofErr w:type="spellStart"/>
+      <w:r>
+        <w:rPr>
+          <w:rFonts w:ascii="Arial" w:eastAsia="Times New Roman" w:hAnsi="Arial" w:cs="Arial"/>
+          <w:color w:val="000000" w:themeColor="text1"/>
+          <w:szCs w:val="24"/>
+          <w:lang w:val="en-US"/>
+        </w:rPr>
+        <w:t>Heneka</w:t>
+      </w:r>
+      <w:proofErr w:type="spellEnd"/>
+      <w:r>
+        <w:rPr>
+          <w:rFonts w:ascii="Arial" w:eastAsia="Times New Roman" w:hAnsi="Arial" w:cs="Arial"/>
+          <w:color w:val="000000" w:themeColor="text1"/>
+          <w:szCs w:val="24"/>
+          <w:lang w:val="en-US"/>
+        </w:rPr>
+        <w:t xml:space="preserve"> MT, Boecker H, </w:t>
+      </w:r>
+      <w:proofErr w:type="spellStart"/>
+      <w:r>
+        <w:rPr>
+          <w:rFonts w:ascii="Arial" w:eastAsia="Times New Roman" w:hAnsi="Arial" w:cs="Arial"/>
+          <w:color w:val="000000" w:themeColor="text1"/>
+          <w:szCs w:val="24"/>
+          <w:lang w:val="en-US"/>
+        </w:rPr>
+        <w:t>Biersack</w:t>
+      </w:r>
+      <w:proofErr w:type="spellEnd"/>
+      <w:r>
+        <w:rPr>
+          <w:rFonts w:ascii="Arial" w:eastAsia="Times New Roman" w:hAnsi="Arial" w:cs="Arial"/>
+          <w:color w:val="000000" w:themeColor="text1"/>
+          <w:szCs w:val="24"/>
+          <w:lang w:val="en-US"/>
+        </w:rPr>
+        <w:t xml:space="preserve"> HJ, Maier W, </w:t>
+      </w:r>
+      <w:proofErr w:type="spellStart"/>
+      <w:r>
+        <w:rPr>
+          <w:rFonts w:ascii="Arial" w:eastAsia="Times New Roman" w:hAnsi="Arial" w:cs="Arial"/>
+          <w:color w:val="000000" w:themeColor="text1"/>
+          <w:szCs w:val="24"/>
+          <w:lang w:val="en-US"/>
+        </w:rPr>
+        <w:t>Schild</w:t>
+      </w:r>
+      <w:proofErr w:type="spellEnd"/>
+      <w:r>
+        <w:rPr>
+          <w:rFonts w:ascii="Arial" w:eastAsia="Times New Roman" w:hAnsi="Arial" w:cs="Arial"/>
+          <w:color w:val="000000" w:themeColor="text1"/>
+          <w:szCs w:val="24"/>
+          <w:lang w:val="en-US"/>
+        </w:rPr>
+        <w:t xml:space="preserve"> HH, Wagner M, Jessen F. Glucose metabolism, gray matter structure, and memory decline in subjective memory impairment. Neurology. 2012 Sep 25</w:t>
+      </w:r>
+      <w:proofErr w:type="gramStart"/>
+      <w:r>
+        <w:rPr>
+          <w:rFonts w:ascii="Arial" w:eastAsia="Times New Roman" w:hAnsi="Arial" w:cs="Arial"/>
+          <w:color w:val="000000" w:themeColor="text1"/>
+          <w:szCs w:val="24"/>
+          <w:lang w:val="en-US"/>
+        </w:rPr>
+        <w:t>;79</w:t>
+      </w:r>
+      <w:proofErr w:type="gramEnd"/>
+      <w:r>
+        <w:rPr>
+          <w:rFonts w:ascii="Arial" w:eastAsia="Times New Roman" w:hAnsi="Arial" w:cs="Arial"/>
+          <w:color w:val="000000" w:themeColor="text1"/>
+          <w:szCs w:val="24"/>
+          <w:lang w:val="en-US"/>
+        </w:rPr>
+        <w:t xml:space="preserve">(13):1332-9. </w:t>
+      </w:r>
+    </w:p>
+    <w:p>
+      <w:pPr>
+        <w:rPr>
+          <w:rFonts w:ascii="Arial" w:hAnsi="Arial" w:cs="Arial"/>
+          <w:color w:val="000000" w:themeColor="text1"/>
+          <w:szCs w:val="24"/>
+          <w:lang w:val="en-US"/>
+        </w:rPr>
+      </w:pPr>
+    </w:p>
+    <w:p>
+      <w:pPr>
+        <w:rPr>
+          <w:rFonts w:ascii="Arial" w:hAnsi="Arial" w:cs="Arial"/>
+          <w:b/>
+          <w:color w:val="000000" w:themeColor="text1"/>
+          <w:szCs w:val="24"/>
+          <w:lang w:val="en-US"/>
+        </w:rPr>
+      </w:pPr>
+      <w:r>
+        <w:rPr>
+          <w:rFonts w:ascii="Arial" w:hAnsi="Arial" w:cs="Arial"/>
+          <w:b/>
+          <w:color w:val="000000" w:themeColor="text1"/>
+          <w:szCs w:val="24"/>
+          <w:lang w:val="en-US"/>
         </w:rPr>
         <w:t>References used for rebuttal letter</w:t>
       </w:r>
@@ -5688,49 +7355,333 @@
           <w:rFonts w:ascii="Arial" w:hAnsi="Arial" w:cs="Arial"/>
           <w:color w:val="000000" w:themeColor="text1"/>
           <w:szCs w:val="24"/>
-        </w:rPr>
-      </w:pPr>
-      <w:r>
-        <w:rPr>
-          <w:rFonts w:ascii="Arial" w:hAnsi="Arial" w:cs="Arial"/>
-          <w:color w:val="000000" w:themeColor="text1"/>
-          <w:szCs w:val="24"/>
-        </w:rPr>
-        <w:t xml:space="preserve">[1] Saerens, M., Latinne, P., &amp; Decaestecker, C. (2002). </w:t>
-      </w:r>
-      <w:r>
-        <w:rPr>
-          <w:rFonts w:ascii="Arial" w:hAnsi="Arial" w:cs="Arial"/>
-          <w:color w:val="000000" w:themeColor="text1"/>
-          <w:szCs w:val="24"/>
-          <w:lang w:val="en-US"/>
-        </w:rPr>
-        <w:t xml:space="preserve">Adjusting the Outputs of a Classifier to New a Priori Probabilities: A Simple Procedure. </w:t>
-      </w:r>
-      <w:r>
-        <w:rPr>
-          <w:rFonts w:ascii="Arial" w:hAnsi="Arial" w:cs="Arial"/>
-          <w:color w:val="000000" w:themeColor="text1"/>
-          <w:szCs w:val="24"/>
-        </w:rPr>
-        <w:t>Neural Computation, 14(1), 21–41. doi:10.1162/089976602753284446</w:t>
-      </w:r>
-    </w:p>
-    <w:p>
-      <w:pPr>
-        <w:rPr>
-          <w:rFonts w:ascii="Arial" w:hAnsi="Arial" w:cs="Arial"/>
-          <w:color w:val="000000" w:themeColor="text1"/>
-          <w:szCs w:val="24"/>
-        </w:rPr>
-      </w:pPr>
-      <w:r>
-        <w:rPr>
-          <w:rFonts w:ascii="Arial" w:hAnsi="Arial" w:cs="Arial"/>
-          <w:color w:val="000000" w:themeColor="text1"/>
-          <w:szCs w:val="24"/>
-        </w:rPr>
-        <w:t xml:space="preserve">[2] van Harten AC, Wiste HJ, Weigand SD, Mielke MM, Kremers WK, Eichenlaub U, Dyer RB, Algeciras-Schimnich A, Knopman DS, Jack CR Jr, Petersen RC. </w:t>
+          <w:lang w:val="en-US"/>
+        </w:rPr>
+      </w:pPr>
+      <w:r>
+        <w:rPr>
+          <w:rFonts w:ascii="Arial" w:hAnsi="Arial" w:cs="Arial"/>
+          <w:color w:val="000000" w:themeColor="text1"/>
+          <w:szCs w:val="24"/>
+          <w:lang w:val="en-US"/>
+        </w:rPr>
+        <w:t xml:space="preserve">[1] </w:t>
+      </w:r>
+      <w:proofErr w:type="spellStart"/>
+      <w:r>
+        <w:rPr>
+          <w:rFonts w:ascii="Arial" w:hAnsi="Arial" w:cs="Arial"/>
+          <w:color w:val="000000" w:themeColor="text1"/>
+          <w:szCs w:val="24"/>
+          <w:lang w:val="en-US"/>
+        </w:rPr>
+        <w:t>Saerens</w:t>
+      </w:r>
+      <w:proofErr w:type="spellEnd"/>
+      <w:r>
+        <w:rPr>
+          <w:rFonts w:ascii="Arial" w:hAnsi="Arial" w:cs="Arial"/>
+          <w:color w:val="000000" w:themeColor="text1"/>
+          <w:szCs w:val="24"/>
+          <w:lang w:val="en-US"/>
+        </w:rPr>
+        <w:t xml:space="preserve">, M., </w:t>
+      </w:r>
+      <w:proofErr w:type="spellStart"/>
+      <w:r>
+        <w:rPr>
+          <w:rFonts w:ascii="Arial" w:hAnsi="Arial" w:cs="Arial"/>
+          <w:color w:val="000000" w:themeColor="text1"/>
+          <w:szCs w:val="24"/>
+          <w:lang w:val="en-US"/>
+        </w:rPr>
+        <w:t>Latinne</w:t>
+      </w:r>
+      <w:proofErr w:type="spellEnd"/>
+      <w:r>
+        <w:rPr>
+          <w:rFonts w:ascii="Arial" w:hAnsi="Arial" w:cs="Arial"/>
+          <w:color w:val="000000" w:themeColor="text1"/>
+          <w:szCs w:val="24"/>
+          <w:lang w:val="en-US"/>
+        </w:rPr>
+        <w:t xml:space="preserve">, P., &amp; </w:t>
+      </w:r>
+      <w:proofErr w:type="spellStart"/>
+      <w:r>
+        <w:rPr>
+          <w:rFonts w:ascii="Arial" w:hAnsi="Arial" w:cs="Arial"/>
+          <w:color w:val="000000" w:themeColor="text1"/>
+          <w:szCs w:val="24"/>
+          <w:lang w:val="en-US"/>
+        </w:rPr>
+        <w:t>Decaestecker</w:t>
+      </w:r>
+      <w:proofErr w:type="spellEnd"/>
+      <w:r>
+        <w:rPr>
+          <w:rFonts w:ascii="Arial" w:hAnsi="Arial" w:cs="Arial"/>
+          <w:color w:val="000000" w:themeColor="text1"/>
+          <w:szCs w:val="24"/>
+          <w:lang w:val="en-US"/>
+        </w:rPr>
+        <w:t xml:space="preserve">, C. (2002). </w:t>
+      </w:r>
+      <w:r>
+        <w:rPr>
+          <w:rFonts w:ascii="Arial" w:hAnsi="Arial" w:cs="Arial"/>
+          <w:color w:val="000000" w:themeColor="text1"/>
+          <w:szCs w:val="24"/>
+          <w:lang w:val="en-US"/>
+        </w:rPr>
+        <w:t xml:space="preserve">Adjusting the Outputs of a Classifier to </w:t>
+      </w:r>
+      <w:proofErr w:type="gramStart"/>
+      <w:r>
+        <w:rPr>
+          <w:rFonts w:ascii="Arial" w:hAnsi="Arial" w:cs="Arial"/>
+          <w:color w:val="000000" w:themeColor="text1"/>
+          <w:szCs w:val="24"/>
+          <w:lang w:val="en-US"/>
+        </w:rPr>
+        <w:t>New a Priori Probabilities</w:t>
+      </w:r>
+      <w:proofErr w:type="gramEnd"/>
+      <w:r>
+        <w:rPr>
+          <w:rFonts w:ascii="Arial" w:hAnsi="Arial" w:cs="Arial"/>
+          <w:color w:val="000000" w:themeColor="text1"/>
+          <w:szCs w:val="24"/>
+          <w:lang w:val="en-US"/>
+        </w:rPr>
+        <w:t xml:space="preserve">: A Simple Procedure. </w:t>
+      </w:r>
+      <w:r>
+        <w:rPr>
+          <w:rFonts w:ascii="Arial" w:hAnsi="Arial" w:cs="Arial"/>
+          <w:color w:val="000000" w:themeColor="text1"/>
+          <w:szCs w:val="24"/>
+          <w:lang w:val="en-US"/>
+        </w:rPr>
+        <w:t xml:space="preserve">Neural Computation, 14(1), 21–41. </w:t>
+      </w:r>
+      <w:proofErr w:type="gramStart"/>
+      <w:r>
+        <w:rPr>
+          <w:rFonts w:ascii="Arial" w:hAnsi="Arial" w:cs="Arial"/>
+          <w:color w:val="000000" w:themeColor="text1"/>
+          <w:szCs w:val="24"/>
+          <w:lang w:val="en-US"/>
+        </w:rPr>
+        <w:t>doi:</w:t>
+      </w:r>
+      <w:proofErr w:type="gramEnd"/>
+      <w:r>
+        <w:rPr>
+          <w:rFonts w:ascii="Arial" w:hAnsi="Arial" w:cs="Arial"/>
+          <w:color w:val="000000" w:themeColor="text1"/>
+          <w:szCs w:val="24"/>
+          <w:lang w:val="en-US"/>
+        </w:rPr>
+        <w:t>10.1162/089976602753284446</w:t>
+      </w:r>
+    </w:p>
+    <w:p>
+      <w:pPr>
+        <w:rPr>
+          <w:rFonts w:ascii="Arial" w:hAnsi="Arial" w:cs="Arial"/>
+          <w:color w:val="000000" w:themeColor="text1"/>
+          <w:szCs w:val="24"/>
+        </w:rPr>
+      </w:pPr>
+      <w:r>
+        <w:rPr>
+          <w:rFonts w:ascii="Arial" w:hAnsi="Arial" w:cs="Arial"/>
+          <w:color w:val="000000" w:themeColor="text1"/>
+          <w:szCs w:val="24"/>
+          <w:lang w:val="en-US"/>
+        </w:rPr>
+        <w:t xml:space="preserve">[2] van </w:t>
+      </w:r>
+      <w:proofErr w:type="spellStart"/>
+      <w:r>
+        <w:rPr>
+          <w:rFonts w:ascii="Arial" w:hAnsi="Arial" w:cs="Arial"/>
+          <w:color w:val="000000" w:themeColor="text1"/>
+          <w:szCs w:val="24"/>
+          <w:lang w:val="en-US"/>
+        </w:rPr>
+        <w:t>Harten</w:t>
+      </w:r>
+      <w:proofErr w:type="spellEnd"/>
+      <w:r>
+        <w:rPr>
+          <w:rFonts w:ascii="Arial" w:hAnsi="Arial" w:cs="Arial"/>
+          <w:color w:val="000000" w:themeColor="text1"/>
+          <w:szCs w:val="24"/>
+          <w:lang w:val="en-US"/>
+        </w:rPr>
+        <w:t xml:space="preserve"> AC, </w:t>
+      </w:r>
+      <w:proofErr w:type="spellStart"/>
+      <w:r>
+        <w:rPr>
+          <w:rFonts w:ascii="Arial" w:hAnsi="Arial" w:cs="Arial"/>
+          <w:color w:val="000000" w:themeColor="text1"/>
+          <w:szCs w:val="24"/>
+          <w:lang w:val="en-US"/>
+        </w:rPr>
+        <w:t>Wiste</w:t>
+      </w:r>
+      <w:proofErr w:type="spellEnd"/>
+      <w:r>
+        <w:rPr>
+          <w:rFonts w:ascii="Arial" w:hAnsi="Arial" w:cs="Arial"/>
+          <w:color w:val="000000" w:themeColor="text1"/>
+          <w:szCs w:val="24"/>
+          <w:lang w:val="en-US"/>
+        </w:rPr>
+        <w:t xml:space="preserve"> HJ, </w:t>
+      </w:r>
+      <w:proofErr w:type="spellStart"/>
+      <w:r>
+        <w:rPr>
+          <w:rFonts w:ascii="Arial" w:hAnsi="Arial" w:cs="Arial"/>
+          <w:color w:val="000000" w:themeColor="text1"/>
+          <w:szCs w:val="24"/>
+          <w:lang w:val="en-US"/>
+        </w:rPr>
+        <w:t>Weigand</w:t>
+      </w:r>
+      <w:proofErr w:type="spellEnd"/>
+      <w:r>
+        <w:rPr>
+          <w:rFonts w:ascii="Arial" w:hAnsi="Arial" w:cs="Arial"/>
+          <w:color w:val="000000" w:themeColor="text1"/>
+          <w:szCs w:val="24"/>
+          <w:lang w:val="en-US"/>
+        </w:rPr>
+        <w:t xml:space="preserve"> SD, </w:t>
+      </w:r>
+      <w:proofErr w:type="spellStart"/>
+      <w:r>
+        <w:rPr>
+          <w:rFonts w:ascii="Arial" w:hAnsi="Arial" w:cs="Arial"/>
+          <w:color w:val="000000" w:themeColor="text1"/>
+          <w:szCs w:val="24"/>
+          <w:lang w:val="en-US"/>
+        </w:rPr>
+        <w:t>Mielke</w:t>
+      </w:r>
+      <w:proofErr w:type="spellEnd"/>
+      <w:r>
+        <w:rPr>
+          <w:rFonts w:ascii="Arial" w:hAnsi="Arial" w:cs="Arial"/>
+          <w:color w:val="000000" w:themeColor="text1"/>
+          <w:szCs w:val="24"/>
+          <w:lang w:val="en-US"/>
+        </w:rPr>
+        <w:t xml:space="preserve"> MM, </w:t>
+      </w:r>
+      <w:proofErr w:type="spellStart"/>
+      <w:r>
+        <w:rPr>
+          <w:rFonts w:ascii="Arial" w:hAnsi="Arial" w:cs="Arial"/>
+          <w:color w:val="000000" w:themeColor="text1"/>
+          <w:szCs w:val="24"/>
+          <w:lang w:val="en-US"/>
+        </w:rPr>
+        <w:t>Kremers</w:t>
+      </w:r>
+      <w:proofErr w:type="spellEnd"/>
+      <w:r>
+        <w:rPr>
+          <w:rFonts w:ascii="Arial" w:hAnsi="Arial" w:cs="Arial"/>
+          <w:color w:val="000000" w:themeColor="text1"/>
+          <w:szCs w:val="24"/>
+          <w:lang w:val="en-US"/>
+        </w:rPr>
+        <w:t xml:space="preserve"> WK, </w:t>
+      </w:r>
+      <w:proofErr w:type="spellStart"/>
+      <w:r>
+        <w:rPr>
+          <w:rFonts w:ascii="Arial" w:hAnsi="Arial" w:cs="Arial"/>
+          <w:color w:val="000000" w:themeColor="text1"/>
+          <w:szCs w:val="24"/>
+          <w:lang w:val="en-US"/>
+        </w:rPr>
+        <w:t>Eichenlaub</w:t>
+      </w:r>
+      <w:proofErr w:type="spellEnd"/>
+      <w:r>
+        <w:rPr>
+          <w:rFonts w:ascii="Arial" w:hAnsi="Arial" w:cs="Arial"/>
+          <w:color w:val="000000" w:themeColor="text1"/>
+          <w:szCs w:val="24"/>
+          <w:lang w:val="en-US"/>
+        </w:rPr>
+        <w:t xml:space="preserve"> U, Dyer RB, Algeciras-</w:t>
+      </w:r>
+      <w:proofErr w:type="spellStart"/>
+      <w:r>
+        <w:rPr>
+          <w:rFonts w:ascii="Arial" w:hAnsi="Arial" w:cs="Arial"/>
+          <w:color w:val="000000" w:themeColor="text1"/>
+          <w:szCs w:val="24"/>
+          <w:lang w:val="en-US"/>
+        </w:rPr>
+        <w:t>Schimnich</w:t>
+      </w:r>
+      <w:proofErr w:type="spellEnd"/>
+      <w:r>
+        <w:rPr>
+          <w:rFonts w:ascii="Arial" w:hAnsi="Arial" w:cs="Arial"/>
+          <w:color w:val="000000" w:themeColor="text1"/>
+          <w:szCs w:val="24"/>
+          <w:lang w:val="en-US"/>
+        </w:rPr>
+        <w:t xml:space="preserve"> </w:t>
+      </w:r>
+      <w:proofErr w:type="gramStart"/>
+      <w:r>
+        <w:rPr>
+          <w:rFonts w:ascii="Arial" w:hAnsi="Arial" w:cs="Arial"/>
+          <w:color w:val="000000" w:themeColor="text1"/>
+          <w:szCs w:val="24"/>
+          <w:lang w:val="en-US"/>
+        </w:rPr>
+        <w:t>A</w:t>
+      </w:r>
+      <w:proofErr w:type="gramEnd"/>
+      <w:r>
+        <w:rPr>
+          <w:rFonts w:ascii="Arial" w:hAnsi="Arial" w:cs="Arial"/>
+          <w:color w:val="000000" w:themeColor="text1"/>
+          <w:szCs w:val="24"/>
+          <w:lang w:val="en-US"/>
+        </w:rPr>
+        <w:t xml:space="preserve">, </w:t>
+      </w:r>
+      <w:proofErr w:type="spellStart"/>
+      <w:r>
+        <w:rPr>
+          <w:rFonts w:ascii="Arial" w:hAnsi="Arial" w:cs="Arial"/>
+          <w:color w:val="000000" w:themeColor="text1"/>
+          <w:szCs w:val="24"/>
+          <w:lang w:val="en-US"/>
+        </w:rPr>
+        <w:t>Knopman</w:t>
+      </w:r>
+      <w:proofErr w:type="spellEnd"/>
+      <w:r>
+        <w:rPr>
+          <w:rFonts w:ascii="Arial" w:hAnsi="Arial" w:cs="Arial"/>
+          <w:color w:val="000000" w:themeColor="text1"/>
+          <w:szCs w:val="24"/>
+          <w:lang w:val="en-US"/>
+        </w:rPr>
+        <w:t xml:space="preserve"> DS, Jack CR Jr, Petersen RC. </w:t>
       </w:r>
       <w:r>
         <w:rPr>
@@ -5747,101 +7698,652 @@
           <w:color w:val="000000" w:themeColor="text1"/>
           <w:szCs w:val="24"/>
         </w:rPr>
-        <w:t>Alzheimers Dement. 2022 Apr;18(4):635-644. doi: 10.1002/alz.12406. Epub 2021 Jul 26. PMID: 34310035; PMCID: PMC9249966.</w:t>
-      </w:r>
-    </w:p>
-    <w:p>
-      <w:pPr>
-        <w:rPr>
-          <w:rFonts w:ascii="Arial" w:hAnsi="Arial" w:cs="Arial"/>
-          <w:color w:val="000000" w:themeColor="text1"/>
-          <w:szCs w:val="24"/>
-          <w:lang w:val="en-US"/>
-        </w:rPr>
-      </w:pPr>
-      <w:r>
-        <w:rPr>
-          <w:rFonts w:ascii="Arial" w:hAnsi="Arial" w:cs="Arial"/>
-          <w:color w:val="000000" w:themeColor="text1"/>
-          <w:szCs w:val="24"/>
-          <w:lang w:val="en-US"/>
-        </w:rPr>
-        <w:t>[3] Ranganathan P, Pramesh C, Aggarwal R. Common pitfalls in statistical analysis: Logistic regression. Perspect Clin Res. 2017;8(3):148-151. doi:10.4103/picr.PICR_87_17</w:t>
-      </w:r>
-    </w:p>
-    <w:p>
-      <w:pPr>
-        <w:rPr>
-          <w:rFonts w:ascii="Arial" w:hAnsi="Arial" w:cs="Arial"/>
-          <w:color w:val="000000" w:themeColor="text1"/>
-          <w:szCs w:val="24"/>
-          <w:lang w:val="en-US"/>
-        </w:rPr>
-      </w:pPr>
-      <w:r>
-        <w:rPr>
-          <w:rFonts w:ascii="Arial" w:hAnsi="Arial" w:cs="Arial"/>
-          <w:color w:val="000000" w:themeColor="text1"/>
-          <w:szCs w:val="24"/>
-          <w:lang w:val="en-US"/>
-        </w:rPr>
-        <w:t>[4] Jessen F, Amariglio RE, Buckley RF, van der Flier WM, Han Y, Molinuevo JL, Rabin L, Rentz DM, Rodriguez-Gomez O, Saykin AJ, Sikkes SAM, Smart CM, Wolfsgruber S, Wagner M. The characterisation of subjective cognitive decline. Lancet Neurol. 2020 Mar;19(3):271-278. doi: 10.1016/S1474-4422(19)30368-0. Epub 2020 Jan 17. PMID: 31958406; PMCID: PMC7062546.</w:t>
-      </w:r>
-    </w:p>
-    <w:p>
-      <w:pPr>
-        <w:rPr>
-          <w:rFonts w:ascii="Arial" w:hAnsi="Arial" w:cs="Arial"/>
-          <w:color w:val="000000" w:themeColor="text1"/>
-          <w:szCs w:val="24"/>
-          <w:lang w:val="en-US"/>
-        </w:rPr>
-      </w:pPr>
-      <w:r>
-        <w:rPr>
-          <w:rFonts w:ascii="Arial" w:hAnsi="Arial" w:cs="Arial"/>
-          <w:color w:val="000000" w:themeColor="text1"/>
-          <w:szCs w:val="24"/>
-          <w:lang w:val="en-US"/>
-        </w:rPr>
-        <w:t>[5] Beheshti I, Ganaie MA, Paliwal V, Rastogi A, Razzak I, Tanveer M. Predicting Brain Age Using Machine Learning Algorithms: A Comprehensive Evaluation. IEEE J Biomed Heal Informatics. 2022;26(4):1432-1440. doi:10.1109/JBHI.2021.3083187</w:t>
-      </w:r>
-    </w:p>
-    <w:p>
-      <w:pPr>
-        <w:rPr>
-          <w:rFonts w:ascii="Arial" w:hAnsi="Arial" w:cs="Arial"/>
-          <w:color w:val="000000" w:themeColor="text1"/>
-          <w:szCs w:val="24"/>
-          <w:lang w:val="en-US"/>
-        </w:rPr>
-      </w:pPr>
-      <w:r>
-        <w:rPr>
-          <w:rFonts w:ascii="Arial" w:hAnsi="Arial" w:cs="Arial"/>
-          <w:color w:val="000000" w:themeColor="text1"/>
-          <w:szCs w:val="24"/>
-        </w:rPr>
-        <w:t xml:space="preserve">[6] Baecker, L., Dafflon, J., da Costa, P. F., Garcia-Dias, R., Vieira, S., Scarpazza, C., … </w:t>
-      </w:r>
-      <w:r>
-        <w:rPr>
-          <w:rFonts w:ascii="Arial" w:hAnsi="Arial" w:cs="Arial"/>
-          <w:color w:val="000000" w:themeColor="text1"/>
-          <w:szCs w:val="24"/>
-          <w:lang w:val="en-US"/>
-        </w:rPr>
-        <w:t xml:space="preserve">Pinaya, W. H. L. (2021). Brain age prediction: A comparison between machine learning models using region- and voxel-based morphometric data. </w:t>
-      </w:r>
-      <w:r>
-        <w:rPr>
-          <w:rFonts w:ascii="Arial" w:hAnsi="Arial" w:cs="Arial"/>
-          <w:color w:val="000000" w:themeColor="text1"/>
-          <w:szCs w:val="24"/>
+        <w:t xml:space="preserve">Alzheimers Dement. 2022 Apr;18(4):635-644. </w:t>
+      </w:r>
+      <w:proofErr w:type="spellStart"/>
+      <w:r>
+        <w:rPr>
+          <w:rFonts w:ascii="Arial" w:hAnsi="Arial" w:cs="Arial"/>
+          <w:color w:val="000000" w:themeColor="text1"/>
+          <w:szCs w:val="24"/>
+        </w:rPr>
+        <w:t>doi</w:t>
+      </w:r>
+      <w:proofErr w:type="spellEnd"/>
+      <w:r>
+        <w:rPr>
+          <w:rFonts w:ascii="Arial" w:hAnsi="Arial" w:cs="Arial"/>
+          <w:color w:val="000000" w:themeColor="text1"/>
+          <w:szCs w:val="24"/>
+        </w:rPr>
+        <w:t xml:space="preserve">: 10.1002/alz.12406. </w:t>
+      </w:r>
+      <w:proofErr w:type="spellStart"/>
+      <w:r>
+        <w:rPr>
+          <w:rFonts w:ascii="Arial" w:hAnsi="Arial" w:cs="Arial"/>
+          <w:color w:val="000000" w:themeColor="text1"/>
+          <w:szCs w:val="24"/>
+        </w:rPr>
+        <w:t>Epub</w:t>
+      </w:r>
+      <w:proofErr w:type="spellEnd"/>
+      <w:r>
+        <w:rPr>
+          <w:rFonts w:ascii="Arial" w:hAnsi="Arial" w:cs="Arial"/>
+          <w:color w:val="000000" w:themeColor="text1"/>
+          <w:szCs w:val="24"/>
+        </w:rPr>
+        <w:t xml:space="preserve"> 2021 Jul 26. PMID: 34310035; PMCID: PMC9249966.</w:t>
+      </w:r>
+    </w:p>
+    <w:p>
+      <w:pPr>
+        <w:rPr>
+          <w:rFonts w:ascii="Arial" w:hAnsi="Arial" w:cs="Arial"/>
+          <w:color w:val="000000" w:themeColor="text1"/>
+          <w:szCs w:val="24"/>
+          <w:lang w:val="en-US"/>
+        </w:rPr>
+      </w:pPr>
+      <w:r>
+        <w:rPr>
+          <w:rFonts w:ascii="Arial" w:hAnsi="Arial" w:cs="Arial"/>
+          <w:color w:val="000000" w:themeColor="text1"/>
+          <w:szCs w:val="24"/>
+          <w:lang w:val="en-US"/>
+        </w:rPr>
+        <w:t xml:space="preserve">[3] </w:t>
+      </w:r>
+      <w:proofErr w:type="spellStart"/>
+      <w:r>
+        <w:rPr>
+          <w:rFonts w:ascii="Arial" w:hAnsi="Arial" w:cs="Arial"/>
+          <w:color w:val="000000" w:themeColor="text1"/>
+          <w:szCs w:val="24"/>
+          <w:lang w:val="en-US"/>
+        </w:rPr>
+        <w:t>Ranganathan</w:t>
+      </w:r>
+      <w:proofErr w:type="spellEnd"/>
+      <w:r>
+        <w:rPr>
+          <w:rFonts w:ascii="Arial" w:hAnsi="Arial" w:cs="Arial"/>
+          <w:color w:val="000000" w:themeColor="text1"/>
+          <w:szCs w:val="24"/>
+          <w:lang w:val="en-US"/>
+        </w:rPr>
+        <w:t xml:space="preserve"> P, </w:t>
+      </w:r>
+      <w:proofErr w:type="spellStart"/>
+      <w:r>
+        <w:rPr>
+          <w:rFonts w:ascii="Arial" w:hAnsi="Arial" w:cs="Arial"/>
+          <w:color w:val="000000" w:themeColor="text1"/>
+          <w:szCs w:val="24"/>
+          <w:lang w:val="en-US"/>
+        </w:rPr>
+        <w:t>Pramesh</w:t>
+      </w:r>
+      <w:proofErr w:type="spellEnd"/>
+      <w:r>
+        <w:rPr>
+          <w:rFonts w:ascii="Arial" w:hAnsi="Arial" w:cs="Arial"/>
+          <w:color w:val="000000" w:themeColor="text1"/>
+          <w:szCs w:val="24"/>
+          <w:lang w:val="en-US"/>
+        </w:rPr>
+        <w:t xml:space="preserve"> C, Aggarwal R. Common pitfalls in statistical analysis: Logistic regression. </w:t>
+      </w:r>
+      <w:proofErr w:type="spellStart"/>
+      <w:r>
+        <w:rPr>
+          <w:rFonts w:ascii="Arial" w:hAnsi="Arial" w:cs="Arial"/>
+          <w:color w:val="000000" w:themeColor="text1"/>
+          <w:szCs w:val="24"/>
+          <w:lang w:val="en-US"/>
+        </w:rPr>
+        <w:t>Perspect</w:t>
+      </w:r>
+      <w:proofErr w:type="spellEnd"/>
+      <w:r>
+        <w:rPr>
+          <w:rFonts w:ascii="Arial" w:hAnsi="Arial" w:cs="Arial"/>
+          <w:color w:val="000000" w:themeColor="text1"/>
+          <w:szCs w:val="24"/>
+          <w:lang w:val="en-US"/>
+        </w:rPr>
+        <w:t xml:space="preserve"> </w:t>
+      </w:r>
+      <w:proofErr w:type="spellStart"/>
+      <w:r>
+        <w:rPr>
+          <w:rFonts w:ascii="Arial" w:hAnsi="Arial" w:cs="Arial"/>
+          <w:color w:val="000000" w:themeColor="text1"/>
+          <w:szCs w:val="24"/>
+          <w:lang w:val="en-US"/>
+        </w:rPr>
+        <w:t>Clin</w:t>
+      </w:r>
+      <w:proofErr w:type="spellEnd"/>
+      <w:r>
+        <w:rPr>
+          <w:rFonts w:ascii="Arial" w:hAnsi="Arial" w:cs="Arial"/>
+          <w:color w:val="000000" w:themeColor="text1"/>
+          <w:szCs w:val="24"/>
+          <w:lang w:val="en-US"/>
+        </w:rPr>
+        <w:t xml:space="preserve"> Res. 2017</w:t>
+      </w:r>
+      <w:proofErr w:type="gramStart"/>
+      <w:r>
+        <w:rPr>
+          <w:rFonts w:ascii="Arial" w:hAnsi="Arial" w:cs="Arial"/>
+          <w:color w:val="000000" w:themeColor="text1"/>
+          <w:szCs w:val="24"/>
+          <w:lang w:val="en-US"/>
+        </w:rPr>
+        <w:t>;8</w:t>
+      </w:r>
+      <w:proofErr w:type="gramEnd"/>
+      <w:r>
+        <w:rPr>
+          <w:rFonts w:ascii="Arial" w:hAnsi="Arial" w:cs="Arial"/>
+          <w:color w:val="000000" w:themeColor="text1"/>
+          <w:szCs w:val="24"/>
+          <w:lang w:val="en-US"/>
+        </w:rPr>
+        <w:t>(3):148-151. doi:10.4103/picr.PICR_87_17</w:t>
+      </w:r>
+    </w:p>
+    <w:p>
+      <w:pPr>
+        <w:rPr>
+          <w:rFonts w:ascii="Arial" w:hAnsi="Arial" w:cs="Arial"/>
+          <w:color w:val="000000" w:themeColor="text1"/>
+          <w:szCs w:val="24"/>
+          <w:lang w:val="en-US"/>
+        </w:rPr>
+      </w:pPr>
+      <w:r>
+        <w:rPr>
+          <w:rFonts w:ascii="Arial" w:hAnsi="Arial" w:cs="Arial"/>
+          <w:color w:val="000000" w:themeColor="text1"/>
+          <w:szCs w:val="24"/>
+          <w:lang w:val="en-US"/>
+        </w:rPr>
+        <w:t xml:space="preserve">[4] Jessen F, </w:t>
+      </w:r>
+      <w:proofErr w:type="spellStart"/>
+      <w:r>
+        <w:rPr>
+          <w:rFonts w:ascii="Arial" w:hAnsi="Arial" w:cs="Arial"/>
+          <w:color w:val="000000" w:themeColor="text1"/>
+          <w:szCs w:val="24"/>
+          <w:lang w:val="en-US"/>
+        </w:rPr>
+        <w:t>Amariglio</w:t>
+      </w:r>
+      <w:proofErr w:type="spellEnd"/>
+      <w:r>
+        <w:rPr>
+          <w:rFonts w:ascii="Arial" w:hAnsi="Arial" w:cs="Arial"/>
+          <w:color w:val="000000" w:themeColor="text1"/>
+          <w:szCs w:val="24"/>
+          <w:lang w:val="en-US"/>
+        </w:rPr>
+        <w:t xml:space="preserve"> RE, Buckley RF, van der Flier WM, Han Y, </w:t>
+      </w:r>
+      <w:proofErr w:type="spellStart"/>
+      <w:r>
+        <w:rPr>
+          <w:rFonts w:ascii="Arial" w:hAnsi="Arial" w:cs="Arial"/>
+          <w:color w:val="000000" w:themeColor="text1"/>
+          <w:szCs w:val="24"/>
+          <w:lang w:val="en-US"/>
+        </w:rPr>
+        <w:t>Molinuevo</w:t>
+      </w:r>
+      <w:proofErr w:type="spellEnd"/>
+      <w:r>
+        <w:rPr>
+          <w:rFonts w:ascii="Arial" w:hAnsi="Arial" w:cs="Arial"/>
+          <w:color w:val="000000" w:themeColor="text1"/>
+          <w:szCs w:val="24"/>
+          <w:lang w:val="en-US"/>
+        </w:rPr>
+        <w:t xml:space="preserve"> JL, Rabin L, </w:t>
+      </w:r>
+      <w:proofErr w:type="spellStart"/>
+      <w:r>
+        <w:rPr>
+          <w:rFonts w:ascii="Arial" w:hAnsi="Arial" w:cs="Arial"/>
+          <w:color w:val="000000" w:themeColor="text1"/>
+          <w:szCs w:val="24"/>
+          <w:lang w:val="en-US"/>
+        </w:rPr>
+        <w:t>Rentz</w:t>
+      </w:r>
+      <w:proofErr w:type="spellEnd"/>
+      <w:r>
+        <w:rPr>
+          <w:rFonts w:ascii="Arial" w:hAnsi="Arial" w:cs="Arial"/>
+          <w:color w:val="000000" w:themeColor="text1"/>
+          <w:szCs w:val="24"/>
+          <w:lang w:val="en-US"/>
+        </w:rPr>
+        <w:t xml:space="preserve"> DM, Rodriguez-Gomez O, </w:t>
+      </w:r>
+      <w:proofErr w:type="spellStart"/>
+      <w:r>
+        <w:rPr>
+          <w:rFonts w:ascii="Arial" w:hAnsi="Arial" w:cs="Arial"/>
+          <w:color w:val="000000" w:themeColor="text1"/>
+          <w:szCs w:val="24"/>
+          <w:lang w:val="en-US"/>
+        </w:rPr>
+        <w:t>Saykin</w:t>
+      </w:r>
+      <w:proofErr w:type="spellEnd"/>
+      <w:r>
+        <w:rPr>
+          <w:rFonts w:ascii="Arial" w:hAnsi="Arial" w:cs="Arial"/>
+          <w:color w:val="000000" w:themeColor="text1"/>
+          <w:szCs w:val="24"/>
+          <w:lang w:val="en-US"/>
+        </w:rPr>
+        <w:t xml:space="preserve"> AJ, </w:t>
+      </w:r>
+      <w:proofErr w:type="spellStart"/>
+      <w:r>
+        <w:rPr>
+          <w:rFonts w:ascii="Arial" w:hAnsi="Arial" w:cs="Arial"/>
+          <w:color w:val="000000" w:themeColor="text1"/>
+          <w:szCs w:val="24"/>
+          <w:lang w:val="en-US"/>
+        </w:rPr>
+        <w:t>Sikkes</w:t>
+      </w:r>
+      <w:proofErr w:type="spellEnd"/>
+      <w:r>
+        <w:rPr>
+          <w:rFonts w:ascii="Arial" w:hAnsi="Arial" w:cs="Arial"/>
+          <w:color w:val="000000" w:themeColor="text1"/>
+          <w:szCs w:val="24"/>
+          <w:lang w:val="en-US"/>
+        </w:rPr>
+        <w:t xml:space="preserve"> SAM, Smart CM, </w:t>
+      </w:r>
+      <w:proofErr w:type="spellStart"/>
+      <w:r>
+        <w:rPr>
+          <w:rFonts w:ascii="Arial" w:hAnsi="Arial" w:cs="Arial"/>
+          <w:color w:val="000000" w:themeColor="text1"/>
+          <w:szCs w:val="24"/>
+          <w:lang w:val="en-US"/>
+        </w:rPr>
+        <w:t>Wolfsgruber</w:t>
+      </w:r>
+      <w:proofErr w:type="spellEnd"/>
+      <w:r>
+        <w:rPr>
+          <w:rFonts w:ascii="Arial" w:hAnsi="Arial" w:cs="Arial"/>
+          <w:color w:val="000000" w:themeColor="text1"/>
+          <w:szCs w:val="24"/>
+          <w:lang w:val="en-US"/>
+        </w:rPr>
+        <w:t xml:space="preserve"> S, Wagner M. The </w:t>
+      </w:r>
+      <w:proofErr w:type="spellStart"/>
+      <w:r>
+        <w:rPr>
+          <w:rFonts w:ascii="Arial" w:hAnsi="Arial" w:cs="Arial"/>
+          <w:color w:val="000000" w:themeColor="text1"/>
+          <w:szCs w:val="24"/>
+          <w:lang w:val="en-US"/>
+        </w:rPr>
+        <w:t>characterisation</w:t>
+      </w:r>
+      <w:proofErr w:type="spellEnd"/>
+      <w:r>
+        <w:rPr>
+          <w:rFonts w:ascii="Arial" w:hAnsi="Arial" w:cs="Arial"/>
+          <w:color w:val="000000" w:themeColor="text1"/>
+          <w:szCs w:val="24"/>
+          <w:lang w:val="en-US"/>
+        </w:rPr>
+        <w:t xml:space="preserve"> of subjective cognitive decline. Lancet Neurol. 2020 Mar</w:t>
+      </w:r>
+      <w:proofErr w:type="gramStart"/>
+      <w:r>
+        <w:rPr>
+          <w:rFonts w:ascii="Arial" w:hAnsi="Arial" w:cs="Arial"/>
+          <w:color w:val="000000" w:themeColor="text1"/>
+          <w:szCs w:val="24"/>
+          <w:lang w:val="en-US"/>
+        </w:rPr>
+        <w:t>;19</w:t>
+      </w:r>
+      <w:proofErr w:type="gramEnd"/>
+      <w:r>
+        <w:rPr>
+          <w:rFonts w:ascii="Arial" w:hAnsi="Arial" w:cs="Arial"/>
+          <w:color w:val="000000" w:themeColor="text1"/>
+          <w:szCs w:val="24"/>
+          <w:lang w:val="en-US"/>
+        </w:rPr>
+        <w:t xml:space="preserve">(3):271-278. </w:t>
+      </w:r>
+      <w:proofErr w:type="spellStart"/>
+      <w:proofErr w:type="gramStart"/>
+      <w:r>
+        <w:rPr>
+          <w:rFonts w:ascii="Arial" w:hAnsi="Arial" w:cs="Arial"/>
+          <w:color w:val="000000" w:themeColor="text1"/>
+          <w:szCs w:val="24"/>
+          <w:lang w:val="en-US"/>
+        </w:rPr>
+        <w:t>doi</w:t>
+      </w:r>
+      <w:proofErr w:type="spellEnd"/>
+      <w:proofErr w:type="gramEnd"/>
+      <w:r>
+        <w:rPr>
+          <w:rFonts w:ascii="Arial" w:hAnsi="Arial" w:cs="Arial"/>
+          <w:color w:val="000000" w:themeColor="text1"/>
+          <w:szCs w:val="24"/>
+          <w:lang w:val="en-US"/>
+        </w:rPr>
+        <w:t xml:space="preserve">: 10.1016/S1474-4422(19)30368-0. </w:t>
+      </w:r>
+      <w:proofErr w:type="spellStart"/>
+      <w:r>
+        <w:rPr>
+          <w:rFonts w:ascii="Arial" w:hAnsi="Arial" w:cs="Arial"/>
+          <w:color w:val="000000" w:themeColor="text1"/>
+          <w:szCs w:val="24"/>
+          <w:lang w:val="en-US"/>
+        </w:rPr>
+        <w:t>Epub</w:t>
+      </w:r>
+      <w:proofErr w:type="spellEnd"/>
+      <w:r>
+        <w:rPr>
+          <w:rFonts w:ascii="Arial" w:hAnsi="Arial" w:cs="Arial"/>
+          <w:color w:val="000000" w:themeColor="text1"/>
+          <w:szCs w:val="24"/>
+          <w:lang w:val="en-US"/>
+        </w:rPr>
+        <w:t xml:space="preserve"> 2020 Jan 17. PMID: 31958406; PMCID: PMC7062546.</w:t>
+      </w:r>
+    </w:p>
+    <w:p>
+      <w:pPr>
+        <w:rPr>
+          <w:rFonts w:ascii="Arial" w:hAnsi="Arial" w:cs="Arial"/>
+          <w:color w:val="000000" w:themeColor="text1"/>
+          <w:szCs w:val="24"/>
+          <w:lang w:val="en-US"/>
+        </w:rPr>
+      </w:pPr>
+      <w:r>
+        <w:rPr>
+          <w:rFonts w:ascii="Arial" w:hAnsi="Arial" w:cs="Arial"/>
+          <w:color w:val="000000" w:themeColor="text1"/>
+          <w:szCs w:val="24"/>
+          <w:lang w:val="en-US"/>
+        </w:rPr>
+        <w:t xml:space="preserve">[5] </w:t>
+      </w:r>
+      <w:proofErr w:type="spellStart"/>
+      <w:r>
+        <w:rPr>
+          <w:rFonts w:ascii="Arial" w:hAnsi="Arial" w:cs="Arial"/>
+          <w:color w:val="000000" w:themeColor="text1"/>
+          <w:szCs w:val="24"/>
+          <w:lang w:val="en-US"/>
+        </w:rPr>
+        <w:t>Beheshti</w:t>
+      </w:r>
+      <w:proofErr w:type="spellEnd"/>
+      <w:r>
+        <w:rPr>
+          <w:rFonts w:ascii="Arial" w:hAnsi="Arial" w:cs="Arial"/>
+          <w:color w:val="000000" w:themeColor="text1"/>
+          <w:szCs w:val="24"/>
+          <w:lang w:val="en-US"/>
+        </w:rPr>
+        <w:t xml:space="preserve"> I, </w:t>
+      </w:r>
+      <w:proofErr w:type="spellStart"/>
+      <w:r>
+        <w:rPr>
+          <w:rFonts w:ascii="Arial" w:hAnsi="Arial" w:cs="Arial"/>
+          <w:color w:val="000000" w:themeColor="text1"/>
+          <w:szCs w:val="24"/>
+          <w:lang w:val="en-US"/>
+        </w:rPr>
+        <w:t>Ganaie</w:t>
+      </w:r>
+      <w:proofErr w:type="spellEnd"/>
+      <w:r>
+        <w:rPr>
+          <w:rFonts w:ascii="Arial" w:hAnsi="Arial" w:cs="Arial"/>
+          <w:color w:val="000000" w:themeColor="text1"/>
+          <w:szCs w:val="24"/>
+          <w:lang w:val="en-US"/>
+        </w:rPr>
+        <w:t xml:space="preserve"> MA, </w:t>
+      </w:r>
+      <w:proofErr w:type="spellStart"/>
+      <w:r>
+        <w:rPr>
+          <w:rFonts w:ascii="Arial" w:hAnsi="Arial" w:cs="Arial"/>
+          <w:color w:val="000000" w:themeColor="text1"/>
+          <w:szCs w:val="24"/>
+          <w:lang w:val="en-US"/>
+        </w:rPr>
+        <w:t>Paliwal</w:t>
+      </w:r>
+      <w:proofErr w:type="spellEnd"/>
+      <w:r>
+        <w:rPr>
+          <w:rFonts w:ascii="Arial" w:hAnsi="Arial" w:cs="Arial"/>
+          <w:color w:val="000000" w:themeColor="text1"/>
+          <w:szCs w:val="24"/>
+          <w:lang w:val="en-US"/>
+        </w:rPr>
+        <w:t xml:space="preserve"> V, </w:t>
+      </w:r>
+      <w:proofErr w:type="spellStart"/>
+      <w:r>
+        <w:rPr>
+          <w:rFonts w:ascii="Arial" w:hAnsi="Arial" w:cs="Arial"/>
+          <w:color w:val="000000" w:themeColor="text1"/>
+          <w:szCs w:val="24"/>
+          <w:lang w:val="en-US"/>
+        </w:rPr>
+        <w:t>Rastogi</w:t>
+      </w:r>
+      <w:proofErr w:type="spellEnd"/>
+      <w:r>
+        <w:rPr>
+          <w:rFonts w:ascii="Arial" w:hAnsi="Arial" w:cs="Arial"/>
+          <w:color w:val="000000" w:themeColor="text1"/>
+          <w:szCs w:val="24"/>
+          <w:lang w:val="en-US"/>
+        </w:rPr>
+        <w:t xml:space="preserve"> A, </w:t>
+      </w:r>
+      <w:proofErr w:type="spellStart"/>
+      <w:r>
+        <w:rPr>
+          <w:rFonts w:ascii="Arial" w:hAnsi="Arial" w:cs="Arial"/>
+          <w:color w:val="000000" w:themeColor="text1"/>
+          <w:szCs w:val="24"/>
+          <w:lang w:val="en-US"/>
+        </w:rPr>
+        <w:t>Razzak</w:t>
+      </w:r>
+      <w:proofErr w:type="spellEnd"/>
+      <w:r>
+        <w:rPr>
+          <w:rFonts w:ascii="Arial" w:hAnsi="Arial" w:cs="Arial"/>
+          <w:color w:val="000000" w:themeColor="text1"/>
+          <w:szCs w:val="24"/>
+          <w:lang w:val="en-US"/>
+        </w:rPr>
+        <w:t xml:space="preserve"> I, </w:t>
+      </w:r>
+      <w:proofErr w:type="spellStart"/>
+      <w:r>
+        <w:rPr>
+          <w:rFonts w:ascii="Arial" w:hAnsi="Arial" w:cs="Arial"/>
+          <w:color w:val="000000" w:themeColor="text1"/>
+          <w:szCs w:val="24"/>
+          <w:lang w:val="en-US"/>
+        </w:rPr>
+        <w:t>Tanveer</w:t>
+      </w:r>
+      <w:proofErr w:type="spellEnd"/>
+      <w:r>
+        <w:rPr>
+          <w:rFonts w:ascii="Arial" w:hAnsi="Arial" w:cs="Arial"/>
+          <w:color w:val="000000" w:themeColor="text1"/>
+          <w:szCs w:val="24"/>
+          <w:lang w:val="en-US"/>
+        </w:rPr>
+        <w:t xml:space="preserve"> M. Predicting Brain Age Using Machine Learning Algorithms: A Comprehensive Evaluation. IEEE J Biomed Heal Informatics. 2022</w:t>
+      </w:r>
+      <w:proofErr w:type="gramStart"/>
+      <w:r>
+        <w:rPr>
+          <w:rFonts w:ascii="Arial" w:hAnsi="Arial" w:cs="Arial"/>
+          <w:color w:val="000000" w:themeColor="text1"/>
+          <w:szCs w:val="24"/>
+          <w:lang w:val="en-US"/>
+        </w:rPr>
+        <w:t>;26</w:t>
+      </w:r>
+      <w:proofErr w:type="gramEnd"/>
+      <w:r>
+        <w:rPr>
+          <w:rFonts w:ascii="Arial" w:hAnsi="Arial" w:cs="Arial"/>
+          <w:color w:val="000000" w:themeColor="text1"/>
+          <w:szCs w:val="24"/>
+          <w:lang w:val="en-US"/>
+        </w:rPr>
+        <w:t>(4):1432-1440. doi:10.1109/JBHI.2021.3083187</w:t>
+      </w:r>
+    </w:p>
+    <w:p>
+      <w:pPr>
+        <w:rPr>
+          <w:rFonts w:ascii="Arial" w:hAnsi="Arial" w:cs="Arial"/>
+          <w:color w:val="000000" w:themeColor="text1"/>
+          <w:szCs w:val="24"/>
+          <w:lang w:val="en-US"/>
+        </w:rPr>
+      </w:pPr>
+      <w:r>
+        <w:rPr>
+          <w:rFonts w:ascii="Arial" w:hAnsi="Arial" w:cs="Arial"/>
+          <w:color w:val="000000" w:themeColor="text1"/>
+          <w:szCs w:val="24"/>
+          <w:lang w:val="en-US"/>
+        </w:rPr>
+        <w:t xml:space="preserve">[6] </w:t>
+      </w:r>
+      <w:proofErr w:type="spellStart"/>
+      <w:r>
+        <w:rPr>
+          <w:rFonts w:ascii="Arial" w:hAnsi="Arial" w:cs="Arial"/>
+          <w:color w:val="000000" w:themeColor="text1"/>
+          <w:szCs w:val="24"/>
+          <w:lang w:val="en-US"/>
+        </w:rPr>
+        <w:t>Baecker</w:t>
+      </w:r>
+      <w:proofErr w:type="spellEnd"/>
+      <w:r>
+        <w:rPr>
+          <w:rFonts w:ascii="Arial" w:hAnsi="Arial" w:cs="Arial"/>
+          <w:color w:val="000000" w:themeColor="text1"/>
+          <w:szCs w:val="24"/>
+          <w:lang w:val="en-US"/>
+        </w:rPr>
+        <w:t xml:space="preserve">, L., </w:t>
+      </w:r>
+      <w:proofErr w:type="spellStart"/>
+      <w:r>
+        <w:rPr>
+          <w:rFonts w:ascii="Arial" w:hAnsi="Arial" w:cs="Arial"/>
+          <w:color w:val="000000" w:themeColor="text1"/>
+          <w:szCs w:val="24"/>
+          <w:lang w:val="en-US"/>
+        </w:rPr>
+        <w:t>Dafflon</w:t>
+      </w:r>
+      <w:proofErr w:type="spellEnd"/>
+      <w:r>
+        <w:rPr>
+          <w:rFonts w:ascii="Arial" w:hAnsi="Arial" w:cs="Arial"/>
+          <w:color w:val="000000" w:themeColor="text1"/>
+          <w:szCs w:val="24"/>
+          <w:lang w:val="en-US"/>
+        </w:rPr>
+        <w:t xml:space="preserve">, J., da Costa, P. F., Garcia-Dias, R., Vieira, S., </w:t>
+      </w:r>
+      <w:proofErr w:type="spellStart"/>
+      <w:r>
+        <w:rPr>
+          <w:rFonts w:ascii="Arial" w:hAnsi="Arial" w:cs="Arial"/>
+          <w:color w:val="000000" w:themeColor="text1"/>
+          <w:szCs w:val="24"/>
+          <w:lang w:val="en-US"/>
+        </w:rPr>
+        <w:t>Scarpazza</w:t>
+      </w:r>
+      <w:proofErr w:type="spellEnd"/>
+      <w:r>
+        <w:rPr>
+          <w:rFonts w:ascii="Arial" w:hAnsi="Arial" w:cs="Arial"/>
+          <w:color w:val="000000" w:themeColor="text1"/>
+          <w:szCs w:val="24"/>
+          <w:lang w:val="en-US"/>
+        </w:rPr>
+        <w:t xml:space="preserve">, C., … </w:t>
+      </w:r>
+      <w:proofErr w:type="spellStart"/>
+      <w:r>
+        <w:rPr>
+          <w:rFonts w:ascii="Arial" w:hAnsi="Arial" w:cs="Arial"/>
+          <w:color w:val="000000" w:themeColor="text1"/>
+          <w:szCs w:val="24"/>
+          <w:lang w:val="en-US"/>
+        </w:rPr>
+        <w:t>Pinaya</w:t>
+      </w:r>
+      <w:proofErr w:type="spellEnd"/>
+      <w:r>
+        <w:rPr>
+          <w:rFonts w:ascii="Arial" w:hAnsi="Arial" w:cs="Arial"/>
+          <w:color w:val="000000" w:themeColor="text1"/>
+          <w:szCs w:val="24"/>
+          <w:lang w:val="en-US"/>
+        </w:rPr>
+        <w:t xml:space="preserve">, W. H. L. (2021). Brain age prediction: A comparison between machine learning models using region- and voxel-based morphometric data. </w:t>
+      </w:r>
+      <w:r>
+        <w:rPr>
+          <w:rFonts w:ascii="Arial" w:hAnsi="Arial" w:cs="Arial"/>
+          <w:color w:val="000000" w:themeColor="text1"/>
+          <w:szCs w:val="24"/>
+          <w:lang w:val="en-US"/>
         </w:rPr>
         <w:t xml:space="preserve">Human Brain Mapping, 42(8), 2332–2346. </w:t>
       </w:r>
-      <w:hyperlink r:id="rId9" w:history="1">
+      <w:hyperlink r:id="rId12" w:history="1">
         <w:r>
           <w:rPr>
             <w:rStyle w:val="Hyperlink"/>
@@ -5871,11 +8373,111 @@
           <w:lang w:val="en-US"/>
         </w:rPr>
         <w:lastRenderedPageBreak/>
-        <w:t>[7] Beheshti I, Nugent S, Potvin O, Duchesne S. Bias-adjustment in neuroimaging-based brain age frameworks: A robust scheme. NeuroImage Clin. 2019;24:102063. doi:10.1016/j.nicl.2019.102063</w:t>
+        <w:t xml:space="preserve">[7] </w:t>
+      </w:r>
+      <w:proofErr w:type="spellStart"/>
+      <w:r>
+        <w:rPr>
+          <w:rFonts w:ascii="Arial" w:hAnsi="Arial" w:cs="Arial"/>
+          <w:color w:val="000000" w:themeColor="text1"/>
+          <w:szCs w:val="24"/>
+          <w:lang w:val="en-US"/>
+        </w:rPr>
+        <w:t>Beheshti</w:t>
+      </w:r>
+      <w:proofErr w:type="spellEnd"/>
+      <w:r>
+        <w:rPr>
+          <w:rFonts w:ascii="Arial" w:hAnsi="Arial" w:cs="Arial"/>
+          <w:color w:val="000000" w:themeColor="text1"/>
+          <w:szCs w:val="24"/>
+          <w:lang w:val="en-US"/>
+        </w:rPr>
+        <w:t xml:space="preserve"> I, Nugent S, </w:t>
+      </w:r>
+      <w:proofErr w:type="spellStart"/>
+      <w:r>
+        <w:rPr>
+          <w:rFonts w:ascii="Arial" w:hAnsi="Arial" w:cs="Arial"/>
+          <w:color w:val="000000" w:themeColor="text1"/>
+          <w:szCs w:val="24"/>
+          <w:lang w:val="en-US"/>
+        </w:rPr>
+        <w:t>Potvin</w:t>
+      </w:r>
+      <w:proofErr w:type="spellEnd"/>
+      <w:r>
+        <w:rPr>
+          <w:rFonts w:ascii="Arial" w:hAnsi="Arial" w:cs="Arial"/>
+          <w:color w:val="000000" w:themeColor="text1"/>
+          <w:szCs w:val="24"/>
+          <w:lang w:val="en-US"/>
+        </w:rPr>
+        <w:t xml:space="preserve"> O, Duchesne S. Bias-adjustment in neuroimaging-based brain age frameworks: A robust scheme. </w:t>
+      </w:r>
+      <w:proofErr w:type="spellStart"/>
+      <w:r>
+        <w:rPr>
+          <w:rFonts w:ascii="Arial" w:hAnsi="Arial" w:cs="Arial"/>
+          <w:color w:val="000000" w:themeColor="text1"/>
+          <w:szCs w:val="24"/>
+          <w:lang w:val="en-US"/>
+        </w:rPr>
+        <w:t>NeuroImage</w:t>
+      </w:r>
+      <w:proofErr w:type="spellEnd"/>
+      <w:r>
+        <w:rPr>
+          <w:rFonts w:ascii="Arial" w:hAnsi="Arial" w:cs="Arial"/>
+          <w:color w:val="000000" w:themeColor="text1"/>
+          <w:szCs w:val="24"/>
+          <w:lang w:val="en-US"/>
+        </w:rPr>
+        <w:t xml:space="preserve"> </w:t>
+      </w:r>
+      <w:proofErr w:type="spellStart"/>
+      <w:r>
+        <w:rPr>
+          <w:rFonts w:ascii="Arial" w:hAnsi="Arial" w:cs="Arial"/>
+          <w:color w:val="000000" w:themeColor="text1"/>
+          <w:szCs w:val="24"/>
+          <w:lang w:val="en-US"/>
+        </w:rPr>
+        <w:t>Clin</w:t>
+      </w:r>
+      <w:proofErr w:type="spellEnd"/>
+      <w:r>
+        <w:rPr>
+          <w:rFonts w:ascii="Arial" w:hAnsi="Arial" w:cs="Arial"/>
+          <w:color w:val="000000" w:themeColor="text1"/>
+          <w:szCs w:val="24"/>
+          <w:lang w:val="en-US"/>
+        </w:rPr>
+        <w:t>. 2019</w:t>
+      </w:r>
+      <w:proofErr w:type="gramStart"/>
+      <w:r>
+        <w:rPr>
+          <w:rFonts w:ascii="Arial" w:hAnsi="Arial" w:cs="Arial"/>
+          <w:color w:val="000000" w:themeColor="text1"/>
+          <w:szCs w:val="24"/>
+          <w:lang w:val="en-US"/>
+        </w:rPr>
+        <w:t>;24:102063</w:t>
+      </w:r>
+      <w:proofErr w:type="gramEnd"/>
+      <w:r>
+        <w:rPr>
+          <w:rFonts w:ascii="Arial" w:hAnsi="Arial" w:cs="Arial"/>
+          <w:color w:val="000000" w:themeColor="text1"/>
+          <w:szCs w:val="24"/>
+          <w:lang w:val="en-US"/>
+        </w:rPr>
+        <w:t>. doi:10.1016/j.nicl.2019.102063</w:t>
       </w:r>
     </w:p>
     <w:sectPr>
-      <w:headerReference w:type="default" r:id="rId10"/>
+      <w:headerReference w:type="default" r:id="rId13"/>
       <w:pgSz w:w="11906" w:h="16838"/>
       <w:pgMar w:top="1417" w:right="1417" w:bottom="1134" w:left="1417" w:header="708" w:footer="708" w:gutter="0"/>
       <w:cols w:space="708"/>
@@ -5883,6 +8485,69 @@
     </w:sectPr>
   </w:body>
 </w:document>
+</file>
+
+<file path=word/comments.xml><?xml version="1.0" encoding="utf-8"?>
+<w:comments xmlns:wpc="http://schemas.microsoft.com/office/word/2010/wordprocessingCanvas" xmlns:cx="http://schemas.microsoft.com/office/drawing/2014/chartex" xmlns:cx1="http://schemas.microsoft.com/office/drawing/2015/9/8/chartex" xmlns:mc="http://schemas.openxmlformats.org/markup-compatibility/2006" xmlns:o="urn:schemas-microsoft-com:office:office" xmlns:r="http://schemas.openxmlformats.org/officeDocument/2006/relationships" xmlns:m="http://schemas.openxmlformats.org/officeDocument/2006/math" xmlns:v="urn:schemas-microsoft-com:vml" xmlns:wp14="http://schemas.microsoft.com/office/word/2010/wordprocessingDrawing" xmlns:wp="http://schemas.openxmlformats.org/drawingml/2006/wordprocessingDrawing" xmlns:w10="urn:schemas-microsoft-com:office:word" xmlns:w="http://schemas.openxmlformats.org/wordprocessingml/2006/main" xmlns:w14="http://schemas.microsoft.com/office/word/2010/wordml" xmlns:w15="http://schemas.microsoft.com/office/word/2012/wordml" xmlns:w16se="http://schemas.microsoft.com/office/word/2015/wordml/symex" xmlns:wpg="http://schemas.microsoft.com/office/word/2010/wordprocessingGroup" xmlns:wpi="http://schemas.microsoft.com/office/word/2010/wordprocessingInk" xmlns:wne="http://schemas.microsoft.com/office/word/2006/wordml" xmlns:wps="http://schemas.microsoft.com/office/word/2010/wordprocessingShape" mc:Ignorable="w14 w15 w16se wp14">
+  <w:comment w:id="0" w:author="Elena Doering" w:date="2023-02-22T12:35:00Z" w:initials="ED">
+    <w:p>
+      <w:pPr>
+        <w:pStyle w:val="Kommentartext"/>
+      </w:pPr>
+      <w:r>
+        <w:rPr>
+          <w:rStyle w:val="Kommentarzeichen"/>
+        </w:rPr>
+        <w:annotationRef/>
+      </w:r>
+      <w:r>
+        <w:t>DONE</w:t>
+      </w:r>
+    </w:p>
+  </w:comment>
+  <w:comment w:id="1" w:author="Elena Doering" w:date="2023-02-22T12:38:00Z" w:initials="ED">
+    <w:p>
+      <w:pPr>
+        <w:pStyle w:val="Kommentartext"/>
+      </w:pPr>
+      <w:r>
+        <w:rPr>
+          <w:rStyle w:val="Kommentarzeichen"/>
+        </w:rPr>
+        <w:annotationRef/>
+      </w:r>
+      <w:r>
+        <w:t>DONE</w:t>
+      </w:r>
+    </w:p>
+  </w:comment>
+  <w:comment w:id="3" w:author="Elena Doering" w:date="2023-02-22T15:07:00Z" w:initials="ED">
+    <w:p>
+      <w:pPr>
+        <w:pStyle w:val="Kommentartext"/>
+      </w:pPr>
+      <w:r>
+        <w:rPr>
+          <w:rStyle w:val="Kommentarzeichen"/>
+        </w:rPr>
+        <w:annotationRef/>
+      </w:r>
+      <w:r>
+        <w:t>DONE</w:t>
+      </w:r>
+      <w:bookmarkStart w:id="4" w:name="_GoBack"/>
+      <w:bookmarkEnd w:id="4"/>
+    </w:p>
+  </w:comment>
+</w:comments>
+</file>
+
+<file path=word/commentsExtended.xml><?xml version="1.0" encoding="utf-8"?>
+<w15:commentsEx xmlns:wpc="http://schemas.microsoft.com/office/word/2010/wordprocessingCanvas" xmlns:cx="http://schemas.microsoft.com/office/drawing/2014/chartex" xmlns:cx1="http://schemas.microsoft.com/office/drawing/2015/9/8/chartex" xmlns:mc="http://schemas.openxmlformats.org/markup-compatibility/2006" xmlns:o="urn:schemas-microsoft-com:office:office" xmlns:r="http://schemas.openxmlformats.org/officeDocument/2006/relationships" xmlns:m="http://schemas.openxmlformats.org/officeDocument/2006/math" xmlns:v="urn:schemas-microsoft-com:vml" xmlns:wp14="http://schemas.microsoft.com/office/word/2010/wordprocessingDrawing" xmlns:wp="http://schemas.openxmlformats.org/drawingml/2006/wordprocessingDrawing" xmlns:w10="urn:schemas-microsoft-com:office:word" xmlns:w="http://schemas.openxmlformats.org/wordprocessingml/2006/main" xmlns:w14="http://schemas.microsoft.com/office/word/2010/wordml" xmlns:w15="http://schemas.microsoft.com/office/word/2012/wordml" xmlns:w16se="http://schemas.microsoft.com/office/word/2015/wordml/symex" xmlns:wpg="http://schemas.microsoft.com/office/word/2010/wordprocessingGroup" xmlns:wpi="http://schemas.microsoft.com/office/word/2010/wordprocessingInk" xmlns:wne="http://schemas.microsoft.com/office/word/2006/wordml" xmlns:wps="http://schemas.microsoft.com/office/word/2010/wordprocessingShape" mc:Ignorable="w14 w15 w16se wp14">
+  <w15:commentEx w15:paraId="35B1CE8B" w15:done="0"/>
+  <w15:commentEx w15:paraId="4CC0B3C2" w15:done="0"/>
+  <w15:commentEx w15:paraId="3127E001" w15:done="0"/>
+</w15:commentsEx>
 </file>
 
 <file path=word/endnotes.xml><?xml version="1.0" encoding="utf-8"?>
@@ -5941,8 +8606,13 @@
     <w:pPr>
       <w:pStyle w:val="Kopfzeile"/>
     </w:pPr>
+    <w:proofErr w:type="spellStart"/>
     <w:r>
-      <w:t xml:space="preserve">Rebuttal Letter – </w:t>
+      <w:t>Rebuttal</w:t>
+    </w:r>
+    <w:proofErr w:type="spellEnd"/>
+    <w:r>
+      <w:t xml:space="preserve"> Letter – </w:t>
     </w:r>
     <w:r>
       <w:t>JNUMED/2022/265023</w:t>
@@ -6141,6 +8811,14 @@
     <w:abstractNumId w:val="1"/>
   </w:num>
 </w:numbering>
+</file>
+
+<file path=word/people.xml><?xml version="1.0" encoding="utf-8"?>
+<w15:people xmlns:wpc="http://schemas.microsoft.com/office/word/2010/wordprocessingCanvas" xmlns:cx="http://schemas.microsoft.com/office/drawing/2014/chartex" xmlns:cx1="http://schemas.microsoft.com/office/drawing/2015/9/8/chartex" xmlns:mc="http://schemas.openxmlformats.org/markup-compatibility/2006" xmlns:o="urn:schemas-microsoft-com:office:office" xmlns:r="http://schemas.openxmlformats.org/officeDocument/2006/relationships" xmlns:m="http://schemas.openxmlformats.org/officeDocument/2006/math" xmlns:v="urn:schemas-microsoft-com:vml" xmlns:wp14="http://schemas.microsoft.com/office/word/2010/wordprocessingDrawing" xmlns:wp="http://schemas.openxmlformats.org/drawingml/2006/wordprocessingDrawing" xmlns:w10="urn:schemas-microsoft-com:office:word" xmlns:w="http://schemas.openxmlformats.org/wordprocessingml/2006/main" xmlns:w14="http://schemas.microsoft.com/office/word/2010/wordml" xmlns:w15="http://schemas.microsoft.com/office/word/2012/wordml" xmlns:w16se="http://schemas.microsoft.com/office/word/2015/wordml/symex" xmlns:wpg="http://schemas.microsoft.com/office/word/2010/wordprocessingGroup" xmlns:wpi="http://schemas.microsoft.com/office/word/2010/wordprocessingInk" xmlns:wne="http://schemas.microsoft.com/office/word/2006/wordml" xmlns:wps="http://schemas.microsoft.com/office/word/2010/wordprocessingShape" mc:Ignorable="w14 w15 w16se wp14">
+  <w15:person w15:author="Elena Doering">
+    <w15:presenceInfo w15:providerId="AD" w15:userId="S-1-5-21-2309000503-369074700-3897819681-22484"/>
+  </w15:person>
+</w15:people>
 </file>
 
 <file path=word/styles.xml><?xml version="1.0" encoding="utf-8"?>
@@ -7040,4 +9718,16 @@
     </a:ext>
   </a:extLst>
 </a:theme>
+</file>
+
+<file path=customXml/item1.xml><?xml version="1.0" encoding="utf-8"?>
+<b:Sources xmlns:b="http://schemas.openxmlformats.org/officeDocument/2006/bibliography" xmlns="http://schemas.openxmlformats.org/officeDocument/2006/bibliography" SelectedStyle="\APASixthEditionOfficeOnline.xsl" StyleName="APA" Version="6"/>
+</file>
+
+<file path=customXml/itemProps1.xml><?xml version="1.0" encoding="utf-8"?>
+<ds:datastoreItem xmlns:ds="http://schemas.openxmlformats.org/officeDocument/2006/customXml" ds:itemID="{EB4BDC0A-FB63-4BFD-8F24-A53091C38B23}">
+  <ds:schemaRefs>
+    <ds:schemaRef ds:uri="http://schemas.openxmlformats.org/officeDocument/2006/bibliography"/>
+  </ds:schemaRefs>
+</ds:datastoreItem>
 </file>
</xml_diff>

<commit_message>
further edits in manuscript and rebuttal letter
</commit_message>
<xml_diff>
--- a/manuscript versions/JNM_submission2/Rebuttal_Letter_ManuscV1.docx
+++ b/manuscript versions/JNM_submission2/Rebuttal_Letter_ManuscV1.docx
@@ -1097,34 +1097,7 @@
           <w:szCs w:val="24"/>
           <w:lang w:val="en-US"/>
         </w:rPr>
-        <w:t>present the mean difference and c</w:t>
-      </w:r>
-      <w:r>
-        <w:rPr>
-          <w:rFonts w:ascii="Arial" w:eastAsia="Times New Roman" w:hAnsi="Arial" w:cs="Arial"/>
-          <w:color w:val="000000" w:themeColor="text1"/>
-          <w:szCs w:val="24"/>
-          <w:lang w:val="en-US"/>
-        </w:rPr>
-        <w:t>onfidence interval instead of the t-</w:t>
-      </w:r>
-      <w:r>
-        <w:rPr>
-          <w:rFonts w:ascii="Arial" w:eastAsia="Times New Roman" w:hAnsi="Arial" w:cs="Arial"/>
-          <w:color w:val="000000" w:themeColor="text1"/>
-          <w:szCs w:val="24"/>
-          <w:lang w:val="en-US"/>
-        </w:rPr>
-        <w:t>statistic</w:t>
-      </w:r>
-      <w:r>
-        <w:rPr>
-          <w:rFonts w:ascii="Arial" w:eastAsia="Times New Roman" w:hAnsi="Arial" w:cs="Arial"/>
-          <w:color w:val="000000" w:themeColor="text1"/>
-          <w:szCs w:val="24"/>
-          <w:lang w:val="en-US"/>
-        </w:rPr>
-        <w:t>.</w:t>
+        <w:t>present the mean difference and confidence interval instead of the t-statistic.</w:t>
       </w:r>
     </w:p>
     <w:p>
@@ -2167,7 +2140,25 @@
           <w:szCs w:val="24"/>
           <w:lang w:val="en-US"/>
         </w:rPr>
-        <w:t xml:space="preserve">In the revised version of the manuscript, we have disentangled the groups CN and SCD, where possible. All other positions in the text that previously contained a slash </w:t>
+        <w:t>In the revised version of the manuscript, we have disentangled the groups CN and SCD, where possible</w:t>
+      </w:r>
+      <w:r>
+        <w:rPr>
+          <w:rFonts w:ascii="Arial" w:eastAsia="Times New Roman" w:hAnsi="Arial" w:cs="Arial"/>
+          <w:color w:val="000000" w:themeColor="text1"/>
+          <w:szCs w:val="24"/>
+          <w:lang w:val="en-US"/>
+        </w:rPr>
+        <w:t xml:space="preserve"> (see answer to comment #14)</w:t>
+      </w:r>
+      <w:r>
+        <w:rPr>
+          <w:rFonts w:ascii="Arial" w:eastAsia="Times New Roman" w:hAnsi="Arial" w:cs="Arial"/>
+          <w:color w:val="000000" w:themeColor="text1"/>
+          <w:szCs w:val="24"/>
+          <w:lang w:val="en-US"/>
+        </w:rPr>
+        <w:t xml:space="preserve">. All other positions in the text that previously contained a slash </w:t>
       </w:r>
       <w:proofErr w:type="gramStart"/>
       <w:r>
@@ -4312,7 +4303,64 @@
           <w:szCs w:val="24"/>
           <w:lang w:val="en-US"/>
         </w:rPr>
-        <w:t>While previously, we kept CN and SCD grouped together to increase both sample size and variance of our training sample, w</w:t>
+        <w:t xml:space="preserve">It is a highly relevant question of whether or not CN and SCD </w:t>
+      </w:r>
+      <w:proofErr w:type="gramStart"/>
+      <w:r>
+        <w:rPr>
+          <w:rFonts w:ascii="Arial" w:eastAsia="Times New Roman" w:hAnsi="Arial" w:cs="Arial"/>
+          <w:color w:val="000000" w:themeColor="text1"/>
+          <w:szCs w:val="24"/>
+          <w:lang w:val="en-US"/>
+        </w:rPr>
+        <w:t>should be grouped</w:t>
+      </w:r>
+      <w:proofErr w:type="gramEnd"/>
+      <w:r>
+        <w:rPr>
+          <w:rFonts w:ascii="Arial" w:eastAsia="Times New Roman" w:hAnsi="Arial" w:cs="Arial"/>
+          <w:color w:val="000000" w:themeColor="text1"/>
+          <w:szCs w:val="24"/>
+          <w:lang w:val="en-US"/>
+        </w:rPr>
+        <w:t xml:space="preserve"> together in our analyses. </w:t>
+      </w:r>
+      <w:r>
+        <w:rPr>
+          <w:rFonts w:ascii="Arial" w:eastAsia="Times New Roman" w:hAnsi="Arial" w:cs="Arial"/>
+          <w:color w:val="000000" w:themeColor="text1"/>
+          <w:szCs w:val="24"/>
+          <w:lang w:val="en-US"/>
+        </w:rPr>
+        <w:t xml:space="preserve">While previously, we kept CN and SCD grouped together to increase both </w:t>
+      </w:r>
+      <w:r>
+        <w:rPr>
+          <w:rFonts w:ascii="Arial" w:eastAsia="Times New Roman" w:hAnsi="Arial" w:cs="Arial"/>
+          <w:color w:val="000000" w:themeColor="text1"/>
+          <w:szCs w:val="24"/>
+          <w:lang w:val="en-US"/>
+        </w:rPr>
+        <w:lastRenderedPageBreak/>
+        <w:t>sample size and variance of our training sample</w:t>
+      </w:r>
+      <w:r>
+        <w:rPr>
+          <w:rFonts w:ascii="Arial" w:eastAsia="Times New Roman" w:hAnsi="Arial" w:cs="Arial"/>
+          <w:color w:val="000000" w:themeColor="text1"/>
+          <w:szCs w:val="24"/>
+          <w:lang w:val="en-US"/>
+        </w:rPr>
+        <w:t>, as well as due to methodological flaws in ADNI (see below)</w:t>
+      </w:r>
+      <w:r>
+        <w:rPr>
+          <w:rFonts w:ascii="Arial" w:eastAsia="Times New Roman" w:hAnsi="Arial" w:cs="Arial"/>
+          <w:color w:val="000000" w:themeColor="text1"/>
+          <w:szCs w:val="24"/>
+          <w:lang w:val="en-US"/>
+        </w:rPr>
+        <w:t>, w</w:t>
       </w:r>
       <w:r>
         <w:rPr>
@@ -4348,17 +4396,359 @@
           <w:szCs w:val="24"/>
           <w:lang w:val="en-US"/>
         </w:rPr>
-        <w:t xml:space="preserve">gree that it is highly relevant for our research question </w:t>
-      </w:r>
-      <w:r>
-        <w:rPr>
-          <w:rFonts w:ascii="Arial" w:eastAsia="Times New Roman" w:hAnsi="Arial" w:cs="Arial"/>
-          <w:color w:val="000000" w:themeColor="text1"/>
-          <w:szCs w:val="24"/>
-          <w:lang w:val="en-US"/>
-        </w:rPr>
-        <w:lastRenderedPageBreak/>
-        <w:t>to treat CN and SCD as separate groups. In the revised version of the manuscript, we trained the brain age estimation models only on data from CN (</w:t>
+        <w:t xml:space="preserve">gree that it is </w:t>
+      </w:r>
+      <w:r>
+        <w:rPr>
+          <w:rFonts w:ascii="Arial" w:eastAsia="Times New Roman" w:hAnsi="Arial" w:cs="Arial"/>
+          <w:color w:val="000000" w:themeColor="text1"/>
+          <w:szCs w:val="24"/>
+          <w:lang w:val="en-US"/>
+        </w:rPr>
+        <w:t>important</w:t>
+      </w:r>
+      <w:r>
+        <w:rPr>
+          <w:rFonts w:ascii="Arial" w:eastAsia="Times New Roman" w:hAnsi="Arial" w:cs="Arial"/>
+          <w:color w:val="000000" w:themeColor="text1"/>
+          <w:szCs w:val="24"/>
+          <w:lang w:val="en-US"/>
+        </w:rPr>
+        <w:t xml:space="preserve"> for our research question to treat CN and SCD as separate groups.</w:t>
+      </w:r>
+      <w:r>
+        <w:rPr>
+          <w:rFonts w:ascii="Arial" w:eastAsia="Times New Roman" w:hAnsi="Arial" w:cs="Arial"/>
+          <w:color w:val="000000" w:themeColor="text1"/>
+          <w:szCs w:val="24"/>
+          <w:lang w:val="en-US"/>
+        </w:rPr>
+        <w:t xml:space="preserve"> </w:t>
+      </w:r>
+      <w:r>
+        <w:rPr>
+          <w:rFonts w:ascii="Arial" w:eastAsia="Times New Roman" w:hAnsi="Arial" w:cs="Arial"/>
+          <w:color w:val="000000" w:themeColor="text1"/>
+          <w:szCs w:val="24"/>
+          <w:lang w:val="en-US"/>
+        </w:rPr>
+        <w:t xml:space="preserve"> In the revised version of the manuscript, we trained the brain age estimation models only on data from CN </w:t>
+      </w:r>
+      <w:r>
+        <w:rPr>
+          <w:rFonts w:ascii="Arial" w:eastAsia="Times New Roman" w:hAnsi="Arial" w:cs="Arial"/>
+          <w:color w:val="000000" w:themeColor="text1"/>
+          <w:szCs w:val="24"/>
+          <w:lang w:val="en-US"/>
+        </w:rPr>
+        <w:t>(</w:t>
+      </w:r>
+      <w:r>
+        <w:rPr>
+          <w:rFonts w:ascii="Arial" w:eastAsia="Times New Roman" w:hAnsi="Arial" w:cs="Arial"/>
+          <w:color w:val="000000" w:themeColor="text1"/>
+          <w:szCs w:val="24"/>
+          <w:lang w:val="en-US"/>
+        </w:rPr>
+        <w:t>n = 276</w:t>
+      </w:r>
+      <w:r>
+        <w:rPr>
+          <w:rFonts w:ascii="Arial" w:eastAsia="Times New Roman" w:hAnsi="Arial" w:cs="Arial"/>
+          <w:color w:val="000000" w:themeColor="text1"/>
+          <w:szCs w:val="24"/>
+          <w:lang w:val="en-US"/>
+        </w:rPr>
+        <w:t>)</w:t>
+      </w:r>
+      <w:r>
+        <w:rPr>
+          <w:rFonts w:ascii="Arial" w:eastAsia="Times New Roman" w:hAnsi="Arial" w:cs="Arial"/>
+          <w:color w:val="000000" w:themeColor="text1"/>
+          <w:szCs w:val="24"/>
+          <w:lang w:val="en-US"/>
+        </w:rPr>
+        <w:t xml:space="preserve"> and </w:t>
+      </w:r>
+      <w:r>
+        <w:rPr>
+          <w:rFonts w:ascii="Arial" w:eastAsia="Times New Roman" w:hAnsi="Arial" w:cs="Arial"/>
+          <w:color w:val="000000" w:themeColor="text1"/>
+          <w:szCs w:val="24"/>
+          <w:lang w:val="en-US"/>
+        </w:rPr>
+        <w:t>reserved</w:t>
+      </w:r>
+      <w:r>
+        <w:rPr>
+          <w:rFonts w:ascii="Arial" w:eastAsia="Times New Roman" w:hAnsi="Arial" w:cs="Arial"/>
+          <w:color w:val="000000" w:themeColor="text1"/>
+          <w:szCs w:val="24"/>
+          <w:lang w:val="en-US"/>
+        </w:rPr>
+        <w:t xml:space="preserve"> </w:t>
+      </w:r>
+      <w:r>
+        <w:rPr>
+          <w:rFonts w:ascii="Arial" w:eastAsia="Times New Roman" w:hAnsi="Arial" w:cs="Arial"/>
+          <w:color w:val="000000" w:themeColor="text1"/>
+          <w:szCs w:val="24"/>
+          <w:lang w:val="en-US"/>
+        </w:rPr>
+        <w:t>SCD (n = 102)</w:t>
+      </w:r>
+      <w:r>
+        <w:rPr>
+          <w:rFonts w:ascii="Arial" w:eastAsia="Times New Roman" w:hAnsi="Arial" w:cs="Arial"/>
+          <w:color w:val="000000" w:themeColor="text1"/>
+          <w:szCs w:val="24"/>
+          <w:lang w:val="en-US"/>
+        </w:rPr>
+        <w:t xml:space="preserve"> from ADNI as an additional </w:t>
+      </w:r>
+      <w:r>
+        <w:rPr>
+          <w:rFonts w:ascii="Arial" w:eastAsia="Times New Roman" w:hAnsi="Arial" w:cs="Arial"/>
+          <w:color w:val="000000" w:themeColor="text1"/>
+          <w:szCs w:val="24"/>
+          <w:highlight w:val="magenta"/>
+          <w:lang w:val="en-US"/>
+        </w:rPr>
+        <w:t>clinical sample</w:t>
+      </w:r>
+      <w:r>
+        <w:rPr>
+          <w:rFonts w:ascii="Arial" w:eastAsia="Times New Roman" w:hAnsi="Arial" w:cs="Arial"/>
+          <w:color w:val="000000" w:themeColor="text1"/>
+          <w:szCs w:val="24"/>
+          <w:lang w:val="en-US"/>
+        </w:rPr>
+        <w:t xml:space="preserve">. </w:t>
+      </w:r>
+      <w:r>
+        <w:rPr>
+          <w:rFonts w:ascii="Arial" w:eastAsia="Times New Roman" w:hAnsi="Arial" w:cs="Arial"/>
+          <w:color w:val="000000" w:themeColor="text1"/>
+          <w:szCs w:val="24"/>
+          <w:lang w:val="en-US"/>
+        </w:rPr>
+        <w:t xml:space="preserve">Note, however, that the label “SCD” </w:t>
+      </w:r>
+      <w:proofErr w:type="gramStart"/>
+      <w:r>
+        <w:rPr>
+          <w:rFonts w:ascii="Arial" w:eastAsia="Times New Roman" w:hAnsi="Arial" w:cs="Arial"/>
+          <w:color w:val="000000" w:themeColor="text1"/>
+          <w:szCs w:val="24"/>
+          <w:lang w:val="en-US"/>
+        </w:rPr>
+        <w:t>was only introduced</w:t>
+      </w:r>
+      <w:proofErr w:type="gramEnd"/>
+      <w:r>
+        <w:rPr>
+          <w:rFonts w:ascii="Arial" w:eastAsia="Times New Roman" w:hAnsi="Arial" w:cs="Arial"/>
+          <w:color w:val="000000" w:themeColor="text1"/>
+          <w:szCs w:val="24"/>
+          <w:lang w:val="en-US"/>
+        </w:rPr>
+        <w:t xml:space="preserve"> in ADNI2. </w:t>
+      </w:r>
+      <w:r>
+        <w:rPr>
+          <w:rFonts w:ascii="Arial" w:eastAsia="Times New Roman" w:hAnsi="Arial" w:cs="Arial"/>
+          <w:color w:val="000000" w:themeColor="text1"/>
+          <w:szCs w:val="24"/>
+          <w:lang w:val="en-US"/>
+        </w:rPr>
+        <w:t>I</w:t>
+      </w:r>
+      <w:r>
+        <w:rPr>
+          <w:rFonts w:ascii="Arial" w:eastAsia="Times New Roman" w:hAnsi="Arial" w:cs="Arial"/>
+          <w:color w:val="000000" w:themeColor="text1"/>
+          <w:szCs w:val="24"/>
+          <w:lang w:val="en-US"/>
+        </w:rPr>
+        <w:t xml:space="preserve">ndividuals recruited during ADNI1 (~1/4 of our sample) </w:t>
+      </w:r>
+      <w:r>
+        <w:rPr>
+          <w:rFonts w:ascii="Arial" w:eastAsia="Times New Roman" w:hAnsi="Arial" w:cs="Arial"/>
+          <w:color w:val="000000" w:themeColor="text1"/>
+          <w:szCs w:val="24"/>
+          <w:lang w:val="en-US"/>
+        </w:rPr>
+        <w:t>may therefore have had SCD which was undetected at the time and which possibly caused the indifferent results of brain age between CN and SCD in the ADNI sample. Exclusion of these individuals would cause further shrinkage of our sample size, which would be undesirable, especially pertaining to analyses of cognitive decline.</w:t>
+      </w:r>
+    </w:p>
+    <w:p>
+      <w:pPr>
+        <w:tabs>
+          <w:tab w:val="left" w:pos="916"/>
+          <w:tab w:val="left" w:pos="1832"/>
+          <w:tab w:val="left" w:pos="2748"/>
+          <w:tab w:val="left" w:pos="3664"/>
+          <w:tab w:val="left" w:pos="4580"/>
+          <w:tab w:val="left" w:pos="5496"/>
+          <w:tab w:val="left" w:pos="6412"/>
+          <w:tab w:val="left" w:pos="7328"/>
+          <w:tab w:val="left" w:pos="8244"/>
+          <w:tab w:val="left" w:pos="9160"/>
+          <w:tab w:val="left" w:pos="10076"/>
+          <w:tab w:val="left" w:pos="10992"/>
+          <w:tab w:val="left" w:pos="11908"/>
+          <w:tab w:val="left" w:pos="12824"/>
+          <w:tab w:val="left" w:pos="13740"/>
+          <w:tab w:val="left" w:pos="14656"/>
+        </w:tabs>
+        <w:spacing w:after="0" w:line="270" w:lineRule="atLeast"/>
+        <w:jc w:val="both"/>
+        <w:textAlignment w:val="baseline"/>
+        <w:rPr>
+          <w:rFonts w:ascii="Arial" w:eastAsia="Times New Roman" w:hAnsi="Arial" w:cs="Arial"/>
+          <w:color w:val="000000" w:themeColor="text1"/>
+          <w:szCs w:val="24"/>
+          <w:lang w:val="en-US"/>
+        </w:rPr>
+      </w:pPr>
+      <w:r>
+        <w:rPr>
+          <w:rFonts w:ascii="Arial" w:eastAsia="Times New Roman" w:hAnsi="Arial" w:cs="Arial"/>
+          <w:color w:val="000000" w:themeColor="text1"/>
+          <w:szCs w:val="24"/>
+          <w:lang w:val="en-US"/>
+        </w:rPr>
+        <w:t>Based on</w:t>
+      </w:r>
+    </w:p>
+    <w:p>
+      <w:pPr>
+        <w:tabs>
+          <w:tab w:val="left" w:pos="916"/>
+          <w:tab w:val="left" w:pos="1832"/>
+          <w:tab w:val="left" w:pos="2748"/>
+          <w:tab w:val="left" w:pos="3664"/>
+          <w:tab w:val="left" w:pos="4580"/>
+          <w:tab w:val="left" w:pos="5496"/>
+          <w:tab w:val="left" w:pos="6412"/>
+          <w:tab w:val="left" w:pos="7328"/>
+          <w:tab w:val="left" w:pos="8244"/>
+          <w:tab w:val="left" w:pos="9160"/>
+          <w:tab w:val="left" w:pos="10076"/>
+          <w:tab w:val="left" w:pos="10992"/>
+          <w:tab w:val="left" w:pos="11908"/>
+          <w:tab w:val="left" w:pos="12824"/>
+          <w:tab w:val="left" w:pos="13740"/>
+          <w:tab w:val="left" w:pos="14656"/>
+        </w:tabs>
+        <w:spacing w:after="0" w:line="270" w:lineRule="atLeast"/>
+        <w:jc w:val="both"/>
+        <w:textAlignment w:val="baseline"/>
+        <w:rPr>
+          <w:rFonts w:ascii="Arial" w:eastAsia="Times New Roman" w:hAnsi="Arial" w:cs="Arial"/>
+          <w:color w:val="000000" w:themeColor="text1"/>
+          <w:szCs w:val="24"/>
+          <w:lang w:val="en-US"/>
+        </w:rPr>
+      </w:pPr>
+      <w:r>
+        <w:rPr>
+          <w:rFonts w:ascii="Arial" w:eastAsia="Times New Roman" w:hAnsi="Arial" w:cs="Arial"/>
+          <w:color w:val="000000" w:themeColor="text1"/>
+          <w:szCs w:val="24"/>
+          <w:lang w:val="en-US"/>
+        </w:rPr>
+        <w:t xml:space="preserve">1) </w:t>
+      </w:r>
+      <w:proofErr w:type="gramStart"/>
+      <w:r>
+        <w:rPr>
+          <w:rFonts w:ascii="Arial" w:eastAsia="Times New Roman" w:hAnsi="Arial" w:cs="Arial"/>
+          <w:color w:val="000000" w:themeColor="text1"/>
+          <w:szCs w:val="24"/>
+          <w:lang w:val="en-US"/>
+        </w:rPr>
+        <w:t>the</w:t>
+      </w:r>
+      <w:proofErr w:type="gramEnd"/>
+      <w:r>
+        <w:rPr>
+          <w:rFonts w:ascii="Arial" w:eastAsia="Times New Roman" w:hAnsi="Arial" w:cs="Arial"/>
+          <w:color w:val="000000" w:themeColor="text1"/>
+          <w:szCs w:val="24"/>
+          <w:lang w:val="en-US"/>
+        </w:rPr>
+        <w:t xml:space="preserve"> above observation that CN and SCD cannot be completely disentangled in ADNI,</w:t>
+      </w:r>
+    </w:p>
+    <w:p>
+      <w:pPr>
+        <w:tabs>
+          <w:tab w:val="left" w:pos="916"/>
+          <w:tab w:val="left" w:pos="1832"/>
+          <w:tab w:val="left" w:pos="2748"/>
+          <w:tab w:val="left" w:pos="3664"/>
+          <w:tab w:val="left" w:pos="4580"/>
+          <w:tab w:val="left" w:pos="5496"/>
+          <w:tab w:val="left" w:pos="6412"/>
+          <w:tab w:val="left" w:pos="7328"/>
+          <w:tab w:val="left" w:pos="8244"/>
+          <w:tab w:val="left" w:pos="9160"/>
+          <w:tab w:val="left" w:pos="10076"/>
+          <w:tab w:val="left" w:pos="10992"/>
+          <w:tab w:val="left" w:pos="11908"/>
+          <w:tab w:val="left" w:pos="12824"/>
+          <w:tab w:val="left" w:pos="13740"/>
+          <w:tab w:val="left" w:pos="14656"/>
+        </w:tabs>
+        <w:spacing w:after="0" w:line="270" w:lineRule="atLeast"/>
+        <w:jc w:val="both"/>
+        <w:textAlignment w:val="baseline"/>
+        <w:rPr>
+          <w:rFonts w:ascii="Arial" w:eastAsia="Times New Roman" w:hAnsi="Arial" w:cs="Arial"/>
+          <w:color w:val="000000" w:themeColor="text1"/>
+          <w:szCs w:val="24"/>
+          <w:lang w:val="en-US"/>
+        </w:rPr>
+      </w:pPr>
+      <w:r>
+        <w:rPr>
+          <w:rFonts w:ascii="Arial" w:eastAsia="Times New Roman" w:hAnsi="Arial" w:cs="Arial"/>
+          <w:color w:val="000000" w:themeColor="text1"/>
+          <w:szCs w:val="24"/>
+          <w:lang w:val="en-US"/>
+        </w:rPr>
+        <w:t xml:space="preserve">2) </w:t>
+      </w:r>
+      <w:proofErr w:type="gramStart"/>
+      <w:r>
+        <w:rPr>
+          <w:rFonts w:ascii="Arial" w:eastAsia="Times New Roman" w:hAnsi="Arial" w:cs="Arial"/>
+          <w:color w:val="000000" w:themeColor="text1"/>
+          <w:szCs w:val="24"/>
+          <w:lang w:val="en-US"/>
+        </w:rPr>
+        <w:t>the</w:t>
+      </w:r>
+      <w:proofErr w:type="gramEnd"/>
+      <w:r>
+        <w:rPr>
+          <w:rFonts w:ascii="Arial" w:eastAsia="Times New Roman" w:hAnsi="Arial" w:cs="Arial"/>
+          <w:color w:val="000000" w:themeColor="text1"/>
+          <w:szCs w:val="24"/>
+          <w:lang w:val="en-US"/>
+        </w:rPr>
+        <w:t xml:space="preserve"> fact </w:t>
+      </w:r>
+      <w:r>
+        <w:rPr>
+          <w:rFonts w:ascii="Arial" w:eastAsia="Times New Roman" w:hAnsi="Arial" w:cs="Arial"/>
+          <w:color w:val="000000" w:themeColor="text1"/>
+          <w:szCs w:val="24"/>
+          <w:lang w:val="en-US"/>
+        </w:rPr>
+        <w:t>that MAE, mean BAG and the frequency of conversion were highly similar across ADNI CN and SCD (</w:t>
       </w:r>
       <w:r>
         <w:rPr>
@@ -4368,16 +4758,164 @@
           <w:highlight w:val="yellow"/>
           <w:lang w:val="en-US"/>
         </w:rPr>
-        <w:t>n = XX</w:t>
-      </w:r>
-      <w:r>
-        <w:rPr>
-          <w:rFonts w:ascii="Arial" w:eastAsia="Times New Roman" w:hAnsi="Arial" w:cs="Arial"/>
-          <w:color w:val="000000" w:themeColor="text1"/>
-          <w:szCs w:val="24"/>
-          <w:lang w:val="en-US"/>
-        </w:rPr>
-        <w:t>) and added SCD (</w:t>
+        <w:t>see below table</w:t>
+      </w:r>
+      <w:r>
+        <w:rPr>
+          <w:rFonts w:ascii="Arial" w:eastAsia="Times New Roman" w:hAnsi="Arial" w:cs="Arial"/>
+          <w:color w:val="000000" w:themeColor="text1"/>
+          <w:szCs w:val="24"/>
+          <w:lang w:val="en-US"/>
+        </w:rPr>
+        <w:t>)</w:t>
+      </w:r>
+    </w:p>
+    <w:p>
+      <w:pPr>
+        <w:tabs>
+          <w:tab w:val="left" w:pos="916"/>
+          <w:tab w:val="left" w:pos="1832"/>
+          <w:tab w:val="left" w:pos="2748"/>
+          <w:tab w:val="left" w:pos="3664"/>
+          <w:tab w:val="left" w:pos="4580"/>
+          <w:tab w:val="left" w:pos="5496"/>
+          <w:tab w:val="left" w:pos="6412"/>
+          <w:tab w:val="left" w:pos="7328"/>
+          <w:tab w:val="left" w:pos="8244"/>
+          <w:tab w:val="left" w:pos="9160"/>
+          <w:tab w:val="left" w:pos="10076"/>
+          <w:tab w:val="left" w:pos="10992"/>
+          <w:tab w:val="left" w:pos="11908"/>
+          <w:tab w:val="left" w:pos="12824"/>
+          <w:tab w:val="left" w:pos="13740"/>
+          <w:tab w:val="left" w:pos="14656"/>
+        </w:tabs>
+        <w:spacing w:after="0" w:line="270" w:lineRule="atLeast"/>
+        <w:jc w:val="both"/>
+        <w:textAlignment w:val="baseline"/>
+        <w:rPr>
+          <w:rFonts w:ascii="Arial" w:eastAsia="Times New Roman" w:hAnsi="Arial" w:cs="Arial"/>
+          <w:color w:val="000000" w:themeColor="text1"/>
+          <w:szCs w:val="24"/>
+          <w:lang w:val="en-US"/>
+        </w:rPr>
+      </w:pPr>
+      <w:r>
+        <w:rPr>
+          <w:rFonts w:ascii="Arial" w:eastAsia="Times New Roman" w:hAnsi="Arial" w:cs="Arial"/>
+          <w:color w:val="000000" w:themeColor="text1"/>
+          <w:szCs w:val="24"/>
+          <w:lang w:val="en-US"/>
+        </w:rPr>
+        <w:t>And 3</w:t>
+      </w:r>
+      <w:r>
+        <w:rPr>
+          <w:rFonts w:ascii="Arial" w:eastAsia="Times New Roman" w:hAnsi="Arial" w:cs="Arial"/>
+          <w:color w:val="000000" w:themeColor="text1"/>
+          <w:szCs w:val="24"/>
+          <w:lang w:val="en-US"/>
+        </w:rPr>
+        <w:t xml:space="preserve">) the fact that </w:t>
+      </w:r>
+      <w:r>
+        <w:rPr>
+          <w:rFonts w:ascii="Arial" w:eastAsia="Times New Roman" w:hAnsi="Arial" w:cs="Arial"/>
+          <w:color w:val="000000" w:themeColor="text1"/>
+          <w:szCs w:val="24"/>
+          <w:lang w:val="en-US"/>
+        </w:rPr>
+        <w:t xml:space="preserve">the group of cognitive decliners among </w:t>
+      </w:r>
+      <w:r>
+        <w:rPr>
+          <w:rFonts w:ascii="Arial" w:eastAsia="Times New Roman" w:hAnsi="Arial" w:cs="Arial"/>
+          <w:color w:val="000000" w:themeColor="text1"/>
+          <w:szCs w:val="24"/>
+          <w:lang w:val="en-US"/>
+        </w:rPr>
+        <w:t xml:space="preserve">just the </w:t>
+      </w:r>
+      <w:r>
+        <w:rPr>
+          <w:rFonts w:ascii="Arial" w:eastAsia="Times New Roman" w:hAnsi="Arial" w:cs="Arial"/>
+          <w:color w:val="000000" w:themeColor="text1"/>
+          <w:szCs w:val="24"/>
+          <w:lang w:val="en-US"/>
+        </w:rPr>
+        <w:t>SCD</w:t>
+      </w:r>
+      <w:r>
+        <w:rPr>
+          <w:rFonts w:ascii="Arial" w:eastAsia="Times New Roman" w:hAnsi="Arial" w:cs="Arial"/>
+          <w:color w:val="000000" w:themeColor="text1"/>
+          <w:szCs w:val="24"/>
+          <w:lang w:val="en-US"/>
+        </w:rPr>
+        <w:t xml:space="preserve"> group</w:t>
+      </w:r>
+      <w:r>
+        <w:rPr>
+          <w:rFonts w:ascii="Arial" w:eastAsia="Times New Roman" w:hAnsi="Arial" w:cs="Arial"/>
+          <w:color w:val="000000" w:themeColor="text1"/>
+          <w:szCs w:val="24"/>
+          <w:lang w:val="en-US"/>
+        </w:rPr>
+        <w:t xml:space="preserve"> (</w:t>
+      </w:r>
+      <w:r>
+        <w:rPr>
+          <w:rFonts w:ascii="Arial" w:eastAsia="Times New Roman" w:hAnsi="Arial" w:cs="Arial"/>
+          <w:color w:val="000000" w:themeColor="text1"/>
+          <w:szCs w:val="24"/>
+          <w:lang w:val="en-US"/>
+        </w:rPr>
+        <w:t>n=10</w:t>
+      </w:r>
+      <w:r>
+        <w:rPr>
+          <w:rFonts w:ascii="Arial" w:eastAsia="Times New Roman" w:hAnsi="Arial" w:cs="Arial"/>
+          <w:color w:val="000000" w:themeColor="text1"/>
+          <w:szCs w:val="24"/>
+          <w:lang w:val="en-US"/>
+        </w:rPr>
+        <w:t xml:space="preserve"> decliners</w:t>
+      </w:r>
+      <w:r>
+        <w:rPr>
+          <w:rFonts w:ascii="Arial" w:eastAsia="Times New Roman" w:hAnsi="Arial" w:cs="Arial"/>
+          <w:color w:val="000000" w:themeColor="text1"/>
+          <w:szCs w:val="24"/>
+          <w:lang w:val="en-US"/>
+        </w:rPr>
+        <w:t xml:space="preserve"> from 83 subjects where longitudinal data was available</w:t>
+      </w:r>
+      <w:r>
+        <w:rPr>
+          <w:rFonts w:ascii="Arial" w:eastAsia="Times New Roman" w:hAnsi="Arial" w:cs="Arial"/>
+          <w:color w:val="000000" w:themeColor="text1"/>
+          <w:szCs w:val="24"/>
+          <w:lang w:val="en-US"/>
+        </w:rPr>
+        <w:t>) was too small to predict cognitive outcome in this cohort</w:t>
+      </w:r>
+      <w:r>
+        <w:rPr>
+          <w:rFonts w:ascii="Arial" w:eastAsia="Times New Roman" w:hAnsi="Arial" w:cs="Arial"/>
+          <w:color w:val="000000" w:themeColor="text1"/>
+          <w:szCs w:val="24"/>
+          <w:lang w:val="en-US"/>
+        </w:rPr>
+        <w:t xml:space="preserve"> </w:t>
+      </w:r>
+      <w:r>
+        <w:rPr>
+          <w:rFonts w:ascii="Arial" w:eastAsia="Times New Roman" w:hAnsi="Arial" w:cs="Arial"/>
+          <w:color w:val="000000" w:themeColor="text1"/>
+          <w:szCs w:val="24"/>
+          <w:lang w:val="en-US"/>
+        </w:rPr>
+        <w:t>(</w:t>
       </w:r>
       <w:r>
         <w:rPr>
@@ -4387,35 +4925,7 @@
           <w:highlight w:val="yellow"/>
           <w:lang w:val="en-US"/>
         </w:rPr>
-        <w:t>n = 102XX</w:t>
-      </w:r>
-      <w:r>
-        <w:rPr>
-          <w:rFonts w:ascii="Arial" w:eastAsia="Times New Roman" w:hAnsi="Arial" w:cs="Arial"/>
-          <w:color w:val="000000" w:themeColor="text1"/>
-          <w:szCs w:val="24"/>
-          <w:lang w:val="en-US"/>
-        </w:rPr>
-        <w:t xml:space="preserve">) from ADNI as an additional </w:t>
-      </w:r>
-      <w:r>
-        <w:rPr>
-          <w:rFonts w:ascii="Arial" w:eastAsia="Times New Roman" w:hAnsi="Arial" w:cs="Arial"/>
-          <w:color w:val="000000" w:themeColor="text1"/>
-          <w:szCs w:val="24"/>
-          <w:highlight w:val="magenta"/>
-          <w:lang w:val="en-US"/>
-        </w:rPr>
-        <w:t>clinical sample</w:t>
-      </w:r>
-      <w:r>
-        <w:rPr>
-          <w:rFonts w:ascii="Arial" w:eastAsia="Times New Roman" w:hAnsi="Arial" w:cs="Arial"/>
-          <w:color w:val="000000" w:themeColor="text1"/>
-          <w:szCs w:val="24"/>
-          <w:lang w:val="en-US"/>
-        </w:rPr>
-        <w:t>. Unfortunately, the group of cognitive decliners among SCD (</w:t>
+        <w:t xml:space="preserve">see </w:t>
       </w:r>
       <w:r>
         <w:rPr>
@@ -4425,16 +4935,7 @@
           <w:highlight w:val="yellow"/>
           <w:lang w:val="en-US"/>
         </w:rPr>
-        <w:t>n=XX</w:t>
-      </w:r>
-      <w:r>
-        <w:rPr>
-          <w:rFonts w:ascii="Arial" w:eastAsia="Times New Roman" w:hAnsi="Arial" w:cs="Arial"/>
-          <w:color w:val="000000" w:themeColor="text1"/>
-          <w:szCs w:val="24"/>
-          <w:lang w:val="en-US"/>
-        </w:rPr>
-        <w:t>) was too small to predict cognitive outcome in this cohort, as the calibration plot proved (</w:t>
+        <w:t>deviation of points from “perfect calibration” in below calibration plot (</w:t>
       </w:r>
       <w:r>
         <w:rPr>
@@ -4444,16 +4945,132 @@
           <w:highlight w:val="yellow"/>
           <w:lang w:val="en-US"/>
         </w:rPr>
-        <w:t>see below</w:t>
-      </w:r>
-      <w:r>
-        <w:rPr>
-          <w:rFonts w:ascii="Arial" w:eastAsia="Times New Roman" w:hAnsi="Arial" w:cs="Arial"/>
-          <w:color w:val="000000" w:themeColor="text1"/>
-          <w:szCs w:val="24"/>
-          <w:lang w:val="en-US"/>
-        </w:rPr>
-        <w:t xml:space="preserve"> </w:t>
+        <w:t>figure</w:t>
+      </w:r>
+      <w:r>
+        <w:rPr>
+          <w:rFonts w:ascii="Arial" w:eastAsia="Times New Roman" w:hAnsi="Arial" w:cs="Arial"/>
+          <w:color w:val="000000" w:themeColor="text1"/>
+          <w:szCs w:val="24"/>
+          <w:lang w:val="en-US"/>
+        </w:rPr>
+        <w:t xml:space="preserve"> a)</w:t>
+      </w:r>
+      <w:r>
+        <w:rPr>
+          <w:rFonts w:ascii="Arial" w:eastAsia="Times New Roman" w:hAnsi="Arial" w:cs="Arial"/>
+          <w:color w:val="000000" w:themeColor="text1"/>
+          <w:szCs w:val="24"/>
+          <w:lang w:val="en-US"/>
+        </w:rPr>
+        <w:t>)</w:t>
+      </w:r>
+      <w:r>
+        <w:rPr>
+          <w:rFonts w:ascii="Arial" w:eastAsia="Times New Roman" w:hAnsi="Arial" w:cs="Arial"/>
+          <w:color w:val="000000" w:themeColor="text1"/>
+          <w:szCs w:val="24"/>
+          <w:lang w:val="en-US"/>
+        </w:rPr>
+        <w:t>,</w:t>
+      </w:r>
+    </w:p>
+    <w:p>
+      <w:pPr>
+        <w:tabs>
+          <w:tab w:val="left" w:pos="916"/>
+          <w:tab w:val="left" w:pos="1832"/>
+          <w:tab w:val="left" w:pos="2748"/>
+          <w:tab w:val="left" w:pos="3664"/>
+          <w:tab w:val="left" w:pos="4580"/>
+          <w:tab w:val="left" w:pos="5496"/>
+          <w:tab w:val="left" w:pos="6412"/>
+          <w:tab w:val="left" w:pos="7328"/>
+          <w:tab w:val="left" w:pos="8244"/>
+          <w:tab w:val="left" w:pos="9160"/>
+          <w:tab w:val="left" w:pos="10076"/>
+          <w:tab w:val="left" w:pos="10992"/>
+          <w:tab w:val="left" w:pos="11908"/>
+          <w:tab w:val="left" w:pos="12824"/>
+          <w:tab w:val="left" w:pos="13740"/>
+          <w:tab w:val="left" w:pos="14656"/>
+        </w:tabs>
+        <w:spacing w:after="0" w:line="270" w:lineRule="atLeast"/>
+        <w:jc w:val="both"/>
+        <w:textAlignment w:val="baseline"/>
+        <w:rPr>
+          <w:rFonts w:ascii="Arial" w:eastAsia="Times New Roman" w:hAnsi="Arial" w:cs="Arial"/>
+          <w:color w:val="000000" w:themeColor="text1"/>
+          <w:szCs w:val="24"/>
+          <w:lang w:val="en-US"/>
+        </w:rPr>
+      </w:pPr>
+      <w:proofErr w:type="gramStart"/>
+      <w:r>
+        <w:rPr>
+          <w:rFonts w:ascii="Arial" w:eastAsia="Times New Roman" w:hAnsi="Arial" w:cs="Arial"/>
+          <w:color w:val="000000" w:themeColor="text1"/>
+          <w:szCs w:val="24"/>
+          <w:lang w:val="en-US"/>
+        </w:rPr>
+        <w:t>we</w:t>
+      </w:r>
+      <w:proofErr w:type="gramEnd"/>
+      <w:r>
+        <w:rPr>
+          <w:rFonts w:ascii="Arial" w:eastAsia="Times New Roman" w:hAnsi="Arial" w:cs="Arial"/>
+          <w:color w:val="000000" w:themeColor="text1"/>
+          <w:szCs w:val="24"/>
+          <w:lang w:val="en-US"/>
+        </w:rPr>
+        <w:t xml:space="preserve"> grouped CN and SCD together to a cognitively unimpaired group (CU)</w:t>
+      </w:r>
+      <w:r>
+        <w:rPr>
+          <w:rFonts w:ascii="Arial" w:eastAsia="Times New Roman" w:hAnsi="Arial" w:cs="Arial"/>
+          <w:color w:val="000000" w:themeColor="text1"/>
+          <w:szCs w:val="24"/>
+          <w:lang w:val="en-US"/>
+        </w:rPr>
+        <w:t xml:space="preserve"> for </w:t>
+      </w:r>
+      <w:r>
+        <w:rPr>
+          <w:rFonts w:ascii="Arial" w:eastAsia="Times New Roman" w:hAnsi="Arial" w:cs="Arial"/>
+          <w:color w:val="000000" w:themeColor="text1"/>
+          <w:szCs w:val="24"/>
+          <w:lang w:val="en-US"/>
+        </w:rPr>
+        <w:t>analyses of correlation between BAG and cognitive performance, AD neuropathology and the prediction of cognitive outcome</w:t>
+      </w:r>
+      <w:r>
+        <w:rPr>
+          <w:rFonts w:ascii="Arial" w:eastAsia="Times New Roman" w:hAnsi="Arial" w:cs="Arial"/>
+          <w:color w:val="000000" w:themeColor="text1"/>
+          <w:szCs w:val="24"/>
+          <w:lang w:val="en-US"/>
+        </w:rPr>
+        <w:t xml:space="preserve">. The calibration plot of this sample </w:t>
+      </w:r>
+      <w:proofErr w:type="gramStart"/>
+      <w:r>
+        <w:rPr>
+          <w:rFonts w:ascii="Arial" w:eastAsia="Times New Roman" w:hAnsi="Arial" w:cs="Arial"/>
+          <w:color w:val="000000" w:themeColor="text1"/>
+          <w:szCs w:val="24"/>
+          <w:lang w:val="en-US"/>
+        </w:rPr>
+        <w:t>is presented</w:t>
+      </w:r>
+      <w:proofErr w:type="gramEnd"/>
+      <w:r>
+        <w:rPr>
+          <w:rFonts w:ascii="Arial" w:eastAsia="Times New Roman" w:hAnsi="Arial" w:cs="Arial"/>
+          <w:color w:val="000000" w:themeColor="text1"/>
+          <w:szCs w:val="24"/>
+          <w:lang w:val="en-US"/>
+        </w:rPr>
+        <w:t xml:space="preserve"> in </w:t>
       </w:r>
       <w:r>
         <w:rPr>
@@ -4463,25 +5080,132 @@
           <w:highlight w:val="yellow"/>
           <w:lang w:val="en-US"/>
         </w:rPr>
-        <w:t>figure</w:t>
-      </w:r>
-      <w:r>
-        <w:rPr>
-          <w:rFonts w:ascii="Arial" w:eastAsia="Times New Roman" w:hAnsi="Arial" w:cs="Arial"/>
-          <w:color w:val="000000" w:themeColor="text1"/>
-          <w:szCs w:val="24"/>
-          <w:lang w:val="en-US"/>
-        </w:rPr>
-        <w:t xml:space="preserve"> a)</w:t>
-      </w:r>
-      <w:r>
-        <w:rPr>
-          <w:rFonts w:ascii="Arial" w:eastAsia="Times New Roman" w:hAnsi="Arial" w:cs="Arial"/>
-          <w:color w:val="000000" w:themeColor="text1"/>
-          <w:szCs w:val="24"/>
-          <w:lang w:val="en-US"/>
-        </w:rPr>
-        <w:t>). Given that MAE, mean BAG and the frequency of conversion were highly similar across ADNI CN and SCD (</w:t>
+        <w:t>figure b)</w:t>
+      </w:r>
+      <w:r>
+        <w:rPr>
+          <w:rFonts w:ascii="Arial" w:eastAsia="Times New Roman" w:hAnsi="Arial" w:cs="Arial"/>
+          <w:color w:val="000000" w:themeColor="text1"/>
+          <w:szCs w:val="24"/>
+          <w:lang w:val="en-US"/>
+        </w:rPr>
+        <w:t xml:space="preserve"> and shows obvious improvement over a).</w:t>
+      </w:r>
+    </w:p>
+    <w:p>
+      <w:pPr>
+        <w:tabs>
+          <w:tab w:val="left" w:pos="916"/>
+          <w:tab w:val="left" w:pos="1832"/>
+          <w:tab w:val="left" w:pos="2748"/>
+          <w:tab w:val="left" w:pos="3664"/>
+          <w:tab w:val="left" w:pos="4580"/>
+          <w:tab w:val="left" w:pos="5496"/>
+          <w:tab w:val="left" w:pos="6412"/>
+          <w:tab w:val="left" w:pos="7328"/>
+          <w:tab w:val="left" w:pos="8244"/>
+          <w:tab w:val="left" w:pos="9160"/>
+          <w:tab w:val="left" w:pos="10076"/>
+          <w:tab w:val="left" w:pos="10992"/>
+          <w:tab w:val="left" w:pos="11908"/>
+          <w:tab w:val="left" w:pos="12824"/>
+          <w:tab w:val="left" w:pos="13740"/>
+          <w:tab w:val="left" w:pos="14656"/>
+        </w:tabs>
+        <w:spacing w:after="0" w:line="270" w:lineRule="atLeast"/>
+        <w:jc w:val="both"/>
+        <w:textAlignment w:val="baseline"/>
+        <w:rPr>
+          <w:rFonts w:ascii="Arial" w:eastAsia="Times New Roman" w:hAnsi="Arial" w:cs="Arial"/>
+          <w:color w:val="000000" w:themeColor="text1"/>
+          <w:szCs w:val="24"/>
+          <w:lang w:val="en-US"/>
+        </w:rPr>
+      </w:pPr>
+      <w:r>
+        <w:rPr>
+          <w:rFonts w:ascii="Arial" w:eastAsia="Times New Roman" w:hAnsi="Arial" w:cs="Arial"/>
+          <w:color w:val="000000" w:themeColor="text1"/>
+          <w:szCs w:val="24"/>
+          <w:lang w:val="en-US"/>
+        </w:rPr>
+        <w:t>To summarize, while our models were trained on individuals who were cognitively normal and without any report of subjective impairment, for subsequent analyses, the small sample size and methodological pitfalls of early ADNI phases with regards to SCD characterization required to group CN and SCD to CU.</w:t>
+      </w:r>
+    </w:p>
+    <w:p>
+      <w:pPr>
+        <w:tabs>
+          <w:tab w:val="left" w:pos="916"/>
+          <w:tab w:val="left" w:pos="1832"/>
+          <w:tab w:val="left" w:pos="2748"/>
+          <w:tab w:val="left" w:pos="3664"/>
+          <w:tab w:val="left" w:pos="4580"/>
+          <w:tab w:val="left" w:pos="5496"/>
+          <w:tab w:val="left" w:pos="6412"/>
+          <w:tab w:val="left" w:pos="7328"/>
+          <w:tab w:val="left" w:pos="8244"/>
+          <w:tab w:val="left" w:pos="9160"/>
+          <w:tab w:val="left" w:pos="10076"/>
+          <w:tab w:val="left" w:pos="10992"/>
+          <w:tab w:val="left" w:pos="11908"/>
+          <w:tab w:val="left" w:pos="12824"/>
+          <w:tab w:val="left" w:pos="13740"/>
+          <w:tab w:val="left" w:pos="14656"/>
+        </w:tabs>
+        <w:spacing w:after="0" w:line="270" w:lineRule="atLeast"/>
+        <w:jc w:val="both"/>
+        <w:textAlignment w:val="baseline"/>
+        <w:rPr>
+          <w:rFonts w:ascii="Arial" w:eastAsia="Times New Roman" w:hAnsi="Arial" w:cs="Arial"/>
+          <w:color w:val="000000" w:themeColor="text1"/>
+          <w:szCs w:val="24"/>
+          <w:lang w:val="en-US"/>
+        </w:rPr>
+      </w:pPr>
+      <w:r>
+        <w:rPr>
+          <w:rFonts w:ascii="Arial" w:eastAsia="Times New Roman" w:hAnsi="Arial" w:cs="Arial"/>
+          <w:color w:val="000000" w:themeColor="text1"/>
+          <w:szCs w:val="24"/>
+          <w:lang w:val="en-US"/>
+        </w:rPr>
+        <w:t xml:space="preserve">We added </w:t>
+      </w:r>
+      <w:r>
+        <w:rPr>
+          <w:rFonts w:ascii="Arial" w:eastAsia="Times New Roman" w:hAnsi="Arial" w:cs="Arial"/>
+          <w:color w:val="000000" w:themeColor="text1"/>
+          <w:szCs w:val="24"/>
+          <w:lang w:val="en-US"/>
+        </w:rPr>
+        <w:t xml:space="preserve">the following </w:t>
+      </w:r>
+      <w:r>
+        <w:rPr>
+          <w:rFonts w:ascii="Arial" w:eastAsia="Times New Roman" w:hAnsi="Arial" w:cs="Arial"/>
+          <w:color w:val="000000" w:themeColor="text1"/>
+          <w:szCs w:val="24"/>
+          <w:lang w:val="en-US"/>
+        </w:rPr>
+        <w:t xml:space="preserve">to the limitations section to acknowledge the lack of data on SCD </w:t>
+      </w:r>
+      <w:r>
+        <w:rPr>
+          <w:rFonts w:ascii="Arial" w:eastAsia="Times New Roman" w:hAnsi="Arial" w:cs="Arial"/>
+          <w:color w:val="000000" w:themeColor="text1"/>
+          <w:szCs w:val="24"/>
+          <w:lang w:val="en-US"/>
+        </w:rPr>
+        <w:t xml:space="preserve">for better within-group analyses </w:t>
+      </w:r>
+      <w:r>
+        <w:rPr>
+          <w:rFonts w:ascii="Arial" w:eastAsia="Times New Roman" w:hAnsi="Arial" w:cs="Arial"/>
+          <w:color w:val="000000" w:themeColor="text1"/>
+          <w:szCs w:val="24"/>
+          <w:lang w:val="en-US"/>
+        </w:rPr>
+        <w:t>(</w:t>
       </w:r>
       <w:r>
         <w:rPr>
@@ -4491,55 +5215,16 @@
           <w:highlight w:val="yellow"/>
           <w:lang w:val="en-US"/>
         </w:rPr>
-        <w:t>see below table</w:t>
-      </w:r>
-      <w:r>
-        <w:rPr>
-          <w:rFonts w:ascii="Arial" w:eastAsia="Times New Roman" w:hAnsi="Arial" w:cs="Arial"/>
-          <w:color w:val="000000" w:themeColor="text1"/>
-          <w:szCs w:val="24"/>
-          <w:lang w:val="en-US"/>
-        </w:rPr>
-        <w:t xml:space="preserve">), we grouped CN and SCD together to a cognitively unimpaired group (CU). The calibration plot of this sample </w:t>
-      </w:r>
-      <w:proofErr w:type="gramStart"/>
-      <w:r>
-        <w:rPr>
-          <w:rFonts w:ascii="Arial" w:eastAsia="Times New Roman" w:hAnsi="Arial" w:cs="Arial"/>
-          <w:color w:val="000000" w:themeColor="text1"/>
-          <w:szCs w:val="24"/>
-          <w:lang w:val="en-US"/>
-        </w:rPr>
-        <w:t>is presented</w:t>
-      </w:r>
-      <w:proofErr w:type="gramEnd"/>
-      <w:r>
-        <w:rPr>
-          <w:rFonts w:ascii="Arial" w:eastAsia="Times New Roman" w:hAnsi="Arial" w:cs="Arial"/>
-          <w:color w:val="000000" w:themeColor="text1"/>
-          <w:szCs w:val="24"/>
-          <w:lang w:val="en-US"/>
-        </w:rPr>
-        <w:t xml:space="preserve"> in </w:t>
-      </w:r>
-      <w:r>
-        <w:rPr>
-          <w:rFonts w:ascii="Arial" w:eastAsia="Times New Roman" w:hAnsi="Arial" w:cs="Arial"/>
-          <w:color w:val="000000" w:themeColor="text1"/>
-          <w:szCs w:val="24"/>
-          <w:highlight w:val="yellow"/>
-          <w:lang w:val="en-US"/>
-        </w:rPr>
-        <w:t>figure b)</w:t>
-      </w:r>
-      <w:r>
-        <w:rPr>
-          <w:rFonts w:ascii="Arial" w:eastAsia="Times New Roman" w:hAnsi="Arial" w:cs="Arial"/>
-          <w:color w:val="000000" w:themeColor="text1"/>
-          <w:szCs w:val="24"/>
-          <w:lang w:val="en-US"/>
-        </w:rPr>
-        <w:t xml:space="preserve"> and shows obvious improvement over a).</w:t>
+        <w:t>p. XX</w:t>
+      </w:r>
+      <w:r>
+        <w:rPr>
+          <w:rFonts w:ascii="Arial" w:eastAsia="Times New Roman" w:hAnsi="Arial" w:cs="Arial"/>
+          <w:color w:val="000000" w:themeColor="text1"/>
+          <w:szCs w:val="24"/>
+          <w:lang w:val="en-US"/>
+        </w:rPr>
+        <w:t>):</w:t>
       </w:r>
     </w:p>
     <w:p>
@@ -4572,34 +5257,6 @@
           <w:lang w:val="en-US"/>
         </w:rPr>
       </w:pPr>
-      <w:r>
-        <w:rPr>
-          <w:rFonts w:ascii="Arial" w:eastAsia="Times New Roman" w:hAnsi="Arial" w:cs="Arial"/>
-          <w:color w:val="000000" w:themeColor="text1"/>
-          <w:szCs w:val="24"/>
-          <w:lang w:val="en-US"/>
-        </w:rPr>
-        <w:t>We added a sentence to the limitations section to acknowledge the lack of data on SCD decliners for accurate prediction within groups (</w:t>
-      </w:r>
-      <w:r>
-        <w:rPr>
-          <w:rFonts w:ascii="Arial" w:eastAsia="Times New Roman" w:hAnsi="Arial" w:cs="Arial"/>
-          <w:color w:val="000000" w:themeColor="text1"/>
-          <w:szCs w:val="24"/>
-          <w:highlight w:val="yellow"/>
-          <w:lang w:val="en-US"/>
-        </w:rPr>
-        <w:t>p. XX</w:t>
-      </w:r>
-      <w:r>
-        <w:rPr>
-          <w:rFonts w:ascii="Arial" w:eastAsia="Times New Roman" w:hAnsi="Arial" w:cs="Arial"/>
-          <w:color w:val="000000" w:themeColor="text1"/>
-          <w:szCs w:val="24"/>
-          <w:lang w:val="en-US"/>
-        </w:rPr>
-        <w:t>):</w:t>
-      </w:r>
     </w:p>
     <w:p>
       <w:pPr>
@@ -4626,20 +5283,21 @@
         <w:textAlignment w:val="baseline"/>
         <w:rPr>
           <w:rFonts w:ascii="Arial" w:eastAsia="Times New Roman" w:hAnsi="Arial" w:cs="Arial"/>
-          <w:color w:val="000000" w:themeColor="text1"/>
-          <w:szCs w:val="24"/>
-          <w:lang w:val="en-US"/>
-        </w:rPr>
-      </w:pPr>
-      <w:r>
-        <w:rPr>
-          <w:rFonts w:ascii="Arial" w:eastAsia="Times New Roman" w:hAnsi="Arial" w:cs="Arial"/>
-          <w:color w:val="000000" w:themeColor="text1"/>
-          <w:szCs w:val="24"/>
-          <w:highlight w:val="yellow"/>
-          <w:lang w:val="en-US"/>
-        </w:rPr>
-        <w:t>XX</w:t>
+          <w:i/>
+          <w:color w:val="000000" w:themeColor="text1"/>
+          <w:szCs w:val="24"/>
+          <w:lang w:val="en-US"/>
+        </w:rPr>
+      </w:pPr>
+      <w:r>
+        <w:rPr>
+          <w:rFonts w:ascii="Arial" w:eastAsia="Times New Roman" w:hAnsi="Arial" w:cs="Arial"/>
+          <w:i/>
+          <w:color w:val="000000" w:themeColor="text1"/>
+          <w:szCs w:val="24"/>
+          <w:lang w:val="en-US"/>
+        </w:rPr>
+        <w:t>“Moreover, there is a lack of publicly available big neuroimaging databases on SCD, enabling to disentangle early differences in brain health, possibly related to cognitive decline, between CN and SCD. The SCD label was only included in the second phase of the ADNI study – individuals recruited during ADNI-1 (~1/4 of our sample) may therefore have had SCD which was undetected at the time and which possibly caused the indifferent results of brain age between CN and SCD in the ADNI sample. However, exclusion of these individuals would have caused further shrinkage of our sample size, which would have been undesirable.”</w:t>
       </w:r>
     </w:p>
     <w:p>
@@ -4668,11 +5326,14 @@
         <w:rPr>
           <w:rFonts w:ascii="Arial" w:eastAsia="Times New Roman" w:hAnsi="Arial" w:cs="Arial"/>
           <w:b/>
-          <w:color w:val="000000" w:themeColor="text1"/>
-          <w:szCs w:val="24"/>
-          <w:lang w:val="en-US"/>
-        </w:rPr>
-      </w:pPr>
+          <w:i/>
+          <w:color w:val="000000" w:themeColor="text1"/>
+          <w:szCs w:val="24"/>
+          <w:lang w:val="en-US"/>
+        </w:rPr>
+      </w:pPr>
+      <w:bookmarkStart w:id="3" w:name="_GoBack"/>
+      <w:bookmarkEnd w:id="3"/>
     </w:p>
     <w:p>
       <w:pPr>
@@ -4983,6 +5644,7 @@
           <w:szCs w:val="24"/>
           <w:lang w:val="en-US"/>
         </w:rPr>
+        <w:lastRenderedPageBreak/>
         <w:t xml:space="preserve">Why only 60+ subjects were included? Accelerated aging to </w:t>
       </w:r>
       <w:proofErr w:type="gramStart"/>
@@ -5298,7 +5960,7 @@
           <w:lang w:val="en-US"/>
         </w:rPr>
       </w:pPr>
-      <w:commentRangeStart w:id="3"/>
+      <w:commentRangeStart w:id="4"/>
       <w:r>
         <w:rPr>
           <w:rFonts w:ascii="Arial" w:eastAsia="Times New Roman" w:hAnsi="Arial" w:cs="Arial"/>
@@ -5309,12 +5971,12 @@
         </w:rPr>
         <w:t>“[…] due to data availability and increased risk of cognitive deficits being due to neurodegenerative processes, we only included participants over the age of 60, however, accelerated aging starting before this age remained uninvestigated in our study.“</w:t>
       </w:r>
-      <w:commentRangeEnd w:id="3"/>
+      <w:commentRangeEnd w:id="4"/>
       <w:r>
         <w:rPr>
           <w:rStyle w:val="Kommentarzeichen"/>
         </w:rPr>
-        <w:commentReference w:id="3"/>
+        <w:commentReference w:id="4"/>
       </w:r>
     </w:p>
     <w:p>
@@ -5534,8 +6196,6 @@
         </w:rPr>
         <w:t>but are highly comparable to those obtained from AAL1</w:t>
       </w:r>
-      <w:bookmarkStart w:id="4" w:name="_GoBack"/>
-      <w:bookmarkEnd w:id="4"/>
       <w:r>
         <w:rPr>
           <w:rFonts w:ascii="Arial" w:eastAsia="Times New Roman" w:hAnsi="Arial" w:cs="Arial"/>
@@ -5931,7 +6591,18 @@
             <w:szCs w:val="24"/>
             <w:lang w:val="en-US"/>
           </w:rPr>
-          <w:t>https://scikit-learn.org/stable/modules/generated/sklearn.model_selection.cross_validate.html</w:t>
+          <w:t>https://scikit-</w:t>
+        </w:r>
+        <w:r>
+          <w:rPr>
+            <w:rStyle w:val="Hyperlink"/>
+            <w:rFonts w:ascii="Arial" w:eastAsia="Times New Roman" w:hAnsi="Arial" w:cs="Arial"/>
+            <w:color w:val="000000" w:themeColor="text1"/>
+            <w:szCs w:val="24"/>
+            <w:lang w:val="en-US"/>
+          </w:rPr>
+          <w:lastRenderedPageBreak/>
+          <w:t>learn.org/stable/modules/generated/sklearn.model_selection.cross_validate.html</w:t>
         </w:r>
       </w:hyperlink>
       <w:r>
@@ -7383,8 +8054,8 @@
           <w:rFonts w:ascii="Arial" w:hAnsi="Arial" w:cs="Arial"/>
           <w:color w:val="000000" w:themeColor="text1"/>
           <w:szCs w:val="24"/>
-          <w:lang w:val="en-US"/>
-        </w:rPr>
+        </w:rPr>
+        <w:lastRenderedPageBreak/>
         <w:t xml:space="preserve">[1] </w:t>
       </w:r>
       <w:proofErr w:type="spellStart"/>
@@ -7393,7 +8064,6 @@
           <w:rFonts w:ascii="Arial" w:hAnsi="Arial" w:cs="Arial"/>
           <w:color w:val="000000" w:themeColor="text1"/>
           <w:szCs w:val="24"/>
-          <w:lang w:val="en-US"/>
         </w:rPr>
         <w:t>Saerens</w:t>
       </w:r>
@@ -7403,7 +8073,6 @@
           <w:rFonts w:ascii="Arial" w:hAnsi="Arial" w:cs="Arial"/>
           <w:color w:val="000000" w:themeColor="text1"/>
           <w:szCs w:val="24"/>
-          <w:lang w:val="en-US"/>
         </w:rPr>
         <w:t xml:space="preserve">, M., </w:t>
       </w:r>
@@ -7413,7 +8082,6 @@
           <w:rFonts w:ascii="Arial" w:hAnsi="Arial" w:cs="Arial"/>
           <w:color w:val="000000" w:themeColor="text1"/>
           <w:szCs w:val="24"/>
-          <w:lang w:val="en-US"/>
         </w:rPr>
         <w:t>Latinne</w:t>
       </w:r>
@@ -7423,7 +8091,6 @@
           <w:rFonts w:ascii="Arial" w:hAnsi="Arial" w:cs="Arial"/>
           <w:color w:val="000000" w:themeColor="text1"/>
           <w:szCs w:val="24"/>
-          <w:lang w:val="en-US"/>
         </w:rPr>
         <w:t xml:space="preserve">, P., &amp; </w:t>
       </w:r>
@@ -7433,7 +8100,6 @@
           <w:rFonts w:ascii="Arial" w:hAnsi="Arial" w:cs="Arial"/>
           <w:color w:val="000000" w:themeColor="text1"/>
           <w:szCs w:val="24"/>
-          <w:lang w:val="en-US"/>
         </w:rPr>
         <w:t>Decaestecker</w:t>
       </w:r>
@@ -7443,7 +8109,6 @@
           <w:rFonts w:ascii="Arial" w:hAnsi="Arial" w:cs="Arial"/>
           <w:color w:val="000000" w:themeColor="text1"/>
           <w:szCs w:val="24"/>
-          <w:lang w:val="en-US"/>
         </w:rPr>
         <w:t xml:space="preserve">, C. (2002). </w:t>
       </w:r>
@@ -8392,7 +9057,6 @@
           <w:szCs w:val="24"/>
           <w:lang w:val="en-US"/>
         </w:rPr>
-        <w:lastRenderedPageBreak/>
         <w:t xml:space="preserve">[7] </w:t>
       </w:r>
       <w:proofErr w:type="spellStart"/>
@@ -8541,7 +9205,7 @@
       </w:r>
     </w:p>
   </w:comment>
-  <w:comment w:id="3" w:author="Elena Doering" w:date="2023-02-22T15:07:00Z" w:initials="ED">
+  <w:comment w:id="4" w:author="Elena Doering" w:date="2023-02-22T15:07:00Z" w:initials="ED">
     <w:p>
       <w:pPr>
         <w:pStyle w:val="Kommentartext"/>
@@ -9743,7 +10407,7 @@
 </file>
 
 <file path=customXml/itemProps1.xml><?xml version="1.0" encoding="utf-8"?>
-<ds:datastoreItem xmlns:ds="http://schemas.openxmlformats.org/officeDocument/2006/customXml" ds:itemID="{0CC00379-1B3B-4B5B-8D2E-2480364A2A75}">
+<ds:datastoreItem xmlns:ds="http://schemas.openxmlformats.org/officeDocument/2006/customXml" ds:itemID="{9CD24A97-1224-415D-89D6-0BA27C8A1EB1}">
   <ds:schemaRefs>
     <ds:schemaRef ds:uri="http://schemas.openxmlformats.org/officeDocument/2006/bibliography"/>
   </ds:schemaRefs>

</xml_diff>

<commit_message>
add most recent version of manuscript and graphics
</commit_message>
<xml_diff>
--- a/manuscript versions/JNM_submission2/Rebuttal_Letter_ManuscV1.docx
+++ b/manuscript versions/JNM_submission2/Rebuttal_Letter_ManuscV1.docx
@@ -485,27 +485,7 @@
           <w:szCs w:val="24"/>
           <w:lang w:val="en-US"/>
         </w:rPr>
-        <w:t xml:space="preserve">2) Additionally, we investigated and present model calibration in the revised version of the </w:t>
-      </w:r>
-      <w:proofErr w:type="gramStart"/>
-      <w:r>
-        <w:rPr>
-          <w:rFonts w:ascii="Arial" w:eastAsia="Times New Roman" w:hAnsi="Arial" w:cs="Arial"/>
-          <w:color w:val="000000" w:themeColor="text1"/>
-          <w:szCs w:val="24"/>
-          <w:lang w:val="en-US"/>
-        </w:rPr>
-        <w:t>manuscript</w:t>
-      </w:r>
-      <w:proofErr w:type="gramEnd"/>
-      <w:r>
-        <w:rPr>
-          <w:rFonts w:ascii="Arial" w:eastAsia="Times New Roman" w:hAnsi="Arial" w:cs="Arial"/>
-          <w:color w:val="000000" w:themeColor="text1"/>
-          <w:szCs w:val="24"/>
-          <w:lang w:val="en-US"/>
-        </w:rPr>
-        <w:t xml:space="preserve"> to </w:t>
+        <w:t xml:space="preserve">2) Additionally, we investigated and present model calibration in the revised version of the manuscript to </w:t>
       </w:r>
       <w:r>
         <w:rPr>
@@ -2662,63 +2642,16 @@
           <w:szCs w:val="24"/>
           <w:lang w:val="en-US"/>
         </w:rPr>
-        <w:t xml:space="preserve"> so the expected correlation between A</w:t>
-      </w:r>
-      <w:r>
-        <w:rPr>
-          <w:rFonts w:ascii="Helvetica" w:eastAsia="Times New Roman" w:hAnsi="Helvetica" w:cs="Arial"/>
-          <w:color w:val="000000" w:themeColor="text1"/>
-          <w:szCs w:val="24"/>
-          <w:lang w:val="en-US"/>
-        </w:rPr>
-        <w:t>β</w:t>
-      </w:r>
-      <w:r>
-        <w:rPr>
-          <w:rFonts w:ascii="Arial" w:eastAsia="Times New Roman" w:hAnsi="Arial" w:cs="Arial"/>
-          <w:color w:val="000000" w:themeColor="text1"/>
-          <w:szCs w:val="24"/>
-          <w:vertAlign w:val="subscript"/>
-          <w:lang w:val="en-US"/>
-        </w:rPr>
-        <w:t xml:space="preserve">1-42 </w:t>
-      </w:r>
-      <w:r>
-        <w:rPr>
-          <w:rFonts w:ascii="Arial" w:eastAsia="Times New Roman" w:hAnsi="Arial" w:cs="Arial"/>
-          <w:color w:val="000000" w:themeColor="text1"/>
-          <w:szCs w:val="24"/>
-          <w:lang w:val="en-US"/>
-        </w:rPr>
-        <w:t>and CSF p-Tau/A</w:t>
-      </w:r>
-      <w:r>
-        <w:rPr>
-          <w:rFonts w:ascii="Helvetica" w:eastAsia="Times New Roman" w:hAnsi="Helvetica" w:cs="Arial"/>
-          <w:color w:val="000000" w:themeColor="text1"/>
-          <w:szCs w:val="24"/>
-          <w:lang w:val="en-US"/>
-        </w:rPr>
-        <w:t>β</w:t>
-      </w:r>
-      <w:r>
-        <w:rPr>
-          <w:rFonts w:ascii="Arial" w:eastAsia="Times New Roman" w:hAnsi="Arial" w:cs="Arial"/>
-          <w:color w:val="000000" w:themeColor="text1"/>
-          <w:szCs w:val="24"/>
-          <w:vertAlign w:val="subscript"/>
-          <w:lang w:val="en-US"/>
-        </w:rPr>
-        <w:t>1-42</w:t>
-      </w:r>
-      <w:r>
-        <w:rPr>
-          <w:rFonts w:ascii="Arial" w:eastAsia="Times New Roman" w:hAnsi="Arial" w:cs="Arial"/>
-          <w:color w:val="000000" w:themeColor="text1"/>
-          <w:szCs w:val="24"/>
-          <w:lang w:val="en-US"/>
-        </w:rPr>
-        <w:t xml:space="preserve"> ratio would not interfere with the variables’ explanatory power for cognitive outcome</w:t>
+        <w:t xml:space="preserve"> </w:t>
+      </w:r>
+      <w:r>
+        <w:rPr>
+          <w:rFonts w:ascii="Arial" w:eastAsia="Times New Roman" w:hAnsi="Arial" w:cs="Arial"/>
+          <w:color w:val="000000" w:themeColor="text1"/>
+          <w:szCs w:val="24"/>
+          <w:lang w:val="en-US"/>
+        </w:rPr>
+        <w:t>to avoid collinearity between predictors</w:t>
       </w:r>
       <w:r>
         <w:rPr>
@@ -3495,7 +3428,7 @@
           <w:szCs w:val="24"/>
           <w:lang w:val="en-US"/>
         </w:rPr>
-        <w:t xml:space="preserve"> afraid, these results are not sufficient to </w:t>
+        <w:t xml:space="preserve"> afraid, these results are not sufficient to recommend PET-derived BAG for the use in clinical trials. Consistently with this </w:t>
       </w:r>
       <w:r>
         <w:rPr>
@@ -3506,7 +3439,7 @@
           <w:lang w:val="en-US"/>
         </w:rPr>
         <w:lastRenderedPageBreak/>
-        <w:t>recommend PET-derived BAG for the use in clinical trials. Consistently with this limited predictive power of PET-derived BAG, it either did not correlate or correlated only marginally (r=-0.100, p=</w:t>
+        <w:t>limited predictive power of PET-derived BAG, it either did not correlate or correlated only marginally (r=-0.100, p=</w:t>
       </w:r>
       <w:r>
         <w:rPr>
@@ -3868,7 +3801,28 @@
           <w:szCs w:val="24"/>
           <w:lang w:val="en-US"/>
         </w:rPr>
-        <w:t xml:space="preserve"> et al., 2022. To summarize the first two comments, I question the utility of BAG in general and PET-derived BAG in particular as marker of cognitive decline in clinical trials. To justify this application, the authors should compare BAG with established regional features of FDG-PET, MRI images (e.g., hippocampal volume), and with chronological age as reference. This is equally true for MCI patients. Otherwise, another application of (in particular PET-derived) BAG </w:t>
+        <w:t xml:space="preserve"> et al., 2022. To summarize the first two comments, I question the utility of BAG in general and PET-derived BAG in particular as marker of cognitive decline in clinical trials. To justify this application, the authors should compare BAG with established regional features of FDG-PET, MRI images (e.g., hippocampal volume), and with </w:t>
+      </w:r>
+      <w:r>
+        <w:rPr>
+          <w:rFonts w:ascii="Arial" w:eastAsia="Times New Roman" w:hAnsi="Arial" w:cs="Arial"/>
+          <w:b/>
+          <w:color w:val="000000" w:themeColor="text1"/>
+          <w:szCs w:val="24"/>
+          <w:highlight w:val="yellow"/>
+          <w:lang w:val="en-US"/>
+        </w:rPr>
+        <w:t>chronological age as reference.</w:t>
+      </w:r>
+      <w:r>
+        <w:rPr>
+          <w:rFonts w:ascii="Arial" w:eastAsia="Times New Roman" w:hAnsi="Arial" w:cs="Arial"/>
+          <w:b/>
+          <w:color w:val="000000" w:themeColor="text1"/>
+          <w:szCs w:val="24"/>
+          <w:lang w:val="en-US"/>
+        </w:rPr>
+        <w:t xml:space="preserve"> This is equally true for MCI patients. Otherwise, another application of (in particular PET-derived) BAG </w:t>
       </w:r>
       <w:proofErr w:type="gramStart"/>
       <w:r>
@@ -4208,6 +4162,7 @@
           <w:b/>
           <w:color w:val="000000" w:themeColor="text1"/>
           <w:szCs w:val="24"/>
+          <w:highlight w:val="yellow"/>
           <w:lang w:val="en-US"/>
         </w:rPr>
       </w:pPr>
@@ -4254,6 +4209,7 @@
         </w:rPr>
         <w:t>should be clearly stated</w:t>
       </w:r>
+      <w:commentRangeStart w:id="3"/>
       <w:proofErr w:type="gramEnd"/>
       <w:r>
         <w:rPr>
@@ -4263,7 +4219,25 @@
           <w:szCs w:val="24"/>
           <w:lang w:val="en-US"/>
         </w:rPr>
-        <w:t xml:space="preserve">. In particular, what is the status of cognitively healthy subjects regarding the AD biomarkers? </w:t>
+        <w:t xml:space="preserve">. In particular, what is the status of cognitively healthy subjects </w:t>
+      </w:r>
+      <w:r>
+        <w:rPr>
+          <w:rFonts w:ascii="Arial" w:eastAsia="Times New Roman" w:hAnsi="Arial" w:cs="Arial"/>
+          <w:b/>
+          <w:color w:val="000000" w:themeColor="text1"/>
+          <w:szCs w:val="24"/>
+          <w:highlight w:val="yellow"/>
+          <w:lang w:val="en-US"/>
+        </w:rPr>
+        <w:t xml:space="preserve">regarding the AD biomarkers? </w:t>
+      </w:r>
+      <w:commentRangeEnd w:id="3"/>
+      <w:r>
+        <w:rPr>
+          <w:rStyle w:val="Kommentarzeichen"/>
+        </w:rPr>
+        <w:commentReference w:id="3"/>
       </w:r>
     </w:p>
     <w:p>
@@ -4332,7 +4306,27 @@
           <w:szCs w:val="24"/>
           <w:lang w:val="en-US"/>
         </w:rPr>
-        <w:t xml:space="preserve">While previously, we kept CN and SCD grouped together to increase both </w:t>
+        <w:t>While previously, we kept CN and SCD grouped together to increase both sample size and variance of our training samp</w:t>
+      </w:r>
+      <w:bookmarkStart w:id="4" w:name="_GoBack"/>
+      <w:bookmarkEnd w:id="4"/>
+      <w:r>
+        <w:rPr>
+          <w:rFonts w:ascii="Arial" w:eastAsia="Times New Roman" w:hAnsi="Arial" w:cs="Arial"/>
+          <w:color w:val="000000" w:themeColor="text1"/>
+          <w:szCs w:val="24"/>
+          <w:lang w:val="en-US"/>
+        </w:rPr>
+        <w:t>le</w:t>
+      </w:r>
+      <w:r>
+        <w:rPr>
+          <w:rFonts w:ascii="Arial" w:eastAsia="Times New Roman" w:hAnsi="Arial" w:cs="Arial"/>
+          <w:color w:val="000000" w:themeColor="text1"/>
+          <w:szCs w:val="24"/>
+          <w:lang w:val="en-US"/>
+        </w:rPr>
+        <w:t xml:space="preserve">, as well as due to methodological flaws in </w:t>
       </w:r>
       <w:r>
         <w:rPr>
@@ -4342,16 +4336,7 @@
           <w:lang w:val="en-US"/>
         </w:rPr>
         <w:lastRenderedPageBreak/>
-        <w:t>sample size and variance of our training sample</w:t>
-      </w:r>
-      <w:r>
-        <w:rPr>
-          <w:rFonts w:ascii="Arial" w:eastAsia="Times New Roman" w:hAnsi="Arial" w:cs="Arial"/>
-          <w:color w:val="000000" w:themeColor="text1"/>
-          <w:szCs w:val="24"/>
-          <w:lang w:val="en-US"/>
-        </w:rPr>
-        <w:t>, as well as due to methodological flaws in ADNI (see below)</w:t>
+        <w:t>ADNI (see below)</w:t>
       </w:r>
       <w:r>
         <w:rPr>
@@ -4739,16 +4724,7 @@
           <w:szCs w:val="24"/>
           <w:lang w:val="en-US"/>
         </w:rPr>
-        <w:t xml:space="preserve"> fact </w:t>
-      </w:r>
-      <w:r>
-        <w:rPr>
-          <w:rFonts w:ascii="Arial" w:eastAsia="Times New Roman" w:hAnsi="Arial" w:cs="Arial"/>
-          <w:color w:val="000000" w:themeColor="text1"/>
-          <w:szCs w:val="24"/>
-          <w:lang w:val="en-US"/>
-        </w:rPr>
-        <w:t>that MAE, mean BAG and the frequency of conversion were highly similar across ADNI CN and SCD (</w:t>
+        <w:t xml:space="preserve"> fact that MAE, mean BAG and the frequency of conversion were highly similar across ADNI CN and SCD (</w:t>
       </w:r>
       <w:r>
         <w:rPr>
@@ -5332,8 +5308,6 @@
           <w:lang w:val="en-US"/>
         </w:rPr>
       </w:pPr>
-      <w:bookmarkStart w:id="3" w:name="_GoBack"/>
-      <w:bookmarkEnd w:id="3"/>
     </w:p>
     <w:p>
       <w:pPr>
@@ -5644,7 +5618,6 @@
           <w:szCs w:val="24"/>
           <w:lang w:val="en-US"/>
         </w:rPr>
-        <w:lastRenderedPageBreak/>
         <w:t xml:space="preserve">Why only 60+ subjects were included? Accelerated aging to </w:t>
       </w:r>
       <w:proofErr w:type="gramStart"/>
@@ -5960,7 +5933,7 @@
           <w:lang w:val="en-US"/>
         </w:rPr>
       </w:pPr>
-      <w:commentRangeStart w:id="4"/>
+      <w:commentRangeStart w:id="5"/>
       <w:r>
         <w:rPr>
           <w:rFonts w:ascii="Arial" w:eastAsia="Times New Roman" w:hAnsi="Arial" w:cs="Arial"/>
@@ -5971,12 +5944,12 @@
         </w:rPr>
         <w:t>“[…] due to data availability and increased risk of cognitive deficits being due to neurodegenerative processes, we only included participants over the age of 60, however, accelerated aging starting before this age remained uninvestigated in our study.“</w:t>
       </w:r>
-      <w:commentRangeEnd w:id="4"/>
+      <w:commentRangeEnd w:id="5"/>
       <w:r>
         <w:rPr>
           <w:rStyle w:val="Kommentarzeichen"/>
         </w:rPr>
-        <w:commentReference w:id="4"/>
+        <w:commentReference w:id="5"/>
       </w:r>
     </w:p>
     <w:p>
@@ -6583,6 +6556,27 @@
         <w:t xml:space="preserve">The choice of a five-fold cross validation was made, because five-fold is the default setting for conducting (stratified) cross-validation in scikit-learn (see here: </w:t>
       </w:r>
       <w:hyperlink r:id="rId10" w:history="1">
+        <w:r>
+          <w:rPr>
+            <w:rStyle w:val="Hyperlink"/>
+            <w:rFonts w:ascii="Arial" w:eastAsia="Times New Roman" w:hAnsi="Arial" w:cs="Arial"/>
+            <w:color w:val="000000" w:themeColor="text1"/>
+            <w:szCs w:val="24"/>
+            <w:lang w:val="en-US"/>
+          </w:rPr>
+          <w:t>https://scikit-learn.org/stable/modules/generated/sklearn.model_selection.cross_validate.html</w:t>
+        </w:r>
+      </w:hyperlink>
+      <w:r>
+        <w:rPr>
+          <w:rFonts w:ascii="Arial" w:eastAsia="Times New Roman" w:hAnsi="Arial" w:cs="Arial"/>
+          <w:color w:val="000000" w:themeColor="text1"/>
+          <w:szCs w:val="24"/>
+          <w:lang w:val="en-US"/>
+        </w:rPr>
+        <w:t xml:space="preserve"> and here: </w:t>
+      </w:r>
+      <w:hyperlink r:id="rId11" w:history="1">
         <w:r>
           <w:rPr>
             <w:rStyle w:val="Hyperlink"/>
@@ -6602,28 +6596,7 @@
             <w:lang w:val="en-US"/>
           </w:rPr>
           <w:lastRenderedPageBreak/>
-          <w:t>learn.org/stable/modules/generated/sklearn.model_selection.cross_validate.html</w:t>
-        </w:r>
-      </w:hyperlink>
-      <w:r>
-        <w:rPr>
-          <w:rFonts w:ascii="Arial" w:eastAsia="Times New Roman" w:hAnsi="Arial" w:cs="Arial"/>
-          <w:color w:val="000000" w:themeColor="text1"/>
-          <w:szCs w:val="24"/>
-          <w:lang w:val="en-US"/>
-        </w:rPr>
-        <w:t xml:space="preserve"> and here: </w:t>
-      </w:r>
-      <w:hyperlink r:id="rId11" w:history="1">
-        <w:r>
-          <w:rPr>
-            <w:rStyle w:val="Hyperlink"/>
-            <w:rFonts w:ascii="Arial" w:eastAsia="Times New Roman" w:hAnsi="Arial" w:cs="Arial"/>
-            <w:color w:val="000000" w:themeColor="text1"/>
-            <w:szCs w:val="24"/>
-            <w:lang w:val="en-US"/>
-          </w:rPr>
-          <w:t>https://scikit-learn.org/stable/modules/generated/sklearn.model_selection.StratifiedKFold.html</w:t>
+          <w:t>learn.org/stable/modules/generated/sklearn.model_selection.StratifiedKFold.html</w:t>
         </w:r>
       </w:hyperlink>
       <w:r>
@@ -8055,137 +8028,137 @@
           <w:color w:val="000000" w:themeColor="text1"/>
           <w:szCs w:val="24"/>
         </w:rPr>
+        <w:t xml:space="preserve">[1] </w:t>
+      </w:r>
+      <w:proofErr w:type="spellStart"/>
+      <w:r>
+        <w:rPr>
+          <w:rFonts w:ascii="Arial" w:hAnsi="Arial" w:cs="Arial"/>
+          <w:color w:val="000000" w:themeColor="text1"/>
+          <w:szCs w:val="24"/>
+        </w:rPr>
+        <w:t>Saerens</w:t>
+      </w:r>
+      <w:proofErr w:type="spellEnd"/>
+      <w:r>
+        <w:rPr>
+          <w:rFonts w:ascii="Arial" w:hAnsi="Arial" w:cs="Arial"/>
+          <w:color w:val="000000" w:themeColor="text1"/>
+          <w:szCs w:val="24"/>
+        </w:rPr>
+        <w:t xml:space="preserve">, M., </w:t>
+      </w:r>
+      <w:proofErr w:type="spellStart"/>
+      <w:r>
+        <w:rPr>
+          <w:rFonts w:ascii="Arial" w:hAnsi="Arial" w:cs="Arial"/>
+          <w:color w:val="000000" w:themeColor="text1"/>
+          <w:szCs w:val="24"/>
+        </w:rPr>
+        <w:t>Latinne</w:t>
+      </w:r>
+      <w:proofErr w:type="spellEnd"/>
+      <w:r>
+        <w:rPr>
+          <w:rFonts w:ascii="Arial" w:hAnsi="Arial" w:cs="Arial"/>
+          <w:color w:val="000000" w:themeColor="text1"/>
+          <w:szCs w:val="24"/>
+        </w:rPr>
+        <w:t xml:space="preserve">, P., &amp; </w:t>
+      </w:r>
+      <w:proofErr w:type="spellStart"/>
+      <w:r>
+        <w:rPr>
+          <w:rFonts w:ascii="Arial" w:hAnsi="Arial" w:cs="Arial"/>
+          <w:color w:val="000000" w:themeColor="text1"/>
+          <w:szCs w:val="24"/>
+        </w:rPr>
+        <w:t>Decaestecker</w:t>
+      </w:r>
+      <w:proofErr w:type="spellEnd"/>
+      <w:r>
+        <w:rPr>
+          <w:rFonts w:ascii="Arial" w:hAnsi="Arial" w:cs="Arial"/>
+          <w:color w:val="000000" w:themeColor="text1"/>
+          <w:szCs w:val="24"/>
+        </w:rPr>
+        <w:t xml:space="preserve">, C. (2002). </w:t>
+      </w:r>
+      <w:r>
+        <w:rPr>
+          <w:rFonts w:ascii="Arial" w:hAnsi="Arial" w:cs="Arial"/>
+          <w:color w:val="000000" w:themeColor="text1"/>
+          <w:szCs w:val="24"/>
+          <w:lang w:val="en-US"/>
+        </w:rPr>
+        <w:t xml:space="preserve">Adjusting the Outputs of a Classifier to </w:t>
+      </w:r>
+      <w:proofErr w:type="gramStart"/>
+      <w:r>
+        <w:rPr>
+          <w:rFonts w:ascii="Arial" w:hAnsi="Arial" w:cs="Arial"/>
+          <w:color w:val="000000" w:themeColor="text1"/>
+          <w:szCs w:val="24"/>
+          <w:lang w:val="en-US"/>
+        </w:rPr>
+        <w:t>New a Priori Probabilities</w:t>
+      </w:r>
+      <w:proofErr w:type="gramEnd"/>
+      <w:r>
+        <w:rPr>
+          <w:rFonts w:ascii="Arial" w:hAnsi="Arial" w:cs="Arial"/>
+          <w:color w:val="000000" w:themeColor="text1"/>
+          <w:szCs w:val="24"/>
+          <w:lang w:val="en-US"/>
+        </w:rPr>
+        <w:t xml:space="preserve">: A Simple Procedure. </w:t>
+      </w:r>
+      <w:r>
+        <w:rPr>
+          <w:rFonts w:ascii="Arial" w:hAnsi="Arial" w:cs="Arial"/>
+          <w:color w:val="000000" w:themeColor="text1"/>
+          <w:szCs w:val="24"/>
+          <w:lang w:val="en-US"/>
+        </w:rPr>
+        <w:t xml:space="preserve">Neural Computation, 14(1), 21–41. </w:t>
+      </w:r>
+      <w:proofErr w:type="gramStart"/>
+      <w:r>
+        <w:rPr>
+          <w:rFonts w:ascii="Arial" w:hAnsi="Arial" w:cs="Arial"/>
+          <w:color w:val="000000" w:themeColor="text1"/>
+          <w:szCs w:val="24"/>
+          <w:lang w:val="en-US"/>
+        </w:rPr>
+        <w:t>doi:</w:t>
+      </w:r>
+      <w:proofErr w:type="gramEnd"/>
+      <w:r>
+        <w:rPr>
+          <w:rFonts w:ascii="Arial" w:hAnsi="Arial" w:cs="Arial"/>
+          <w:color w:val="000000" w:themeColor="text1"/>
+          <w:szCs w:val="24"/>
+          <w:lang w:val="en-US"/>
+        </w:rPr>
+        <w:t>10.1162/089976602753284446</w:t>
+      </w:r>
+    </w:p>
+    <w:p>
+      <w:pPr>
+        <w:rPr>
+          <w:rFonts w:ascii="Arial" w:hAnsi="Arial" w:cs="Arial"/>
+          <w:color w:val="000000" w:themeColor="text1"/>
+          <w:szCs w:val="24"/>
+        </w:rPr>
+      </w:pPr>
+      <w:r>
+        <w:rPr>
+          <w:rFonts w:ascii="Arial" w:hAnsi="Arial" w:cs="Arial"/>
+          <w:color w:val="000000" w:themeColor="text1"/>
+          <w:szCs w:val="24"/>
+          <w:lang w:val="en-US"/>
+        </w:rPr>
         <w:lastRenderedPageBreak/>
-        <w:t xml:space="preserve">[1] </w:t>
-      </w:r>
-      <w:proofErr w:type="spellStart"/>
-      <w:r>
-        <w:rPr>
-          <w:rFonts w:ascii="Arial" w:hAnsi="Arial" w:cs="Arial"/>
-          <w:color w:val="000000" w:themeColor="text1"/>
-          <w:szCs w:val="24"/>
-        </w:rPr>
-        <w:t>Saerens</w:t>
-      </w:r>
-      <w:proofErr w:type="spellEnd"/>
-      <w:r>
-        <w:rPr>
-          <w:rFonts w:ascii="Arial" w:hAnsi="Arial" w:cs="Arial"/>
-          <w:color w:val="000000" w:themeColor="text1"/>
-          <w:szCs w:val="24"/>
-        </w:rPr>
-        <w:t xml:space="preserve">, M., </w:t>
-      </w:r>
-      <w:proofErr w:type="spellStart"/>
-      <w:r>
-        <w:rPr>
-          <w:rFonts w:ascii="Arial" w:hAnsi="Arial" w:cs="Arial"/>
-          <w:color w:val="000000" w:themeColor="text1"/>
-          <w:szCs w:val="24"/>
-        </w:rPr>
-        <w:t>Latinne</w:t>
-      </w:r>
-      <w:proofErr w:type="spellEnd"/>
-      <w:r>
-        <w:rPr>
-          <w:rFonts w:ascii="Arial" w:hAnsi="Arial" w:cs="Arial"/>
-          <w:color w:val="000000" w:themeColor="text1"/>
-          <w:szCs w:val="24"/>
-        </w:rPr>
-        <w:t xml:space="preserve">, P., &amp; </w:t>
-      </w:r>
-      <w:proofErr w:type="spellStart"/>
-      <w:r>
-        <w:rPr>
-          <w:rFonts w:ascii="Arial" w:hAnsi="Arial" w:cs="Arial"/>
-          <w:color w:val="000000" w:themeColor="text1"/>
-          <w:szCs w:val="24"/>
-        </w:rPr>
-        <w:t>Decaestecker</w:t>
-      </w:r>
-      <w:proofErr w:type="spellEnd"/>
-      <w:r>
-        <w:rPr>
-          <w:rFonts w:ascii="Arial" w:hAnsi="Arial" w:cs="Arial"/>
-          <w:color w:val="000000" w:themeColor="text1"/>
-          <w:szCs w:val="24"/>
-        </w:rPr>
-        <w:t xml:space="preserve">, C. (2002). </w:t>
-      </w:r>
-      <w:r>
-        <w:rPr>
-          <w:rFonts w:ascii="Arial" w:hAnsi="Arial" w:cs="Arial"/>
-          <w:color w:val="000000" w:themeColor="text1"/>
-          <w:szCs w:val="24"/>
-          <w:lang w:val="en-US"/>
-        </w:rPr>
-        <w:t xml:space="preserve">Adjusting the Outputs of a Classifier to </w:t>
-      </w:r>
-      <w:proofErr w:type="gramStart"/>
-      <w:r>
-        <w:rPr>
-          <w:rFonts w:ascii="Arial" w:hAnsi="Arial" w:cs="Arial"/>
-          <w:color w:val="000000" w:themeColor="text1"/>
-          <w:szCs w:val="24"/>
-          <w:lang w:val="en-US"/>
-        </w:rPr>
-        <w:t>New a Priori Probabilities</w:t>
-      </w:r>
-      <w:proofErr w:type="gramEnd"/>
-      <w:r>
-        <w:rPr>
-          <w:rFonts w:ascii="Arial" w:hAnsi="Arial" w:cs="Arial"/>
-          <w:color w:val="000000" w:themeColor="text1"/>
-          <w:szCs w:val="24"/>
-          <w:lang w:val="en-US"/>
-        </w:rPr>
-        <w:t xml:space="preserve">: A Simple Procedure. </w:t>
-      </w:r>
-      <w:r>
-        <w:rPr>
-          <w:rFonts w:ascii="Arial" w:hAnsi="Arial" w:cs="Arial"/>
-          <w:color w:val="000000" w:themeColor="text1"/>
-          <w:szCs w:val="24"/>
-          <w:lang w:val="en-US"/>
-        </w:rPr>
-        <w:t xml:space="preserve">Neural Computation, 14(1), 21–41. </w:t>
-      </w:r>
-      <w:proofErr w:type="gramStart"/>
-      <w:r>
-        <w:rPr>
-          <w:rFonts w:ascii="Arial" w:hAnsi="Arial" w:cs="Arial"/>
-          <w:color w:val="000000" w:themeColor="text1"/>
-          <w:szCs w:val="24"/>
-          <w:lang w:val="en-US"/>
-        </w:rPr>
-        <w:t>doi:</w:t>
-      </w:r>
-      <w:proofErr w:type="gramEnd"/>
-      <w:r>
-        <w:rPr>
-          <w:rFonts w:ascii="Arial" w:hAnsi="Arial" w:cs="Arial"/>
-          <w:color w:val="000000" w:themeColor="text1"/>
-          <w:szCs w:val="24"/>
-          <w:lang w:val="en-US"/>
-        </w:rPr>
-        <w:t>10.1162/089976602753284446</w:t>
-      </w:r>
-    </w:p>
-    <w:p>
-      <w:pPr>
-        <w:rPr>
-          <w:rFonts w:ascii="Arial" w:hAnsi="Arial" w:cs="Arial"/>
-          <w:color w:val="000000" w:themeColor="text1"/>
-          <w:szCs w:val="24"/>
-        </w:rPr>
-      </w:pPr>
-      <w:r>
-        <w:rPr>
-          <w:rFonts w:ascii="Arial" w:hAnsi="Arial" w:cs="Arial"/>
-          <w:color w:val="000000" w:themeColor="text1"/>
-          <w:szCs w:val="24"/>
-          <w:lang w:val="en-US"/>
-        </w:rPr>
         <w:t xml:space="preserve">[2] van </w:t>
       </w:r>
       <w:proofErr w:type="spellStart"/>
@@ -9177,6 +9150,9 @@
     <w:p>
       <w:pPr>
         <w:pStyle w:val="Kommentartext"/>
+        <w:rPr>
+          <w:lang w:val="en-US"/>
+        </w:rPr>
       </w:pPr>
       <w:r>
         <w:rPr>
@@ -9185,6 +9161,9 @@
         <w:annotationRef/>
       </w:r>
       <w:r>
+        <w:rPr>
+          <w:lang w:val="en-US"/>
+        </w:rPr>
         <w:t>DONE</w:t>
       </w:r>
     </w:p>
@@ -9193,6 +9172,9 @@
     <w:p>
       <w:pPr>
         <w:pStyle w:val="Kommentartext"/>
+        <w:rPr>
+          <w:lang w:val="en-US"/>
+        </w:rPr>
       </w:pPr>
       <w:r>
         <w:rPr>
@@ -9201,11 +9183,90 @@
         <w:annotationRef/>
       </w:r>
       <w:r>
+        <w:rPr>
+          <w:lang w:val="en-US"/>
+        </w:rPr>
         <w:t>DONE</w:t>
       </w:r>
     </w:p>
   </w:comment>
-  <w:comment w:id="4" w:author="Elena Doering" w:date="2023-02-22T15:07:00Z" w:initials="ED">
+  <w:comment w:id="3" w:author="Elena Doering" w:date="2023-02-23T11:56:00Z" w:initials="ED">
+    <w:p>
+      <w:pPr>
+        <w:pStyle w:val="Kommentartext"/>
+        <w:rPr>
+          <w:lang w:val="en-US"/>
+        </w:rPr>
+      </w:pPr>
+      <w:r>
+        <w:rPr>
+          <w:rStyle w:val="Kommentarzeichen"/>
+        </w:rPr>
+        <w:annotationRef/>
+      </w:r>
+      <w:r>
+        <w:rPr>
+          <w:lang w:val="en-US"/>
+        </w:rPr>
+        <w:t>Clean dataset relating to amyloid</w:t>
+      </w:r>
+      <w:r>
+        <w:rPr>
+          <w:lang w:val="en-US"/>
+        </w:rPr>
+        <w:t>?</w:t>
+      </w:r>
+    </w:p>
+    <w:p>
+      <w:pPr>
+        <w:pStyle w:val="Kommentartext"/>
+        <w:rPr>
+          <w:lang w:val="en-US"/>
+        </w:rPr>
+      </w:pPr>
+      <w:r>
+        <w:rPr>
+          <w:lang w:val="en-US"/>
+        </w:rPr>
+        <w:t xml:space="preserve">Variance </w:t>
+      </w:r>
+      <w:r>
+        <w:rPr>
+          <w:lang w:val="en-US"/>
+        </w:rPr>
+        <w:sym w:font="Wingdings" w:char="F0E0"/>
+      </w:r>
+      <w:r>
+        <w:rPr>
+          <w:lang w:val="en-US"/>
+        </w:rPr>
+        <w:t xml:space="preserve"> real world: population not amyloid negative</w:t>
+      </w:r>
+    </w:p>
+    <w:p>
+      <w:pPr>
+        <w:pStyle w:val="Kommentartext"/>
+        <w:rPr>
+          <w:lang w:val="en-US"/>
+        </w:rPr>
+      </w:pPr>
+    </w:p>
+    <w:p>
+      <w:pPr>
+        <w:pStyle w:val="Kommentartext"/>
+        <w:rPr>
+          <w:lang w:val="en-US"/>
+        </w:rPr>
+      </w:pPr>
+      <w:r>
+        <w:rPr>
+          <w:lang w:val="en-US"/>
+        </w:rPr>
+        <w:t>As the same could be argued for amyloid status, we pro-actively decided to also reduce the train set to only amyloid negative individuals</w:t>
+      </w:r>
+    </w:p>
+  </w:comment>
+  <w:comment w:id="5" w:author="Elena Doering" w:date="2023-02-22T15:07:00Z" w:initials="ED">
     <w:p>
       <w:pPr>
         <w:pStyle w:val="Kommentartext"/>
@@ -9228,6 +9289,7 @@
 <w15:commentsEx xmlns:wpc="http://schemas.microsoft.com/office/word/2010/wordprocessingCanvas" xmlns:cx="http://schemas.microsoft.com/office/drawing/2014/chartex" xmlns:cx1="http://schemas.microsoft.com/office/drawing/2015/9/8/chartex" xmlns:mc="http://schemas.openxmlformats.org/markup-compatibility/2006" xmlns:o="urn:schemas-microsoft-com:office:office" xmlns:r="http://schemas.openxmlformats.org/officeDocument/2006/relationships" xmlns:m="http://schemas.openxmlformats.org/officeDocument/2006/math" xmlns:v="urn:schemas-microsoft-com:vml" xmlns:wp14="http://schemas.microsoft.com/office/word/2010/wordprocessingDrawing" xmlns:wp="http://schemas.openxmlformats.org/drawingml/2006/wordprocessingDrawing" xmlns:w10="urn:schemas-microsoft-com:office:word" xmlns:w="http://schemas.openxmlformats.org/wordprocessingml/2006/main" xmlns:w14="http://schemas.microsoft.com/office/word/2010/wordml" xmlns:w15="http://schemas.microsoft.com/office/word/2012/wordml" xmlns:w16se="http://schemas.microsoft.com/office/word/2015/wordml/symex" xmlns:wpg="http://schemas.microsoft.com/office/word/2010/wordprocessingGroup" xmlns:wpi="http://schemas.microsoft.com/office/word/2010/wordprocessingInk" xmlns:wne="http://schemas.microsoft.com/office/word/2006/wordml" xmlns:wps="http://schemas.microsoft.com/office/word/2010/wordprocessingShape" mc:Ignorable="w14 w15 w16se wp14">
   <w15:commentEx w15:paraId="35B1CE8B" w15:done="0"/>
   <w15:commentEx w15:paraId="4CC0B3C2" w15:done="0"/>
+  <w15:commentEx w15:paraId="3E178377" w15:done="0"/>
   <w15:commentEx w15:paraId="3127E001" w15:done="0"/>
 </w15:commentsEx>
 </file>
@@ -10407,7 +10469,7 @@
 </file>
 
 <file path=customXml/itemProps1.xml><?xml version="1.0" encoding="utf-8"?>
-<ds:datastoreItem xmlns:ds="http://schemas.openxmlformats.org/officeDocument/2006/customXml" ds:itemID="{9CD24A97-1224-415D-89D6-0BA27C8A1EB1}">
+<ds:datastoreItem xmlns:ds="http://schemas.openxmlformats.org/officeDocument/2006/customXml" ds:itemID="{45B1BD09-7CEB-4C6A-BB30-43DB45133410}">
   <ds:schemaRefs>
     <ds:schemaRef ds:uri="http://schemas.openxmlformats.org/officeDocument/2006/bibliography"/>
   </ds:schemaRefs>

</xml_diff>

<commit_message>
further work on manuscript revision
</commit_message>
<xml_diff>
--- a/manuscript versions/JNM_submission2/Rebuttal_Letter_ManuscV1.docx
+++ b/manuscript versions/JNM_submission2/Rebuttal_Letter_ManuscV1.docx
@@ -1077,7 +1077,27 @@
           <w:szCs w:val="24"/>
           <w:lang w:val="en-US"/>
         </w:rPr>
-        <w:t>present the mean difference and confidence interval instead of the t-statistic.</w:t>
+        <w:t xml:space="preserve">present the mean difference and confidence interval </w:t>
+      </w:r>
+      <w:r>
+        <w:rPr>
+          <w:rFonts w:ascii="Arial" w:eastAsia="Times New Roman" w:hAnsi="Arial" w:cs="Arial"/>
+          <w:color w:val="000000" w:themeColor="text1"/>
+          <w:szCs w:val="24"/>
+          <w:lang w:val="en-US"/>
+        </w:rPr>
+        <w:t>in addition to the</w:t>
+      </w:r>
+      <w:bookmarkStart w:id="1" w:name="_GoBack"/>
+      <w:bookmarkEnd w:id="1"/>
+      <w:r>
+        <w:rPr>
+          <w:rFonts w:ascii="Arial" w:eastAsia="Times New Roman" w:hAnsi="Arial" w:cs="Arial"/>
+          <w:color w:val="000000" w:themeColor="text1"/>
+          <w:szCs w:val="24"/>
+          <w:lang w:val="en-US"/>
+        </w:rPr>
+        <w:t xml:space="preserve"> t-statistic.</w:t>
       </w:r>
     </w:p>
     <w:p>
@@ -1574,7 +1594,7 @@
           <w:lang w:val="en-US"/>
         </w:rPr>
       </w:pPr>
-      <w:commentRangeStart w:id="1"/>
+      <w:commentRangeStart w:id="2"/>
       <w:r>
         <w:rPr>
           <w:rFonts w:ascii="Arial" w:eastAsia="Times New Roman" w:hAnsi="Arial" w:cs="Arial"/>
@@ -1621,12 +1641,12 @@
         </w:rPr>
         <w:t>, we now consider the following significance levels: p &lt; .1 = “almost significant”, p &lt; .05 = “significant”, p &lt; Bonferroni correction = “significant after Bonferroni correction”. Due to the multitude of analyses conducted and JNM’s word limitation, we did not incorporate the whole term “very weak but almost significant”.</w:t>
       </w:r>
-      <w:commentRangeEnd w:id="1"/>
+      <w:commentRangeEnd w:id="2"/>
       <w:r>
         <w:rPr>
           <w:rStyle w:val="Kommentarzeichen"/>
         </w:rPr>
-        <w:commentReference w:id="1"/>
+        <w:commentReference w:id="2"/>
       </w:r>
     </w:p>
     <w:p>
@@ -2931,7 +2951,7 @@
           <w:lang w:val="en-US"/>
         </w:rPr>
       </w:pPr>
-      <w:bookmarkStart w:id="2" w:name="m_-7624428976341028451_m_-62026818509083"/>
+      <w:bookmarkStart w:id="3" w:name="m_-7624428976341028451_m_-62026818509083"/>
     </w:p>
     <w:p>
       <w:pPr>
@@ -2959,7 +2979,7 @@
         </w:pict>
       </w:r>
     </w:p>
-    <w:bookmarkEnd w:id="2"/>
+    <w:bookmarkEnd w:id="3"/>
     <w:p>
       <w:pPr>
         <w:spacing w:after="0" w:line="240" w:lineRule="auto"/>
@@ -4209,7 +4229,7 @@
         </w:rPr>
         <w:t>should be clearly stated</w:t>
       </w:r>
-      <w:commentRangeStart w:id="3"/>
+      <w:commentRangeStart w:id="4"/>
       <w:proofErr w:type="gramEnd"/>
       <w:r>
         <w:rPr>
@@ -4232,12 +4252,12 @@
         </w:rPr>
         <w:t xml:space="preserve">regarding the AD biomarkers? </w:t>
       </w:r>
-      <w:commentRangeEnd w:id="3"/>
+      <w:commentRangeEnd w:id="4"/>
       <w:r>
         <w:rPr>
           <w:rStyle w:val="Kommentarzeichen"/>
         </w:rPr>
-        <w:commentReference w:id="3"/>
+        <w:commentReference w:id="4"/>
       </w:r>
     </w:p>
     <w:p>
@@ -4306,18 +4326,7 @@
           <w:szCs w:val="24"/>
           <w:lang w:val="en-US"/>
         </w:rPr>
-        <w:t>While previously, we kept CN and SCD grouped together to increase both sample size and variance of our training samp</w:t>
-      </w:r>
-      <w:bookmarkStart w:id="4" w:name="_GoBack"/>
-      <w:bookmarkEnd w:id="4"/>
-      <w:r>
-        <w:rPr>
-          <w:rFonts w:ascii="Arial" w:eastAsia="Times New Roman" w:hAnsi="Arial" w:cs="Arial"/>
-          <w:color w:val="000000" w:themeColor="text1"/>
-          <w:szCs w:val="24"/>
-          <w:lang w:val="en-US"/>
-        </w:rPr>
-        <w:t>le</w:t>
+        <w:t>While previously, we kept CN and SCD grouped together to increase both sample size and variance of our training sample</w:t>
       </w:r>
       <w:r>
         <w:rPr>
@@ -7061,6 +7070,162 @@
     </w:p>
     <w:p>
       <w:pPr>
+        <w:tabs>
+          <w:tab w:val="left" w:pos="916"/>
+          <w:tab w:val="left" w:pos="1832"/>
+          <w:tab w:val="left" w:pos="2748"/>
+          <w:tab w:val="left" w:pos="3664"/>
+          <w:tab w:val="left" w:pos="4580"/>
+          <w:tab w:val="left" w:pos="5496"/>
+          <w:tab w:val="left" w:pos="6412"/>
+          <w:tab w:val="left" w:pos="7328"/>
+          <w:tab w:val="left" w:pos="8244"/>
+          <w:tab w:val="left" w:pos="9160"/>
+          <w:tab w:val="left" w:pos="10076"/>
+          <w:tab w:val="left" w:pos="10992"/>
+          <w:tab w:val="left" w:pos="11908"/>
+          <w:tab w:val="left" w:pos="12824"/>
+          <w:tab w:val="left" w:pos="13740"/>
+          <w:tab w:val="left" w:pos="14656"/>
+        </w:tabs>
+        <w:spacing w:after="0" w:line="270" w:lineRule="atLeast"/>
+        <w:jc w:val="both"/>
+        <w:textAlignment w:val="baseline"/>
+        <w:rPr>
+          <w:rFonts w:ascii="Times New Roman" w:eastAsia="Times New Roman" w:hAnsi="Times New Roman" w:cs="Times New Roman"/>
+          <w:color w:val="000000"/>
+          <w:lang w:val="en-US"/>
+        </w:rPr>
+      </w:pPr>
+      <w:r>
+        <w:rPr>
+          <w:rFonts w:ascii="Times New Roman" w:eastAsia="Times New Roman" w:hAnsi="Times New Roman" w:cs="Times New Roman"/>
+          <w:color w:val="000000"/>
+          <w:highlight w:val="yellow"/>
+          <w:lang w:val="en-US"/>
+        </w:rPr>
+        <w:t xml:space="preserve">Added explanation: </w:t>
+      </w:r>
+      <w:r>
+        <w:rPr>
+          <w:rFonts w:ascii="Times New Roman" w:eastAsia="Times New Roman" w:hAnsi="Times New Roman" w:cs="Times New Roman"/>
+          <w:color w:val="000000"/>
+          <w:highlight w:val="yellow"/>
+          <w:lang w:val="en-US"/>
+        </w:rPr>
+        <w:t xml:space="preserve">Correction for age </w:t>
+      </w:r>
+      <w:proofErr w:type="gramStart"/>
+      <w:r>
+        <w:rPr>
+          <w:rFonts w:ascii="Times New Roman" w:eastAsia="Times New Roman" w:hAnsi="Times New Roman" w:cs="Times New Roman"/>
+          <w:color w:val="000000"/>
+          <w:highlight w:val="yellow"/>
+          <w:lang w:val="en-US"/>
+        </w:rPr>
+        <w:t>was added</w:t>
+      </w:r>
+      <w:proofErr w:type="gramEnd"/>
+      <w:r>
+        <w:rPr>
+          <w:rFonts w:ascii="Times New Roman" w:eastAsia="Times New Roman" w:hAnsi="Times New Roman" w:cs="Times New Roman"/>
+          <w:color w:val="000000"/>
+          <w:highlight w:val="yellow"/>
+          <w:lang w:val="en-US"/>
+        </w:rPr>
+        <w:t xml:space="preserve"> despite successful bias correction given the age-associativity of the dependent variables.</w:t>
+      </w:r>
+    </w:p>
+    <w:p>
+      <w:pPr>
+        <w:tabs>
+          <w:tab w:val="left" w:pos="916"/>
+          <w:tab w:val="left" w:pos="1832"/>
+          <w:tab w:val="left" w:pos="2748"/>
+          <w:tab w:val="left" w:pos="3664"/>
+          <w:tab w:val="left" w:pos="4580"/>
+          <w:tab w:val="left" w:pos="5496"/>
+          <w:tab w:val="left" w:pos="6412"/>
+          <w:tab w:val="left" w:pos="7328"/>
+          <w:tab w:val="left" w:pos="8244"/>
+          <w:tab w:val="left" w:pos="9160"/>
+          <w:tab w:val="left" w:pos="10076"/>
+          <w:tab w:val="left" w:pos="10992"/>
+          <w:tab w:val="left" w:pos="11908"/>
+          <w:tab w:val="left" w:pos="12824"/>
+          <w:tab w:val="left" w:pos="13740"/>
+          <w:tab w:val="left" w:pos="14656"/>
+        </w:tabs>
+        <w:spacing w:after="0" w:line="270" w:lineRule="atLeast"/>
+        <w:jc w:val="both"/>
+        <w:textAlignment w:val="baseline"/>
+        <w:rPr>
+          <w:rFonts w:ascii="Arial" w:eastAsia="Times New Roman" w:hAnsi="Arial" w:cs="Arial"/>
+          <w:color w:val="000000" w:themeColor="text1"/>
+          <w:szCs w:val="24"/>
+          <w:lang w:val="en-US"/>
+        </w:rPr>
+      </w:pPr>
+      <w:r>
+        <w:rPr>
+          <w:rFonts w:ascii="Times New Roman" w:eastAsia="Times New Roman" w:hAnsi="Times New Roman" w:cs="Times New Roman"/>
+          <w:color w:val="000000"/>
+          <w:lang w:val="en-US"/>
+        </w:rPr>
+        <w:t xml:space="preserve">Variables we corrected for </w:t>
+      </w:r>
+      <w:proofErr w:type="gramStart"/>
+      <w:r>
+        <w:rPr>
+          <w:rFonts w:ascii="Times New Roman" w:eastAsia="Times New Roman" w:hAnsi="Times New Roman" w:cs="Times New Roman"/>
+          <w:color w:val="000000"/>
+          <w:lang w:val="en-US"/>
+        </w:rPr>
+        <w:t>were also used</w:t>
+      </w:r>
+      <w:proofErr w:type="gramEnd"/>
+      <w:r>
+        <w:rPr>
+          <w:rFonts w:ascii="Times New Roman" w:eastAsia="Times New Roman" w:hAnsi="Times New Roman" w:cs="Times New Roman"/>
+          <w:color w:val="000000"/>
+          <w:lang w:val="en-US"/>
+        </w:rPr>
+        <w:t xml:space="preserve"> in ADNI-MEM paper.</w:t>
+      </w:r>
+    </w:p>
+    <w:p>
+      <w:pPr>
+        <w:tabs>
+          <w:tab w:val="left" w:pos="916"/>
+          <w:tab w:val="left" w:pos="1832"/>
+          <w:tab w:val="left" w:pos="2748"/>
+          <w:tab w:val="left" w:pos="3664"/>
+          <w:tab w:val="left" w:pos="4580"/>
+          <w:tab w:val="left" w:pos="5496"/>
+          <w:tab w:val="left" w:pos="6412"/>
+          <w:tab w:val="left" w:pos="7328"/>
+          <w:tab w:val="left" w:pos="8244"/>
+          <w:tab w:val="left" w:pos="9160"/>
+          <w:tab w:val="left" w:pos="10076"/>
+          <w:tab w:val="left" w:pos="10992"/>
+          <w:tab w:val="left" w:pos="11908"/>
+          <w:tab w:val="left" w:pos="12824"/>
+          <w:tab w:val="left" w:pos="13740"/>
+          <w:tab w:val="left" w:pos="14656"/>
+        </w:tabs>
+        <w:spacing w:after="0" w:line="270" w:lineRule="atLeast"/>
+        <w:jc w:val="both"/>
+        <w:textAlignment w:val="baseline"/>
+        <w:rPr>
+          <w:rFonts w:ascii="Arial" w:eastAsia="Times New Roman" w:hAnsi="Arial" w:cs="Arial"/>
+          <w:color w:val="000000" w:themeColor="text1"/>
+          <w:szCs w:val="24"/>
+          <w:lang w:val="en-US"/>
+        </w:rPr>
+      </w:pPr>
+    </w:p>
+    <w:p>
+      <w:pPr>
         <w:pStyle w:val="Listenabsatz"/>
         <w:numPr>
           <w:ilvl w:val="0"/>
@@ -8010,6 +8175,7 @@
           <w:szCs w:val="24"/>
           <w:lang w:val="en-US"/>
         </w:rPr>
+        <w:lastRenderedPageBreak/>
         <w:t>References used for rebuttal letter</w:t>
       </w:r>
     </w:p>
@@ -8158,7 +8324,6 @@
           <w:szCs w:val="24"/>
           <w:lang w:val="en-US"/>
         </w:rPr>
-        <w:lastRenderedPageBreak/>
         <w:t xml:space="preserve">[2] van </w:t>
       </w:r>
       <w:proofErr w:type="spellStart"/>
@@ -9168,7 +9333,7 @@
       </w:r>
     </w:p>
   </w:comment>
-  <w:comment w:id="1" w:author="Elena Doering" w:date="2023-02-22T12:38:00Z" w:initials="ED">
+  <w:comment w:id="2" w:author="Elena Doering" w:date="2023-02-22T12:38:00Z" w:initials="ED">
     <w:p>
       <w:pPr>
         <w:pStyle w:val="Kommentartext"/>
@@ -9190,7 +9355,7 @@
       </w:r>
     </w:p>
   </w:comment>
-  <w:comment w:id="3" w:author="Elena Doering" w:date="2023-02-23T11:56:00Z" w:initials="ED">
+  <w:comment w:id="4" w:author="Elena Doering" w:date="2023-02-23T11:56:00Z" w:initials="ED">
     <w:p>
       <w:pPr>
         <w:pStyle w:val="Kommentartext"/>
@@ -10469,7 +10634,7 @@
 </file>
 
 <file path=customXml/itemProps1.xml><?xml version="1.0" encoding="utf-8"?>
-<ds:datastoreItem xmlns:ds="http://schemas.openxmlformats.org/officeDocument/2006/customXml" ds:itemID="{45B1BD09-7CEB-4C6A-BB30-43DB45133410}">
+<ds:datastoreItem xmlns:ds="http://schemas.openxmlformats.org/officeDocument/2006/customXml" ds:itemID="{E5D5951A-50C2-4428-877F-FF4D1EBEE4E7}">
   <ds:schemaRefs>
     <ds:schemaRef ds:uri="http://schemas.openxmlformats.org/officeDocument/2006/bibliography"/>
   </ds:schemaRefs>

</xml_diff>

<commit_message>
further work on manuscript
</commit_message>
<xml_diff>
--- a/manuscript versions/JNM_submission2/Rebuttal_Letter_ManuscV1.docx
+++ b/manuscript versions/JNM_submission2/Rebuttal_Letter_ManuscV1.docx
@@ -918,7 +918,7 @@
           <w:lang w:val="en-US"/>
         </w:rPr>
         <w:lastRenderedPageBreak/>
-        <w:t xml:space="preserve">Following this comment, we changed from using 50% probability as threshold to the more dynamic option of observing AUC ROC, and, </w:t>
+        <w:t xml:space="preserve">To compare different biomarkers, we now used a priori probabilities of cognitive decline in the training data. </w:t>
       </w:r>
       <w:proofErr w:type="gramStart"/>
       <w:r>
@@ -928,7 +928,7 @@
           <w:szCs w:val="24"/>
           <w:lang w:val="en-US"/>
         </w:rPr>
-        <w:t>importantly, also</w:t>
+        <w:t>This yielded comparable thresholds</w:t>
       </w:r>
       <w:proofErr w:type="gramEnd"/>
       <w:r>
@@ -938,8 +938,10 @@
           <w:szCs w:val="24"/>
           <w:lang w:val="en-US"/>
         </w:rPr>
-        <w:t xml:space="preserve"> precision-recall curves to infer an optimal cut-off for pending cognitive decline.</w:t>
-      </w:r>
+        <w:t xml:space="preserve"> across all folds (see p. XX).</w:t>
+      </w:r>
+      <w:bookmarkStart w:id="1" w:name="_GoBack"/>
+      <w:bookmarkEnd w:id="1"/>
     </w:p>
     <w:p>
       <w:pPr>
@@ -1088,8 +1090,6 @@
         </w:rPr>
         <w:t>in addition to the</w:t>
       </w:r>
-      <w:bookmarkStart w:id="1" w:name="_GoBack"/>
-      <w:bookmarkEnd w:id="1"/>
       <w:r>
         <w:rPr>
           <w:rFonts w:ascii="Arial" w:eastAsia="Times New Roman" w:hAnsi="Arial" w:cs="Arial"/>
@@ -2394,6 +2394,7 @@
           <w:szCs w:val="24"/>
           <w:lang w:val="en-US"/>
         </w:rPr>
+        <w:lastRenderedPageBreak/>
         <w:t xml:space="preserve">Thank you for this interesting remark. </w:t>
       </w:r>
       <w:r>
@@ -7104,16 +7105,7 @@
           <w:highlight w:val="yellow"/>
           <w:lang w:val="en-US"/>
         </w:rPr>
-        <w:t xml:space="preserve">Added explanation: </w:t>
-      </w:r>
-      <w:r>
-        <w:rPr>
-          <w:rFonts w:ascii="Times New Roman" w:eastAsia="Times New Roman" w:hAnsi="Times New Roman" w:cs="Times New Roman"/>
-          <w:color w:val="000000"/>
-          <w:highlight w:val="yellow"/>
-          <w:lang w:val="en-US"/>
-        </w:rPr>
-        <w:t xml:space="preserve">Correction for age </w:t>
+        <w:t xml:space="preserve">Added explanation: Correction for age </w:t>
       </w:r>
       <w:proofErr w:type="gramStart"/>
       <w:r>
@@ -10634,7 +10626,7 @@
 </file>
 
 <file path=customXml/itemProps1.xml><?xml version="1.0" encoding="utf-8"?>
-<ds:datastoreItem xmlns:ds="http://schemas.openxmlformats.org/officeDocument/2006/customXml" ds:itemID="{E5D5951A-50C2-4428-877F-FF4D1EBEE4E7}">
+<ds:datastoreItem xmlns:ds="http://schemas.openxmlformats.org/officeDocument/2006/customXml" ds:itemID="{6127FBCA-C80F-4D58-8F1F-B4B417825EFF}">
   <ds:schemaRefs>
     <ds:schemaRef ds:uri="http://schemas.openxmlformats.org/officeDocument/2006/bibliography"/>
   </ds:schemaRefs>

</xml_diff>

<commit_message>
add final version pre peer comments
</commit_message>
<xml_diff>
--- a/manuscript versions/JNM_submission2/Rebuttal_Letter_ManuscV1.docx
+++ b/manuscript versions/JNM_submission2/Rebuttal_Letter_ManuscV1.docx
@@ -21,7 +21,85 @@
           <w:szCs w:val="24"/>
           <w:lang w:val="en-GB"/>
         </w:rPr>
-        <w:t>We would like to thank the reviewers for their valuable input and overall appreciation of our work. We have revised the manuscript accordingly and highlighted the changes in yellow. Please find below a point-to-point reply to the reviewers’ comments.</w:t>
+        <w:t xml:space="preserve">We would like to thank the reviewers for their valuable input and overall appreciation of our work. We have revised the manuscript </w:t>
+      </w:r>
+      <w:r>
+        <w:rPr>
+          <w:rFonts w:ascii="Arial" w:hAnsi="Arial" w:cs="Arial"/>
+          <w:color w:val="000000" w:themeColor="text1"/>
+          <w:szCs w:val="24"/>
+          <w:lang w:val="en-GB"/>
+        </w:rPr>
+        <w:t xml:space="preserve">thoroughly. The main changes include: 1) training </w:t>
+      </w:r>
+      <w:proofErr w:type="gramStart"/>
+      <w:r>
+        <w:rPr>
+          <w:rFonts w:ascii="Arial" w:hAnsi="Arial" w:cs="Arial"/>
+          <w:color w:val="000000" w:themeColor="text1"/>
+          <w:szCs w:val="24"/>
+          <w:lang w:val="en-GB"/>
+        </w:rPr>
+        <w:t>was now done</w:t>
+      </w:r>
+      <w:proofErr w:type="gramEnd"/>
+      <w:r>
+        <w:rPr>
+          <w:rFonts w:ascii="Arial" w:hAnsi="Arial" w:cs="Arial"/>
+          <w:color w:val="000000" w:themeColor="text1"/>
+          <w:szCs w:val="24"/>
+          <w:lang w:val="en-GB"/>
+        </w:rPr>
+        <w:t xml:space="preserve"> only on individuals who were cognitively normal, i.e., who had no subjective or clinical indication of cognitive impairment. 2) The focus on our manuscript </w:t>
+      </w:r>
+      <w:proofErr w:type="gramStart"/>
+      <w:r>
+        <w:rPr>
+          <w:rFonts w:ascii="Arial" w:hAnsi="Arial" w:cs="Arial"/>
+          <w:color w:val="000000" w:themeColor="text1"/>
+          <w:szCs w:val="24"/>
+          <w:lang w:val="en-GB"/>
+        </w:rPr>
+        <w:t>was shifted</w:t>
+      </w:r>
+      <w:proofErr w:type="gramEnd"/>
+      <w:r>
+        <w:rPr>
+          <w:rFonts w:ascii="Arial" w:hAnsi="Arial" w:cs="Arial"/>
+          <w:color w:val="000000" w:themeColor="text1"/>
+          <w:szCs w:val="24"/>
+          <w:lang w:val="en-GB"/>
+        </w:rPr>
+        <w:t xml:space="preserve"> more towards describing the cognitive, pathological and prognostic profiles of MRI- or FDG-PET-derived brain age, rather than recommending these brain ages for prognostic purposes, as is reflected in the new title. 3) Accordingly, the logistic regression part of our analyses </w:t>
+      </w:r>
+      <w:proofErr w:type="gramStart"/>
+      <w:r>
+        <w:rPr>
+          <w:rFonts w:ascii="Arial" w:hAnsi="Arial" w:cs="Arial"/>
+          <w:color w:val="000000" w:themeColor="text1"/>
+          <w:szCs w:val="24"/>
+          <w:lang w:val="en-GB"/>
+        </w:rPr>
+        <w:t>was extensively edited</w:t>
+      </w:r>
+      <w:proofErr w:type="gramEnd"/>
+      <w:r>
+        <w:rPr>
+          <w:rFonts w:ascii="Arial" w:hAnsi="Arial" w:cs="Arial"/>
+          <w:color w:val="000000" w:themeColor="text1"/>
+          <w:szCs w:val="24"/>
+          <w:lang w:val="en-GB"/>
+        </w:rPr>
+        <w:t xml:space="preserve"> to put brain age measures into a comparative context with other Alzheimer’s disease biomarkers. </w:t>
+      </w:r>
+      <w:r>
+        <w:rPr>
+          <w:rFonts w:ascii="Arial" w:hAnsi="Arial" w:cs="Arial"/>
+          <w:color w:val="000000" w:themeColor="text1"/>
+          <w:szCs w:val="24"/>
+          <w:lang w:val="en-GB"/>
+        </w:rPr>
+        <w:t>Please find below a point-to-point reply to the reviewers’ comments.</w:t>
       </w:r>
     </w:p>
     <w:p>
@@ -360,218 +438,27 @@
           <w:szCs w:val="24"/>
           <w:lang w:val="en-US"/>
         </w:rPr>
-        <w:t>After thorough discussion, w</w:t>
-      </w:r>
-      <w:r>
-        <w:rPr>
-          <w:rFonts w:ascii="Arial" w:eastAsia="Times New Roman" w:hAnsi="Arial" w:cs="Arial"/>
-          <w:color w:val="000000" w:themeColor="text1"/>
-          <w:szCs w:val="24"/>
-          <w:lang w:val="en-US"/>
-        </w:rPr>
-        <w:t>e have revised our logistic regression analyses</w:t>
-      </w:r>
-      <w:r>
-        <w:rPr>
-          <w:rFonts w:ascii="Arial" w:eastAsia="Times New Roman" w:hAnsi="Arial" w:cs="Arial"/>
-          <w:color w:val="000000" w:themeColor="text1"/>
-          <w:szCs w:val="24"/>
-          <w:lang w:val="en-US"/>
-        </w:rPr>
-        <w:t xml:space="preserve"> and made the following three changes</w:t>
-      </w:r>
-      <w:r>
-        <w:rPr>
-          <w:rFonts w:ascii="Arial" w:eastAsia="Times New Roman" w:hAnsi="Arial" w:cs="Arial"/>
-          <w:color w:val="000000" w:themeColor="text1"/>
-          <w:szCs w:val="24"/>
-          <w:lang w:val="en-US"/>
-        </w:rPr>
-        <w:t>:</w:t>
-      </w:r>
-    </w:p>
-    <w:p>
-      <w:pPr>
-        <w:tabs>
-          <w:tab w:val="left" w:pos="916"/>
-          <w:tab w:val="left" w:pos="1832"/>
-          <w:tab w:val="left" w:pos="2748"/>
-          <w:tab w:val="left" w:pos="3664"/>
-          <w:tab w:val="left" w:pos="4580"/>
-          <w:tab w:val="left" w:pos="5496"/>
-          <w:tab w:val="left" w:pos="6412"/>
-          <w:tab w:val="left" w:pos="7328"/>
-          <w:tab w:val="left" w:pos="8244"/>
-          <w:tab w:val="left" w:pos="9160"/>
-          <w:tab w:val="left" w:pos="10076"/>
-          <w:tab w:val="left" w:pos="10992"/>
-          <w:tab w:val="left" w:pos="11908"/>
-          <w:tab w:val="left" w:pos="12824"/>
-          <w:tab w:val="left" w:pos="13740"/>
-          <w:tab w:val="left" w:pos="14656"/>
-        </w:tabs>
-        <w:spacing w:after="0" w:line="270" w:lineRule="atLeast"/>
-        <w:jc w:val="both"/>
-        <w:textAlignment w:val="baseline"/>
-        <w:rPr>
-          <w:rFonts w:ascii="Arial" w:eastAsia="Times New Roman" w:hAnsi="Arial" w:cs="Arial"/>
-          <w:color w:val="000000" w:themeColor="text1"/>
-          <w:szCs w:val="24"/>
-          <w:lang w:val="en-US"/>
-        </w:rPr>
-      </w:pPr>
-      <w:r>
-        <w:rPr>
-          <w:rFonts w:ascii="Arial" w:eastAsia="Times New Roman" w:hAnsi="Arial" w:cs="Arial"/>
-          <w:color w:val="000000" w:themeColor="text1"/>
-          <w:szCs w:val="24"/>
-          <w:lang w:val="en-US"/>
-        </w:rPr>
-        <w:t xml:space="preserve">1) </w:t>
-      </w:r>
-      <w:r>
-        <w:rPr>
-          <w:rFonts w:ascii="Arial" w:eastAsia="Times New Roman" w:hAnsi="Arial" w:cs="Arial"/>
-          <w:color w:val="000000" w:themeColor="text1"/>
-          <w:szCs w:val="24"/>
-          <w:lang w:val="en-US"/>
-        </w:rPr>
-        <w:t xml:space="preserve">As suggested by the reviewer, </w:t>
-      </w:r>
-      <w:r>
-        <w:rPr>
-          <w:rFonts w:ascii="Arial" w:eastAsia="Times New Roman" w:hAnsi="Arial" w:cs="Arial"/>
-          <w:color w:val="000000" w:themeColor="text1"/>
-          <w:szCs w:val="24"/>
-          <w:lang w:val="en-US"/>
-        </w:rPr>
-        <w:t xml:space="preserve">we now included all participants for whom information about conversion was available in the prediction model. </w:t>
-      </w:r>
-    </w:p>
-    <w:p>
-      <w:pPr>
-        <w:tabs>
-          <w:tab w:val="left" w:pos="916"/>
-          <w:tab w:val="left" w:pos="1832"/>
-          <w:tab w:val="left" w:pos="2748"/>
-          <w:tab w:val="left" w:pos="3664"/>
-          <w:tab w:val="left" w:pos="4580"/>
-          <w:tab w:val="left" w:pos="5496"/>
-          <w:tab w:val="left" w:pos="6412"/>
-          <w:tab w:val="left" w:pos="7328"/>
-          <w:tab w:val="left" w:pos="8244"/>
-          <w:tab w:val="left" w:pos="9160"/>
-          <w:tab w:val="left" w:pos="10076"/>
-          <w:tab w:val="left" w:pos="10992"/>
-          <w:tab w:val="left" w:pos="11908"/>
-          <w:tab w:val="left" w:pos="12824"/>
-          <w:tab w:val="left" w:pos="13740"/>
-          <w:tab w:val="left" w:pos="14656"/>
-        </w:tabs>
-        <w:spacing w:after="0" w:line="270" w:lineRule="atLeast"/>
-        <w:jc w:val="both"/>
-        <w:textAlignment w:val="baseline"/>
-        <w:rPr>
-          <w:rFonts w:ascii="Arial" w:eastAsia="Times New Roman" w:hAnsi="Arial" w:cs="Arial"/>
-          <w:color w:val="000000" w:themeColor="text1"/>
-          <w:szCs w:val="24"/>
-          <w:lang w:val="en-US"/>
-        </w:rPr>
-      </w:pPr>
-      <w:r>
-        <w:rPr>
-          <w:rFonts w:ascii="Arial" w:eastAsia="Times New Roman" w:hAnsi="Arial" w:cs="Arial"/>
-          <w:color w:val="000000" w:themeColor="text1"/>
-          <w:szCs w:val="24"/>
-          <w:lang w:val="en-US"/>
-        </w:rPr>
-        <w:t xml:space="preserve">2) Additionally, we investigated and present model calibration in the revised version of the manuscript to </w:t>
-      </w:r>
-      <w:r>
-        <w:rPr>
-          <w:rFonts w:ascii="Arial" w:eastAsia="Times New Roman" w:hAnsi="Arial" w:cs="Arial"/>
-          <w:color w:val="000000" w:themeColor="text1"/>
-          <w:szCs w:val="24"/>
-          <w:highlight w:val="yellow"/>
-          <w:lang w:val="en-US"/>
-        </w:rPr>
-        <w:t>XXX</w:t>
-      </w:r>
-      <w:r>
-        <w:rPr>
-          <w:rFonts w:ascii="Arial" w:eastAsia="Times New Roman" w:hAnsi="Arial" w:cs="Arial"/>
-          <w:color w:val="000000" w:themeColor="text1"/>
-          <w:szCs w:val="24"/>
-          <w:lang w:val="en-US"/>
-        </w:rPr>
-        <w:t xml:space="preserve">. </w:t>
-      </w:r>
-    </w:p>
-    <w:p>
-      <w:pPr>
-        <w:tabs>
-          <w:tab w:val="left" w:pos="916"/>
-          <w:tab w:val="left" w:pos="1832"/>
-          <w:tab w:val="left" w:pos="2748"/>
-          <w:tab w:val="left" w:pos="3664"/>
-          <w:tab w:val="left" w:pos="4580"/>
-          <w:tab w:val="left" w:pos="5496"/>
-          <w:tab w:val="left" w:pos="6412"/>
-          <w:tab w:val="left" w:pos="7328"/>
-          <w:tab w:val="left" w:pos="8244"/>
-          <w:tab w:val="left" w:pos="9160"/>
-          <w:tab w:val="left" w:pos="10076"/>
-          <w:tab w:val="left" w:pos="10992"/>
-          <w:tab w:val="left" w:pos="11908"/>
-          <w:tab w:val="left" w:pos="12824"/>
-          <w:tab w:val="left" w:pos="13740"/>
-          <w:tab w:val="left" w:pos="14656"/>
-        </w:tabs>
-        <w:spacing w:after="0" w:line="270" w:lineRule="atLeast"/>
-        <w:jc w:val="both"/>
-        <w:textAlignment w:val="baseline"/>
-        <w:rPr>
-          <w:rFonts w:ascii="Arial" w:eastAsia="Times New Roman" w:hAnsi="Arial" w:cs="Arial"/>
-          <w:color w:val="000000" w:themeColor="text1"/>
-          <w:szCs w:val="24"/>
-          <w:lang w:val="en-US"/>
-        </w:rPr>
-      </w:pPr>
-      <w:r>
-        <w:rPr>
-          <w:rFonts w:ascii="Arial" w:eastAsia="Times New Roman" w:hAnsi="Arial" w:cs="Arial"/>
-          <w:color w:val="000000" w:themeColor="text1"/>
-          <w:szCs w:val="24"/>
-          <w:lang w:val="en-US"/>
-        </w:rPr>
-        <w:t xml:space="preserve">3) Even </w:t>
-      </w:r>
-      <w:r>
-        <w:rPr>
-          <w:rFonts w:ascii="Arial" w:eastAsia="Times New Roman" w:hAnsi="Arial" w:cs="Arial"/>
-          <w:color w:val="000000" w:themeColor="text1"/>
-          <w:szCs w:val="24"/>
-          <w:lang w:val="en-US"/>
-        </w:rPr>
-        <w:t xml:space="preserve">the frequency of conversion observed in the training data does not necessarily represent a priori probabilities well and thus </w:t>
-      </w:r>
-      <w:r>
-        <w:rPr>
-          <w:rFonts w:ascii="Arial" w:eastAsia="Times New Roman" w:hAnsi="Arial" w:cs="Arial"/>
-          <w:color w:val="000000" w:themeColor="text1"/>
-          <w:szCs w:val="24"/>
-          <w:lang w:val="en-US"/>
-        </w:rPr>
-        <w:t>biases the estimation of posterior probabilities. To counter this pitfall, we have calibrated the posterior probabilities estimated from the logistic regression model with the iterative expectation maximization as suggested in [1].</w:t>
-      </w:r>
-      <w:r>
-        <w:rPr>
-          <w:rFonts w:ascii="Arial" w:eastAsia="Times New Roman" w:hAnsi="Arial" w:cs="Arial"/>
-          <w:color w:val="000000" w:themeColor="text1"/>
-          <w:szCs w:val="24"/>
-          <w:lang w:val="en-US"/>
-        </w:rPr>
-        <w:t xml:space="preserve"> </w:t>
+        <w:t xml:space="preserve">In the previous version of the manuscript, we used matching to control for the effects of age and sex. Instead, in the new version of the manuscript, we used the whole cohorts of decliners and stables, but we computed standardized residuals of predictor variables to correct them for not only age and sex, but also years of education and APOE-e4 carriership, as was done in the prior correlation analyses. This </w:t>
+      </w:r>
+      <w:proofErr w:type="gramStart"/>
+      <w:r>
+        <w:rPr>
+          <w:rFonts w:ascii="Arial" w:eastAsia="Times New Roman" w:hAnsi="Arial" w:cs="Arial"/>
+          <w:color w:val="000000" w:themeColor="text1"/>
+          <w:szCs w:val="24"/>
+          <w:lang w:val="en-US"/>
+        </w:rPr>
+        <w:t>is described</w:t>
+      </w:r>
+      <w:proofErr w:type="gramEnd"/>
+      <w:r>
+        <w:rPr>
+          <w:rFonts w:ascii="Arial" w:eastAsia="Times New Roman" w:hAnsi="Arial" w:cs="Arial"/>
+          <w:color w:val="000000" w:themeColor="text1"/>
+          <w:szCs w:val="24"/>
+          <w:lang w:val="en-US"/>
+        </w:rPr>
+        <w:t xml:space="preserve"> on p. 7.</w:t>
       </w:r>
     </w:p>
     <w:p>
@@ -757,7 +644,6 @@
           <w:lang w:val="en-US"/>
         </w:rPr>
       </w:pPr>
-      <w:commentRangeStart w:id="0"/>
       <w:r>
         <w:rPr>
           <w:rFonts w:ascii="Arial" w:eastAsia="Times New Roman" w:hAnsi="Arial" w:cs="Arial"/>
@@ -774,7 +660,43 @@
           <w:szCs w:val="24"/>
           <w:lang w:val="en-US"/>
         </w:rPr>
-        <w:t xml:space="preserve"> (p. 7)</w:t>
+        <w:t xml:space="preserve"> (p</w:t>
+      </w:r>
+      <w:r>
+        <w:rPr>
+          <w:rFonts w:ascii="Arial" w:eastAsia="Times New Roman" w:hAnsi="Arial" w:cs="Arial"/>
+          <w:color w:val="000000" w:themeColor="text1"/>
+          <w:szCs w:val="24"/>
+          <w:lang w:val="en-US"/>
+        </w:rPr>
+        <w:t>p</w:t>
+      </w:r>
+      <w:r>
+        <w:rPr>
+          <w:rFonts w:ascii="Arial" w:eastAsia="Times New Roman" w:hAnsi="Arial" w:cs="Arial"/>
+          <w:color w:val="000000" w:themeColor="text1"/>
+          <w:szCs w:val="24"/>
+          <w:lang w:val="en-US"/>
+        </w:rPr>
+        <w:t xml:space="preserve">. </w:t>
+      </w:r>
+      <w:r>
+        <w:rPr>
+          <w:rFonts w:ascii="Arial" w:eastAsia="Times New Roman" w:hAnsi="Arial" w:cs="Arial"/>
+          <w:color w:val="000000" w:themeColor="text1"/>
+          <w:szCs w:val="24"/>
+          <w:lang w:val="en-US"/>
+        </w:rPr>
+        <w:t>6-</w:t>
+      </w:r>
+      <w:r>
+        <w:rPr>
+          <w:rFonts w:ascii="Arial" w:eastAsia="Times New Roman" w:hAnsi="Arial" w:cs="Arial"/>
+          <w:color w:val="000000" w:themeColor="text1"/>
+          <w:szCs w:val="24"/>
+          <w:lang w:val="en-US"/>
+        </w:rPr>
+        <w:t>7)</w:t>
       </w:r>
       <w:r>
         <w:rPr>
@@ -793,13 +715,6 @@
           <w:lang w:val="en-US"/>
         </w:rPr>
         <w:t xml:space="preserve"> correlation.</w:t>
-      </w:r>
-      <w:commentRangeEnd w:id="0"/>
-      <w:r>
-        <w:rPr>
-          <w:rStyle w:val="Kommentarzeichen"/>
-        </w:rPr>
-        <w:commentReference w:id="0"/>
       </w:r>
     </w:p>
     <w:p>
@@ -877,7 +792,18 @@
           <w:szCs w:val="24"/>
           <w:lang w:val="en-US"/>
         </w:rPr>
-        <w:t>To derive a BAG cutoff, authors intercept of the logistic regression curve at 50% probability. However, the use of this cutoff might be arbitrary. Instead, you should use AUC ROC graphs for optimal cutoff of maximal sensitivity and specificity.</w:t>
+        <w:t xml:space="preserve">To derive a BAG cutoff, authors intercept of the logistic regression curve at 50% probability. However, the use of this cutoff might be arbitrary. Instead, you </w:t>
+      </w:r>
+      <w:r>
+        <w:rPr>
+          <w:rFonts w:ascii="Arial" w:eastAsia="Times New Roman" w:hAnsi="Arial" w:cs="Arial"/>
+          <w:b/>
+          <w:color w:val="000000" w:themeColor="text1"/>
+          <w:szCs w:val="24"/>
+          <w:lang w:val="en-US"/>
+        </w:rPr>
+        <w:lastRenderedPageBreak/>
+        <w:t>should use AUC ROC graphs for optimal cutoff of maximal sensitivity and specificity.</w:t>
       </w:r>
     </w:p>
     <w:p>
@@ -917,7 +843,6 @@
           <w:szCs w:val="24"/>
           <w:lang w:val="en-US"/>
         </w:rPr>
-        <w:lastRenderedPageBreak/>
         <w:t xml:space="preserve">To compare different biomarkers, we now used a priori probabilities of cognitive decline in the training data. </w:t>
       </w:r>
       <w:proofErr w:type="gramStart"/>
@@ -940,8 +865,6 @@
         </w:rPr>
         <w:t xml:space="preserve"> across all folds (see p. XX).</w:t>
       </w:r>
-      <w:bookmarkStart w:id="1" w:name="_GoBack"/>
-      <w:bookmarkEnd w:id="1"/>
     </w:p>
     <w:p>
       <w:pPr>
@@ -1594,7 +1517,6 @@
           <w:lang w:val="en-US"/>
         </w:rPr>
       </w:pPr>
-      <w:commentRangeStart w:id="2"/>
       <w:r>
         <w:rPr>
           <w:rFonts w:ascii="Arial" w:eastAsia="Times New Roman" w:hAnsi="Arial" w:cs="Arial"/>
@@ -1621,7 +1543,36 @@
           <w:highlight w:val="yellow"/>
           <w:lang w:val="en-US"/>
         </w:rPr>
-        <w:t>p. XX</w:t>
+        <w:t>p</w:t>
+      </w:r>
+      <w:r>
+        <w:rPr>
+          <w:rFonts w:ascii="Arial" w:eastAsia="Times New Roman" w:hAnsi="Arial" w:cs="Arial"/>
+          <w:color w:val="000000" w:themeColor="text1"/>
+          <w:szCs w:val="24"/>
+          <w:highlight w:val="yellow"/>
+          <w:lang w:val="en-US"/>
+        </w:rPr>
+        <w:t>p</w:t>
+      </w:r>
+      <w:r>
+        <w:rPr>
+          <w:rFonts w:ascii="Arial" w:eastAsia="Times New Roman" w:hAnsi="Arial" w:cs="Arial"/>
+          <w:color w:val="000000" w:themeColor="text1"/>
+          <w:szCs w:val="24"/>
+          <w:highlight w:val="yellow"/>
+          <w:lang w:val="en-US"/>
+        </w:rPr>
+        <w:t xml:space="preserve">. </w:t>
+      </w:r>
+      <w:r>
+        <w:rPr>
+          <w:rFonts w:ascii="Arial" w:eastAsia="Times New Roman" w:hAnsi="Arial" w:cs="Arial"/>
+          <w:color w:val="000000" w:themeColor="text1"/>
+          <w:szCs w:val="24"/>
+          <w:lang w:val="en-US"/>
+        </w:rPr>
+        <w:t>6-7</w:t>
       </w:r>
       <w:r>
         <w:rPr>
@@ -1639,14 +1590,25 @@
           <w:szCs w:val="24"/>
           <w:lang w:val="en-US"/>
         </w:rPr>
-        <w:t>, we now consider the following significance levels: p &lt; .1 = “almost significant”, p &lt; .05 = “significant”, p &lt; Bonferroni correction = “significant after Bonferroni correction”. Due to the multitude of analyses conducted and JNM’s word limitation, we did not incorporate the whole term “very weak but almost significant”.</w:t>
-      </w:r>
-      <w:commentRangeEnd w:id="2"/>
-      <w:r>
-        <w:rPr>
-          <w:rStyle w:val="Kommentarzeichen"/>
-        </w:rPr>
-        <w:commentReference w:id="2"/>
+        <w:t>, we now consider the following significance levels: p &lt; .1 = “</w:t>
+      </w:r>
+      <w:r>
+        <w:rPr>
+          <w:rFonts w:ascii="Arial" w:eastAsia="Times New Roman" w:hAnsi="Arial" w:cs="Arial"/>
+          <w:color w:val="000000" w:themeColor="text1"/>
+          <w:szCs w:val="24"/>
+          <w:lang w:val="en-US"/>
+        </w:rPr>
+        <w:t xml:space="preserve">trend </w:t>
+      </w:r>
+      <w:r>
+        <w:rPr>
+          <w:rFonts w:ascii="Arial" w:eastAsia="Times New Roman" w:hAnsi="Arial" w:cs="Arial"/>
+          <w:color w:val="000000" w:themeColor="text1"/>
+          <w:szCs w:val="24"/>
+          <w:lang w:val="en-US"/>
+        </w:rPr>
+        <w:t>significant”, p &lt; .05 = “significant”, p &lt; Bonferroni correction = “significant after Bonferroni correction”. Due to the multitude of analyses conducted and JNM’s word limitation, we did not incorporate the whole term “very weak but almost significant”.</w:t>
       </w:r>
     </w:p>
     <w:p>
@@ -1818,7 +1780,43 @@
           <w:szCs w:val="24"/>
           <w:lang w:val="en-US"/>
         </w:rPr>
-        <w:t>We have changed all instances of “FDG PET”, where indeed “FDG PET BAG” was referred to, to “FDG PET BAG”.</w:t>
+        <w:t>We have changed all instances of “FDG PET”, where indeed “FDG</w:t>
+      </w:r>
+      <w:r>
+        <w:rPr>
+          <w:rFonts w:ascii="Arial" w:eastAsia="Times New Roman" w:hAnsi="Arial" w:cs="Arial"/>
+          <w:color w:val="000000" w:themeColor="text1"/>
+          <w:szCs w:val="24"/>
+          <w:lang w:val="en-US"/>
+        </w:rPr>
+        <w:t>-</w:t>
+      </w:r>
+      <w:r>
+        <w:rPr>
+          <w:rFonts w:ascii="Arial" w:eastAsia="Times New Roman" w:hAnsi="Arial" w:cs="Arial"/>
+          <w:color w:val="000000" w:themeColor="text1"/>
+          <w:szCs w:val="24"/>
+          <w:lang w:val="en-US"/>
+        </w:rPr>
+        <w:t xml:space="preserve">PET BAG” was referred </w:t>
+      </w:r>
+      <w:r>
+        <w:rPr>
+          <w:rFonts w:ascii="Arial" w:eastAsia="Times New Roman" w:hAnsi="Arial" w:cs="Arial"/>
+          <w:color w:val="000000" w:themeColor="text1"/>
+          <w:szCs w:val="24"/>
+          <w:lang w:val="en-US"/>
+        </w:rPr>
+        <w:t>to, to “FDG-</w:t>
+      </w:r>
+      <w:r>
+        <w:rPr>
+          <w:rFonts w:ascii="Arial" w:eastAsia="Times New Roman" w:hAnsi="Arial" w:cs="Arial"/>
+          <w:color w:val="000000" w:themeColor="text1"/>
+          <w:szCs w:val="24"/>
+          <w:lang w:val="en-US"/>
+        </w:rPr>
+        <w:t>PET BAG”.</w:t>
       </w:r>
     </w:p>
     <w:p>
@@ -2256,6 +2254,7 @@
           <w:szCs w:val="24"/>
           <w:lang w:val="en-US"/>
         </w:rPr>
+        <w:lastRenderedPageBreak/>
         <w:t xml:space="preserve">Please explain why you </w:t>
       </w:r>
       <w:proofErr w:type="gramStart"/>
@@ -2394,7 +2393,6 @@
           <w:szCs w:val="24"/>
           <w:lang w:val="en-US"/>
         </w:rPr>
-        <w:lastRenderedPageBreak/>
         <w:t xml:space="preserve">Thank you for this interesting remark. </w:t>
       </w:r>
       <w:r>
@@ -2404,7 +2402,16 @@
           <w:szCs w:val="24"/>
           <w:lang w:val="en-US"/>
         </w:rPr>
-        <w:t xml:space="preserve">Research has shown that CSF </w:t>
+        <w:t>Indeed, r</w:t>
+      </w:r>
+      <w:r>
+        <w:rPr>
+          <w:rFonts w:ascii="Arial" w:eastAsia="Times New Roman" w:hAnsi="Arial" w:cs="Arial"/>
+          <w:color w:val="000000" w:themeColor="text1"/>
+          <w:szCs w:val="24"/>
+          <w:lang w:val="en-US"/>
+        </w:rPr>
+        <w:t xml:space="preserve">esearch has shown that CSF </w:t>
       </w:r>
       <w:r>
         <w:rPr>
@@ -2452,264 +2459,70 @@
         </w:rPr>
         <w:t xml:space="preserve"> ratio </w:t>
       </w:r>
-      <w:proofErr w:type="gramStart"/>
-      <w:r>
-        <w:rPr>
-          <w:rFonts w:ascii="Arial" w:eastAsia="Times New Roman" w:hAnsi="Arial" w:cs="Arial"/>
-          <w:color w:val="000000" w:themeColor="text1"/>
-          <w:szCs w:val="24"/>
-          <w:lang w:val="en-US"/>
-        </w:rPr>
-        <w:t>is strongly correlated</w:t>
-      </w:r>
-      <w:proofErr w:type="gramEnd"/>
-      <w:r>
-        <w:rPr>
-          <w:rFonts w:ascii="Arial" w:eastAsia="Times New Roman" w:hAnsi="Arial" w:cs="Arial"/>
-          <w:color w:val="000000" w:themeColor="text1"/>
-          <w:szCs w:val="24"/>
-          <w:lang w:val="en-US"/>
-        </w:rPr>
-        <w:t xml:space="preserve"> with PET amyloid load [2], which is the gold standard for </w:t>
-      </w:r>
-      <w:r>
-        <w:rPr>
-          <w:rFonts w:ascii="Arial" w:eastAsia="Times New Roman" w:hAnsi="Arial" w:cs="Arial"/>
-          <w:i/>
-          <w:color w:val="000000" w:themeColor="text1"/>
-          <w:szCs w:val="24"/>
-          <w:lang w:val="en-US"/>
-        </w:rPr>
-        <w:t>in vivo</w:t>
-      </w:r>
-      <w:r>
-        <w:rPr>
-          <w:rFonts w:ascii="Arial" w:eastAsia="Times New Roman" w:hAnsi="Arial" w:cs="Arial"/>
-          <w:color w:val="000000" w:themeColor="text1"/>
-          <w:szCs w:val="24"/>
-          <w:lang w:val="en-US"/>
-        </w:rPr>
-        <w:t xml:space="preserve"> amyloid assessment. This correlation</w:t>
-      </w:r>
-      <w:r>
-        <w:rPr>
-          <w:rFonts w:ascii="Arial" w:eastAsia="Times New Roman" w:hAnsi="Arial" w:cs="Arial"/>
-          <w:color w:val="000000" w:themeColor="text1"/>
-          <w:szCs w:val="24"/>
-          <w:lang w:val="en-US"/>
-        </w:rPr>
-        <w:t xml:space="preserve"> indeed</w:t>
-      </w:r>
-      <w:r>
-        <w:rPr>
-          <w:rFonts w:ascii="Arial" w:eastAsia="Times New Roman" w:hAnsi="Arial" w:cs="Arial"/>
-          <w:color w:val="000000" w:themeColor="text1"/>
-          <w:szCs w:val="24"/>
-          <w:lang w:val="en-US"/>
-        </w:rPr>
-        <w:t xml:space="preserve"> outperformed single measurements of t-Tau, p-Tau and A</w:t>
-      </w:r>
-      <w:r>
-        <w:rPr>
-          <w:rFonts w:ascii="Helvetica" w:eastAsia="Times New Roman" w:hAnsi="Helvetica" w:cs="Arial"/>
-          <w:color w:val="000000" w:themeColor="text1"/>
-          <w:szCs w:val="24"/>
-          <w:lang w:val="en-US"/>
-        </w:rPr>
-        <w:t>β</w:t>
-      </w:r>
-      <w:r>
-        <w:rPr>
-          <w:rFonts w:ascii="Arial" w:eastAsia="Times New Roman" w:hAnsi="Arial" w:cs="Arial"/>
-          <w:color w:val="000000" w:themeColor="text1"/>
-          <w:szCs w:val="24"/>
-          <w:vertAlign w:val="subscript"/>
-          <w:lang w:val="en-US"/>
-        </w:rPr>
-        <w:t>1-42</w:t>
-      </w:r>
-      <w:r>
-        <w:rPr>
-          <w:rFonts w:ascii="Arial" w:eastAsia="Times New Roman" w:hAnsi="Arial" w:cs="Arial"/>
-          <w:color w:val="000000" w:themeColor="text1"/>
-          <w:szCs w:val="24"/>
-          <w:lang w:val="en-US"/>
-        </w:rPr>
-        <w:t xml:space="preserve"> in CSF. Following the reviewer’s suggestion, we have thus added CSF p-Tau/A</w:t>
-      </w:r>
-      <w:r>
-        <w:rPr>
-          <w:rFonts w:ascii="Helvetica" w:eastAsia="Times New Roman" w:hAnsi="Helvetica" w:cs="Arial"/>
-          <w:color w:val="000000" w:themeColor="text1"/>
-          <w:szCs w:val="24"/>
-          <w:lang w:val="en-US"/>
-        </w:rPr>
-        <w:t>β</w:t>
-      </w:r>
-      <w:r>
-        <w:rPr>
-          <w:rFonts w:ascii="Arial" w:eastAsia="Times New Roman" w:hAnsi="Arial" w:cs="Arial"/>
-          <w:color w:val="000000" w:themeColor="text1"/>
-          <w:szCs w:val="24"/>
-          <w:vertAlign w:val="subscript"/>
-          <w:lang w:val="en-US"/>
-        </w:rPr>
-        <w:t>1-42</w:t>
-      </w:r>
-      <w:r>
-        <w:rPr>
-          <w:rFonts w:ascii="Arial" w:eastAsia="Times New Roman" w:hAnsi="Arial" w:cs="Arial"/>
-          <w:color w:val="000000" w:themeColor="text1"/>
-          <w:szCs w:val="24"/>
-          <w:lang w:val="en-US"/>
-        </w:rPr>
-        <w:t xml:space="preserve"> ratio to the variables of interest in the correlation analyses (</w:t>
-      </w:r>
-      <w:r>
-        <w:rPr>
-          <w:rFonts w:ascii="Arial" w:eastAsia="Times New Roman" w:hAnsi="Arial" w:cs="Arial"/>
-          <w:color w:val="000000" w:themeColor="text1"/>
-          <w:szCs w:val="24"/>
-          <w:highlight w:val="yellow"/>
-          <w:lang w:val="en-US"/>
-        </w:rPr>
-        <w:t>p. XX</w:t>
-      </w:r>
-      <w:r>
-        <w:rPr>
-          <w:rFonts w:ascii="Arial" w:eastAsia="Times New Roman" w:hAnsi="Arial" w:cs="Arial"/>
-          <w:color w:val="000000" w:themeColor="text1"/>
-          <w:szCs w:val="24"/>
-          <w:lang w:val="en-US"/>
-        </w:rPr>
-        <w:t xml:space="preserve">). For the prediction of cognitive outcome, we </w:t>
-      </w:r>
-      <w:r>
-        <w:rPr>
-          <w:rFonts w:ascii="Arial" w:eastAsia="Times New Roman" w:hAnsi="Arial" w:cs="Arial"/>
-          <w:color w:val="000000" w:themeColor="text1"/>
-          <w:szCs w:val="24"/>
-          <w:highlight w:val="yellow"/>
-          <w:lang w:val="en-US"/>
-        </w:rPr>
-        <w:t>have XX replaced XX A</w:t>
-      </w:r>
-      <w:r>
-        <w:rPr>
-          <w:rFonts w:ascii="Helvetica" w:eastAsia="Times New Roman" w:hAnsi="Helvetica" w:cs="Arial"/>
-          <w:color w:val="000000" w:themeColor="text1"/>
-          <w:szCs w:val="24"/>
-          <w:highlight w:val="yellow"/>
-          <w:lang w:val="en-US"/>
-        </w:rPr>
-        <w:t>β</w:t>
-      </w:r>
-      <w:r>
-        <w:rPr>
-          <w:rFonts w:ascii="Arial" w:eastAsia="Times New Roman" w:hAnsi="Arial" w:cs="Arial"/>
-          <w:color w:val="000000" w:themeColor="text1"/>
-          <w:szCs w:val="24"/>
-          <w:highlight w:val="yellow"/>
-          <w:vertAlign w:val="subscript"/>
-          <w:lang w:val="en-US"/>
-        </w:rPr>
-        <w:t xml:space="preserve">1-42 </w:t>
-      </w:r>
-      <w:r>
-        <w:rPr>
-          <w:rFonts w:ascii="Arial" w:eastAsia="Times New Roman" w:hAnsi="Arial" w:cs="Arial"/>
-          <w:color w:val="000000" w:themeColor="text1"/>
-          <w:szCs w:val="24"/>
-          <w:highlight w:val="yellow"/>
-          <w:lang w:val="en-US"/>
-        </w:rPr>
-        <w:t>with CSF p-Tau/A</w:t>
-      </w:r>
-      <w:r>
-        <w:rPr>
-          <w:rFonts w:ascii="Helvetica" w:eastAsia="Times New Roman" w:hAnsi="Helvetica" w:cs="Arial"/>
-          <w:color w:val="000000" w:themeColor="text1"/>
-          <w:szCs w:val="24"/>
-          <w:highlight w:val="yellow"/>
-          <w:lang w:val="en-US"/>
-        </w:rPr>
-        <w:t>β</w:t>
-      </w:r>
-      <w:r>
-        <w:rPr>
-          <w:rFonts w:ascii="Arial" w:eastAsia="Times New Roman" w:hAnsi="Arial" w:cs="Arial"/>
-          <w:color w:val="000000" w:themeColor="text1"/>
-          <w:szCs w:val="24"/>
-          <w:highlight w:val="yellow"/>
-          <w:vertAlign w:val="subscript"/>
-          <w:lang w:val="en-US"/>
-        </w:rPr>
-        <w:t>1-42</w:t>
-      </w:r>
-      <w:r>
-        <w:rPr>
-          <w:rFonts w:ascii="Arial" w:eastAsia="Times New Roman" w:hAnsi="Arial" w:cs="Arial"/>
-          <w:color w:val="000000" w:themeColor="text1"/>
-          <w:szCs w:val="24"/>
-          <w:highlight w:val="yellow"/>
-          <w:lang w:val="en-US"/>
-        </w:rPr>
-        <w:t xml:space="preserve"> ratio</w:t>
-      </w:r>
-      <w:r>
-        <w:rPr>
-          <w:rFonts w:ascii="Arial" w:eastAsia="Times New Roman" w:hAnsi="Arial" w:cs="Arial"/>
-          <w:color w:val="000000" w:themeColor="text1"/>
-          <w:szCs w:val="24"/>
-          <w:lang w:val="en-US"/>
-        </w:rPr>
-        <w:t xml:space="preserve"> </w:t>
-      </w:r>
-      <w:r>
-        <w:rPr>
-          <w:rFonts w:ascii="Arial" w:eastAsia="Times New Roman" w:hAnsi="Arial" w:cs="Arial"/>
-          <w:color w:val="000000" w:themeColor="text1"/>
-          <w:szCs w:val="24"/>
-          <w:lang w:val="en-US"/>
-        </w:rPr>
-        <w:t>to avoid collinearity between predictors</w:t>
-      </w:r>
-      <w:r>
-        <w:rPr>
-          <w:rFonts w:ascii="Arial" w:eastAsia="Times New Roman" w:hAnsi="Arial" w:cs="Arial"/>
-          <w:color w:val="000000" w:themeColor="text1"/>
-          <w:szCs w:val="24"/>
-          <w:lang w:val="en-US"/>
-        </w:rPr>
-        <w:t xml:space="preserve"> [3] (</w:t>
-      </w:r>
-      <w:r>
-        <w:rPr>
-          <w:rFonts w:ascii="Arial" w:eastAsia="Times New Roman" w:hAnsi="Arial" w:cs="Arial"/>
-          <w:color w:val="000000" w:themeColor="text1"/>
-          <w:szCs w:val="24"/>
-          <w:highlight w:val="yellow"/>
-          <w:lang w:val="en-US"/>
-        </w:rPr>
-        <w:t>p. XX</w:t>
-      </w:r>
-      <w:r>
-        <w:rPr>
-          <w:rFonts w:ascii="Arial" w:eastAsia="Times New Roman" w:hAnsi="Arial" w:cs="Arial"/>
-          <w:color w:val="000000" w:themeColor="text1"/>
-          <w:szCs w:val="24"/>
-          <w:lang w:val="en-US"/>
-        </w:rPr>
-        <w:t>)</w:t>
-      </w:r>
-      <w:r>
-        <w:rPr>
-          <w:rFonts w:ascii="Arial" w:eastAsia="Times New Roman" w:hAnsi="Arial" w:cs="Arial"/>
-          <w:color w:val="000000" w:themeColor="text1"/>
-          <w:szCs w:val="24"/>
-          <w:lang w:val="en-US"/>
-        </w:rPr>
-        <w:t xml:space="preserve">. </w:t>
+      <w:r>
+        <w:rPr>
+          <w:rFonts w:ascii="Arial" w:eastAsia="Times New Roman" w:hAnsi="Arial" w:cs="Arial"/>
+          <w:color w:val="000000" w:themeColor="text1"/>
+          <w:szCs w:val="24"/>
+          <w:lang w:val="en-US"/>
+        </w:rPr>
+        <w:t>reflects not only tau and amyloid pathology, the two primary hallmarks of AD, but also the risk of impending cognitive decline, well</w:t>
+      </w:r>
+      <w:r>
+        <w:rPr>
+          <w:rFonts w:ascii="Arial" w:eastAsia="Times New Roman" w:hAnsi="Arial" w:cs="Arial"/>
+          <w:color w:val="000000" w:themeColor="text1"/>
+          <w:szCs w:val="24"/>
+          <w:lang w:val="en-US"/>
+        </w:rPr>
+        <w:fldChar w:fldCharType="begin" w:fldLock="1"/>
+      </w:r>
+      <w:r>
+        <w:rPr>
+          <w:rFonts w:ascii="Arial" w:eastAsia="Times New Roman" w:hAnsi="Arial" w:cs="Arial"/>
+          <w:color w:val="000000" w:themeColor="text1"/>
+          <w:szCs w:val="24"/>
+          <w:lang w:val="en-US"/>
+        </w:rPr>
+        <w:instrText>ADDIN CSL_CITATION {"citationItems":[{"id":"ITEM-1","itemData":{"abstract":"INTRODUCTION The most well-studied biomarkers in AD are CSF amyloid beta-42 (Aβ42), tau, p-tau, and the ratio p-tau/Aβ42. The ratiometric measure of p-tau/Aβ42 shows the best diagnostic accuracy, and correlates reliably with metrics of cognition in unimpaired participants. However, no study has examined the impact of the CSF p-tau/Aβ42 ratio in predicting cognitive decline in both healthy and AD individuals in one sample. The goal of this study was to examine whether CSF-based p-tau/Aβ42 predicts changes in global cognitive functioning, episodic memory, and executive functioning over a two-year period in cognitively impaired older adults (CU), and in individuals with Mild Cognitive Impairment (MCI) and Alzheimer’s disease (AD).METHODS This study involves secondary analysis of data from 1215 older adults available in the Alzheimer’s Disease Neuroimaging Initiative (ADNI). Neuropsychological variables, collected at baseline, 6-month, 12-month, and 24-month follow-ups, included the Preclinical Alzheimer’s Cognitive Composite (PACC) to assess global cognitive functioning, ADNI-MEM to assess episodic memory functioning, and ADNI-EF to assess executive functioning. Linear mixed models were constructed to examine the effect of CSF p-tau/Aβ42, diagnostic group, and change over time (baseline, 6-month, 12-month, and 24-month) on cognitive scores.RESULTS CSF p-tau/Aβ42 ratios predicted worsening cognitive impairment, both on global cognition and episodic memory in individuals with MCI and AD, but not in CU older adults and predicted decline in executive functioning for all three diagnostic groups.DISCUSSION Our study, including CU, MCI, and AD individuals, provides evidence for differential cognitive consequences of accumulated AD pathology based on diagnostic groups.Competing Interest StatementThe authors have declared no competing interest.Funding StatementThe project described in this publication was supported by Award Number UL1TR002733 from the National Center For Advancing Translational Sciences and Award Number R01AG054427 from the National Institute On Aging of the National Institutes of Health. The content is solely the responsibility of the authors and does not necessarily represent the official views of the National Center For Advancing Translational Sciences, the National Institute on Aging or the National Institutes of Health. Data collection and sharing for this project was funded by the Alzheimer&amp;#039;s Disease Neuroimaging Initiative (ADNI) (Natio…","author":[{"dropping-particle":"","family":"Prakash","given":"Ruchika Shaurya","non-dropping-particle":"","parse-names":false,"suffix":""},{"dropping-particle":"","family":"McKenna","given":"Michael R","non-dropping-particle":"","parse-names":false,"suffix":""},{"dropping-particle":"","family":"Gbadeyan","given":"Oyetunde","non-dropping-particle":"","parse-names":false,"suffix":""},{"dropping-particle":"","family":"Andridge","given":"Rebecca","non-dropping-particle":"","parse-names":false,"suffix":""},{"dropping-particle":"","family":"Scharre","given":"Douglas W","non-dropping-particle":"","parse-names":false,"suffix":""}],"container-title":"medRxiv","id":"ITEM-1","issued":{"date-parts":[["2020"]]},"title":"p-tau/Aβ42 Ratio Associates with Cognitive Decline in Alzheimer’s disease, Mild Cognitive Impairment, and Cognitively Unimpaired Older Adults","type":"article-journal"},"uris":["http://www.mendeley.com/documents/?uuid=9b74088d-c4f9-3d72-b0ba-bf3350b43c77"]}],"mendeley":{"formattedCitation":"&lt;sup&gt;1&lt;/sup&gt;","plainTextFormattedCitation":"1","previouslyFormattedCitation":"&lt;sup&gt;1&lt;/sup&gt;"},"properties":{"noteIndex":0},"schema":"https://github.com/citation-style-language/schema/raw/master/csl-citation.json"}</w:instrText>
+      </w:r>
+      <w:r>
+        <w:rPr>
+          <w:rFonts w:ascii="Arial" w:eastAsia="Times New Roman" w:hAnsi="Arial" w:cs="Arial"/>
+          <w:color w:val="000000" w:themeColor="text1"/>
+          <w:szCs w:val="24"/>
+          <w:lang w:val="en-US"/>
+        </w:rPr>
+        <w:fldChar w:fldCharType="separate"/>
+      </w:r>
+      <w:r>
+        <w:rPr>
+          <w:rFonts w:ascii="Arial" w:eastAsia="Times New Roman" w:hAnsi="Arial" w:cs="Arial"/>
+          <w:noProof/>
+          <w:color w:val="000000" w:themeColor="text1"/>
+          <w:szCs w:val="24"/>
+          <w:vertAlign w:val="superscript"/>
+          <w:lang w:val="en-US"/>
+        </w:rPr>
+        <w:t>1</w:t>
+      </w:r>
+      <w:r>
+        <w:rPr>
+          <w:rFonts w:ascii="Arial" w:eastAsia="Times New Roman" w:hAnsi="Arial" w:cs="Arial"/>
+          <w:color w:val="000000" w:themeColor="text1"/>
+          <w:szCs w:val="24"/>
+          <w:lang w:val="en-US"/>
+        </w:rPr>
+        <w:fldChar w:fldCharType="end"/>
+      </w:r>
+      <w:r>
+        <w:rPr>
+          <w:rFonts w:ascii="Arial" w:eastAsia="Times New Roman" w:hAnsi="Arial" w:cs="Arial"/>
+          <w:color w:val="000000" w:themeColor="text1"/>
+          <w:szCs w:val="24"/>
+          <w:lang w:val="en-US"/>
+        </w:rPr>
+        <w:t>.</w:t>
       </w:r>
     </w:p>
     <w:p>
@@ -2899,60 +2712,99 @@
           <w:lang w:val="en-US"/>
         </w:rPr>
       </w:pPr>
-      <w:r>
-        <w:rPr>
-          <w:rFonts w:ascii="Arial" w:eastAsia="Times New Roman" w:hAnsi="Arial" w:cs="Arial"/>
-          <w:color w:val="000000" w:themeColor="text1"/>
-          <w:szCs w:val="24"/>
-          <w:highlight w:val="yellow"/>
-          <w:lang w:val="en-US"/>
-        </w:rPr>
-        <w:t>XX</w:t>
-      </w:r>
-      <w:r>
-        <w:rPr>
-          <w:rFonts w:ascii="Arial" w:eastAsia="Times New Roman" w:hAnsi="Arial" w:cs="Arial"/>
-          <w:color w:val="000000" w:themeColor="text1"/>
-          <w:szCs w:val="24"/>
-          <w:lang w:val="en-US"/>
-        </w:rPr>
-        <w:t xml:space="preserve"> </w:t>
-      </w:r>
-      <w:proofErr w:type="gramStart"/>
-      <w:r>
-        <w:rPr>
-          <w:rFonts w:ascii="Arial" w:eastAsia="Times New Roman" w:hAnsi="Arial" w:cs="Arial"/>
-          <w:color w:val="000000" w:themeColor="text1"/>
-          <w:szCs w:val="24"/>
-          <w:lang w:val="en-US"/>
-        </w:rPr>
-        <w:t>To</w:t>
-      </w:r>
-      <w:proofErr w:type="gramEnd"/>
-      <w:r>
-        <w:rPr>
-          <w:rFonts w:ascii="Arial" w:eastAsia="Times New Roman" w:hAnsi="Arial" w:cs="Arial"/>
-          <w:color w:val="000000" w:themeColor="text1"/>
-          <w:szCs w:val="24"/>
-          <w:lang w:val="en-US"/>
-        </w:rPr>
-        <w:t xml:space="preserve"> do…</w:t>
+      <w:bookmarkStart w:id="0" w:name="m_-7624428976341028451_m_-62026818509083"/>
+      <w:r>
+        <w:rPr>
+          <w:rFonts w:ascii="Arial" w:eastAsia="Times New Roman" w:hAnsi="Arial" w:cs="Arial"/>
+          <w:color w:val="000000" w:themeColor="text1"/>
+          <w:szCs w:val="24"/>
+          <w:lang w:val="en-US"/>
+        </w:rPr>
+        <w:t>Rather than providing a classifier for cognitive decline, the purpose of the current study is to explore the two different brain ages yielded from MRI or FDG-PET. Therefore, it is not surprising that not all brain substrates found to be age-associated in our study also hold prognostic potential. However, the re-trained brain age estimation algorithm based on MRI now extensively made use of hippocampal signal, which resulted in strong associations with cognitive performance, AD neuropathology and cognitive outcome. We briefly discuss this on p. 15:</w:t>
       </w:r>
     </w:p>
     <w:p>
       <w:pPr>
         <w:spacing w:after="0" w:line="315" w:lineRule="atLeast"/>
+        <w:ind w:left="708" w:right="708"/>
         <w:jc w:val="both"/>
         <w:textAlignment w:val="baseline"/>
         <w:rPr>
           <w:rFonts w:ascii="Arial" w:eastAsia="Times New Roman" w:hAnsi="Arial" w:cs="Arial"/>
+          <w:i/>
           <w:color w:val="000000" w:themeColor="text1"/>
           <w:szCs w:val="24"/>
           <w:bdr w:val="none" w:sz="0" w:space="0" w:color="auto" w:frame="1"/>
           <w:lang w:val="en-US"/>
         </w:rPr>
       </w:pPr>
-      <w:bookmarkStart w:id="3" w:name="m_-7624428976341028451_m_-62026818509083"/>
+      <w:r>
+        <w:rPr>
+          <w:rFonts w:ascii="Arial" w:eastAsia="Times New Roman" w:hAnsi="Arial" w:cs="Arial"/>
+          <w:i/>
+          <w:color w:val="000000" w:themeColor="text1"/>
+          <w:szCs w:val="24"/>
+          <w:lang w:val="en-US"/>
+        </w:rPr>
+        <w:t>“</w:t>
+      </w:r>
+      <w:r>
+        <w:rPr>
+          <w:rFonts w:ascii="Arial" w:hAnsi="Arial" w:cs="Arial"/>
+          <w:i/>
+          <w:lang w:val="en-US"/>
+        </w:rPr>
+        <w:t>Since MRI BAG was mostly estimated from hippocampal volume and predictive of conversion from MCI to dementia, biological processes underlying MRI BAG may be more closely related to AD etiology than those captured by FDG-PET BAG, as it has repeatedly been shown that hippocampal volume plays a pivotal role in memory, and AD-related decline thereof</w:t>
+      </w:r>
+      <w:r>
+        <w:rPr>
+          <w:rFonts w:ascii="Arial" w:hAnsi="Arial" w:cs="Arial"/>
+          <w:i/>
+          <w:lang w:val="en-US"/>
+        </w:rPr>
+        <w:fldChar w:fldCharType="begin" w:fldLock="1"/>
+      </w:r>
+      <w:r>
+        <w:rPr>
+          <w:rFonts w:ascii="Arial" w:hAnsi="Arial" w:cs="Arial"/>
+          <w:i/>
+          <w:lang w:val="en-US"/>
+        </w:rPr>
+        <w:instrText>ADDIN CSL_CITATION {"citationItems":[{"id":"ITEM-1","itemData":{"DOI":"10.1212/wnl.52.7.1397","ISSN":"00283878","abstract":"Objective: To test the hypothesis that MRI-based measurements of hippocampal volume are related to the risk of future conversion to Alzheimer's disease (AD) in older patients with a mild cognitive impairment (MCI). Background: Patients who develop AD pass through a transitional state, which can be characterized as MCI. In some patients, however, MCI is a more benign condition, which may not progress to AD or may do so slowly. Patients: Eighty consecutive patients who met criteria for the diagnosis of MCI were recruited from the Mayo Clinic Alzheimer's Disease Center/Alzheimer's Disease Patient Registry. Methods: At entry into the study, each patient received an MRI examination of the head, from which the volumes of both hippocampi were measured. Patients were followed longitudinally with approximately annual clinical/cognitive assessments. The primary endpoint was the crossover of individual MCI patients to the clinical diagnosis of AD during longitudinal clinical follow-up. Results: During the period of longitudinal observation, which averaged 32.6 months, 27 of the 80 MCI patients became demented. Hippocampal atrophy at baseline was associated with crossover from MCI to AD (relative risk [RR], 0.69, p = 0.015). When hippocampal volume was entered into bivariate models-using age, postmenopausal estrogen replacement, standard neuropsychological tests, apolipoprotein E (APOE) genotype, history of ischemic heart disease, and hypertension-the RRs were not substantially different from that found univariately, and the associations between hippocampal volume and crossover remained significant. Conclusion: In older patients with MCI, hippocampal atrophy determined by premorbid MRI-based volume measurements is predictive of subsequent conversion to AD.","author":[{"dropping-particle":"","family":"Jack","given":"Clifford R.","non-dropping-particle":"","parse-names":false,"suffix":""},{"dropping-particle":"","family":"Petersen","given":"R. C.","non-dropping-particle":"","parse-names":false,"suffix":""},{"dropping-particle":"","family":"Xu","given":"Y. C.","non-dropping-particle":"","parse-names":false,"suffix":""},{"dropping-particle":"","family":"O'Brien","given":"P. C.","non-dropping-particle":"","parse-names":false,"suffix":""},{"dropping-particle":"","family":"Smith","given":"G. E.","non-dropping-particle":"","parse-names":false,"suffix":""},{"dropping-particle":"","family":"Ivnik","given":"R. J.","non-dropping-particle":"","parse-names":false,"suffix":""},{"dropping-particle":"","family":"Boeve","given":"B. F.","non-dropping-particle":"","parse-names":false,"suffix":""},{"dropping-particle":"","family":"Waring","given":"S. C.","non-dropping-particle":"","parse-names":false,"suffix":""},{"dropping-particle":"","family":"Tangalos","given":"E. G.","non-dropping-particle":"","parse-names":false,"suffix":""},{"dropping-particle":"","family":"Kokmen","given":"E.","non-dropping-particle":"","parse-names":false,"suffix":""}],"container-title":"Neurology","id":"ITEM-1","issue":"7","issued":{"date-parts":[["1999"]]},"title":"Prediction of AD with MRI-based hippocampal volume in mild cognitive impairment","type":"article-journal","volume":"52"},"uris":["http://www.mendeley.com/documents/?uuid=6a71431e-7297-37ea-81de-4e768037b180"]}],"mendeley":{"formattedCitation":"&lt;sup&gt;2&lt;/sup&gt;","plainTextFormattedCitation":"2","previouslyFormattedCitation":"&lt;sup&gt;2&lt;/sup&gt;"},"properties":{"noteIndex":0},"schema":"https://github.com/citation-style-language/schema/raw/master/csl-citation.json"}</w:instrText>
+      </w:r>
+      <w:r>
+        <w:rPr>
+          <w:rFonts w:ascii="Arial" w:hAnsi="Arial" w:cs="Arial"/>
+          <w:i/>
+          <w:lang w:val="en-US"/>
+        </w:rPr>
+        <w:fldChar w:fldCharType="separate"/>
+      </w:r>
+      <w:r>
+        <w:rPr>
+          <w:rFonts w:ascii="Arial" w:hAnsi="Arial" w:cs="Arial"/>
+          <w:noProof/>
+          <w:vertAlign w:val="superscript"/>
+          <w:lang w:val="en-US"/>
+        </w:rPr>
+        <w:t>2</w:t>
+      </w:r>
+      <w:r>
+        <w:rPr>
+          <w:rFonts w:ascii="Arial" w:hAnsi="Arial" w:cs="Arial"/>
+          <w:i/>
+          <w:lang w:val="en-US"/>
+        </w:rPr>
+        <w:fldChar w:fldCharType="end"/>
+      </w:r>
+      <w:r>
+        <w:rPr>
+          <w:rFonts w:ascii="Arial" w:hAnsi="Arial" w:cs="Arial"/>
+          <w:i/>
+          <w:lang w:val="en-US"/>
+        </w:rPr>
+        <w:t>.”</w:t>
+      </w:r>
     </w:p>
     <w:p>
       <w:pPr>
@@ -2980,7 +2832,7 @@
         </w:pict>
       </w:r>
     </w:p>
-    <w:bookmarkEnd w:id="3"/>
+    <w:bookmarkEnd w:id="0"/>
     <w:p>
       <w:pPr>
         <w:spacing w:after="0" w:line="240" w:lineRule="auto"/>
@@ -3339,7 +3191,18 @@
           <w:szCs w:val="24"/>
           <w:lang w:val="en-US"/>
         </w:rPr>
-        <w:t xml:space="preserve"> are unlikely to develop cognitive impairment within two years”. This statement </w:t>
+        <w:t xml:space="preserve"> are unlikely to </w:t>
+      </w:r>
+      <w:r>
+        <w:rPr>
+          <w:rFonts w:ascii="Arial" w:eastAsia="Times New Roman" w:hAnsi="Arial" w:cs="Arial"/>
+          <w:b/>
+          <w:color w:val="000000" w:themeColor="text1"/>
+          <w:szCs w:val="24"/>
+          <w:lang w:val="en-US"/>
+        </w:rPr>
+        <w:lastRenderedPageBreak/>
+        <w:t xml:space="preserve">develop cognitive impairment within two years”. This statement </w:t>
       </w:r>
       <w:proofErr w:type="gramStart"/>
       <w:r>
@@ -3449,18 +3312,7 @@
           <w:szCs w:val="24"/>
           <w:lang w:val="en-US"/>
         </w:rPr>
-        <w:t xml:space="preserve"> afraid, these results are not sufficient to recommend PET-derived BAG for the use in clinical trials. Consistently with this </w:t>
-      </w:r>
-      <w:r>
-        <w:rPr>
-          <w:rFonts w:ascii="Arial" w:eastAsia="Times New Roman" w:hAnsi="Arial" w:cs="Arial"/>
-          <w:b/>
-          <w:color w:val="000000" w:themeColor="text1"/>
-          <w:szCs w:val="24"/>
-          <w:lang w:val="en-US"/>
-        </w:rPr>
-        <w:lastRenderedPageBreak/>
-        <w:t>limited predictive power of PET-derived BAG, it either did not correlate or correlated only marginally (r=-0.100, p=</w:t>
+        <w:t xml:space="preserve"> afraid, these results are not sufficient to recommend PET-derived BAG for the use in clinical trials. Consistently with this limited predictive power of PET-derived BAG, it either did not correlate or correlated only marginally (r=-0.100, p=</w:t>
       </w:r>
       <w:r>
         <w:rPr>
@@ -3541,7 +3393,52 @@
           <w:szCs w:val="24"/>
           <w:lang w:val="en-US"/>
         </w:rPr>
-        <w:t xml:space="preserve">We agree with the reviewer that our results are not sufficient for the stand-alone usage in clinical trials. In our work, we intended to investigate the value of PET for the estimation of brain age, as well as the clinical utility of PET-estimated BAG. Thus, our work provides a step forward in the direction of establishing clinically useful biomarkers based on brain age, rather than being the whole story. The lack of strong correlations of BAG and cognitive tests is to </w:t>
+        <w:t xml:space="preserve">We agree with the reviewer that our results are not sufficient for the stand-alone usage in clinical trials. In our work, we intended to investigate the value of </w:t>
+      </w:r>
+      <w:r>
+        <w:rPr>
+          <w:rFonts w:ascii="Arial" w:eastAsia="Times New Roman" w:hAnsi="Arial" w:cs="Arial"/>
+          <w:color w:val="000000" w:themeColor="text1"/>
+          <w:szCs w:val="24"/>
+          <w:lang w:val="en-US"/>
+        </w:rPr>
+        <w:t>FDG-</w:t>
+      </w:r>
+      <w:r>
+        <w:rPr>
+          <w:rFonts w:ascii="Arial" w:eastAsia="Times New Roman" w:hAnsi="Arial" w:cs="Arial"/>
+          <w:color w:val="000000" w:themeColor="text1"/>
+          <w:szCs w:val="24"/>
+          <w:lang w:val="en-US"/>
+        </w:rPr>
+        <w:t xml:space="preserve">PET for the estimation of brain age, as well as </w:t>
+      </w:r>
+      <w:r>
+        <w:rPr>
+          <w:rFonts w:ascii="Arial" w:eastAsia="Times New Roman" w:hAnsi="Arial" w:cs="Arial"/>
+          <w:color w:val="000000" w:themeColor="text1"/>
+          <w:szCs w:val="24"/>
+          <w:lang w:val="en-US"/>
+        </w:rPr>
+        <w:t>to assess the cognitive and neuropathological processes they reflect.</w:t>
+      </w:r>
+      <w:r>
+        <w:rPr>
+          <w:rFonts w:ascii="Arial" w:eastAsia="Times New Roman" w:hAnsi="Arial" w:cs="Arial"/>
+          <w:color w:val="000000" w:themeColor="text1"/>
+          <w:szCs w:val="24"/>
+          <w:lang w:val="en-US"/>
+        </w:rPr>
+        <w:t xml:space="preserve"> </w:t>
+      </w:r>
+      <w:r>
+        <w:rPr>
+          <w:rFonts w:ascii="Arial" w:eastAsia="Times New Roman" w:hAnsi="Arial" w:cs="Arial"/>
+          <w:color w:val="000000" w:themeColor="text1"/>
+          <w:szCs w:val="24"/>
+          <w:lang w:val="en-US"/>
+        </w:rPr>
+        <w:t xml:space="preserve">It is true, however, that in the previous version of the manuscript, we interpreted our results overly optimistically. In the new version of the manuscript, we refrained from recommending FDG-PET BAG for clinical trials given its inferior performance as a prognostic biomarker. Rather, we suggest that it </w:t>
       </w:r>
       <w:proofErr w:type="gramStart"/>
       <w:r>
@@ -3551,7 +3448,7 @@
           <w:szCs w:val="24"/>
           <w:lang w:val="en-US"/>
         </w:rPr>
-        <w:t>be expected</w:t>
+        <w:t>may, with further validation, be</w:t>
       </w:r>
       <w:proofErr w:type="gramEnd"/>
       <w:r>
@@ -3561,46 +3458,124 @@
           <w:szCs w:val="24"/>
           <w:lang w:val="en-US"/>
         </w:rPr>
-        <w:t xml:space="preserve"> in a cognitively unimpaired cohort, as fluctuations in these scores within the realm of a “cognitively normal” diagnosis have proven not to be meaningful. Yet, we have phrased our discussion pertaining to the utility of FDG-PET BAG more carefully as suggestions/</w:t>
-      </w:r>
-      <w:proofErr w:type="gramStart"/>
-      <w:r>
-        <w:rPr>
-          <w:rFonts w:ascii="Arial" w:eastAsia="Times New Roman" w:hAnsi="Arial" w:cs="Arial"/>
-          <w:color w:val="000000" w:themeColor="text1"/>
-          <w:szCs w:val="24"/>
-          <w:lang w:val="en-US"/>
-        </w:rPr>
-        <w:t>stepping stones</w:t>
-      </w:r>
-      <w:proofErr w:type="gramEnd"/>
-      <w:r>
-        <w:rPr>
-          <w:rFonts w:ascii="Arial" w:eastAsia="Times New Roman" w:hAnsi="Arial" w:cs="Arial"/>
-          <w:color w:val="000000" w:themeColor="text1"/>
-          <w:szCs w:val="24"/>
-          <w:lang w:val="en-US"/>
-        </w:rPr>
-        <w:t xml:space="preserve">, rather than stand-alone recommendations on </w:t>
-      </w:r>
-      <w:r>
-        <w:rPr>
-          <w:rFonts w:ascii="Arial" w:eastAsia="Times New Roman" w:hAnsi="Arial" w:cs="Arial"/>
-          <w:color w:val="000000" w:themeColor="text1"/>
-          <w:szCs w:val="24"/>
-          <w:highlight w:val="yellow"/>
-          <w:lang w:val="en-US"/>
-        </w:rPr>
-        <w:t>p. XX</w:t>
-      </w:r>
-      <w:r>
-        <w:rPr>
-          <w:rFonts w:ascii="Arial" w:eastAsia="Times New Roman" w:hAnsi="Arial" w:cs="Arial"/>
-          <w:color w:val="000000" w:themeColor="text1"/>
-          <w:szCs w:val="24"/>
-          <w:lang w:val="en-US"/>
-        </w:rPr>
-        <w:t>:</w:t>
+        <w:t xml:space="preserve"> useful as an early diagnostic biomarker of cognitive impairment (p. 14):</w:t>
+      </w:r>
+    </w:p>
+    <w:p>
+      <w:pPr>
+        <w:pStyle w:val="KeinLeerraum"/>
+        <w:ind w:left="709" w:right="708" w:hanging="1"/>
+        <w:jc w:val="both"/>
+        <w:rPr>
+          <w:rFonts w:ascii="Arial" w:hAnsi="Arial" w:cs="Arial"/>
+          <w:i/>
+          <w:lang w:val="en-US"/>
+        </w:rPr>
+      </w:pPr>
+      <w:r>
+        <w:rPr>
+          <w:rFonts w:ascii="Arial" w:eastAsia="Times New Roman" w:hAnsi="Arial" w:cs="Arial"/>
+          <w:i/>
+          <w:color w:val="000000" w:themeColor="text1"/>
+          <w:szCs w:val="24"/>
+          <w:lang w:val="en-US"/>
+        </w:rPr>
+        <w:tab/>
+        <w:t>“</w:t>
+      </w:r>
+      <w:r>
+        <w:rPr>
+          <w:rFonts w:ascii="Arial" w:hAnsi="Arial" w:cs="Arial"/>
+          <w:i/>
+          <w:lang w:val="en-US"/>
+        </w:rPr>
+        <w:t>Our findings suggest that advanced brain age captures brain health, in the form of cognitive and neuropathological variance in the early AD continuum as early as the SCD stage. The observed negative association between FDG-PET BAG and memory performance in the lack of clinically manifest cognitive dysfunction may suggest that FDG-PET BAG has the capacity to detect subtle cognitive decline at its nascent stages. Notably, there was a discernible trend towards higher ME in SCD</w:t>
+      </w:r>
+      <w:r>
+        <w:rPr>
+          <w:rFonts w:ascii="Arial" w:hAnsi="Arial" w:cs="Arial"/>
+          <w:i/>
+          <w:vertAlign w:val="subscript"/>
+          <w:lang w:val="en-US"/>
+        </w:rPr>
+        <w:t>ADNI</w:t>
+      </w:r>
+      <w:r>
+        <w:rPr>
+          <w:rFonts w:ascii="Arial" w:hAnsi="Arial" w:cs="Arial"/>
+          <w:i/>
+          <w:lang w:val="en-US"/>
+        </w:rPr>
+        <w:t xml:space="preserve"> compared to CN</w:t>
+      </w:r>
+      <w:r>
+        <w:rPr>
+          <w:rFonts w:ascii="Arial" w:hAnsi="Arial" w:cs="Arial"/>
+          <w:i/>
+          <w:vertAlign w:val="subscript"/>
+          <w:lang w:val="en-US"/>
+        </w:rPr>
+        <w:t>ADNI</w:t>
+      </w:r>
+      <w:r>
+        <w:rPr>
+          <w:rFonts w:ascii="Arial" w:hAnsi="Arial" w:cs="Arial"/>
+          <w:i/>
+          <w:lang w:val="en-US"/>
+        </w:rPr>
+        <w:t>, as well as between declining SCD</w:t>
+      </w:r>
+      <w:r>
+        <w:rPr>
+          <w:rFonts w:ascii="Arial" w:hAnsi="Arial" w:cs="Arial"/>
+          <w:i/>
+          <w:vertAlign w:val="subscript"/>
+          <w:lang w:val="en-US"/>
+        </w:rPr>
+        <w:t xml:space="preserve">ADNI </w:t>
+      </w:r>
+      <w:r>
+        <w:rPr>
+          <w:rFonts w:ascii="Arial" w:hAnsi="Arial" w:cs="Arial"/>
+          <w:i/>
+          <w:lang w:val="en-US"/>
+        </w:rPr>
+        <w:t xml:space="preserve">and </w:t>
+      </w:r>
+      <w:proofErr w:type="spellStart"/>
+      <w:r>
+        <w:rPr>
+          <w:rFonts w:ascii="Arial" w:hAnsi="Arial" w:cs="Arial"/>
+          <w:i/>
+          <w:lang w:val="en-US"/>
+        </w:rPr>
+        <w:t>stable</w:t>
+      </w:r>
+      <w:r>
+        <w:rPr>
+          <w:rFonts w:ascii="Arial" w:hAnsi="Arial" w:cs="Arial"/>
+          <w:i/>
+          <w:vertAlign w:val="subscript"/>
+          <w:lang w:val="en-US"/>
+        </w:rPr>
+        <w:t>ADNI</w:t>
+      </w:r>
+      <w:proofErr w:type="spellEnd"/>
+      <w:r>
+        <w:rPr>
+          <w:rFonts w:ascii="Arial" w:hAnsi="Arial" w:cs="Arial"/>
+          <w:i/>
+          <w:lang w:val="en-US"/>
+        </w:rPr>
+        <w:t>, although these results did not reach statistical significance. These observations provide preliminary evidence for the utility of FDG-PET BAG as a potential early biomarker for cognitive impairment.</w:t>
+      </w:r>
+      <w:r>
+        <w:rPr>
+          <w:rFonts w:ascii="Arial" w:hAnsi="Arial" w:cs="Arial"/>
+          <w:i/>
+          <w:lang w:val="en-US"/>
+        </w:rPr>
+        <w:t>”</w:t>
       </w:r>
     </w:p>
     <w:p>
@@ -3633,16 +3608,6 @@
           <w:lang w:val="en-US"/>
         </w:rPr>
       </w:pPr>
-      <w:r>
-        <w:rPr>
-          <w:rFonts w:ascii="Arial" w:eastAsia="Times New Roman" w:hAnsi="Arial" w:cs="Arial"/>
-          <w:color w:val="000000" w:themeColor="text1"/>
-          <w:szCs w:val="24"/>
-          <w:highlight w:val="yellow"/>
-          <w:lang w:val="en-US"/>
-        </w:rPr>
-        <w:t>XX</w:t>
-      </w:r>
     </w:p>
     <w:p>
       <w:pPr>
@@ -3681,26 +3646,25 @@
           <w:szCs w:val="24"/>
           <w:lang w:val="en-US"/>
         </w:rPr>
-        <w:t xml:space="preserve">Furthermore, we have adapted our title to reflect this alteration to </w:t>
-      </w:r>
-      <w:r>
-        <w:rPr>
-          <w:rFonts w:ascii="Arial" w:eastAsia="Times New Roman" w:hAnsi="Arial" w:cs="Arial"/>
-          <w:color w:val="000000" w:themeColor="text1"/>
-          <w:szCs w:val="24"/>
-          <w:highlight w:val="yellow"/>
-          <w:lang w:val="en-US"/>
-        </w:rPr>
-        <w:t>XX</w:t>
-      </w:r>
-      <w:r>
-        <w:rPr>
-          <w:rFonts w:ascii="Arial" w:eastAsia="Times New Roman" w:hAnsi="Arial" w:cs="Arial"/>
-          <w:color w:val="000000" w:themeColor="text1"/>
-          <w:szCs w:val="24"/>
-          <w:lang w:val="en-US"/>
-        </w:rPr>
-        <w:t>.</w:t>
+        <w:t>Moreover, we recognize that the strong focus on the logistic regression analyses overshadowed the other parts of the manuscript. We re-phrased our aim to “</w:t>
+      </w:r>
+      <w:r>
+        <w:rPr>
+          <w:rFonts w:ascii="Arial" w:eastAsia="Times New Roman" w:hAnsi="Arial" w:cs="Arial"/>
+          <w:color w:val="000000" w:themeColor="text1"/>
+          <w:szCs w:val="24"/>
+          <w:lang w:val="en-US"/>
+        </w:rPr>
+        <w:t>compare the cognitive, pathological and prognostic profiles of brain age estimation from FDG-PET and structural MRI</w:t>
+      </w:r>
+      <w:r>
+        <w:rPr>
+          <w:rFonts w:ascii="Arial" w:eastAsia="Times New Roman" w:hAnsi="Arial" w:cs="Arial"/>
+          <w:color w:val="000000" w:themeColor="text1"/>
+          <w:szCs w:val="24"/>
+          <w:lang w:val="en-US"/>
+        </w:rPr>
+        <w:t xml:space="preserve"> in the early AD continuum” and adapted the title to reflect this alteration.</w:t>
       </w:r>
     </w:p>
     <w:p>
@@ -3966,157 +3930,200 @@
           <w:szCs w:val="24"/>
           <w:lang w:val="en-US"/>
         </w:rPr>
-        <w:t xml:space="preserve"> to investigate MRI or FDG-PET BAG for cognitive decline, but rather to inspect the utility of MRI or FDG-PET BAG in reflecting normative brain health at a particular age as measured in cognitive dysfunction and pathology. We hypothesized that cognitive decline could possibly be considered a consequence of a less healthy brain, i.e., accelerated brain aging, which is why we also used BAG to predict cognitive outcome. We were able to show that XX repeat findings XX, while using the two modalities in separation, thus showing that MRI and FDG-PET BAG can serve as independent normative markers of a healthy brain, which in turn could be an additional, rather than stand-alone, marker to </w:t>
+        <w:t xml:space="preserve"> to investigate MRI or FDG-PET BAG for cognitive decline, but rather to inspect the utility of MRI or FDG-PET BAG in reflecting normative brain health at a particular age as measured in cognitive dysfunction and pathology. We hypothesized that cognitive decline could possibly be considered a consequence of a less healthy brain, i.e., accelerated brain aging, which is why we also </w:t>
+      </w:r>
+      <w:r>
+        <w:rPr>
+          <w:rFonts w:ascii="Arial" w:eastAsia="Times New Roman" w:hAnsi="Arial" w:cs="Arial"/>
+          <w:color w:val="000000" w:themeColor="text1"/>
+          <w:szCs w:val="24"/>
+          <w:lang w:val="en-US"/>
+        </w:rPr>
+        <w:t xml:space="preserve">assessed the potential of </w:t>
+      </w:r>
+      <w:r>
+        <w:rPr>
+          <w:rFonts w:ascii="Arial" w:eastAsia="Times New Roman" w:hAnsi="Arial" w:cs="Arial"/>
+          <w:color w:val="000000" w:themeColor="text1"/>
+          <w:szCs w:val="24"/>
+          <w:lang w:val="en-US"/>
+        </w:rPr>
+        <w:lastRenderedPageBreak/>
+        <w:t xml:space="preserve">BAG to predict cognitive outcome. </w:t>
+      </w:r>
+      <w:r>
+        <w:rPr>
+          <w:rFonts w:ascii="Arial" w:eastAsia="Times New Roman" w:hAnsi="Arial" w:cs="Arial"/>
+          <w:color w:val="000000" w:themeColor="text1"/>
+          <w:szCs w:val="24"/>
+          <w:lang w:val="en-US"/>
+        </w:rPr>
+        <w:t xml:space="preserve">Following the author’s suggestion, we have investigated the prognostic value hippocampal volume, SUVR in precuneus, chronological age for reference, as well as other established biomarkers of AD using the same pipeline we used to assessed how well BAG predicts cognitive outcome. In the revised version of the manuscript, we were able to show that </w:t>
+      </w:r>
+    </w:p>
+    <w:p>
+      <w:pPr>
+        <w:pStyle w:val="Listenabsatz"/>
+        <w:numPr>
+          <w:ilvl w:val="0"/>
+          <w:numId w:val="3"/>
+        </w:numPr>
+        <w:tabs>
+          <w:tab w:val="left" w:pos="916"/>
+          <w:tab w:val="left" w:pos="1832"/>
+          <w:tab w:val="left" w:pos="2748"/>
+          <w:tab w:val="left" w:pos="3664"/>
+          <w:tab w:val="left" w:pos="4580"/>
+          <w:tab w:val="left" w:pos="5496"/>
+          <w:tab w:val="left" w:pos="6412"/>
+          <w:tab w:val="left" w:pos="7328"/>
+          <w:tab w:val="left" w:pos="8244"/>
+          <w:tab w:val="left" w:pos="9160"/>
+          <w:tab w:val="left" w:pos="10076"/>
+          <w:tab w:val="left" w:pos="10992"/>
+          <w:tab w:val="left" w:pos="11908"/>
+          <w:tab w:val="left" w:pos="12824"/>
+          <w:tab w:val="left" w:pos="13740"/>
+          <w:tab w:val="left" w:pos="14656"/>
+        </w:tabs>
+        <w:spacing w:after="0" w:line="270" w:lineRule="atLeast"/>
+        <w:jc w:val="both"/>
+        <w:textAlignment w:val="baseline"/>
+        <w:rPr>
+          <w:rFonts w:ascii="Arial" w:hAnsi="Arial" w:cs="Arial"/>
+          <w:lang w:val="en-US"/>
+        </w:rPr>
+      </w:pPr>
+      <w:r>
+        <w:rPr>
+          <w:rFonts w:ascii="Arial" w:eastAsia="Times New Roman" w:hAnsi="Arial" w:cs="Arial"/>
+          <w:color w:val="000000" w:themeColor="text1"/>
+          <w:szCs w:val="24"/>
+          <w:lang w:val="en-US"/>
+        </w:rPr>
+        <w:t xml:space="preserve">MRI brain age, when trained solely on CN, is very, but not uniquely, dependent on hippocampal signal. This intriguingly suggests that </w:t>
+      </w:r>
+      <w:r>
+        <w:rPr>
+          <w:rFonts w:ascii="Arial" w:hAnsi="Arial" w:cs="Arial"/>
+          <w:lang w:val="en-US"/>
+        </w:rPr>
+        <w:t xml:space="preserve">AD-related neurodegeneration </w:t>
       </w:r>
       <w:proofErr w:type="gramStart"/>
       <w:r>
         <w:rPr>
-          <w:rFonts w:ascii="Arial" w:eastAsia="Times New Roman" w:hAnsi="Arial" w:cs="Arial"/>
-          <w:color w:val="000000" w:themeColor="text1"/>
-          <w:szCs w:val="24"/>
-          <w:lang w:val="en-US"/>
-        </w:rPr>
-        <w:t>be assessed</w:t>
+          <w:rFonts w:ascii="Arial" w:hAnsi="Arial" w:cs="Arial"/>
+          <w:lang w:val="en-US"/>
+        </w:rPr>
+        <w:t xml:space="preserve">can </w:t>
+      </w:r>
+      <w:r>
+        <w:rPr>
+          <w:rFonts w:ascii="Arial" w:hAnsi="Arial" w:cs="Arial"/>
+          <w:lang w:val="en-US"/>
+        </w:rPr>
+        <w:t>be considered</w:t>
       </w:r>
       <w:proofErr w:type="gramEnd"/>
       <w:r>
         <w:rPr>
-          <w:rFonts w:ascii="Arial" w:eastAsia="Times New Roman" w:hAnsi="Arial" w:cs="Arial"/>
-          <w:color w:val="000000" w:themeColor="text1"/>
-          <w:szCs w:val="24"/>
-          <w:lang w:val="en-US"/>
-        </w:rPr>
-        <w:t xml:space="preserve"> in clinical trials, where these modalities are already being collected. </w:t>
-      </w:r>
-      <w:proofErr w:type="gramStart"/>
-      <w:r>
-        <w:rPr>
-          <w:rFonts w:ascii="Arial" w:eastAsia="Times New Roman" w:hAnsi="Arial" w:cs="Arial"/>
-          <w:color w:val="000000" w:themeColor="text1"/>
-          <w:szCs w:val="24"/>
-          <w:lang w:val="en-US"/>
-        </w:rPr>
-        <w:t xml:space="preserve">To investigate the </w:t>
-      </w:r>
-      <w:r>
-        <w:rPr>
-          <w:rFonts w:ascii="Arial" w:eastAsia="Times New Roman" w:hAnsi="Arial" w:cs="Arial"/>
-          <w:color w:val="000000" w:themeColor="text1"/>
-          <w:szCs w:val="24"/>
-          <w:lang w:val="en-US"/>
-        </w:rPr>
-        <w:t>complimentary</w:t>
-      </w:r>
-      <w:r>
-        <w:rPr>
-          <w:rFonts w:ascii="Arial" w:eastAsia="Times New Roman" w:hAnsi="Arial" w:cs="Arial"/>
-          <w:color w:val="000000" w:themeColor="text1"/>
-          <w:szCs w:val="24"/>
-          <w:lang w:val="en-US"/>
-        </w:rPr>
-        <w:t xml:space="preserve"> value of BAG in the prediction of cognitive outcome, we </w:t>
-      </w:r>
-      <w:r>
-        <w:rPr>
-          <w:rFonts w:ascii="Arial" w:eastAsia="Times New Roman" w:hAnsi="Arial" w:cs="Arial"/>
-          <w:color w:val="000000" w:themeColor="text1"/>
-          <w:szCs w:val="24"/>
-          <w:lang w:val="en-US"/>
-        </w:rPr>
-        <w:t>split our logistic regression models in two parts: one with only FDG-PET features, where we</w:t>
-      </w:r>
-      <w:r>
-        <w:rPr>
-          <w:rFonts w:ascii="Arial" w:eastAsia="Times New Roman" w:hAnsi="Arial" w:cs="Arial"/>
-          <w:color w:val="000000" w:themeColor="text1"/>
-          <w:szCs w:val="24"/>
-          <w:lang w:val="en-US"/>
-        </w:rPr>
-        <w:t xml:space="preserve"> added </w:t>
-      </w:r>
-      <w:r>
-        <w:rPr>
-          <w:rFonts w:ascii="Arial" w:eastAsia="Times New Roman" w:hAnsi="Arial" w:cs="Arial"/>
-          <w:color w:val="000000" w:themeColor="text1"/>
-          <w:szCs w:val="24"/>
-          <w:highlight w:val="yellow"/>
-          <w:lang w:val="en-US"/>
-        </w:rPr>
-        <w:t xml:space="preserve">XX </w:t>
-      </w:r>
-      <w:proofErr w:type="spellStart"/>
-      <w:r>
-        <w:rPr>
-          <w:rFonts w:ascii="Arial" w:eastAsia="Times New Roman" w:hAnsi="Arial" w:cs="Arial"/>
-          <w:color w:val="000000" w:themeColor="text1"/>
-          <w:szCs w:val="24"/>
-          <w:highlight w:val="yellow"/>
-          <w:lang w:val="en-US"/>
-        </w:rPr>
-        <w:t>Scheef</w:t>
-      </w:r>
-      <w:proofErr w:type="spellEnd"/>
-      <w:r>
-        <w:rPr>
-          <w:rFonts w:ascii="Arial" w:eastAsia="Times New Roman" w:hAnsi="Arial" w:cs="Arial"/>
-          <w:color w:val="000000" w:themeColor="text1"/>
-          <w:szCs w:val="24"/>
-          <w:highlight w:val="yellow"/>
-          <w:lang w:val="en-US"/>
-        </w:rPr>
-        <w:t xml:space="preserve"> features XX</w:t>
-      </w:r>
-      <w:r>
-        <w:rPr>
-          <w:rFonts w:ascii="Arial" w:eastAsia="Times New Roman" w:hAnsi="Arial" w:cs="Arial"/>
-          <w:color w:val="000000" w:themeColor="text1"/>
-          <w:szCs w:val="24"/>
-          <w:lang w:val="en-US"/>
-        </w:rPr>
-        <w:t xml:space="preserve"> to the prediction of cognitive outcome using FDG-PET BAG and one with only MRI features, where we added </w:t>
-      </w:r>
-      <w:r>
-        <w:rPr>
-          <w:rFonts w:ascii="Arial" w:eastAsia="Times New Roman" w:hAnsi="Arial" w:cs="Arial"/>
-          <w:color w:val="000000" w:themeColor="text1"/>
-          <w:szCs w:val="24"/>
-          <w:highlight w:val="yellow"/>
-          <w:lang w:val="en-US"/>
-        </w:rPr>
-        <w:t xml:space="preserve">XX </w:t>
-      </w:r>
-      <w:proofErr w:type="spellStart"/>
-      <w:r>
-        <w:rPr>
-          <w:rFonts w:ascii="Arial" w:eastAsia="Times New Roman" w:hAnsi="Arial" w:cs="Arial"/>
-          <w:color w:val="000000" w:themeColor="text1"/>
-          <w:szCs w:val="24"/>
-          <w:highlight w:val="yellow"/>
-          <w:lang w:val="en-US"/>
-        </w:rPr>
-        <w:t>Ebenau</w:t>
-      </w:r>
-      <w:proofErr w:type="spellEnd"/>
-      <w:r>
-        <w:rPr>
-          <w:rFonts w:ascii="Arial" w:eastAsia="Times New Roman" w:hAnsi="Arial" w:cs="Arial"/>
-          <w:color w:val="000000" w:themeColor="text1"/>
-          <w:szCs w:val="24"/>
-          <w:highlight w:val="yellow"/>
-          <w:lang w:val="en-US"/>
-        </w:rPr>
-        <w:t xml:space="preserve"> features XX</w:t>
-      </w:r>
-      <w:r>
-        <w:rPr>
-          <w:rFonts w:ascii="Arial" w:eastAsia="Times New Roman" w:hAnsi="Arial" w:cs="Arial"/>
-          <w:color w:val="000000" w:themeColor="text1"/>
-          <w:szCs w:val="24"/>
-          <w:lang w:val="en-US"/>
-        </w:rPr>
-        <w:t xml:space="preserve"> to the prediction of cognitive outcome using MRI BAG.</w:t>
-      </w:r>
-      <w:proofErr w:type="gramEnd"/>
+          <w:rFonts w:ascii="Arial" w:hAnsi="Arial" w:cs="Arial"/>
+          <w:lang w:val="en-US"/>
+        </w:rPr>
+        <w:t xml:space="preserve"> a form of </w:t>
+      </w:r>
+      <w:r>
+        <w:rPr>
+          <w:rFonts w:ascii="Arial" w:hAnsi="Arial" w:cs="Arial"/>
+          <w:lang w:val="en-US"/>
+        </w:rPr>
+        <w:t>accelerated brain aging on MRI</w:t>
+      </w:r>
+      <w:r>
+        <w:rPr>
+          <w:rFonts w:ascii="Arial" w:hAnsi="Arial" w:cs="Arial"/>
+          <w:lang w:val="en-US"/>
+        </w:rPr>
+        <w:t xml:space="preserve"> (p. 15)</w:t>
+      </w:r>
+      <w:r>
+        <w:rPr>
+          <w:rFonts w:ascii="Arial" w:hAnsi="Arial" w:cs="Arial"/>
+          <w:lang w:val="en-US"/>
+        </w:rPr>
+        <w:t>.</w:t>
+      </w:r>
+      <w:r>
+        <w:rPr>
+          <w:rFonts w:ascii="Arial" w:hAnsi="Arial" w:cs="Arial"/>
+          <w:lang w:val="en-US"/>
+        </w:rPr>
+        <w:t xml:space="preserve"> </w:t>
+      </w:r>
+    </w:p>
+    <w:p>
+      <w:pPr>
+        <w:pStyle w:val="Listenabsatz"/>
+        <w:numPr>
+          <w:ilvl w:val="0"/>
+          <w:numId w:val="3"/>
+        </w:numPr>
+        <w:tabs>
+          <w:tab w:val="left" w:pos="916"/>
+          <w:tab w:val="left" w:pos="1832"/>
+          <w:tab w:val="left" w:pos="2748"/>
+          <w:tab w:val="left" w:pos="3664"/>
+          <w:tab w:val="left" w:pos="4580"/>
+          <w:tab w:val="left" w:pos="5496"/>
+          <w:tab w:val="left" w:pos="6412"/>
+          <w:tab w:val="left" w:pos="7328"/>
+          <w:tab w:val="left" w:pos="8244"/>
+          <w:tab w:val="left" w:pos="9160"/>
+          <w:tab w:val="left" w:pos="10076"/>
+          <w:tab w:val="left" w:pos="10992"/>
+          <w:tab w:val="left" w:pos="11908"/>
+          <w:tab w:val="left" w:pos="12824"/>
+          <w:tab w:val="left" w:pos="13740"/>
+          <w:tab w:val="left" w:pos="14656"/>
+        </w:tabs>
+        <w:spacing w:after="0" w:line="270" w:lineRule="atLeast"/>
+        <w:jc w:val="both"/>
+        <w:textAlignment w:val="baseline"/>
+        <w:rPr>
+          <w:rFonts w:ascii="Arial" w:eastAsia="Times New Roman" w:hAnsi="Arial" w:cs="Arial"/>
+          <w:color w:val="000000" w:themeColor="text1"/>
+          <w:szCs w:val="24"/>
+          <w:lang w:val="en-US"/>
+        </w:rPr>
+      </w:pPr>
+      <w:r>
+        <w:rPr>
+          <w:rFonts w:ascii="Arial" w:eastAsia="Times New Roman" w:hAnsi="Arial" w:cs="Arial"/>
+          <w:color w:val="000000" w:themeColor="text1"/>
+          <w:szCs w:val="24"/>
+          <w:lang w:val="en-US"/>
+        </w:rPr>
+        <w:t xml:space="preserve">MRI BAG (AUC = .73), which was derived from multi-dimensional data predicted cognitive outcome comparably well as established AD biomarkers (AUC = .70 - .78) after correcting for age, sex, years of education and APOE-e4 carriership. </w:t>
+      </w:r>
+      <w:r>
+        <w:rPr>
+          <w:rFonts w:ascii="Arial" w:eastAsia="Times New Roman" w:hAnsi="Arial" w:cs="Arial"/>
+          <w:color w:val="000000" w:themeColor="text1"/>
+          <w:szCs w:val="24"/>
+          <w:lang w:val="en-US"/>
+        </w:rPr>
+        <w:t>Based on these results, we recommend further testing of MRI BAG as a complement measure for the development of reliable prognostic tools for MCI-to-AD conversion (p. 14)</w:t>
+      </w:r>
+      <w:r>
+        <w:rPr>
+          <w:rFonts w:ascii="Arial" w:eastAsia="Times New Roman" w:hAnsi="Arial" w:cs="Arial"/>
+          <w:color w:val="000000" w:themeColor="text1"/>
+          <w:szCs w:val="24"/>
+          <w:lang w:val="en-US"/>
+        </w:rPr>
+        <w:t>.</w:t>
+      </w:r>
     </w:p>
     <w:p>
       <w:pPr>
@@ -4230,7 +4237,7 @@
         </w:rPr>
         <w:t>should be clearly stated</w:t>
       </w:r>
-      <w:commentRangeStart w:id="4"/>
+      <w:commentRangeStart w:id="1"/>
       <w:proofErr w:type="gramEnd"/>
       <w:r>
         <w:rPr>
@@ -4253,12 +4260,12 @@
         </w:rPr>
         <w:t xml:space="preserve">regarding the AD biomarkers? </w:t>
       </w:r>
-      <w:commentRangeEnd w:id="4"/>
+      <w:commentRangeEnd w:id="1"/>
       <w:r>
         <w:rPr>
           <w:rStyle w:val="Kommentarzeichen"/>
         </w:rPr>
-        <w:commentReference w:id="4"/>
+        <w:commentReference w:id="1"/>
       </w:r>
     </w:p>
     <w:p>
@@ -4336,17 +4343,25 @@
           <w:szCs w:val="24"/>
           <w:lang w:val="en-US"/>
         </w:rPr>
-        <w:t xml:space="preserve">, as well as due to methodological flaws in </w:t>
-      </w:r>
-      <w:r>
-        <w:rPr>
-          <w:rFonts w:ascii="Arial" w:eastAsia="Times New Roman" w:hAnsi="Arial" w:cs="Arial"/>
-          <w:color w:val="000000" w:themeColor="text1"/>
-          <w:szCs w:val="24"/>
-          <w:lang w:val="en-US"/>
-        </w:rPr>
-        <w:lastRenderedPageBreak/>
-        <w:t>ADNI (see below)</w:t>
+        <w:t xml:space="preserve">, as well as due to methodological </w:t>
+      </w:r>
+      <w:r>
+        <w:rPr>
+          <w:rFonts w:ascii="Arial" w:eastAsia="Times New Roman" w:hAnsi="Arial" w:cs="Arial"/>
+          <w:color w:val="000000" w:themeColor="text1"/>
+          <w:szCs w:val="24"/>
+          <w:lang w:val="en-US"/>
+        </w:rPr>
+        <w:t>limitations</w:t>
+      </w:r>
+      <w:r>
+        <w:rPr>
+          <w:rFonts w:ascii="Arial" w:eastAsia="Times New Roman" w:hAnsi="Arial" w:cs="Arial"/>
+          <w:color w:val="000000" w:themeColor="text1"/>
+          <w:szCs w:val="24"/>
+          <w:lang w:val="en-US"/>
+        </w:rPr>
+        <w:t xml:space="preserve"> in ADNI (see below)</w:t>
       </w:r>
       <w:r>
         <w:rPr>
@@ -4445,7 +4460,16 @@
           <w:szCs w:val="24"/>
           <w:lang w:val="en-US"/>
         </w:rPr>
-        <w:t>n = 276</w:t>
+        <w:t xml:space="preserve">n = </w:t>
+      </w:r>
+      <w:r>
+        <w:rPr>
+          <w:rFonts w:ascii="Arial" w:eastAsia="Times New Roman" w:hAnsi="Arial" w:cs="Arial"/>
+          <w:color w:val="000000" w:themeColor="text1"/>
+          <w:szCs w:val="24"/>
+          <w:lang w:val="en-US"/>
+        </w:rPr>
+        <w:t>185</w:t>
       </w:r>
       <w:r>
         <w:rPr>
@@ -4506,7 +4530,6 @@
           <w:rFonts w:ascii="Arial" w:eastAsia="Times New Roman" w:hAnsi="Arial" w:cs="Arial"/>
           <w:color w:val="000000" w:themeColor="text1"/>
           <w:szCs w:val="24"/>
-          <w:highlight w:val="magenta"/>
           <w:lang w:val="en-US"/>
         </w:rPr>
         <w:t>clinical sample</w:t>
@@ -4565,16 +4588,85 @@
           <w:szCs w:val="24"/>
           <w:lang w:val="en-US"/>
         </w:rPr>
-        <w:t xml:space="preserve">ndividuals recruited during ADNI1 (~1/4 of our sample) </w:t>
-      </w:r>
-      <w:r>
-        <w:rPr>
-          <w:rFonts w:ascii="Arial" w:eastAsia="Times New Roman" w:hAnsi="Arial" w:cs="Arial"/>
-          <w:color w:val="000000" w:themeColor="text1"/>
-          <w:szCs w:val="24"/>
-          <w:lang w:val="en-US"/>
-        </w:rPr>
-        <w:t>may therefore have had SCD which was undetected at the time and which possibly caused the indifferent results of brain age between CN and SCD in the ADNI sample. Exclusion of these individuals would cause further shrinkage of our sample size, which would be undesirable, especially pertaining to analyses of cognitive decline.</w:t>
+        <w:t xml:space="preserve">ndividuals recruited during ADNI1 </w:t>
+      </w:r>
+      <w:proofErr w:type="gramStart"/>
+      <w:r>
+        <w:rPr>
+          <w:rFonts w:ascii="Arial" w:eastAsia="Times New Roman" w:hAnsi="Arial" w:cs="Arial"/>
+          <w:color w:val="000000" w:themeColor="text1"/>
+          <w:szCs w:val="24"/>
+          <w:lang w:val="en-US"/>
+        </w:rPr>
+        <w:t>were therefore discarded</w:t>
+      </w:r>
+      <w:proofErr w:type="gramEnd"/>
+      <w:r>
+        <w:rPr>
+          <w:rFonts w:ascii="Arial" w:eastAsia="Times New Roman" w:hAnsi="Arial" w:cs="Arial"/>
+          <w:color w:val="000000" w:themeColor="text1"/>
+          <w:szCs w:val="24"/>
+          <w:lang w:val="en-US"/>
+        </w:rPr>
+        <w:t xml:space="preserve"> from </w:t>
+      </w:r>
+      <w:proofErr w:type="spellStart"/>
+      <w:r>
+        <w:rPr>
+          <w:rFonts w:ascii="Arial" w:eastAsia="Times New Roman" w:hAnsi="Arial" w:cs="Arial"/>
+          <w:color w:val="000000" w:themeColor="text1"/>
+          <w:szCs w:val="24"/>
+          <w:lang w:val="en-US"/>
+        </w:rPr>
+        <w:t>our</w:t>
+      </w:r>
+      <w:proofErr w:type="spellEnd"/>
+      <w:r>
+        <w:rPr>
+          <w:rFonts w:ascii="Arial" w:eastAsia="Times New Roman" w:hAnsi="Arial" w:cs="Arial"/>
+          <w:color w:val="000000" w:themeColor="text1"/>
+          <w:szCs w:val="24"/>
+          <w:lang w:val="en-US"/>
+        </w:rPr>
+        <w:t xml:space="preserve"> sample</w:t>
+      </w:r>
+      <w:r>
+        <w:rPr>
+          <w:rFonts w:ascii="Arial" w:eastAsia="Times New Roman" w:hAnsi="Arial" w:cs="Arial"/>
+          <w:color w:val="000000" w:themeColor="text1"/>
+          <w:szCs w:val="24"/>
+          <w:lang w:val="en-US"/>
+        </w:rPr>
+        <w:t xml:space="preserve">. </w:t>
+      </w:r>
+      <w:r>
+        <w:rPr>
+          <w:rFonts w:ascii="Arial" w:eastAsia="Times New Roman" w:hAnsi="Arial" w:cs="Arial"/>
+          <w:color w:val="000000" w:themeColor="text1"/>
+          <w:szCs w:val="24"/>
+          <w:lang w:val="en-US"/>
+        </w:rPr>
+        <w:t xml:space="preserve">Amyloid and APOE-e4 status </w:t>
+      </w:r>
+      <w:proofErr w:type="gramStart"/>
+      <w:r>
+        <w:rPr>
+          <w:rFonts w:ascii="Arial" w:eastAsia="Times New Roman" w:hAnsi="Arial" w:cs="Arial"/>
+          <w:color w:val="000000" w:themeColor="text1"/>
+          <w:szCs w:val="24"/>
+          <w:lang w:val="en-US"/>
+        </w:rPr>
+        <w:t>are presented</w:t>
+      </w:r>
+      <w:proofErr w:type="gramEnd"/>
+      <w:r>
+        <w:rPr>
+          <w:rFonts w:ascii="Arial" w:eastAsia="Times New Roman" w:hAnsi="Arial" w:cs="Arial"/>
+          <w:color w:val="000000" w:themeColor="text1"/>
+          <w:szCs w:val="24"/>
+          <w:lang w:val="en-US"/>
+        </w:rPr>
+        <w:t xml:space="preserve"> in Table 1 (p. 21).</w:t>
       </w:r>
     </w:p>
     <w:p>
@@ -4614,7 +4706,200 @@
           <w:szCs w:val="24"/>
           <w:lang w:val="en-US"/>
         </w:rPr>
-        <w:t>Based on</w:t>
+        <w:t>Unfortunately, due to the small sample size of decliners in the CN</w:t>
+      </w:r>
+      <w:r>
+        <w:rPr>
+          <w:rFonts w:ascii="Arial" w:eastAsia="Times New Roman" w:hAnsi="Arial" w:cs="Arial"/>
+          <w:color w:val="000000" w:themeColor="text1"/>
+          <w:szCs w:val="24"/>
+          <w:lang w:val="en-US"/>
+        </w:rPr>
+        <w:t xml:space="preserve"> (n=16)</w:t>
+      </w:r>
+      <w:r>
+        <w:rPr>
+          <w:rFonts w:ascii="Arial" w:eastAsia="Times New Roman" w:hAnsi="Arial" w:cs="Arial"/>
+          <w:color w:val="000000" w:themeColor="text1"/>
+          <w:szCs w:val="24"/>
+          <w:lang w:val="en-US"/>
+        </w:rPr>
+        <w:t xml:space="preserve"> and SCD cohorts</w:t>
+      </w:r>
+      <w:r>
+        <w:rPr>
+          <w:rFonts w:ascii="Arial" w:eastAsia="Times New Roman" w:hAnsi="Arial" w:cs="Arial"/>
+          <w:color w:val="000000" w:themeColor="text1"/>
+          <w:szCs w:val="24"/>
+          <w:lang w:val="en-US"/>
+        </w:rPr>
+        <w:t xml:space="preserve"> (n=10)</w:t>
+      </w:r>
+      <w:r>
+        <w:rPr>
+          <w:rFonts w:ascii="Arial" w:eastAsia="Times New Roman" w:hAnsi="Arial" w:cs="Arial"/>
+          <w:color w:val="000000" w:themeColor="text1"/>
+          <w:szCs w:val="24"/>
+          <w:lang w:val="en-US"/>
+        </w:rPr>
+        <w:t>, we could not reliably separate these groups for the prediction of cognitive outcome analyses.</w:t>
+      </w:r>
+      <w:r>
+        <w:rPr>
+          <w:rFonts w:ascii="Arial" w:eastAsia="Times New Roman" w:hAnsi="Arial" w:cs="Arial"/>
+          <w:color w:val="000000" w:themeColor="text1"/>
+          <w:szCs w:val="24"/>
+          <w:lang w:val="en-US"/>
+        </w:rPr>
+        <w:t xml:space="preserve"> </w:t>
+      </w:r>
+      <w:r>
+        <w:rPr>
+          <w:rFonts w:ascii="Arial" w:eastAsia="Times New Roman" w:hAnsi="Arial" w:cs="Arial"/>
+          <w:color w:val="000000" w:themeColor="text1"/>
+          <w:szCs w:val="24"/>
+          <w:lang w:val="en-US"/>
+        </w:rPr>
+        <w:t xml:space="preserve">Hence, while we </w:t>
+      </w:r>
+      <w:r>
+        <w:rPr>
+          <w:rFonts w:ascii="Arial" w:eastAsia="Times New Roman" w:hAnsi="Arial" w:cs="Arial"/>
+          <w:color w:val="000000" w:themeColor="text1"/>
+          <w:szCs w:val="24"/>
+          <w:lang w:val="en-US"/>
+        </w:rPr>
+        <w:t xml:space="preserve">isolated CN and SCD for the training of our models, as well as to compute correlations of BAG with cognitive performance and AD neuropathology, CN and SCD </w:t>
+      </w:r>
+      <w:proofErr w:type="gramStart"/>
+      <w:r>
+        <w:rPr>
+          <w:rFonts w:ascii="Arial" w:eastAsia="Times New Roman" w:hAnsi="Arial" w:cs="Arial"/>
+          <w:color w:val="000000" w:themeColor="text1"/>
+          <w:szCs w:val="24"/>
+          <w:lang w:val="en-US"/>
+        </w:rPr>
+        <w:t>were grouped</w:t>
+      </w:r>
+      <w:proofErr w:type="gramEnd"/>
+      <w:r>
+        <w:rPr>
+          <w:rFonts w:ascii="Arial" w:eastAsia="Times New Roman" w:hAnsi="Arial" w:cs="Arial"/>
+          <w:color w:val="000000" w:themeColor="text1"/>
+          <w:szCs w:val="24"/>
+          <w:lang w:val="en-US"/>
+        </w:rPr>
+        <w:t xml:space="preserve"> to a “cognitively unimpaired” (CU) cohort for the last part of our investigations. </w:t>
+      </w:r>
+      <w:r>
+        <w:rPr>
+          <w:rFonts w:ascii="Arial" w:eastAsia="Times New Roman" w:hAnsi="Arial" w:cs="Arial"/>
+          <w:color w:val="000000" w:themeColor="text1"/>
+          <w:szCs w:val="24"/>
+          <w:lang w:val="en-US"/>
+        </w:rPr>
+        <w:t xml:space="preserve">The proportion of decliners was comparable in the </w:t>
+      </w:r>
+      <w:r>
+        <w:rPr>
+          <w:rFonts w:ascii="Arial" w:eastAsia="Times New Roman" w:hAnsi="Arial" w:cs="Arial"/>
+          <w:color w:val="000000" w:themeColor="text1"/>
+          <w:szCs w:val="24"/>
+          <w:lang w:val="en-US"/>
+        </w:rPr>
+        <w:t xml:space="preserve">CN </w:t>
+      </w:r>
+      <w:r>
+        <w:rPr>
+          <w:rFonts w:ascii="Arial" w:eastAsia="Times New Roman" w:hAnsi="Arial" w:cs="Arial"/>
+          <w:color w:val="000000" w:themeColor="text1"/>
+          <w:szCs w:val="24"/>
+          <w:lang w:val="en-US"/>
+        </w:rPr>
+        <w:t>(11%</w:t>
+      </w:r>
+      <w:r>
+        <w:rPr>
+          <w:rFonts w:ascii="Arial" w:eastAsia="Times New Roman" w:hAnsi="Arial" w:cs="Arial"/>
+          <w:color w:val="000000" w:themeColor="text1"/>
+          <w:szCs w:val="24"/>
+          <w:lang w:val="en-US"/>
+        </w:rPr>
+        <w:t xml:space="preserve">) and </w:t>
+      </w:r>
+      <w:r>
+        <w:rPr>
+          <w:rFonts w:ascii="Arial" w:eastAsia="Times New Roman" w:hAnsi="Arial" w:cs="Arial"/>
+          <w:color w:val="000000" w:themeColor="text1"/>
+          <w:szCs w:val="24"/>
+          <w:lang w:val="en-US"/>
+        </w:rPr>
+        <w:t>SCD</w:t>
+      </w:r>
+      <w:r>
+        <w:rPr>
+          <w:rFonts w:ascii="Arial" w:eastAsia="Times New Roman" w:hAnsi="Arial" w:cs="Arial"/>
+          <w:color w:val="000000" w:themeColor="text1"/>
+          <w:szCs w:val="24"/>
+          <w:lang w:val="en-US"/>
+        </w:rPr>
+        <w:t xml:space="preserve"> group</w:t>
+      </w:r>
+      <w:r>
+        <w:rPr>
+          <w:rFonts w:ascii="Arial" w:eastAsia="Times New Roman" w:hAnsi="Arial" w:cs="Arial"/>
+          <w:color w:val="000000" w:themeColor="text1"/>
+          <w:szCs w:val="24"/>
+          <w:lang w:val="en-US"/>
+        </w:rPr>
+        <w:t xml:space="preserve"> </w:t>
+      </w:r>
+      <w:r>
+        <w:rPr>
+          <w:rFonts w:ascii="Arial" w:eastAsia="Times New Roman" w:hAnsi="Arial" w:cs="Arial"/>
+          <w:color w:val="000000" w:themeColor="text1"/>
+          <w:szCs w:val="24"/>
+          <w:lang w:val="en-US"/>
+        </w:rPr>
+        <w:t>(</w:t>
+      </w:r>
+      <w:r>
+        <w:rPr>
+          <w:rFonts w:ascii="Arial" w:eastAsia="Times New Roman" w:hAnsi="Arial" w:cs="Arial"/>
+          <w:color w:val="000000" w:themeColor="text1"/>
+          <w:szCs w:val="24"/>
+          <w:lang w:val="en-US"/>
+        </w:rPr>
+        <w:t>12%).</w:t>
+      </w:r>
+      <w:r>
+        <w:rPr>
+          <w:rFonts w:ascii="Arial" w:eastAsia="Times New Roman" w:hAnsi="Arial" w:cs="Arial"/>
+          <w:color w:val="000000" w:themeColor="text1"/>
+          <w:szCs w:val="24"/>
+          <w:lang w:val="en-US"/>
+        </w:rPr>
+        <w:t xml:space="preserve"> This justification for grouping together CN and SCD </w:t>
+      </w:r>
+      <w:proofErr w:type="gramStart"/>
+      <w:r>
+        <w:rPr>
+          <w:rFonts w:ascii="Arial" w:eastAsia="Times New Roman" w:hAnsi="Arial" w:cs="Arial"/>
+          <w:color w:val="000000" w:themeColor="text1"/>
+          <w:szCs w:val="24"/>
+          <w:lang w:val="en-US"/>
+        </w:rPr>
+        <w:t>is described</w:t>
+      </w:r>
+      <w:proofErr w:type="gramEnd"/>
+      <w:r>
+        <w:rPr>
+          <w:rFonts w:ascii="Arial" w:eastAsia="Times New Roman" w:hAnsi="Arial" w:cs="Arial"/>
+          <w:color w:val="000000" w:themeColor="text1"/>
+          <w:szCs w:val="24"/>
+          <w:lang w:val="en-US"/>
+        </w:rPr>
+        <w:t xml:space="preserve"> on p. 7:</w:t>
       </w:r>
     </w:p>
     <w:p>
@@ -4628,8 +4913,8 @@
           <w:tab w:val="left" w:pos="5496"/>
           <w:tab w:val="left" w:pos="6412"/>
           <w:tab w:val="left" w:pos="7328"/>
+          <w:tab w:val="left" w:pos="7938"/>
           <w:tab w:val="left" w:pos="8244"/>
-          <w:tab w:val="left" w:pos="9160"/>
           <w:tab w:val="left" w:pos="10076"/>
           <w:tab w:val="left" w:pos="10992"/>
           <w:tab w:val="left" w:pos="11908"/>
@@ -4638,637 +4923,11 @@
           <w:tab w:val="left" w:pos="14656"/>
         </w:tabs>
         <w:spacing w:after="0" w:line="270" w:lineRule="atLeast"/>
+        <w:ind w:left="709" w:right="850"/>
         <w:jc w:val="both"/>
         <w:textAlignment w:val="baseline"/>
         <w:rPr>
           <w:rFonts w:ascii="Arial" w:eastAsia="Times New Roman" w:hAnsi="Arial" w:cs="Arial"/>
-          <w:color w:val="000000" w:themeColor="text1"/>
-          <w:szCs w:val="24"/>
-          <w:lang w:val="en-US"/>
-        </w:rPr>
-      </w:pPr>
-      <w:r>
-        <w:rPr>
-          <w:rFonts w:ascii="Arial" w:eastAsia="Times New Roman" w:hAnsi="Arial" w:cs="Arial"/>
-          <w:color w:val="000000" w:themeColor="text1"/>
-          <w:szCs w:val="24"/>
-          <w:lang w:val="en-US"/>
-        </w:rPr>
-        <w:t xml:space="preserve">1) </w:t>
-      </w:r>
-      <w:proofErr w:type="gramStart"/>
-      <w:r>
-        <w:rPr>
-          <w:rFonts w:ascii="Arial" w:eastAsia="Times New Roman" w:hAnsi="Arial" w:cs="Arial"/>
-          <w:color w:val="000000" w:themeColor="text1"/>
-          <w:szCs w:val="24"/>
-          <w:lang w:val="en-US"/>
-        </w:rPr>
-        <w:t>the</w:t>
-      </w:r>
-      <w:proofErr w:type="gramEnd"/>
-      <w:r>
-        <w:rPr>
-          <w:rFonts w:ascii="Arial" w:eastAsia="Times New Roman" w:hAnsi="Arial" w:cs="Arial"/>
-          <w:color w:val="000000" w:themeColor="text1"/>
-          <w:szCs w:val="24"/>
-          <w:lang w:val="en-US"/>
-        </w:rPr>
-        <w:t xml:space="preserve"> above observation that CN and SCD cannot be completely disentangled in ADNI,</w:t>
-      </w:r>
-    </w:p>
-    <w:p>
-      <w:pPr>
-        <w:tabs>
-          <w:tab w:val="left" w:pos="916"/>
-          <w:tab w:val="left" w:pos="1832"/>
-          <w:tab w:val="left" w:pos="2748"/>
-          <w:tab w:val="left" w:pos="3664"/>
-          <w:tab w:val="left" w:pos="4580"/>
-          <w:tab w:val="left" w:pos="5496"/>
-          <w:tab w:val="left" w:pos="6412"/>
-          <w:tab w:val="left" w:pos="7328"/>
-          <w:tab w:val="left" w:pos="8244"/>
-          <w:tab w:val="left" w:pos="9160"/>
-          <w:tab w:val="left" w:pos="10076"/>
-          <w:tab w:val="left" w:pos="10992"/>
-          <w:tab w:val="left" w:pos="11908"/>
-          <w:tab w:val="left" w:pos="12824"/>
-          <w:tab w:val="left" w:pos="13740"/>
-          <w:tab w:val="left" w:pos="14656"/>
-        </w:tabs>
-        <w:spacing w:after="0" w:line="270" w:lineRule="atLeast"/>
-        <w:jc w:val="both"/>
-        <w:textAlignment w:val="baseline"/>
-        <w:rPr>
-          <w:rFonts w:ascii="Arial" w:eastAsia="Times New Roman" w:hAnsi="Arial" w:cs="Arial"/>
-          <w:color w:val="000000" w:themeColor="text1"/>
-          <w:szCs w:val="24"/>
-          <w:lang w:val="en-US"/>
-        </w:rPr>
-      </w:pPr>
-      <w:r>
-        <w:rPr>
-          <w:rFonts w:ascii="Arial" w:eastAsia="Times New Roman" w:hAnsi="Arial" w:cs="Arial"/>
-          <w:color w:val="000000" w:themeColor="text1"/>
-          <w:szCs w:val="24"/>
-          <w:lang w:val="en-US"/>
-        </w:rPr>
-        <w:t xml:space="preserve">2) </w:t>
-      </w:r>
-      <w:proofErr w:type="gramStart"/>
-      <w:r>
-        <w:rPr>
-          <w:rFonts w:ascii="Arial" w:eastAsia="Times New Roman" w:hAnsi="Arial" w:cs="Arial"/>
-          <w:color w:val="000000" w:themeColor="text1"/>
-          <w:szCs w:val="24"/>
-          <w:lang w:val="en-US"/>
-        </w:rPr>
-        <w:t>the</w:t>
-      </w:r>
-      <w:proofErr w:type="gramEnd"/>
-      <w:r>
-        <w:rPr>
-          <w:rFonts w:ascii="Arial" w:eastAsia="Times New Roman" w:hAnsi="Arial" w:cs="Arial"/>
-          <w:color w:val="000000" w:themeColor="text1"/>
-          <w:szCs w:val="24"/>
-          <w:lang w:val="en-US"/>
-        </w:rPr>
-        <w:t xml:space="preserve"> fact that MAE, mean BAG and the frequency of conversion were highly similar across ADNI CN and SCD (</w:t>
-      </w:r>
-      <w:r>
-        <w:rPr>
-          <w:rFonts w:ascii="Arial" w:eastAsia="Times New Roman" w:hAnsi="Arial" w:cs="Arial"/>
-          <w:color w:val="000000" w:themeColor="text1"/>
-          <w:szCs w:val="24"/>
-          <w:highlight w:val="yellow"/>
-          <w:lang w:val="en-US"/>
-        </w:rPr>
-        <w:t>see below table</w:t>
-      </w:r>
-      <w:r>
-        <w:rPr>
-          <w:rFonts w:ascii="Arial" w:eastAsia="Times New Roman" w:hAnsi="Arial" w:cs="Arial"/>
-          <w:color w:val="000000" w:themeColor="text1"/>
-          <w:szCs w:val="24"/>
-          <w:lang w:val="en-US"/>
-        </w:rPr>
-        <w:t>)</w:t>
-      </w:r>
-    </w:p>
-    <w:p>
-      <w:pPr>
-        <w:tabs>
-          <w:tab w:val="left" w:pos="916"/>
-          <w:tab w:val="left" w:pos="1832"/>
-          <w:tab w:val="left" w:pos="2748"/>
-          <w:tab w:val="left" w:pos="3664"/>
-          <w:tab w:val="left" w:pos="4580"/>
-          <w:tab w:val="left" w:pos="5496"/>
-          <w:tab w:val="left" w:pos="6412"/>
-          <w:tab w:val="left" w:pos="7328"/>
-          <w:tab w:val="left" w:pos="8244"/>
-          <w:tab w:val="left" w:pos="9160"/>
-          <w:tab w:val="left" w:pos="10076"/>
-          <w:tab w:val="left" w:pos="10992"/>
-          <w:tab w:val="left" w:pos="11908"/>
-          <w:tab w:val="left" w:pos="12824"/>
-          <w:tab w:val="left" w:pos="13740"/>
-          <w:tab w:val="left" w:pos="14656"/>
-        </w:tabs>
-        <w:spacing w:after="0" w:line="270" w:lineRule="atLeast"/>
-        <w:jc w:val="both"/>
-        <w:textAlignment w:val="baseline"/>
-        <w:rPr>
-          <w:rFonts w:ascii="Arial" w:eastAsia="Times New Roman" w:hAnsi="Arial" w:cs="Arial"/>
-          <w:color w:val="000000" w:themeColor="text1"/>
-          <w:szCs w:val="24"/>
-          <w:lang w:val="en-US"/>
-        </w:rPr>
-      </w:pPr>
-      <w:r>
-        <w:rPr>
-          <w:rFonts w:ascii="Arial" w:eastAsia="Times New Roman" w:hAnsi="Arial" w:cs="Arial"/>
-          <w:color w:val="000000" w:themeColor="text1"/>
-          <w:szCs w:val="24"/>
-          <w:lang w:val="en-US"/>
-        </w:rPr>
-        <w:t>And 3</w:t>
-      </w:r>
-      <w:r>
-        <w:rPr>
-          <w:rFonts w:ascii="Arial" w:eastAsia="Times New Roman" w:hAnsi="Arial" w:cs="Arial"/>
-          <w:color w:val="000000" w:themeColor="text1"/>
-          <w:szCs w:val="24"/>
-          <w:lang w:val="en-US"/>
-        </w:rPr>
-        <w:t xml:space="preserve">) the fact that </w:t>
-      </w:r>
-      <w:r>
-        <w:rPr>
-          <w:rFonts w:ascii="Arial" w:eastAsia="Times New Roman" w:hAnsi="Arial" w:cs="Arial"/>
-          <w:color w:val="000000" w:themeColor="text1"/>
-          <w:szCs w:val="24"/>
-          <w:lang w:val="en-US"/>
-        </w:rPr>
-        <w:t xml:space="preserve">the group of cognitive decliners among </w:t>
-      </w:r>
-      <w:r>
-        <w:rPr>
-          <w:rFonts w:ascii="Arial" w:eastAsia="Times New Roman" w:hAnsi="Arial" w:cs="Arial"/>
-          <w:color w:val="000000" w:themeColor="text1"/>
-          <w:szCs w:val="24"/>
-          <w:lang w:val="en-US"/>
-        </w:rPr>
-        <w:t xml:space="preserve">just the </w:t>
-      </w:r>
-      <w:r>
-        <w:rPr>
-          <w:rFonts w:ascii="Arial" w:eastAsia="Times New Roman" w:hAnsi="Arial" w:cs="Arial"/>
-          <w:color w:val="000000" w:themeColor="text1"/>
-          <w:szCs w:val="24"/>
-          <w:lang w:val="en-US"/>
-        </w:rPr>
-        <w:t>SCD</w:t>
-      </w:r>
-      <w:r>
-        <w:rPr>
-          <w:rFonts w:ascii="Arial" w:eastAsia="Times New Roman" w:hAnsi="Arial" w:cs="Arial"/>
-          <w:color w:val="000000" w:themeColor="text1"/>
-          <w:szCs w:val="24"/>
-          <w:lang w:val="en-US"/>
-        </w:rPr>
-        <w:t xml:space="preserve"> group</w:t>
-      </w:r>
-      <w:r>
-        <w:rPr>
-          <w:rFonts w:ascii="Arial" w:eastAsia="Times New Roman" w:hAnsi="Arial" w:cs="Arial"/>
-          <w:color w:val="000000" w:themeColor="text1"/>
-          <w:szCs w:val="24"/>
-          <w:lang w:val="en-US"/>
-        </w:rPr>
-        <w:t xml:space="preserve"> (</w:t>
-      </w:r>
-      <w:r>
-        <w:rPr>
-          <w:rFonts w:ascii="Arial" w:eastAsia="Times New Roman" w:hAnsi="Arial" w:cs="Arial"/>
-          <w:color w:val="000000" w:themeColor="text1"/>
-          <w:szCs w:val="24"/>
-          <w:lang w:val="en-US"/>
-        </w:rPr>
-        <w:t>n=10</w:t>
-      </w:r>
-      <w:r>
-        <w:rPr>
-          <w:rFonts w:ascii="Arial" w:eastAsia="Times New Roman" w:hAnsi="Arial" w:cs="Arial"/>
-          <w:color w:val="000000" w:themeColor="text1"/>
-          <w:szCs w:val="24"/>
-          <w:lang w:val="en-US"/>
-        </w:rPr>
-        <w:t xml:space="preserve"> decliners</w:t>
-      </w:r>
-      <w:r>
-        <w:rPr>
-          <w:rFonts w:ascii="Arial" w:eastAsia="Times New Roman" w:hAnsi="Arial" w:cs="Arial"/>
-          <w:color w:val="000000" w:themeColor="text1"/>
-          <w:szCs w:val="24"/>
-          <w:lang w:val="en-US"/>
-        </w:rPr>
-        <w:t xml:space="preserve"> from 83 subjects where longitudinal data was available</w:t>
-      </w:r>
-      <w:r>
-        <w:rPr>
-          <w:rFonts w:ascii="Arial" w:eastAsia="Times New Roman" w:hAnsi="Arial" w:cs="Arial"/>
-          <w:color w:val="000000" w:themeColor="text1"/>
-          <w:szCs w:val="24"/>
-          <w:lang w:val="en-US"/>
-        </w:rPr>
-        <w:t>) was too small to predict cognitive outcome in this cohort</w:t>
-      </w:r>
-      <w:r>
-        <w:rPr>
-          <w:rFonts w:ascii="Arial" w:eastAsia="Times New Roman" w:hAnsi="Arial" w:cs="Arial"/>
-          <w:color w:val="000000" w:themeColor="text1"/>
-          <w:szCs w:val="24"/>
-          <w:lang w:val="en-US"/>
-        </w:rPr>
-        <w:t xml:space="preserve"> </w:t>
-      </w:r>
-      <w:r>
-        <w:rPr>
-          <w:rFonts w:ascii="Arial" w:eastAsia="Times New Roman" w:hAnsi="Arial" w:cs="Arial"/>
-          <w:color w:val="000000" w:themeColor="text1"/>
-          <w:szCs w:val="24"/>
-          <w:lang w:val="en-US"/>
-        </w:rPr>
-        <w:t>(</w:t>
-      </w:r>
-      <w:r>
-        <w:rPr>
-          <w:rFonts w:ascii="Arial" w:eastAsia="Times New Roman" w:hAnsi="Arial" w:cs="Arial"/>
-          <w:color w:val="000000" w:themeColor="text1"/>
-          <w:szCs w:val="24"/>
-          <w:highlight w:val="yellow"/>
-          <w:lang w:val="en-US"/>
-        </w:rPr>
-        <w:t xml:space="preserve">see </w:t>
-      </w:r>
-      <w:r>
-        <w:rPr>
-          <w:rFonts w:ascii="Arial" w:eastAsia="Times New Roman" w:hAnsi="Arial" w:cs="Arial"/>
-          <w:color w:val="000000" w:themeColor="text1"/>
-          <w:szCs w:val="24"/>
-          <w:highlight w:val="yellow"/>
-          <w:lang w:val="en-US"/>
-        </w:rPr>
-        <w:t>deviation of points from “perfect calibration” in below calibration plot (</w:t>
-      </w:r>
-      <w:r>
-        <w:rPr>
-          <w:rFonts w:ascii="Arial" w:eastAsia="Times New Roman" w:hAnsi="Arial" w:cs="Arial"/>
-          <w:color w:val="000000" w:themeColor="text1"/>
-          <w:szCs w:val="24"/>
-          <w:highlight w:val="yellow"/>
-          <w:lang w:val="en-US"/>
-        </w:rPr>
-        <w:t>figure</w:t>
-      </w:r>
-      <w:r>
-        <w:rPr>
-          <w:rFonts w:ascii="Arial" w:eastAsia="Times New Roman" w:hAnsi="Arial" w:cs="Arial"/>
-          <w:color w:val="000000" w:themeColor="text1"/>
-          <w:szCs w:val="24"/>
-          <w:lang w:val="en-US"/>
-        </w:rPr>
-        <w:t xml:space="preserve"> a)</w:t>
-      </w:r>
-      <w:r>
-        <w:rPr>
-          <w:rFonts w:ascii="Arial" w:eastAsia="Times New Roman" w:hAnsi="Arial" w:cs="Arial"/>
-          <w:color w:val="000000" w:themeColor="text1"/>
-          <w:szCs w:val="24"/>
-          <w:lang w:val="en-US"/>
-        </w:rPr>
-        <w:t>)</w:t>
-      </w:r>
-      <w:r>
-        <w:rPr>
-          <w:rFonts w:ascii="Arial" w:eastAsia="Times New Roman" w:hAnsi="Arial" w:cs="Arial"/>
-          <w:color w:val="000000" w:themeColor="text1"/>
-          <w:szCs w:val="24"/>
-          <w:lang w:val="en-US"/>
-        </w:rPr>
-        <w:t>,</w:t>
-      </w:r>
-    </w:p>
-    <w:p>
-      <w:pPr>
-        <w:tabs>
-          <w:tab w:val="left" w:pos="916"/>
-          <w:tab w:val="left" w:pos="1832"/>
-          <w:tab w:val="left" w:pos="2748"/>
-          <w:tab w:val="left" w:pos="3664"/>
-          <w:tab w:val="left" w:pos="4580"/>
-          <w:tab w:val="left" w:pos="5496"/>
-          <w:tab w:val="left" w:pos="6412"/>
-          <w:tab w:val="left" w:pos="7328"/>
-          <w:tab w:val="left" w:pos="8244"/>
-          <w:tab w:val="left" w:pos="9160"/>
-          <w:tab w:val="left" w:pos="10076"/>
-          <w:tab w:val="left" w:pos="10992"/>
-          <w:tab w:val="left" w:pos="11908"/>
-          <w:tab w:val="left" w:pos="12824"/>
-          <w:tab w:val="left" w:pos="13740"/>
-          <w:tab w:val="left" w:pos="14656"/>
-        </w:tabs>
-        <w:spacing w:after="0" w:line="270" w:lineRule="atLeast"/>
-        <w:jc w:val="both"/>
-        <w:textAlignment w:val="baseline"/>
-        <w:rPr>
-          <w:rFonts w:ascii="Arial" w:eastAsia="Times New Roman" w:hAnsi="Arial" w:cs="Arial"/>
-          <w:color w:val="000000" w:themeColor="text1"/>
-          <w:szCs w:val="24"/>
-          <w:lang w:val="en-US"/>
-        </w:rPr>
-      </w:pPr>
-      <w:proofErr w:type="gramStart"/>
-      <w:r>
-        <w:rPr>
-          <w:rFonts w:ascii="Arial" w:eastAsia="Times New Roman" w:hAnsi="Arial" w:cs="Arial"/>
-          <w:color w:val="000000" w:themeColor="text1"/>
-          <w:szCs w:val="24"/>
-          <w:lang w:val="en-US"/>
-        </w:rPr>
-        <w:t>we</w:t>
-      </w:r>
-      <w:proofErr w:type="gramEnd"/>
-      <w:r>
-        <w:rPr>
-          <w:rFonts w:ascii="Arial" w:eastAsia="Times New Roman" w:hAnsi="Arial" w:cs="Arial"/>
-          <w:color w:val="000000" w:themeColor="text1"/>
-          <w:szCs w:val="24"/>
-          <w:lang w:val="en-US"/>
-        </w:rPr>
-        <w:t xml:space="preserve"> grouped CN and SCD together to a cognitively unimpaired group (CU)</w:t>
-      </w:r>
-      <w:r>
-        <w:rPr>
-          <w:rFonts w:ascii="Arial" w:eastAsia="Times New Roman" w:hAnsi="Arial" w:cs="Arial"/>
-          <w:color w:val="000000" w:themeColor="text1"/>
-          <w:szCs w:val="24"/>
-          <w:lang w:val="en-US"/>
-        </w:rPr>
-        <w:t xml:space="preserve"> for </w:t>
-      </w:r>
-      <w:r>
-        <w:rPr>
-          <w:rFonts w:ascii="Arial" w:eastAsia="Times New Roman" w:hAnsi="Arial" w:cs="Arial"/>
-          <w:color w:val="000000" w:themeColor="text1"/>
-          <w:szCs w:val="24"/>
-          <w:lang w:val="en-US"/>
-        </w:rPr>
-        <w:t>analyses of correlation between BAG and cognitive performance, AD neuropathology and the prediction of cognitive outcome</w:t>
-      </w:r>
-      <w:r>
-        <w:rPr>
-          <w:rFonts w:ascii="Arial" w:eastAsia="Times New Roman" w:hAnsi="Arial" w:cs="Arial"/>
-          <w:color w:val="000000" w:themeColor="text1"/>
-          <w:szCs w:val="24"/>
-          <w:lang w:val="en-US"/>
-        </w:rPr>
-        <w:t xml:space="preserve">. The calibration plot of this sample </w:t>
-      </w:r>
-      <w:proofErr w:type="gramStart"/>
-      <w:r>
-        <w:rPr>
-          <w:rFonts w:ascii="Arial" w:eastAsia="Times New Roman" w:hAnsi="Arial" w:cs="Arial"/>
-          <w:color w:val="000000" w:themeColor="text1"/>
-          <w:szCs w:val="24"/>
-          <w:lang w:val="en-US"/>
-        </w:rPr>
-        <w:t>is presented</w:t>
-      </w:r>
-      <w:proofErr w:type="gramEnd"/>
-      <w:r>
-        <w:rPr>
-          <w:rFonts w:ascii="Arial" w:eastAsia="Times New Roman" w:hAnsi="Arial" w:cs="Arial"/>
-          <w:color w:val="000000" w:themeColor="text1"/>
-          <w:szCs w:val="24"/>
-          <w:lang w:val="en-US"/>
-        </w:rPr>
-        <w:t xml:space="preserve"> in </w:t>
-      </w:r>
-      <w:r>
-        <w:rPr>
-          <w:rFonts w:ascii="Arial" w:eastAsia="Times New Roman" w:hAnsi="Arial" w:cs="Arial"/>
-          <w:color w:val="000000" w:themeColor="text1"/>
-          <w:szCs w:val="24"/>
-          <w:highlight w:val="yellow"/>
-          <w:lang w:val="en-US"/>
-        </w:rPr>
-        <w:t>figure b)</w:t>
-      </w:r>
-      <w:r>
-        <w:rPr>
-          <w:rFonts w:ascii="Arial" w:eastAsia="Times New Roman" w:hAnsi="Arial" w:cs="Arial"/>
-          <w:color w:val="000000" w:themeColor="text1"/>
-          <w:szCs w:val="24"/>
-          <w:lang w:val="en-US"/>
-        </w:rPr>
-        <w:t xml:space="preserve"> and shows obvious improvement over a).</w:t>
-      </w:r>
-    </w:p>
-    <w:p>
-      <w:pPr>
-        <w:tabs>
-          <w:tab w:val="left" w:pos="916"/>
-          <w:tab w:val="left" w:pos="1832"/>
-          <w:tab w:val="left" w:pos="2748"/>
-          <w:tab w:val="left" w:pos="3664"/>
-          <w:tab w:val="left" w:pos="4580"/>
-          <w:tab w:val="left" w:pos="5496"/>
-          <w:tab w:val="left" w:pos="6412"/>
-          <w:tab w:val="left" w:pos="7328"/>
-          <w:tab w:val="left" w:pos="8244"/>
-          <w:tab w:val="left" w:pos="9160"/>
-          <w:tab w:val="left" w:pos="10076"/>
-          <w:tab w:val="left" w:pos="10992"/>
-          <w:tab w:val="left" w:pos="11908"/>
-          <w:tab w:val="left" w:pos="12824"/>
-          <w:tab w:val="left" w:pos="13740"/>
-          <w:tab w:val="left" w:pos="14656"/>
-        </w:tabs>
-        <w:spacing w:after="0" w:line="270" w:lineRule="atLeast"/>
-        <w:jc w:val="both"/>
-        <w:textAlignment w:val="baseline"/>
-        <w:rPr>
-          <w:rFonts w:ascii="Arial" w:eastAsia="Times New Roman" w:hAnsi="Arial" w:cs="Arial"/>
-          <w:color w:val="000000" w:themeColor="text1"/>
-          <w:szCs w:val="24"/>
-          <w:lang w:val="en-US"/>
-        </w:rPr>
-      </w:pPr>
-      <w:r>
-        <w:rPr>
-          <w:rFonts w:ascii="Arial" w:eastAsia="Times New Roman" w:hAnsi="Arial" w:cs="Arial"/>
-          <w:color w:val="000000" w:themeColor="text1"/>
-          <w:szCs w:val="24"/>
-          <w:lang w:val="en-US"/>
-        </w:rPr>
-        <w:t>To summarize, while our models were trained on individuals who were cognitively normal and without any report of subjective impairment, for subsequent analyses, the small sample size and methodological pitfalls of early ADNI phases with regards to SCD characterization required to group CN and SCD to CU.</w:t>
-      </w:r>
-    </w:p>
-    <w:p>
-      <w:pPr>
-        <w:tabs>
-          <w:tab w:val="left" w:pos="916"/>
-          <w:tab w:val="left" w:pos="1832"/>
-          <w:tab w:val="left" w:pos="2748"/>
-          <w:tab w:val="left" w:pos="3664"/>
-          <w:tab w:val="left" w:pos="4580"/>
-          <w:tab w:val="left" w:pos="5496"/>
-          <w:tab w:val="left" w:pos="6412"/>
-          <w:tab w:val="left" w:pos="7328"/>
-          <w:tab w:val="left" w:pos="8244"/>
-          <w:tab w:val="left" w:pos="9160"/>
-          <w:tab w:val="left" w:pos="10076"/>
-          <w:tab w:val="left" w:pos="10992"/>
-          <w:tab w:val="left" w:pos="11908"/>
-          <w:tab w:val="left" w:pos="12824"/>
-          <w:tab w:val="left" w:pos="13740"/>
-          <w:tab w:val="left" w:pos="14656"/>
-        </w:tabs>
-        <w:spacing w:after="0" w:line="270" w:lineRule="atLeast"/>
-        <w:jc w:val="both"/>
-        <w:textAlignment w:val="baseline"/>
-        <w:rPr>
-          <w:rFonts w:ascii="Arial" w:eastAsia="Times New Roman" w:hAnsi="Arial" w:cs="Arial"/>
-          <w:color w:val="000000" w:themeColor="text1"/>
-          <w:szCs w:val="24"/>
-          <w:lang w:val="en-US"/>
-        </w:rPr>
-      </w:pPr>
-      <w:r>
-        <w:rPr>
-          <w:rFonts w:ascii="Arial" w:eastAsia="Times New Roman" w:hAnsi="Arial" w:cs="Arial"/>
-          <w:color w:val="000000" w:themeColor="text1"/>
-          <w:szCs w:val="24"/>
-          <w:lang w:val="en-US"/>
-        </w:rPr>
-        <w:t xml:space="preserve">We added </w:t>
-      </w:r>
-      <w:r>
-        <w:rPr>
-          <w:rFonts w:ascii="Arial" w:eastAsia="Times New Roman" w:hAnsi="Arial" w:cs="Arial"/>
-          <w:color w:val="000000" w:themeColor="text1"/>
-          <w:szCs w:val="24"/>
-          <w:lang w:val="en-US"/>
-        </w:rPr>
-        <w:t xml:space="preserve">the following </w:t>
-      </w:r>
-      <w:r>
-        <w:rPr>
-          <w:rFonts w:ascii="Arial" w:eastAsia="Times New Roman" w:hAnsi="Arial" w:cs="Arial"/>
-          <w:color w:val="000000" w:themeColor="text1"/>
-          <w:szCs w:val="24"/>
-          <w:lang w:val="en-US"/>
-        </w:rPr>
-        <w:t xml:space="preserve">to the limitations section to acknowledge the lack of data on SCD </w:t>
-      </w:r>
-      <w:r>
-        <w:rPr>
-          <w:rFonts w:ascii="Arial" w:eastAsia="Times New Roman" w:hAnsi="Arial" w:cs="Arial"/>
-          <w:color w:val="000000" w:themeColor="text1"/>
-          <w:szCs w:val="24"/>
-          <w:lang w:val="en-US"/>
-        </w:rPr>
-        <w:t xml:space="preserve">for better within-group analyses </w:t>
-      </w:r>
-      <w:r>
-        <w:rPr>
-          <w:rFonts w:ascii="Arial" w:eastAsia="Times New Roman" w:hAnsi="Arial" w:cs="Arial"/>
-          <w:color w:val="000000" w:themeColor="text1"/>
-          <w:szCs w:val="24"/>
-          <w:lang w:val="en-US"/>
-        </w:rPr>
-        <w:t>(</w:t>
-      </w:r>
-      <w:r>
-        <w:rPr>
-          <w:rFonts w:ascii="Arial" w:eastAsia="Times New Roman" w:hAnsi="Arial" w:cs="Arial"/>
-          <w:color w:val="000000" w:themeColor="text1"/>
-          <w:szCs w:val="24"/>
-          <w:highlight w:val="yellow"/>
-          <w:lang w:val="en-US"/>
-        </w:rPr>
-        <w:t>p. XX</w:t>
-      </w:r>
-      <w:r>
-        <w:rPr>
-          <w:rFonts w:ascii="Arial" w:eastAsia="Times New Roman" w:hAnsi="Arial" w:cs="Arial"/>
-          <w:color w:val="000000" w:themeColor="text1"/>
-          <w:szCs w:val="24"/>
-          <w:lang w:val="en-US"/>
-        </w:rPr>
-        <w:t>):</w:t>
-      </w:r>
-    </w:p>
-    <w:p>
-      <w:pPr>
-        <w:tabs>
-          <w:tab w:val="left" w:pos="916"/>
-          <w:tab w:val="left" w:pos="1832"/>
-          <w:tab w:val="left" w:pos="2748"/>
-          <w:tab w:val="left" w:pos="3664"/>
-          <w:tab w:val="left" w:pos="4580"/>
-          <w:tab w:val="left" w:pos="5496"/>
-          <w:tab w:val="left" w:pos="6412"/>
-          <w:tab w:val="left" w:pos="7328"/>
-          <w:tab w:val="left" w:pos="8244"/>
-          <w:tab w:val="left" w:pos="9160"/>
-          <w:tab w:val="left" w:pos="10076"/>
-          <w:tab w:val="left" w:pos="10992"/>
-          <w:tab w:val="left" w:pos="11908"/>
-          <w:tab w:val="left" w:pos="12824"/>
-          <w:tab w:val="left" w:pos="13740"/>
-          <w:tab w:val="left" w:pos="14656"/>
-        </w:tabs>
-        <w:spacing w:after="0" w:line="270" w:lineRule="atLeast"/>
-        <w:jc w:val="both"/>
-        <w:textAlignment w:val="baseline"/>
-        <w:rPr>
-          <w:rFonts w:ascii="Arial" w:eastAsia="Times New Roman" w:hAnsi="Arial" w:cs="Arial"/>
-          <w:color w:val="000000" w:themeColor="text1"/>
-          <w:szCs w:val="24"/>
-          <w:lang w:val="en-US"/>
-        </w:rPr>
-      </w:pPr>
-    </w:p>
-    <w:p>
-      <w:pPr>
-        <w:tabs>
-          <w:tab w:val="left" w:pos="916"/>
-          <w:tab w:val="left" w:pos="1832"/>
-          <w:tab w:val="left" w:pos="2748"/>
-          <w:tab w:val="left" w:pos="3664"/>
-          <w:tab w:val="left" w:pos="4580"/>
-          <w:tab w:val="left" w:pos="5496"/>
-          <w:tab w:val="left" w:pos="6412"/>
-          <w:tab w:val="left" w:pos="7328"/>
-          <w:tab w:val="left" w:pos="8244"/>
-          <w:tab w:val="left" w:pos="9160"/>
-          <w:tab w:val="left" w:pos="10076"/>
-          <w:tab w:val="left" w:pos="10992"/>
-          <w:tab w:val="left" w:pos="11908"/>
-          <w:tab w:val="left" w:pos="12824"/>
-          <w:tab w:val="left" w:pos="13740"/>
-          <w:tab w:val="left" w:pos="14656"/>
-        </w:tabs>
-        <w:spacing w:after="0" w:line="270" w:lineRule="atLeast"/>
-        <w:jc w:val="both"/>
-        <w:textAlignment w:val="baseline"/>
-        <w:rPr>
-          <w:rFonts w:ascii="Arial" w:eastAsia="Times New Roman" w:hAnsi="Arial" w:cs="Arial"/>
           <w:i/>
           <w:color w:val="000000" w:themeColor="text1"/>
           <w:szCs w:val="24"/>
@@ -5283,7 +4942,57 @@
           <w:szCs w:val="24"/>
           <w:lang w:val="en-US"/>
         </w:rPr>
-        <w:t>“Moreover, there is a lack of publicly available big neuroimaging databases on SCD, enabling to disentangle early differences in brain health, possibly related to cognitive decline, between CN and SCD. The SCD label was only included in the second phase of the ADNI study – individuals recruited during ADNI-1 (~1/4 of our sample) may therefore have had SCD which was undetected at the time and which possibly caused the indifferent results of brain age between CN and SCD in the ADNI sample. However, exclusion of these individuals would have caused further shrinkage of our sample size, which would have been undesirable.”</w:t>
+        <w:t>“</w:t>
+      </w:r>
+      <w:r>
+        <w:rPr>
+          <w:rFonts w:ascii="Arial" w:eastAsia="Times New Roman" w:hAnsi="Arial" w:cs="Arial"/>
+          <w:i/>
+          <w:color w:val="000000" w:themeColor="text1"/>
+          <w:szCs w:val="24"/>
+          <w:lang w:val="en-US"/>
+        </w:rPr>
+        <w:t>Due to the small number of decliners in the CNADNI (n=16</w:t>
+      </w:r>
+      <w:r>
+        <w:rPr>
+          <w:rFonts w:ascii="Cambria Math" w:eastAsia="Times New Roman" w:hAnsi="Cambria Math" w:cs="Cambria Math"/>
+          <w:i/>
+          <w:color w:val="000000" w:themeColor="text1"/>
+          <w:szCs w:val="24"/>
+          <w:lang w:val="en-US"/>
+        </w:rPr>
+        <w:t>≙</w:t>
+      </w:r>
+      <w:r>
+        <w:rPr>
+          <w:rFonts w:ascii="Arial" w:eastAsia="Times New Roman" w:hAnsi="Arial" w:cs="Arial"/>
+          <w:i/>
+          <w:color w:val="000000" w:themeColor="text1"/>
+          <w:szCs w:val="24"/>
+          <w:lang w:val="en-US"/>
+        </w:rPr>
+        <w:t>10%) and SCDADNI samples (n=10</w:t>
+      </w:r>
+      <w:r>
+        <w:rPr>
+          <w:rFonts w:ascii="Cambria Math" w:eastAsia="Times New Roman" w:hAnsi="Cambria Math" w:cs="Cambria Math"/>
+          <w:i/>
+          <w:color w:val="000000" w:themeColor="text1"/>
+          <w:szCs w:val="24"/>
+          <w:lang w:val="en-US"/>
+        </w:rPr>
+        <w:t>≙</w:t>
+      </w:r>
+      <w:r>
+        <w:rPr>
+          <w:rFonts w:ascii="Arial" w:eastAsia="Times New Roman" w:hAnsi="Arial" w:cs="Arial"/>
+          <w:i/>
+          <w:color w:val="000000" w:themeColor="text1"/>
+          <w:szCs w:val="24"/>
+          <w:lang w:val="en-US"/>
+        </w:rPr>
+        <w:t>12%), we combined the two groups to a cognitively unimpaired (CUADNI) cohort.”</w:t>
       </w:r>
     </w:p>
     <w:p>
@@ -5467,89 +5176,26 @@
           <w:rFonts w:ascii="Arial" w:eastAsia="Times New Roman" w:hAnsi="Arial" w:cs="Arial"/>
           <w:color w:val="000000" w:themeColor="text1"/>
           <w:szCs w:val="24"/>
-          <w:highlight w:val="yellow"/>
-          <w:lang w:val="en-US"/>
-        </w:rPr>
-      </w:pPr>
-      <w:r>
-        <w:rPr>
-          <w:rFonts w:ascii="Arial" w:eastAsia="Times New Roman" w:hAnsi="Arial" w:cs="Arial"/>
-          <w:color w:val="000000" w:themeColor="text1"/>
-          <w:szCs w:val="24"/>
-          <w:lang w:val="en-US"/>
-        </w:rPr>
-        <w:t xml:space="preserve">As discussed in the answer to comment #13, our models were not (intended to be) trained to predict cognitive decline, but rather, to provide a normative marker of brain health. We have shown that BAG estimated from FDG-PET and MRI, and therefore, age-relevant brain regions in FDG-PET and MRI show different sensitivities to cognitive decline. We thank the reviewer for pointing out that this information </w:t>
-      </w:r>
-      <w:proofErr w:type="gramStart"/>
-      <w:r>
-        <w:rPr>
-          <w:rFonts w:ascii="Arial" w:eastAsia="Times New Roman" w:hAnsi="Arial" w:cs="Arial"/>
-          <w:color w:val="000000" w:themeColor="text1"/>
-          <w:szCs w:val="24"/>
-          <w:lang w:val="en-US"/>
-        </w:rPr>
-        <w:t>was insufficiently discussed</w:t>
-      </w:r>
-      <w:proofErr w:type="gramEnd"/>
-      <w:r>
-        <w:rPr>
-          <w:rFonts w:ascii="Arial" w:eastAsia="Times New Roman" w:hAnsi="Arial" w:cs="Arial"/>
-          <w:color w:val="000000" w:themeColor="text1"/>
-          <w:szCs w:val="24"/>
-          <w:lang w:val="en-US"/>
-        </w:rPr>
-        <w:t xml:space="preserve"> in the previous version of the manuscript and have stated it more clearly on </w:t>
-      </w:r>
-      <w:r>
-        <w:rPr>
-          <w:rFonts w:ascii="Arial" w:eastAsia="Times New Roman" w:hAnsi="Arial" w:cs="Arial"/>
-          <w:color w:val="000000" w:themeColor="text1"/>
-          <w:szCs w:val="24"/>
-          <w:highlight w:val="yellow"/>
-          <w:lang w:val="en-US"/>
-        </w:rPr>
-        <w:t>p. XX:</w:t>
-      </w:r>
-    </w:p>
-    <w:p>
-      <w:pPr>
-        <w:tabs>
-          <w:tab w:val="left" w:pos="916"/>
-          <w:tab w:val="left" w:pos="1832"/>
-          <w:tab w:val="left" w:pos="2748"/>
-          <w:tab w:val="left" w:pos="3664"/>
-          <w:tab w:val="left" w:pos="4580"/>
-          <w:tab w:val="left" w:pos="5496"/>
-          <w:tab w:val="left" w:pos="6412"/>
-          <w:tab w:val="left" w:pos="7328"/>
-          <w:tab w:val="left" w:pos="8244"/>
-          <w:tab w:val="left" w:pos="9160"/>
-          <w:tab w:val="left" w:pos="10076"/>
-          <w:tab w:val="left" w:pos="10992"/>
-          <w:tab w:val="left" w:pos="11908"/>
-          <w:tab w:val="left" w:pos="12824"/>
-          <w:tab w:val="left" w:pos="13740"/>
-          <w:tab w:val="left" w:pos="14656"/>
-        </w:tabs>
-        <w:spacing w:after="0" w:line="270" w:lineRule="atLeast"/>
-        <w:jc w:val="both"/>
-        <w:textAlignment w:val="baseline"/>
-        <w:rPr>
-          <w:rFonts w:ascii="Arial" w:eastAsia="Times New Roman" w:hAnsi="Arial" w:cs="Arial"/>
-          <w:color w:val="000000" w:themeColor="text1"/>
-          <w:szCs w:val="24"/>
-          <w:lang w:val="en-US"/>
-        </w:rPr>
-      </w:pPr>
-      <w:r>
-        <w:rPr>
-          <w:rFonts w:ascii="Arial" w:eastAsia="Times New Roman" w:hAnsi="Arial" w:cs="Arial"/>
-          <w:color w:val="000000" w:themeColor="text1"/>
-          <w:szCs w:val="24"/>
-          <w:highlight w:val="yellow"/>
-          <w:lang w:val="en-US"/>
-        </w:rPr>
-        <w:t>XX</w:t>
+          <w:lang w:val="en-US"/>
+        </w:rPr>
+      </w:pPr>
+      <w:r>
+        <w:rPr>
+          <w:rFonts w:ascii="Arial" w:eastAsia="Times New Roman" w:hAnsi="Arial" w:cs="Arial"/>
+          <w:color w:val="000000" w:themeColor="text1"/>
+          <w:szCs w:val="24"/>
+          <w:lang w:val="en-US"/>
+        </w:rPr>
+        <w:t xml:space="preserve">As discussed in the answer to comment #13, our models were not (intended to be) trained to predict cognitive decline, but rather, to provide a normative marker of brain health. We have shown that BAG estimated from FDG-PET and MRI, and therefore, age-relevant brain regions in FDG-PET and MRI show different sensitivities to cognitive decline. </w:t>
+      </w:r>
+      <w:r>
+        <w:rPr>
+          <w:rFonts w:ascii="Arial" w:eastAsia="Times New Roman" w:hAnsi="Arial" w:cs="Arial"/>
+          <w:color w:val="000000" w:themeColor="text1"/>
+          <w:szCs w:val="24"/>
+          <w:lang w:val="en-US"/>
+        </w:rPr>
+        <w:t>We hope that with the new focus of our paper, this has become more apparent.</w:t>
       </w:r>
     </w:p>
     <w:p>
@@ -5909,7 +5555,27 @@
           <w:highlight w:val="yellow"/>
           <w:lang w:val="en-US"/>
         </w:rPr>
-        <w:t>p. XX:</w:t>
+        <w:t xml:space="preserve">p. </w:t>
+      </w:r>
+      <w:r>
+        <w:rPr>
+          <w:rFonts w:ascii="Arial" w:eastAsia="Times New Roman" w:hAnsi="Arial" w:cs="Arial"/>
+          <w:color w:val="000000" w:themeColor="text1"/>
+          <w:szCs w:val="24"/>
+          <w:highlight w:val="yellow"/>
+          <w:lang w:val="en-US"/>
+        </w:rPr>
+        <w:t>15</w:t>
+      </w:r>
+      <w:r>
+        <w:rPr>
+          <w:rFonts w:ascii="Arial" w:eastAsia="Times New Roman" w:hAnsi="Arial" w:cs="Arial"/>
+          <w:color w:val="000000" w:themeColor="text1"/>
+          <w:szCs w:val="24"/>
+          <w:highlight w:val="yellow"/>
+          <w:lang w:val="en-US"/>
+        </w:rPr>
+        <w:t>:</w:t>
       </w:r>
     </w:p>
     <w:p>
@@ -5924,7 +5590,7 @@
           <w:tab w:val="left" w:pos="6412"/>
           <w:tab w:val="left" w:pos="7328"/>
           <w:tab w:val="left" w:pos="8244"/>
-          <w:tab w:val="left" w:pos="9160"/>
+          <w:tab w:val="left" w:pos="8364"/>
           <w:tab w:val="left" w:pos="10076"/>
           <w:tab w:val="left" w:pos="10992"/>
           <w:tab w:val="left" w:pos="11908"/>
@@ -5933,6 +5599,7 @@
           <w:tab w:val="left" w:pos="14656"/>
         </w:tabs>
         <w:spacing w:after="0" w:line="270" w:lineRule="atLeast"/>
+        <w:ind w:left="851" w:right="850"/>
         <w:jc w:val="both"/>
         <w:textAlignment w:val="baseline"/>
         <w:rPr>
@@ -5943,7 +5610,6 @@
           <w:lang w:val="en-US"/>
         </w:rPr>
       </w:pPr>
-      <w:commentRangeStart w:id="5"/>
       <w:r>
         <w:rPr>
           <w:rFonts w:ascii="Arial" w:eastAsia="Times New Roman" w:hAnsi="Arial" w:cs="Arial"/>
@@ -5953,13 +5619,6 @@
           <w:lang w:val="en-US"/>
         </w:rPr>
         <w:t>“[…] due to data availability and increased risk of cognitive deficits being due to neurodegenerative processes, we only included participants over the age of 60, however, accelerated aging starting before this age remained uninvestigated in our study.“</w:t>
-      </w:r>
-      <w:commentRangeEnd w:id="5"/>
-      <w:r>
-        <w:rPr>
-          <w:rStyle w:val="Kommentarzeichen"/>
-        </w:rPr>
-        <w:commentReference w:id="5"/>
       </w:r>
     </w:p>
     <w:p>
@@ -6119,7 +5778,43 @@
           <w:szCs w:val="24"/>
           <w:lang w:val="en-US"/>
         </w:rPr>
-        <w:t xml:space="preserve">We decided to perform PET analyses without PVE, given that most PET scanners in the clinical setting are PET-CT, rather than PET-MRI scanners, however, an MRI is required to perform PVE. In clinical practice, it is thus unlikely that both, an MRI and FDG-PET scan would be collected for the same individual within a short amount of time. Therefore, to construct clinically relevant </w:t>
+        <w:t xml:space="preserve">We decided to perform PET analyses without PVE, given that most PET scanners in the clinical setting are PET-CT, rather than PET-MRI scanners, however, an MRI is required to perform PVE. In clinical practice, it is thus unlikely that both, an MRI and FDG-PET scan would be collected for the same individual within a short amount of time. Therefore, to </w:t>
+      </w:r>
+      <w:r>
+        <w:rPr>
+          <w:rFonts w:ascii="Arial" w:eastAsia="Times New Roman" w:hAnsi="Arial" w:cs="Arial"/>
+          <w:color w:val="000000" w:themeColor="text1"/>
+          <w:szCs w:val="24"/>
+          <w:lang w:val="en-US"/>
+        </w:rPr>
+        <w:t>investigate the profiles of</w:t>
+      </w:r>
+      <w:r>
+        <w:rPr>
+          <w:rFonts w:ascii="Arial" w:eastAsia="Times New Roman" w:hAnsi="Arial" w:cs="Arial"/>
+          <w:color w:val="000000" w:themeColor="text1"/>
+          <w:szCs w:val="24"/>
+          <w:lang w:val="en-US"/>
+        </w:rPr>
+        <w:t xml:space="preserve"> clinically </w:t>
+      </w:r>
+      <w:r>
+        <w:rPr>
+          <w:rFonts w:ascii="Arial" w:eastAsia="Times New Roman" w:hAnsi="Arial" w:cs="Arial"/>
+          <w:color w:val="000000" w:themeColor="text1"/>
+          <w:szCs w:val="24"/>
+          <w:lang w:val="en-US"/>
+        </w:rPr>
+        <w:t>realistic</w:t>
+      </w:r>
+      <w:r>
+        <w:rPr>
+          <w:rFonts w:ascii="Arial" w:eastAsia="Times New Roman" w:hAnsi="Arial" w:cs="Arial"/>
+          <w:color w:val="000000" w:themeColor="text1"/>
+          <w:szCs w:val="24"/>
+          <w:lang w:val="en-US"/>
+        </w:rPr>
+        <w:t xml:space="preserve"> </w:t>
       </w:r>
       <w:proofErr w:type="gramStart"/>
       <w:r>
@@ -6168,16 +5863,16 @@
           <w:szCs w:val="24"/>
           <w:lang w:val="en-US"/>
         </w:rPr>
-        <w:t xml:space="preserve"> from the composite (Schaeffer + Tian) atlas have been moved to the supplementary results, </w:t>
-      </w:r>
-      <w:r>
-        <w:rPr>
-          <w:rFonts w:ascii="Arial" w:eastAsia="Times New Roman" w:hAnsi="Arial" w:cs="Arial"/>
-          <w:color w:val="000000" w:themeColor="text1"/>
-          <w:szCs w:val="24"/>
-          <w:lang w:val="en-US"/>
-        </w:rPr>
-        <w:t>but are highly comparable to those obtained from AAL1</w:t>
+        <w:t xml:space="preserve"> from the composite (Schaeffer + Tian) atlas have been move</w:t>
+      </w:r>
+      <w:r>
+        <w:rPr>
+          <w:rFonts w:ascii="Arial" w:eastAsia="Times New Roman" w:hAnsi="Arial" w:cs="Arial"/>
+          <w:color w:val="000000" w:themeColor="text1"/>
+          <w:szCs w:val="24"/>
+          <w:lang w:val="en-US"/>
+        </w:rPr>
+        <w:t>d to the supplementary results and serve to prove robustness of our method</w:t>
       </w:r>
       <w:r>
         <w:rPr>
@@ -6337,75 +6032,120 @@
           <w:szCs w:val="24"/>
           <w:lang w:val="en-US"/>
         </w:rPr>
-        <w:t xml:space="preserve">Comparable pipelines as the one used here </w:t>
-      </w:r>
-      <w:proofErr w:type="gramStart"/>
-      <w:r>
-        <w:rPr>
-          <w:rFonts w:ascii="Arial" w:eastAsia="Times New Roman" w:hAnsi="Arial" w:cs="Arial"/>
-          <w:color w:val="000000" w:themeColor="text1"/>
-          <w:szCs w:val="24"/>
-          <w:lang w:val="en-US"/>
-        </w:rPr>
-        <w:t>were also used</w:t>
-      </w:r>
-      <w:proofErr w:type="gramEnd"/>
-      <w:r>
-        <w:rPr>
-          <w:rFonts w:ascii="Arial" w:eastAsia="Times New Roman" w:hAnsi="Arial" w:cs="Arial"/>
-          <w:color w:val="000000" w:themeColor="text1"/>
-          <w:szCs w:val="24"/>
-          <w:lang w:val="en-US"/>
-        </w:rPr>
-        <w:t xml:space="preserve"> to estimate brain age from MRI in previous works </w:t>
-      </w:r>
-      <w:r>
-        <w:rPr>
-          <w:rFonts w:ascii="Arial" w:eastAsia="Times New Roman" w:hAnsi="Arial" w:cs="Arial"/>
-          <w:color w:val="000000" w:themeColor="text1"/>
-          <w:szCs w:val="24"/>
-          <w:lang w:val="en-US"/>
-        </w:rPr>
-        <w:t>[5</w:t>
-      </w:r>
-      <w:r>
-        <w:rPr>
-          <w:rFonts w:ascii="Arial" w:eastAsia="Times New Roman" w:hAnsi="Arial" w:cs="Arial"/>
-          <w:color w:val="000000" w:themeColor="text1"/>
-          <w:szCs w:val="24"/>
-          <w:lang w:val="en-US"/>
-        </w:rPr>
-        <w:t xml:space="preserve"> - 7</w:t>
-      </w:r>
-      <w:r>
-        <w:rPr>
-          <w:rFonts w:ascii="Arial" w:eastAsia="Times New Roman" w:hAnsi="Arial" w:cs="Arial"/>
-          <w:color w:val="000000" w:themeColor="text1"/>
-          <w:szCs w:val="24"/>
-          <w:lang w:val="en-US"/>
-        </w:rPr>
-        <w:t xml:space="preserve">]. </w:t>
-      </w:r>
-      <w:r>
-        <w:rPr>
-          <w:rFonts w:ascii="Arial" w:eastAsia="Times New Roman" w:hAnsi="Arial" w:cs="Arial"/>
-          <w:color w:val="000000" w:themeColor="text1"/>
-          <w:szCs w:val="24"/>
-          <w:lang w:val="en-US"/>
-        </w:rPr>
-        <w:t xml:space="preserve">As mentioned in the manuscript, both, support and relevance vector machines </w:t>
-      </w:r>
-      <w:proofErr w:type="gramStart"/>
-      <w:r>
-        <w:rPr>
-          <w:rFonts w:ascii="Arial" w:eastAsia="Times New Roman" w:hAnsi="Arial" w:cs="Arial"/>
-          <w:color w:val="000000" w:themeColor="text1"/>
-          <w:szCs w:val="24"/>
-          <w:lang w:val="en-US"/>
-        </w:rPr>
-        <w:t>have previously been demonstrated</w:t>
-      </w:r>
-      <w:proofErr w:type="gramEnd"/>
+        <w:t>Comparable pipelines as the one used here were also used to estimate brain age from MRI in previous works</w:t>
+      </w:r>
+      <w:r>
+        <w:rPr>
+          <w:rFonts w:ascii="Arial" w:eastAsia="Times New Roman" w:hAnsi="Arial" w:cs="Arial"/>
+          <w:color w:val="000000" w:themeColor="text1"/>
+          <w:szCs w:val="24"/>
+          <w:lang w:val="en-US"/>
+        </w:rPr>
+        <w:fldChar w:fldCharType="begin" w:fldLock="1"/>
+      </w:r>
+      <w:r>
+        <w:rPr>
+          <w:rFonts w:ascii="Arial" w:eastAsia="Times New Roman" w:hAnsi="Arial" w:cs="Arial"/>
+          <w:color w:val="000000" w:themeColor="text1"/>
+          <w:szCs w:val="24"/>
+          <w:lang w:val="en-US"/>
+        </w:rPr>
+        <w:instrText>ADDIN CSL_CITATION {"citationItems":[{"id":"ITEM-1","itemData":{"DOI":"10.1109/JBHI.2021.3083187","ISSN":"21682208","PMID":"34029201","abstract":"Machine learning (ML) algorithms play a vital role in the brain age estimation frameworks. The impact of regression algorithms on prediction accuracy in the brain age estimation frameworks have not been comprehensively evaluated. Here, we sought to assess the efficiency of different regression algorithms on brain age estimation. To this end, we built a brain age estimation framework based on a large set of cognitively healthy (CH) individuals (N = 788) as a training set followed by different regression algorithms (22 different algorithms in total). We then quantified each regression-algorithm on independent test sets composed of 88 CH individuals, 70 mild cognitive impairment patients as well as 30 Alzheimer's disease patients. The prediction accuracy in the independent test set (i.e., CH set) varied in regression algorithms mean absolute error (MAE) from 4.63 to 7.14 yrs, R2 from 0.76 to 0.88. The highest and lowest prediction accuracies were achieved by Quadratic Support Vector Regression algorithm (MAE = 4.63 yrs, R2 = 0.88, 95% CI = [-1.26, 1.42]) and Binary Decision Tree algorithm (MAE = 7.14 yrs, R2 = 0.76, 95% CI = [-1.50, 2.62]), respectively. Our experimental results demonstrate that the prediction accuracy in brain age frameworks is affected by regression algorithms, indicating that advanced machine learning algorithms can lead to more accurate brain age predictions in clinical settings.","author":[{"dropping-particle":"","family":"Beheshti","given":"Iman","non-dropping-particle":"","parse-names":false,"suffix":""},{"dropping-particle":"","family":"Ganaie","given":"M. A.","non-dropping-particle":"","parse-names":false,"suffix":""},{"dropping-particle":"","family":"Paliwal","given":"Vardhan","non-dropping-particle":"","parse-names":false,"suffix":""},{"dropping-particle":"","family":"Rastogi","given":"Aryan","non-dropping-particle":"","parse-names":false,"suffix":""},{"dropping-particle":"","family":"Razzak","given":"Imran","non-dropping-particle":"","parse-names":false,"suffix":""},{"dropping-particle":"","family":"Tanveer","given":"M.","non-dropping-particle":"","parse-names":false,"suffix":""}],"container-title":"IEEE Journal of Biomedical and Health Informatics","id":"ITEM-1","issue":"4","issued":{"date-parts":[["2022"]]},"page":"1432-1440","title":"Predicting Brain Age Using Machine Learning Algorithms: A Comprehensive Evaluation","type":"article-journal","volume":"26"},"uris":["http://www.mendeley.com/documents/?uuid=bdb6eee6-1fcd-370e-8256-a26c044b7419"]},{"id":"ITEM-2","itemData":{"DOI":"10.1016/j.nicl.2019.102063","ISSN":"22131582","PMID":"31795063","abstract":"The level of prediction error in the brain age estimation frameworks is associated with the authenticity of statistical inference on the basis of regression models. In this paper, we present an efficacious and plain bias-adjustment scheme using chronological age as a covariate through the training set for downgrading the prediction bias in a Brain-age estimation framework. We applied proposed bias-adjustment scheme coupled by a machine learning-based brain age framework on a large set of metabolic brain features acquired from 675 cognitively unimpaired adults through fluorodeoxyglucose positron emission tomography data as the training set to build a robust Brain-age estimation framework. Then, we tested the reliability of proposed bias-adjustment scheme on 75 cognitively unimpaired adults, 561 mild cognitive impairment patients as well as 362 Alzheimer's disease patients as independent test sets. Using the proposed method, we gained a strong R2 of 0.81 between the chronological age and brain estimated age, as well as an excellent mean absolute error of 2.66 years on 75 cognitively unimpaired adults as an independent set; whereas an R2 of 0.24 and a mean absolute error of 4.71 years was achieved without bias-adjustment. The simulation results demonstrated that the proposed bias-adjustment scheme has a strong capability to diminish prediction error in brain age estimation frameworks for clinical settings.","author":[{"dropping-particle":"","family":"Beheshti","given":"Iman","non-dropping-particle":"","parse-names":false,"suffix":""},{"dropping-particle":"","family":"Nugent","given":"Scott","non-dropping-particle":"","parse-names":false,"suffix":""},{"dropping-particle":"","family":"Potvin","given":"Olivier","non-dropping-particle":"","parse-names":false,"suffix":""},{"dropping-particle":"","family":"Duchesne","given":"Simon","non-dropping-particle":"","parse-names":false,"suffix":""}],"container-title":"NeuroImage: Clinical","id":"ITEM-2","issued":{"date-parts":[["2019"]]},"page":"102063","title":"Bias-adjustment in neuroimaging-based brain age frameworks: A robust scheme","type":"article-journal","volume":"24"},"uris":["http://www.mendeley.com/documents/?uuid=9e38288c-47a7-3fd8-a73f-0ceebcf7b5e7"]},{"id":"ITEM-3","itemData":{"DOI":"10.1002/hbm.25368","ISSN":"10970193","abstract":"Brain morphology varies across the ageing trajectory and the prediction of a person's age using brain features can aid the detection of abnormalities in the ageing process. Existing studies on such “brain age prediction” vary widely in terms of their methods and type of data, so at present the most accurate and generalisable methodological approach is unclear. Therefore, we used the UK Biobank data set (N = 10,824, age range 47–73) to compare the performance of the machine learning models support vector regression, relevance vector regression and Gaussian process regression on whole-brain region-based or voxel-based structural magnetic resonance imaging data with or without dimensionality reduction through principal component analysis. Performance was assessed in the validation set through cross-validation as well as an independent test set. The models achieved mean absolute errors between 3.7 and 4.7 years, with those trained on voxel-level data with principal component analysis performing best. Overall, we observed little difference in performance between models trained on the same data type, indicating that the type of input data had greater impact on performance than model choice. All code is provided online in the hope that this will aid future research.","author":[{"dropping-particle":"","family":"Baecker","given":"Lea","non-dropping-particle":"","parse-names":false,"suffix":""},{"dropping-particle":"","family":"Dafflon","given":"Jessica","non-dropping-particle":"","parse-names":false,"suffix":""},{"dropping-particle":"","family":"Costa","given":"Pedro F.","non-dropping-particle":"da","parse-names":false,"suffix":""},{"dropping-particle":"","family":"Garcia-Dias","given":"Rafael","non-dropping-particle":"","parse-names":false,"suffix":""},{"dropping-particle":"","family":"Vieira","given":"Sandra","non-dropping-particle":"","parse-names":false,"suffix":""},{"dropping-particle":"","family":"Scarpazza","given":"Cristina","non-dropping-particle":"","parse-names":false,"suffix":""},{"dropping-particle":"","family":"Calhoun","given":"Vince D.","non-dropping-particle":"","parse-names":false,"suffix":""},{"dropping-particle":"","family":"Sato","given":"João R.","non-dropping-particle":"","parse-names":false,"suffix":""},{"dropping-particle":"","family":"Mechelli","given":"Andrea","non-dropping-particle":"","parse-names":false,"suffix":""},{"dropping-particle":"","family":"Pinaya","given":"Walter H.L.","non-dropping-particle":"","parse-names":false,"suffix":""}],"container-title":"Human Brain Mapping","id":"ITEM-3","issue":"8","issued":{"date-parts":[["2021"]]},"title":"Brain age prediction: A comparison between machine learning models using region- and voxel-based morphometric data","type":"article-journal","volume":"42"},"uris":["http://www.mendeley.com/documents/?uuid=5ab35a6a-a8f6-3fe0-bcac-66495d6b548f"]}],"mendeley":{"formattedCitation":"&lt;sup&gt;3–5&lt;/sup&gt;","plainTextFormattedCitation":"3–5","previouslyFormattedCitation":"&lt;sup&gt;3–5&lt;/sup&gt;"},"properties":{"noteIndex":0},"schema":"https://github.com/citation-style-language/schema/raw/master/csl-citation.json"}</w:instrText>
+      </w:r>
+      <w:r>
+        <w:rPr>
+          <w:rFonts w:ascii="Arial" w:eastAsia="Times New Roman" w:hAnsi="Arial" w:cs="Arial"/>
+          <w:color w:val="000000" w:themeColor="text1"/>
+          <w:szCs w:val="24"/>
+          <w:lang w:val="en-US"/>
+        </w:rPr>
+        <w:fldChar w:fldCharType="separate"/>
+      </w:r>
+      <w:r>
+        <w:rPr>
+          <w:rFonts w:ascii="Arial" w:eastAsia="Times New Roman" w:hAnsi="Arial" w:cs="Arial"/>
+          <w:noProof/>
+          <w:color w:val="000000" w:themeColor="text1"/>
+          <w:szCs w:val="24"/>
+          <w:vertAlign w:val="superscript"/>
+          <w:lang w:val="en-US"/>
+        </w:rPr>
+        <w:t>3–5</w:t>
+      </w:r>
+      <w:r>
+        <w:rPr>
+          <w:rFonts w:ascii="Arial" w:eastAsia="Times New Roman" w:hAnsi="Arial" w:cs="Arial"/>
+          <w:color w:val="000000" w:themeColor="text1"/>
+          <w:szCs w:val="24"/>
+          <w:lang w:val="en-US"/>
+        </w:rPr>
+        <w:fldChar w:fldCharType="end"/>
+      </w:r>
+      <w:r>
+        <w:rPr>
+          <w:rFonts w:ascii="Arial" w:eastAsia="Times New Roman" w:hAnsi="Arial" w:cs="Arial"/>
+          <w:color w:val="000000" w:themeColor="text1"/>
+          <w:szCs w:val="24"/>
+          <w:lang w:val="en-US"/>
+        </w:rPr>
+        <w:t xml:space="preserve">. </w:t>
+      </w:r>
+      <w:r>
+        <w:rPr>
+          <w:rFonts w:ascii="Arial" w:eastAsia="Times New Roman" w:hAnsi="Arial" w:cs="Arial"/>
+          <w:color w:val="000000" w:themeColor="text1"/>
+          <w:szCs w:val="24"/>
+          <w:lang w:val="en-US"/>
+        </w:rPr>
+        <w:t>As mentioned in the manuscript, both, support and relevance vector machines have previously been demonstrated</w:t>
+      </w:r>
+      <w:r>
+        <w:rPr>
+          <w:rFonts w:ascii="Arial" w:eastAsia="Times New Roman" w:hAnsi="Arial" w:cs="Arial"/>
+          <w:color w:val="000000" w:themeColor="text1"/>
+          <w:szCs w:val="24"/>
+          <w:lang w:val="en-US"/>
+        </w:rPr>
+        <w:fldChar w:fldCharType="begin" w:fldLock="1"/>
+      </w:r>
+      <w:r>
+        <w:rPr>
+          <w:rFonts w:ascii="Arial" w:eastAsia="Times New Roman" w:hAnsi="Arial" w:cs="Arial"/>
+          <w:color w:val="000000" w:themeColor="text1"/>
+          <w:szCs w:val="24"/>
+          <w:lang w:val="en-US"/>
+        </w:rPr>
+        <w:instrText>ADDIN CSL_CITATION {"citationItems":[{"id":"ITEM-1","itemData":{"DOI":"10.1109/JBHI.2021.3083187","ISSN":"21682208","PMID":"34029201","abstract":"Machine learning (ML) algorithms play a vital role in the brain age estimation frameworks. The impact of regression algorithms on prediction accuracy in the brain age estimation frameworks have not been comprehensively evaluated. Here, we sought to assess the efficiency of different regression algorithms on brain age estimation. To this end, we built a brain age estimation framework based on a large set of cognitively healthy (CH) individuals (N = 788) as a training set followed by different regression algorithms (22 different algorithms in total). We then quantified each regression-algorithm on independent test sets composed of 88 CH individuals, 70 mild cognitive impairment patients as well as 30 Alzheimer's disease patients. The prediction accuracy in the independent test set (i.e., CH set) varied in regression algorithms mean absolute error (MAE) from 4.63 to 7.14 yrs, R2 from 0.76 to 0.88. The highest and lowest prediction accuracies were achieved by Quadratic Support Vector Regression algorithm (MAE = 4.63 yrs, R2 = 0.88, 95% CI = [-1.26, 1.42]) and Binary Decision Tree algorithm (MAE = 7.14 yrs, R2 = 0.76, 95% CI = [-1.50, 2.62]), respectively. Our experimental results demonstrate that the prediction accuracy in brain age frameworks is affected by regression algorithms, indicating that advanced machine learning algorithms can lead to more accurate brain age predictions in clinical settings.","author":[{"dropping-particle":"","family":"Beheshti","given":"Iman","non-dropping-particle":"","parse-names":false,"suffix":""},{"dropping-particle":"","family":"Ganaie","given":"M. A.","non-dropping-particle":"","parse-names":false,"suffix":""},{"dropping-particle":"","family":"Paliwal","given":"Vardhan","non-dropping-particle":"","parse-names":false,"suffix":""},{"dropping-particle":"","family":"Rastogi","given":"Aryan","non-dropping-particle":"","parse-names":false,"suffix":""},{"dropping-particle":"","family":"Razzak","given":"Imran","non-dropping-particle":"","parse-names":false,"suffix":""},{"dropping-particle":"","family":"Tanveer","given":"M.","non-dropping-particle":"","parse-names":false,"suffix":""}],"container-title":"IEEE Journal of Biomedical and Health Informatics","id":"ITEM-1","issue":"4","issued":{"date-parts":[["2022"]]},"page":"1432-1440","title":"Predicting Brain Age Using Machine Learning Algorithms: A Comprehensive Evaluation","type":"article-journal","volume":"26"},"uris":["http://www.mendeley.com/documents/?uuid=bdb6eee6-1fcd-370e-8256-a26c044b7419"]}],"mendeley":{"formattedCitation":"&lt;sup&gt;3&lt;/sup&gt;","plainTextFormattedCitation":"3","previouslyFormattedCitation":"&lt;sup&gt;3&lt;/sup&gt;"},"properties":{"noteIndex":0},"schema":"https://github.com/citation-style-language/schema/raw/master/csl-citation.json"}</w:instrText>
+      </w:r>
+      <w:r>
+        <w:rPr>
+          <w:rFonts w:ascii="Arial" w:eastAsia="Times New Roman" w:hAnsi="Arial" w:cs="Arial"/>
+          <w:color w:val="000000" w:themeColor="text1"/>
+          <w:szCs w:val="24"/>
+          <w:lang w:val="en-US"/>
+        </w:rPr>
+        <w:fldChar w:fldCharType="separate"/>
+      </w:r>
+      <w:r>
+        <w:rPr>
+          <w:rFonts w:ascii="Arial" w:eastAsia="Times New Roman" w:hAnsi="Arial" w:cs="Arial"/>
+          <w:noProof/>
+          <w:color w:val="000000" w:themeColor="text1"/>
+          <w:szCs w:val="24"/>
+          <w:vertAlign w:val="superscript"/>
+          <w:lang w:val="en-US"/>
+        </w:rPr>
+        <w:t>3</w:t>
+      </w:r>
+      <w:r>
+        <w:rPr>
+          <w:rFonts w:ascii="Arial" w:eastAsia="Times New Roman" w:hAnsi="Arial" w:cs="Arial"/>
+          <w:color w:val="000000" w:themeColor="text1"/>
+          <w:szCs w:val="24"/>
+          <w:lang w:val="en-US"/>
+        </w:rPr>
+        <w:fldChar w:fldCharType="end"/>
+      </w:r>
       <w:r>
         <w:rPr>
           <w:rFonts w:ascii="Arial" w:eastAsia="Times New Roman" w:hAnsi="Arial" w:cs="Arial"/>
@@ -6420,57 +6160,112 @@
           <w:rFonts w:ascii="Arial" w:eastAsia="Times New Roman" w:hAnsi="Arial" w:cs="Arial"/>
           <w:color w:val="000000" w:themeColor="text1"/>
           <w:szCs w:val="24"/>
-          <w:highlight w:val="yellow"/>
-          <w:lang w:val="en-US"/>
-        </w:rPr>
-        <w:t>XX</w:t>
-      </w:r>
-      <w:r>
-        <w:rPr>
-          <w:rFonts w:ascii="Arial" w:eastAsia="Times New Roman" w:hAnsi="Arial" w:cs="Arial"/>
-          <w:color w:val="000000" w:themeColor="text1"/>
-          <w:szCs w:val="24"/>
-          <w:lang w:val="en-US"/>
-        </w:rPr>
-        <w:t>, [5</w:t>
-      </w:r>
-      <w:r>
-        <w:rPr>
-          <w:rFonts w:ascii="Arial" w:eastAsia="Times New Roman" w:hAnsi="Arial" w:cs="Arial"/>
-          <w:color w:val="000000" w:themeColor="text1"/>
-          <w:szCs w:val="24"/>
-          <w:lang w:val="en-US"/>
-        </w:rPr>
-        <w:t>]).</w:t>
-      </w:r>
-      <w:r>
-        <w:rPr>
-          <w:rFonts w:ascii="Arial" w:eastAsia="Times New Roman" w:hAnsi="Arial" w:cs="Arial"/>
-          <w:color w:val="000000" w:themeColor="text1"/>
-          <w:szCs w:val="24"/>
-          <w:lang w:val="en-US"/>
-        </w:rPr>
-        <w:t xml:space="preserve"> A five-fold nested cross-validation to perform hyperparameter search and train the models </w:t>
-      </w:r>
-      <w:proofErr w:type="gramStart"/>
-      <w:r>
-        <w:rPr>
-          <w:rFonts w:ascii="Arial" w:eastAsia="Times New Roman" w:hAnsi="Arial" w:cs="Arial"/>
-          <w:color w:val="000000" w:themeColor="text1"/>
-          <w:szCs w:val="24"/>
-          <w:lang w:val="en-US"/>
-        </w:rPr>
-        <w:t>has previously been employed</w:t>
-      </w:r>
-      <w:proofErr w:type="gramEnd"/>
-      <w:r>
-        <w:rPr>
-          <w:rFonts w:ascii="Arial" w:eastAsia="Times New Roman" w:hAnsi="Arial" w:cs="Arial"/>
-          <w:color w:val="000000" w:themeColor="text1"/>
-          <w:szCs w:val="24"/>
-          <w:lang w:val="en-US"/>
-        </w:rPr>
-        <w:t xml:space="preserve"> in [6].</w:t>
+          <w:lang w:val="en-US"/>
+        </w:rPr>
+        <w:t>4</w:t>
+      </w:r>
+      <w:r>
+        <w:rPr>
+          <w:rFonts w:ascii="Arial" w:eastAsia="Times New Roman" w:hAnsi="Arial" w:cs="Arial"/>
+          <w:color w:val="000000" w:themeColor="text1"/>
+          <w:szCs w:val="24"/>
+          <w:lang w:val="en-US"/>
+        </w:rPr>
+        <w:t>).</w:t>
+      </w:r>
+      <w:r>
+        <w:rPr>
+          <w:rFonts w:ascii="Arial" w:eastAsia="Times New Roman" w:hAnsi="Arial" w:cs="Arial"/>
+          <w:color w:val="000000" w:themeColor="text1"/>
+          <w:szCs w:val="24"/>
+          <w:lang w:val="en-US"/>
+        </w:rPr>
+        <w:t xml:space="preserve"> A five-fold nested cross-validation to perform hyperparameter search and train the models has</w:t>
+      </w:r>
+      <w:r>
+        <w:rPr>
+          <w:rFonts w:ascii="Arial" w:eastAsia="Times New Roman" w:hAnsi="Arial" w:cs="Arial"/>
+          <w:color w:val="000000" w:themeColor="text1"/>
+          <w:szCs w:val="24"/>
+          <w:lang w:val="en-US"/>
+        </w:rPr>
+        <w:t xml:space="preserve"> previously been employed in </w:t>
+      </w:r>
+      <w:proofErr w:type="spellStart"/>
+      <w:r>
+        <w:rPr>
+          <w:rFonts w:ascii="Arial" w:eastAsia="Times New Roman" w:hAnsi="Arial" w:cs="Arial"/>
+          <w:color w:val="000000" w:themeColor="text1"/>
+          <w:szCs w:val="24"/>
+          <w:lang w:val="en-US"/>
+        </w:rPr>
+        <w:t>Baecker</w:t>
+      </w:r>
+      <w:proofErr w:type="spellEnd"/>
+      <w:r>
+        <w:rPr>
+          <w:rFonts w:ascii="Arial" w:eastAsia="Times New Roman" w:hAnsi="Arial" w:cs="Arial"/>
+          <w:color w:val="000000" w:themeColor="text1"/>
+          <w:szCs w:val="24"/>
+          <w:lang w:val="en-US"/>
+        </w:rPr>
+        <w:t xml:space="preserve"> et al.</w:t>
+      </w:r>
+      <w:r>
+        <w:rPr>
+          <w:rFonts w:ascii="Arial" w:eastAsia="Times New Roman" w:hAnsi="Arial" w:cs="Arial"/>
+          <w:color w:val="000000" w:themeColor="text1"/>
+          <w:szCs w:val="24"/>
+          <w:lang w:val="en-US"/>
+        </w:rPr>
+        <w:fldChar w:fldCharType="begin" w:fldLock="1"/>
+      </w:r>
+      <w:r>
+        <w:rPr>
+          <w:rFonts w:ascii="Arial" w:eastAsia="Times New Roman" w:hAnsi="Arial" w:cs="Arial"/>
+          <w:color w:val="000000" w:themeColor="text1"/>
+          <w:szCs w:val="24"/>
+          <w:lang w:val="en-US"/>
+        </w:rPr>
+        <w:instrText>ADDIN CSL_CITATION {"citationItems":[{"id":"ITEM-1","itemData":{"DOI":"10.1002/hbm.25368","ISSN":"10970193","abstract":"Brain morphology varies across the ageing trajectory and the prediction of a person's age using brain features can aid the detection of abnormalities in the ageing process. Existing studies on such “brain age prediction” vary widely in terms of their methods and type of data, so at present the most accurate and generalisable methodological approach is unclear. Therefore, we used the UK Biobank data set (N = 10,824, age range 47–73) to compare the performance of the machine learning models support vector regression, relevance vector regression and Gaussian process regression on whole-brain region-based or voxel-based structural magnetic resonance imaging data with or without dimensionality reduction through principal component analysis. Performance was assessed in the validation set through cross-validation as well as an independent test set. The models achieved mean absolute errors between 3.7 and 4.7 years, with those trained on voxel-level data with principal component analysis performing best. Overall, we observed little difference in performance between models trained on the same data type, indicating that the type of input data had greater impact on performance than model choice. All code is provided online in the hope that this will aid future research.","author":[{"dropping-particle":"","family":"Baecker","given":"Lea","non-dropping-particle":"","parse-names":false,"suffix":""},{"dropping-particle":"","family":"Dafflon","given":"Jessica","non-dropping-particle":"","parse-names":false,"suffix":""},{"dropping-particle":"","family":"Costa","given":"Pedro F.","non-dropping-particle":"da","parse-names":false,"suffix":""},{"dropping-particle":"","family":"Garcia-Dias","given":"Rafael","non-dropping-particle":"","parse-names":false,"suffix":""},{"dropping-particle":"","family":"Vieira","given":"Sandra","non-dropping-particle":"","parse-names":false,"suffix":""},{"dropping-particle":"","family":"Scarpazza","given":"Cristina","non-dropping-particle":"","parse-names":false,"suffix":""},{"dropping-particle":"","family":"Calhoun","given":"Vince D.","non-dropping-particle":"","parse-names":false,"suffix":""},{"dropping-particle":"","family":"Sato","given":"João R.","non-dropping-particle":"","parse-names":false,"suffix":""},{"dropping-particle":"","family":"Mechelli","given":"Andrea","non-dropping-particle":"","parse-names":false,"suffix":""},{"dropping-particle":"","family":"Pinaya","given":"Walter H.L.","non-dropping-particle":"","parse-names":false,"suffix":""}],"container-title":"Human Brain Mapping","id":"ITEM-1","issue":"8","issued":{"date-parts":[["2021"]]},"title":"Brain age prediction: A comparison between machine learning models using region- and voxel-based morphometric data","type":"article-journal","volume":"42"},"uris":["http://www.mendeley.com/documents/?uuid=5ab35a6a-a8f6-3fe0-bcac-66495d6b548f"]}],"mendeley":{"formattedCitation":"&lt;sup&gt;5&lt;/sup&gt;","plainTextFormattedCitation":"5","previouslyFormattedCitation":"&lt;sup&gt;5&lt;/sup&gt;"},"properties":{"noteIndex":0},"schema":"https://github.com/citation-style-language/schema/raw/master/csl-citation.json"}</w:instrText>
+      </w:r>
+      <w:r>
+        <w:rPr>
+          <w:rFonts w:ascii="Arial" w:eastAsia="Times New Roman" w:hAnsi="Arial" w:cs="Arial"/>
+          <w:color w:val="000000" w:themeColor="text1"/>
+          <w:szCs w:val="24"/>
+          <w:lang w:val="en-US"/>
+        </w:rPr>
+        <w:fldChar w:fldCharType="separate"/>
+      </w:r>
+      <w:r>
+        <w:rPr>
+          <w:rFonts w:ascii="Arial" w:eastAsia="Times New Roman" w:hAnsi="Arial" w:cs="Arial"/>
+          <w:noProof/>
+          <w:color w:val="000000" w:themeColor="text1"/>
+          <w:szCs w:val="24"/>
+          <w:vertAlign w:val="superscript"/>
+          <w:lang w:val="en-US"/>
+        </w:rPr>
+        <w:t>5</w:t>
+      </w:r>
+      <w:r>
+        <w:rPr>
+          <w:rFonts w:ascii="Arial" w:eastAsia="Times New Roman" w:hAnsi="Arial" w:cs="Arial"/>
+          <w:color w:val="000000" w:themeColor="text1"/>
+          <w:szCs w:val="24"/>
+          <w:lang w:val="en-US"/>
+        </w:rPr>
+        <w:fldChar w:fldCharType="end"/>
+      </w:r>
+      <w:r>
+        <w:rPr>
+          <w:rFonts w:ascii="Arial" w:eastAsia="Times New Roman" w:hAnsi="Arial" w:cs="Arial"/>
+          <w:color w:val="000000" w:themeColor="text1"/>
+          <w:szCs w:val="24"/>
+          <w:lang w:val="en-US"/>
+        </w:rPr>
+        <w:t>.</w:t>
       </w:r>
       <w:r>
         <w:rPr>
@@ -6488,26 +6283,190 @@
           <w:szCs w:val="24"/>
           <w:lang w:val="en-US"/>
         </w:rPr>
-        <w:t>Notably, our nested cross-validation procedure proved robustness of results as the range of MAE was considerably small (</w:t>
-      </w:r>
-      <w:r>
-        <w:rPr>
-          <w:rFonts w:ascii="Arial" w:eastAsia="Times New Roman" w:hAnsi="Arial" w:cs="Arial"/>
-          <w:color w:val="000000" w:themeColor="text1"/>
-          <w:szCs w:val="24"/>
-          <w:highlight w:val="yellow"/>
-          <w:lang w:val="en-US"/>
-        </w:rPr>
-        <w:t>XX RANGE PET: XX, RANGE MRI: XX</w:t>
-      </w:r>
-      <w:r>
-        <w:rPr>
-          <w:rFonts w:ascii="Arial" w:eastAsia="Times New Roman" w:hAnsi="Arial" w:cs="Arial"/>
-          <w:color w:val="000000" w:themeColor="text1"/>
-          <w:szCs w:val="24"/>
-          <w:lang w:val="en-US"/>
-        </w:rPr>
-        <w:t xml:space="preserve">). </w:t>
+        <w:t xml:space="preserve">Notably, our nested cross-validation procedure proved robustness of results as the range of MAE </w:t>
+      </w:r>
+      <w:r>
+        <w:rPr>
+          <w:rFonts w:ascii="Arial" w:eastAsia="Times New Roman" w:hAnsi="Arial" w:cs="Arial"/>
+          <w:color w:val="000000" w:themeColor="text1"/>
+          <w:szCs w:val="24"/>
+          <w:lang w:val="en-US"/>
+        </w:rPr>
+        <w:t xml:space="preserve">in the test set </w:t>
+      </w:r>
+      <w:r>
+        <w:rPr>
+          <w:rFonts w:ascii="Arial" w:eastAsia="Times New Roman" w:hAnsi="Arial" w:cs="Arial"/>
+          <w:color w:val="000000" w:themeColor="text1"/>
+          <w:szCs w:val="24"/>
+          <w:lang w:val="en-US"/>
+        </w:rPr>
+        <w:t xml:space="preserve">was </w:t>
+      </w:r>
+      <w:r>
+        <w:rPr>
+          <w:rFonts w:ascii="Arial" w:eastAsia="Times New Roman" w:hAnsi="Arial" w:cs="Arial"/>
+          <w:color w:val="000000" w:themeColor="text1"/>
+          <w:szCs w:val="24"/>
+          <w:lang w:val="en-US"/>
+        </w:rPr>
+        <w:t>considerably small (</w:t>
+      </w:r>
+      <w:r>
+        <w:rPr>
+          <w:rFonts w:ascii="Arial" w:eastAsia="Times New Roman" w:hAnsi="Arial" w:cs="Arial"/>
+          <w:color w:val="000000" w:themeColor="text1"/>
+          <w:szCs w:val="24"/>
+          <w:lang w:val="en-US"/>
+        </w:rPr>
+        <w:t>range MRI</w:t>
+      </w:r>
+      <w:r>
+        <w:rPr>
+          <w:rFonts w:ascii="Arial" w:eastAsia="Times New Roman" w:hAnsi="Arial" w:cs="Arial"/>
+          <w:color w:val="000000" w:themeColor="text1"/>
+          <w:szCs w:val="24"/>
+          <w:lang w:val="en-US"/>
+        </w:rPr>
+        <w:t>:</w:t>
+      </w:r>
+      <w:r>
+        <w:rPr>
+          <w:rFonts w:ascii="Arial" w:eastAsia="Times New Roman" w:hAnsi="Arial" w:cs="Arial"/>
+          <w:color w:val="000000" w:themeColor="text1"/>
+          <w:szCs w:val="24"/>
+          <w:lang w:val="en-US"/>
+        </w:rPr>
+        <w:t xml:space="preserve"> [2.00, 2.73]</w:t>
+      </w:r>
+      <w:r>
+        <w:rPr>
+          <w:rFonts w:ascii="Arial" w:eastAsia="Times New Roman" w:hAnsi="Arial" w:cs="Arial"/>
+          <w:color w:val="000000" w:themeColor="text1"/>
+          <w:szCs w:val="24"/>
+          <w:lang w:val="en-US"/>
+        </w:rPr>
+        <w:t xml:space="preserve">, </w:t>
+      </w:r>
+      <w:r>
+        <w:rPr>
+          <w:rFonts w:ascii="Arial" w:eastAsia="Times New Roman" w:hAnsi="Arial" w:cs="Arial"/>
+          <w:color w:val="000000" w:themeColor="text1"/>
+          <w:szCs w:val="24"/>
+          <w:lang w:val="en-US"/>
+        </w:rPr>
+        <w:t>range PET</w:t>
+      </w:r>
+      <w:r>
+        <w:rPr>
+          <w:rFonts w:ascii="Arial" w:eastAsia="Times New Roman" w:hAnsi="Arial" w:cs="Arial"/>
+          <w:color w:val="000000" w:themeColor="text1"/>
+          <w:szCs w:val="24"/>
+          <w:lang w:val="en-US"/>
+        </w:rPr>
+        <w:t xml:space="preserve">: </w:t>
+      </w:r>
+      <w:r>
+        <w:rPr>
+          <w:rFonts w:ascii="Arial" w:eastAsia="Times New Roman" w:hAnsi="Arial" w:cs="Arial"/>
+          <w:color w:val="000000" w:themeColor="text1"/>
+          <w:szCs w:val="24"/>
+          <w:lang w:val="en-US"/>
+        </w:rPr>
+        <w:t>[2.20</w:t>
+      </w:r>
+      <w:r>
+        <w:rPr>
+          <w:rFonts w:ascii="Arial" w:eastAsia="Times New Roman" w:hAnsi="Arial" w:cs="Arial"/>
+          <w:color w:val="000000" w:themeColor="text1"/>
+          <w:szCs w:val="24"/>
+          <w:lang w:val="en-US"/>
+        </w:rPr>
+        <w:t>, 2.98]</w:t>
+      </w:r>
+      <w:r>
+        <w:rPr>
+          <w:rFonts w:ascii="Arial" w:eastAsia="Times New Roman" w:hAnsi="Arial" w:cs="Arial"/>
+          <w:color w:val="000000" w:themeColor="text1"/>
+          <w:szCs w:val="24"/>
+          <w:lang w:val="en-US"/>
+        </w:rPr>
+        <w:t>)</w:t>
+      </w:r>
+      <w:r>
+        <w:rPr>
+          <w:rFonts w:ascii="Arial" w:eastAsia="Times New Roman" w:hAnsi="Arial" w:cs="Arial"/>
+          <w:color w:val="000000" w:themeColor="text1"/>
+          <w:szCs w:val="24"/>
+          <w:lang w:val="en-US"/>
+        </w:rPr>
+        <w:t xml:space="preserve"> and consistent with results obtained in the paper we used for reference for the bias adjustment procedure (MAE = </w:t>
+      </w:r>
+      <w:r>
+        <w:rPr>
+          <w:rFonts w:ascii="Arial" w:eastAsia="Times New Roman" w:hAnsi="Arial" w:cs="Arial"/>
+          <w:color w:val="000000" w:themeColor="text1"/>
+          <w:szCs w:val="24"/>
+          <w:lang w:val="en-US"/>
+        </w:rPr>
+        <w:lastRenderedPageBreak/>
+        <w:t>2.36 years)</w:t>
+      </w:r>
+      <w:r>
+        <w:rPr>
+          <w:rFonts w:ascii="Arial" w:eastAsia="Times New Roman" w:hAnsi="Arial" w:cs="Arial"/>
+          <w:color w:val="000000" w:themeColor="text1"/>
+          <w:szCs w:val="24"/>
+          <w:lang w:val="en-US"/>
+        </w:rPr>
+        <w:fldChar w:fldCharType="begin" w:fldLock="1"/>
+      </w:r>
+      <w:r>
+        <w:rPr>
+          <w:rFonts w:ascii="Arial" w:eastAsia="Times New Roman" w:hAnsi="Arial" w:cs="Arial"/>
+          <w:color w:val="000000" w:themeColor="text1"/>
+          <w:szCs w:val="24"/>
+          <w:lang w:val="en-US"/>
+        </w:rPr>
+        <w:instrText>ADDIN CSL_CITATION {"citationItems":[{"id":"ITEM-1","itemData":{"DOI":"10.1016/j.nicl.2019.102063","ISSN":"22131582","PMID":"31795063","abstract":"The level of prediction error in the brain age estimation frameworks is associated with the authenticity of statistical inference on the basis of regression models. In this paper, we present an efficacious and plain bias-adjustment scheme using chronological age as a covariate through the training set for downgrading the prediction bias in a Brain-age estimation framework. We applied proposed bias-adjustment scheme coupled by a machine learning-based brain age framework on a large set of metabolic brain features acquired from 675 cognitively unimpaired adults through fluorodeoxyglucose positron emission tomography data as the training set to build a robust Brain-age estimation framework. Then, we tested the reliability of proposed bias-adjustment scheme on 75 cognitively unimpaired adults, 561 mild cognitive impairment patients as well as 362 Alzheimer's disease patients as independent test sets. Using the proposed method, we gained a strong R2 of 0.81 between the chronological age and brain estimated age, as well as an excellent mean absolute error of 2.66 years on 75 cognitively unimpaired adults as an independent set; whereas an R2 of 0.24 and a mean absolute error of 4.71 years was achieved without bias-adjustment. The simulation results demonstrated that the proposed bias-adjustment scheme has a strong capability to diminish prediction error in brain age estimation frameworks for clinical settings.","author":[{"dropping-particle":"","family":"Beheshti","given":"Iman","non-dropping-particle":"","parse-names":false,"suffix":""},{"dropping-particle":"","family":"Nugent","given":"Scott","non-dropping-particle":"","parse-names":false,"suffix":""},{"dropping-particle":"","family":"Potvin","given":"Olivier","non-dropping-particle":"","parse-names":false,"suffix":""},{"dropping-particle":"","family":"Duchesne","given":"Simon","non-dropping-particle":"","parse-names":false,"suffix":""}],"container-title":"NeuroImage: Clinical","id":"ITEM-1","issued":{"date-parts":[["2019"]]},"page":"102063","title":"Bias-adjustment in neuroimaging-based brain age frameworks: A robust scheme","type":"article-journal","volume":"24"},"uris":["http://www.mendeley.com/documents/?uuid=9e38288c-47a7-3fd8-a73f-0ceebcf7b5e7"]}],"mendeley":{"formattedCitation":"&lt;sup&gt;4&lt;/sup&gt;","plainTextFormattedCitation":"4","previouslyFormattedCitation":"&lt;sup&gt;4&lt;/sup&gt;"},"properties":{"noteIndex":0},"schema":"https://github.com/citation-style-language/schema/raw/master/csl-citation.json"}</w:instrText>
+      </w:r>
+      <w:r>
+        <w:rPr>
+          <w:rFonts w:ascii="Arial" w:eastAsia="Times New Roman" w:hAnsi="Arial" w:cs="Arial"/>
+          <w:color w:val="000000" w:themeColor="text1"/>
+          <w:szCs w:val="24"/>
+          <w:lang w:val="en-US"/>
+        </w:rPr>
+        <w:fldChar w:fldCharType="separate"/>
+      </w:r>
+      <w:r>
+        <w:rPr>
+          <w:rFonts w:ascii="Arial" w:eastAsia="Times New Roman" w:hAnsi="Arial" w:cs="Arial"/>
+          <w:noProof/>
+          <w:color w:val="000000" w:themeColor="text1"/>
+          <w:szCs w:val="24"/>
+          <w:vertAlign w:val="superscript"/>
+          <w:lang w:val="en-US"/>
+        </w:rPr>
+        <w:t>4</w:t>
+      </w:r>
+      <w:r>
+        <w:rPr>
+          <w:rFonts w:ascii="Arial" w:eastAsia="Times New Roman" w:hAnsi="Arial" w:cs="Arial"/>
+          <w:color w:val="000000" w:themeColor="text1"/>
+          <w:szCs w:val="24"/>
+          <w:lang w:val="en-US"/>
+        </w:rPr>
+        <w:fldChar w:fldCharType="end"/>
+      </w:r>
+      <w:r>
+        <w:rPr>
+          <w:rFonts w:ascii="Arial" w:eastAsia="Times New Roman" w:hAnsi="Arial" w:cs="Arial"/>
+          <w:color w:val="000000" w:themeColor="text1"/>
+          <w:szCs w:val="24"/>
+          <w:lang w:val="en-US"/>
+        </w:rPr>
+        <w:t xml:space="preserve">. </w:t>
       </w:r>
       <w:r>
         <w:rPr>
@@ -6523,38 +6482,119 @@
           <w:rFonts w:ascii="Arial" w:eastAsia="Times New Roman" w:hAnsi="Arial" w:cs="Arial"/>
           <w:color w:val="000000" w:themeColor="text1"/>
           <w:szCs w:val="24"/>
-          <w:highlight w:val="yellow"/>
-          <w:lang w:val="en-US"/>
-        </w:rPr>
-        <w:t>XX</w:t>
-      </w:r>
-      <w:r>
-        <w:rPr>
-          <w:rFonts w:ascii="Arial" w:eastAsia="Times New Roman" w:hAnsi="Arial" w:cs="Arial"/>
-          <w:color w:val="000000" w:themeColor="text1"/>
-          <w:szCs w:val="24"/>
-          <w:lang w:val="en-US"/>
-        </w:rPr>
-        <w:t xml:space="preserve">, which compares well to the MAE ranges of </w:t>
-      </w:r>
-      <w:r>
-        <w:rPr>
-          <w:rFonts w:ascii="Arial" w:eastAsia="Times New Roman" w:hAnsi="Arial" w:cs="Arial"/>
-          <w:color w:val="000000" w:themeColor="text1"/>
-          <w:szCs w:val="24"/>
-          <w:highlight w:val="yellow"/>
-          <w:lang w:val="en-US"/>
-        </w:rPr>
-        <w:t>XX – XX</w:t>
-      </w:r>
-      <w:r>
-        <w:rPr>
-          <w:rFonts w:ascii="Arial" w:eastAsia="Times New Roman" w:hAnsi="Arial" w:cs="Arial"/>
-          <w:color w:val="000000" w:themeColor="text1"/>
-          <w:szCs w:val="24"/>
-          <w:lang w:val="en-US"/>
-        </w:rPr>
-        <w:t xml:space="preserve"> reported in [5-7]. </w:t>
+          <w:lang w:val="en-US"/>
+        </w:rPr>
+        <w:t>in the range of [4.12, 4.52] for MRI models and [</w:t>
+      </w:r>
+      <w:r>
+        <w:rPr>
+          <w:rFonts w:ascii="Arial" w:eastAsia="Times New Roman" w:hAnsi="Arial" w:cs="Arial"/>
+          <w:color w:val="000000" w:themeColor="text1"/>
+          <w:szCs w:val="24"/>
+          <w:lang w:val="en-US"/>
+        </w:rPr>
+        <w:t>3.95, 4.38</w:t>
+      </w:r>
+      <w:r>
+        <w:rPr>
+          <w:rFonts w:ascii="Arial" w:eastAsia="Times New Roman" w:hAnsi="Arial" w:cs="Arial"/>
+          <w:color w:val="000000" w:themeColor="text1"/>
+          <w:szCs w:val="24"/>
+          <w:lang w:val="en-US"/>
+        </w:rPr>
+        <w:t>] for FDG-PET-derived models</w:t>
+      </w:r>
+      <w:r>
+        <w:rPr>
+          <w:rFonts w:ascii="Arial" w:eastAsia="Times New Roman" w:hAnsi="Arial" w:cs="Arial"/>
+          <w:color w:val="000000" w:themeColor="text1"/>
+          <w:szCs w:val="24"/>
+          <w:lang w:val="en-US"/>
+        </w:rPr>
+        <w:t xml:space="preserve">, which compares well to the </w:t>
+      </w:r>
+      <w:r>
+        <w:rPr>
+          <w:rFonts w:ascii="Arial" w:eastAsia="Times New Roman" w:hAnsi="Arial" w:cs="Arial"/>
+          <w:color w:val="000000" w:themeColor="text1"/>
+          <w:szCs w:val="24"/>
+          <w:lang w:val="en-US"/>
+        </w:rPr>
+        <w:t>average MAE of 4.21 and 3.43 reported for MRI- and FDG-PET-based models, respectively, prior to bias adjustment</w:t>
+      </w:r>
+      <w:r>
+        <w:rPr>
+          <w:rFonts w:ascii="Arial" w:eastAsia="Times New Roman" w:hAnsi="Arial" w:cs="Arial"/>
+          <w:color w:val="000000" w:themeColor="text1"/>
+          <w:szCs w:val="24"/>
+          <w:lang w:val="en-US"/>
+        </w:rPr>
+        <w:t xml:space="preserve"> in</w:t>
+      </w:r>
+      <w:r>
+        <w:rPr>
+          <w:rFonts w:ascii="Arial" w:eastAsia="Times New Roman" w:hAnsi="Arial" w:cs="Arial"/>
+          <w:color w:val="000000" w:themeColor="text1"/>
+          <w:szCs w:val="24"/>
+          <w:lang w:val="en-US"/>
+        </w:rPr>
+        <w:t xml:space="preserve"> Lee et al.</w:t>
+      </w:r>
+      <w:r>
+        <w:rPr>
+          <w:rFonts w:ascii="Arial" w:eastAsia="Times New Roman" w:hAnsi="Arial" w:cs="Arial"/>
+          <w:color w:val="000000" w:themeColor="text1"/>
+          <w:szCs w:val="24"/>
+          <w:lang w:val="en-US"/>
+        </w:rPr>
+        <w:fldChar w:fldCharType="begin" w:fldLock="1"/>
+      </w:r>
+      <w:r>
+        <w:rPr>
+          <w:rFonts w:ascii="Arial" w:eastAsia="Times New Roman" w:hAnsi="Arial" w:cs="Arial"/>
+          <w:color w:val="000000" w:themeColor="text1"/>
+          <w:szCs w:val="24"/>
+          <w:lang w:val="en-US"/>
+        </w:rPr>
+        <w:instrText>ADDIN CSL_CITATION {"citationItems":[{"id":"ITEM-1","itemData":{"DOI":"10.1038/s43587-022-00219-7","ISSN":"2662-8465","abstract":"Brain aging is accompanied by patterns of functional and structural change. Alzheimer’s disease (AD), a representative neurodegenerative disease, has been linked to accelerated brain aging. Here, we developed a deep learning-based brain age prediction model using a large collection of fluorodeoxyglucose positron emission tomography and structural magnetic resonance imaging and tested how the brain age gap relates to degenerative syndromes including mild cognitive impairment, AD, frontotemporal dementia and Lewy body dementia. Occlusion analysis, performed to facilitate the interpretation of the model, revealed that the model learns an age- and modality-specific pattern of brain aging. The elevated brain age gap was highly correlated with cognitive impairment and the AD biomarker. The higher gap also showed a longitudinal predictive nature across clinical categories, including cognitively unimpaired individuals who converted to a clinical stage. However, regions generating brain age gaps were different for each diagnostic group of which the AD continuum showed similar patterns to normal aging.","author":[{"dropping-particle":"","family":"Lee","given":"Jeyeon","non-dropping-particle":"","parse-names":false,"suffix":""},{"dropping-particle":"","family":"Burkett","given":"Brian J","non-dropping-particle":"","parse-names":false,"suffix":""},{"dropping-particle":"","family":"Min","given":"Hoon-Ki","non-dropping-particle":"","parse-names":false,"suffix":""},{"dropping-particle":"","family":"Senjem","given":"Matthew L","non-dropping-particle":"","parse-names":false,"suffix":""},{"dropping-particle":"","family":"Lundt","given":"Emily S","non-dropping-particle":"","parse-names":false,"suffix":""},{"dropping-particle":"","family":"Botha","given":"Hugo","non-dropping-particle":"","parse-names":false,"suffix":""},{"dropping-particle":"","family":"Graff-Radford","given":"Jonathan","non-dropping-particle":"","parse-names":false,"suffix":""},{"dropping-particle":"","family":"Barnard","given":"Leland R","non-dropping-particle":"","parse-names":false,"suffix":""},{"dropping-particle":"","family":"Gunter","given":"Jeffrey L","non-dropping-particle":"","parse-names":false,"suffix":""},{"dropping-particle":"","family":"Schwarz","given":"Christopher G","non-dropping-particle":"","parse-names":false,"suffix":""},{"dropping-particle":"","family":"Kantarci","given":"Kejal","non-dropping-particle":"","parse-names":false,"suffix":""},{"dropping-particle":"","family":"Knopman","given":"David S","non-dropping-particle":"","parse-names":false,"suffix":""},{"dropping-particle":"","family":"Boeve","given":"Bradley F","non-dropping-particle":"","parse-names":false,"suffix":""},{"dropping-particle":"","family":"Lowe","given":"Val J","non-dropping-particle":"","parse-names":false,"suffix":""},{"dropping-particle":"","family":"Petersen","given":"Ronald C","non-dropping-particle":"","parse-names":false,"suffix":""},{"dropping-particle":"","family":"Jack","given":"Clifford R","non-dropping-particle":"","parse-names":false,"suffix":""},{"dropping-particle":"","family":"Jones","given":"David T","non-dropping-particle":"","parse-names":false,"suffix":""}],"container-title":"Nature Aging","id":"ITEM-1","issued":{"date-parts":[["2022"]]},"page":"412–424","title":"Deep learning-based brain age prediction in normal aging and dementia","type":"article-journal","volume":"2"},"uris":["http://www.mendeley.com/documents/?uuid=95bb5b3c-bdf6-4a93-b7e7-20a98b34e0f2"]}],"mendeley":{"formattedCitation":"&lt;sup&gt;6&lt;/sup&gt;","plainTextFormattedCitation":"6"},"properties":{"noteIndex":0},"schema":"https://github.com/citation-style-language/schema/raw/master/csl-citation.json"}</w:instrText>
+      </w:r>
+      <w:r>
+        <w:rPr>
+          <w:rFonts w:ascii="Arial" w:eastAsia="Times New Roman" w:hAnsi="Arial" w:cs="Arial"/>
+          <w:color w:val="000000" w:themeColor="text1"/>
+          <w:szCs w:val="24"/>
+          <w:lang w:val="en-US"/>
+        </w:rPr>
+        <w:fldChar w:fldCharType="separate"/>
+      </w:r>
+      <w:r>
+        <w:rPr>
+          <w:rFonts w:ascii="Arial" w:eastAsia="Times New Roman" w:hAnsi="Arial" w:cs="Arial"/>
+          <w:noProof/>
+          <w:color w:val="000000" w:themeColor="text1"/>
+          <w:szCs w:val="24"/>
+          <w:vertAlign w:val="superscript"/>
+          <w:lang w:val="en-US"/>
+        </w:rPr>
+        <w:t>6</w:t>
+      </w:r>
+      <w:r>
+        <w:rPr>
+          <w:rFonts w:ascii="Arial" w:eastAsia="Times New Roman" w:hAnsi="Arial" w:cs="Arial"/>
+          <w:color w:val="000000" w:themeColor="text1"/>
+          <w:szCs w:val="24"/>
+          <w:lang w:val="en-US"/>
+        </w:rPr>
+        <w:fldChar w:fldCharType="end"/>
+      </w:r>
+      <w:r>
+        <w:rPr>
+          <w:rFonts w:ascii="Arial" w:eastAsia="Times New Roman" w:hAnsi="Arial" w:cs="Arial"/>
+          <w:color w:val="000000" w:themeColor="text1"/>
+          <w:szCs w:val="24"/>
+          <w:lang w:val="en-US"/>
+        </w:rPr>
+        <w:t xml:space="preserve">. </w:t>
       </w:r>
       <w:r>
         <w:rPr>
@@ -6595,18 +6635,7 @@
             <w:szCs w:val="24"/>
             <w:lang w:val="en-US"/>
           </w:rPr>
-          <w:t>https://scikit-</w:t>
-        </w:r>
-        <w:r>
-          <w:rPr>
-            <w:rStyle w:val="Hyperlink"/>
-            <w:rFonts w:ascii="Arial" w:eastAsia="Times New Roman" w:hAnsi="Arial" w:cs="Arial"/>
-            <w:color w:val="000000" w:themeColor="text1"/>
-            <w:szCs w:val="24"/>
-            <w:lang w:val="en-US"/>
-          </w:rPr>
-          <w:lastRenderedPageBreak/>
-          <w:t>learn.org/stable/modules/generated/sklearn.model_selection.StratifiedKFold.html</w:t>
+          <w:t>https://scikit-learn.org/stable/modules/generated/sklearn.model_selection.StratifiedKFold.html</w:t>
         </w:r>
       </w:hyperlink>
       <w:r>
@@ -6616,46 +6645,7 @@
           <w:szCs w:val="24"/>
           <w:lang w:val="en-US"/>
         </w:rPr>
-        <w:t xml:space="preserve">). While we </w:t>
-      </w:r>
-      <w:proofErr w:type="gramStart"/>
-      <w:r>
-        <w:rPr>
-          <w:rFonts w:ascii="Arial" w:eastAsia="Times New Roman" w:hAnsi="Arial" w:cs="Arial"/>
-          <w:color w:val="000000" w:themeColor="text1"/>
-          <w:szCs w:val="24"/>
-          <w:lang w:val="en-US"/>
-        </w:rPr>
-        <w:t>believe</w:t>
-      </w:r>
-      <w:proofErr w:type="gramEnd"/>
-      <w:r>
-        <w:rPr>
-          <w:rFonts w:ascii="Arial" w:eastAsia="Times New Roman" w:hAnsi="Arial" w:cs="Arial"/>
-          <w:color w:val="000000" w:themeColor="text1"/>
-          <w:szCs w:val="24"/>
-          <w:lang w:val="en-US"/>
-        </w:rPr>
-        <w:t xml:space="preserve"> the above outlines enough grounds to assume robustness of the model, to convince the reviewer, we added results from 3- and 6-fold cross-validation to the supplementary materials (</w:t>
-      </w:r>
-      <w:r>
-        <w:rPr>
-          <w:rFonts w:ascii="Arial" w:eastAsia="Times New Roman" w:hAnsi="Arial" w:cs="Arial"/>
-          <w:color w:val="000000" w:themeColor="text1"/>
-          <w:szCs w:val="24"/>
-          <w:highlight w:val="yellow"/>
-          <w:lang w:val="en-US"/>
-        </w:rPr>
-        <w:t>SM p. XX</w:t>
-      </w:r>
-      <w:r>
-        <w:rPr>
-          <w:rFonts w:ascii="Arial" w:eastAsia="Times New Roman" w:hAnsi="Arial" w:cs="Arial"/>
-          <w:color w:val="000000" w:themeColor="text1"/>
-          <w:szCs w:val="24"/>
-          <w:lang w:val="en-US"/>
-        </w:rPr>
-        <w:t>).</w:t>
+        <w:t xml:space="preserve">). </w:t>
       </w:r>
     </w:p>
     <w:p>
@@ -6695,7 +6685,16 @@
           <w:szCs w:val="24"/>
           <w:lang w:val="en-US"/>
         </w:rPr>
-        <w:t xml:space="preserve">Finally, while we already planned to make our work publicly available on GitHub, we have additionally implemented an easy-to-use pipeline with instructions to allow for BAG assessment of new MRI or FDG-PET scans. All code/pipelines will be made available upon </w:t>
+        <w:t>Finally, while we already planned to make our work publicly available on GitHub, we have additionally implemented an easy-to-use pipeline with instructions to allow for BAG assessment of new MRI or FDG-PET scans</w:t>
+      </w:r>
+      <w:r>
+        <w:rPr>
+          <w:rFonts w:ascii="Arial" w:eastAsia="Times New Roman" w:hAnsi="Arial" w:cs="Arial"/>
+          <w:color w:val="000000" w:themeColor="text1"/>
+          <w:szCs w:val="24"/>
+          <w:lang w:val="en-US"/>
+        </w:rPr>
+        <w:t xml:space="preserve"> in order to enable researchers </w:t>
       </w:r>
       <w:proofErr w:type="gramStart"/>
       <w:r>
@@ -6705,7 +6704,7 @@
           <w:szCs w:val="24"/>
           <w:lang w:val="en-US"/>
         </w:rPr>
-        <w:t>publication,</w:t>
+        <w:t>to quickly access</w:t>
       </w:r>
       <w:proofErr w:type="gramEnd"/>
       <w:r>
@@ -6715,7 +6714,54 @@
           <w:szCs w:val="24"/>
           <w:lang w:val="en-US"/>
         </w:rPr>
-        <w:t xml:space="preserve"> however, a demonstration of the pipeline for external usage has been added to the supplementary materials (</w:t>
+        <w:t xml:space="preserve"> the tools we developed</w:t>
+      </w:r>
+      <w:r>
+        <w:rPr>
+          <w:rFonts w:ascii="Arial" w:eastAsia="Times New Roman" w:hAnsi="Arial" w:cs="Arial"/>
+          <w:color w:val="000000" w:themeColor="text1"/>
+          <w:szCs w:val="24"/>
+          <w:lang w:val="en-US"/>
+        </w:rPr>
+        <w:t xml:space="preserve">. </w:t>
+      </w:r>
+      <w:r>
+        <w:rPr>
+          <w:rFonts w:ascii="Arial" w:eastAsia="Times New Roman" w:hAnsi="Arial" w:cs="Arial"/>
+          <w:color w:val="000000" w:themeColor="text1"/>
+          <w:szCs w:val="24"/>
+          <w:lang w:val="en-US"/>
+        </w:rPr>
+        <w:t xml:space="preserve">A </w:t>
+      </w:r>
+      <w:r>
+        <w:rPr>
+          <w:rFonts w:ascii="Arial" w:eastAsia="Times New Roman" w:hAnsi="Arial" w:cs="Arial"/>
+          <w:color w:val="000000" w:themeColor="text1"/>
+          <w:szCs w:val="24"/>
+          <w:lang w:val="en-US"/>
+        </w:rPr>
+        <w:t xml:space="preserve">demonstration of the pipeline for external usage </w:t>
+      </w:r>
+      <w:proofErr w:type="gramStart"/>
+      <w:r>
+        <w:rPr>
+          <w:rFonts w:ascii="Arial" w:eastAsia="Times New Roman" w:hAnsi="Arial" w:cs="Arial"/>
+          <w:color w:val="000000" w:themeColor="text1"/>
+          <w:szCs w:val="24"/>
+          <w:lang w:val="en-US"/>
+        </w:rPr>
+        <w:t>has been added</w:t>
+      </w:r>
+      <w:proofErr w:type="gramEnd"/>
+      <w:r>
+        <w:rPr>
+          <w:rFonts w:ascii="Arial" w:eastAsia="Times New Roman" w:hAnsi="Arial" w:cs="Arial"/>
+          <w:color w:val="000000" w:themeColor="text1"/>
+          <w:szCs w:val="24"/>
+          <w:lang w:val="en-US"/>
+        </w:rPr>
+        <w:t xml:space="preserve"> to the supplementary materials (</w:t>
       </w:r>
       <w:r>
         <w:rPr>
@@ -6744,7 +6790,16 @@
           <w:highlight w:val="yellow"/>
           <w:lang w:val="en-US"/>
         </w:rPr>
-        <w:t>p. XX</w:t>
+        <w:t xml:space="preserve">p. </w:t>
+      </w:r>
+      <w:r>
+        <w:rPr>
+          <w:rFonts w:ascii="Arial" w:eastAsia="Times New Roman" w:hAnsi="Arial" w:cs="Arial"/>
+          <w:color w:val="000000" w:themeColor="text1"/>
+          <w:szCs w:val="24"/>
+          <w:lang w:val="en-US"/>
+        </w:rPr>
+        <w:t>17</w:t>
       </w:r>
       <w:r>
         <w:rPr>
@@ -6768,7 +6823,7 @@
           <w:tab w:val="left" w:pos="6412"/>
           <w:tab w:val="left" w:pos="7328"/>
           <w:tab w:val="left" w:pos="8244"/>
-          <w:tab w:val="left" w:pos="9160"/>
+          <w:tab w:val="left" w:pos="8364"/>
           <w:tab w:val="left" w:pos="10076"/>
           <w:tab w:val="left" w:pos="10992"/>
           <w:tab w:val="left" w:pos="11908"/>
@@ -6777,57 +6832,30 @@
           <w:tab w:val="left" w:pos="14656"/>
         </w:tabs>
         <w:spacing w:after="0" w:line="270" w:lineRule="atLeast"/>
+        <w:ind w:left="709" w:right="850"/>
         <w:jc w:val="both"/>
         <w:textAlignment w:val="baseline"/>
         <w:rPr>
           <w:rFonts w:ascii="Arial" w:eastAsia="Times New Roman" w:hAnsi="Arial" w:cs="Arial"/>
-          <w:color w:val="000000" w:themeColor="text1"/>
-          <w:szCs w:val="24"/>
-          <w:lang w:val="en-US"/>
-        </w:rPr>
-      </w:pPr>
-      <w:r>
-        <w:rPr>
-          <w:rFonts w:ascii="Arial" w:eastAsia="Times New Roman" w:hAnsi="Arial" w:cs="Arial"/>
-          <w:color w:val="000000" w:themeColor="text1"/>
-          <w:szCs w:val="24"/>
-          <w:highlight w:val="yellow"/>
-          <w:lang w:val="en-US"/>
-        </w:rPr>
-        <w:t>XX</w:t>
-      </w:r>
-    </w:p>
-    <w:p>
-      <w:pPr>
-        <w:tabs>
-          <w:tab w:val="left" w:pos="916"/>
-          <w:tab w:val="left" w:pos="1832"/>
-          <w:tab w:val="left" w:pos="2748"/>
-          <w:tab w:val="left" w:pos="3664"/>
-          <w:tab w:val="left" w:pos="4580"/>
-          <w:tab w:val="left" w:pos="5496"/>
-          <w:tab w:val="left" w:pos="6412"/>
-          <w:tab w:val="left" w:pos="7328"/>
-          <w:tab w:val="left" w:pos="8244"/>
-          <w:tab w:val="left" w:pos="9160"/>
-          <w:tab w:val="left" w:pos="10076"/>
-          <w:tab w:val="left" w:pos="10992"/>
-          <w:tab w:val="left" w:pos="11908"/>
-          <w:tab w:val="left" w:pos="12824"/>
-          <w:tab w:val="left" w:pos="13740"/>
-          <w:tab w:val="left" w:pos="14656"/>
-        </w:tabs>
-        <w:spacing w:after="0" w:line="270" w:lineRule="atLeast"/>
-        <w:jc w:val="both"/>
-        <w:textAlignment w:val="baseline"/>
-        <w:rPr>
-          <w:rFonts w:ascii="Arial" w:eastAsia="Times New Roman" w:hAnsi="Arial" w:cs="Arial"/>
-          <w:color w:val="000000" w:themeColor="text1"/>
-          <w:szCs w:val="24"/>
-          <w:lang w:val="en-US"/>
-        </w:rPr>
-      </w:pPr>
-    </w:p>
+          <w:i/>
+          <w:color w:val="000000" w:themeColor="text1"/>
+          <w:szCs w:val="24"/>
+          <w:lang w:val="en-GB"/>
+        </w:rPr>
+      </w:pPr>
+      <w:bookmarkStart w:id="2" w:name="_GoBack"/>
+      <w:r>
+        <w:rPr>
+          <w:rFonts w:ascii="Arial" w:eastAsia="Times New Roman" w:hAnsi="Arial" w:cs="Arial"/>
+          <w:i/>
+          <w:color w:val="000000" w:themeColor="text1"/>
+          <w:szCs w:val="24"/>
+          <w:lang w:val="en-US"/>
+        </w:rPr>
+        <w:t>“The code used for this project will be made publicly available on the GitHub page of the first author upon publication.”</w:t>
+      </w:r>
+    </w:p>
+    <w:bookmarkEnd w:id="2"/>
     <w:p>
       <w:pPr>
         <w:pStyle w:val="Listenabsatz"/>
@@ -8116,7 +8144,17 @@
           <w:szCs w:val="24"/>
           <w:lang w:val="en-US"/>
         </w:rPr>
-        <w:t xml:space="preserve"> HH, Wagner M, Jessen F. Glucose metabolism, gray matter structure, and memory decline in subjective memory impairment. Neurology. 2012 Sep 25</w:t>
+        <w:t xml:space="preserve"> HH, Wagner M, Jessen F. </w:t>
+      </w:r>
+      <w:r>
+        <w:rPr>
+          <w:rFonts w:ascii="Arial" w:eastAsia="Times New Roman" w:hAnsi="Arial" w:cs="Arial"/>
+          <w:color w:val="000000" w:themeColor="text1"/>
+          <w:szCs w:val="24"/>
+          <w:lang w:val="en-US"/>
+        </w:rPr>
+        <w:lastRenderedPageBreak/>
+        <w:t>Glucose metabolism, gray matter structure, and memory decline in subjective memory impairment. Neurology. 2012 Sep 25</w:t>
       </w:r>
       <w:proofErr w:type="gramStart"/>
       <w:r>
@@ -8167,7 +8205,6 @@
           <w:szCs w:val="24"/>
           <w:lang w:val="en-US"/>
         </w:rPr>
-        <w:lastRenderedPageBreak/>
         <w:t>References used for rebuttal letter</w:t>
       </w:r>
     </w:p>
@@ -9303,7 +9340,7 @@
 
 <file path=word/comments.xml><?xml version="1.0" encoding="utf-8"?>
 <w:comments xmlns:wpc="http://schemas.microsoft.com/office/word/2010/wordprocessingCanvas" xmlns:cx="http://schemas.microsoft.com/office/drawing/2014/chartex" xmlns:cx1="http://schemas.microsoft.com/office/drawing/2015/9/8/chartex" xmlns:mc="http://schemas.openxmlformats.org/markup-compatibility/2006" xmlns:o="urn:schemas-microsoft-com:office:office" xmlns:r="http://schemas.openxmlformats.org/officeDocument/2006/relationships" xmlns:m="http://schemas.openxmlformats.org/officeDocument/2006/math" xmlns:v="urn:schemas-microsoft-com:vml" xmlns:wp14="http://schemas.microsoft.com/office/word/2010/wordprocessingDrawing" xmlns:wp="http://schemas.openxmlformats.org/drawingml/2006/wordprocessingDrawing" xmlns:w10="urn:schemas-microsoft-com:office:word" xmlns:w="http://schemas.openxmlformats.org/wordprocessingml/2006/main" xmlns:w14="http://schemas.microsoft.com/office/word/2010/wordml" xmlns:w15="http://schemas.microsoft.com/office/word/2012/wordml" xmlns:w16se="http://schemas.microsoft.com/office/word/2015/wordml/symex" xmlns:wpg="http://schemas.microsoft.com/office/word/2010/wordprocessingGroup" xmlns:wpi="http://schemas.microsoft.com/office/word/2010/wordprocessingInk" xmlns:wne="http://schemas.microsoft.com/office/word/2006/wordml" xmlns:wps="http://schemas.microsoft.com/office/word/2010/wordprocessingShape" mc:Ignorable="w14 w15 w16se wp14">
-  <w:comment w:id="0" w:author="Elena Doering" w:date="2023-02-22T12:35:00Z" w:initials="ED">
+  <w:comment w:id="1" w:author="Elena Doering" w:date="2023-02-23T11:56:00Z" w:initials="ED">
     <w:p>
       <w:pPr>
         <w:pStyle w:val="Kommentartext"/>
@@ -9321,11 +9358,15 @@
         <w:rPr>
           <w:lang w:val="en-US"/>
         </w:rPr>
-        <w:t>DONE</w:t>
-      </w:r>
-    </w:p>
-  </w:comment>
-  <w:comment w:id="2" w:author="Elena Doering" w:date="2023-02-22T12:38:00Z" w:initials="ED">
+        <w:t>Clean dataset relating to amyloid</w:t>
+      </w:r>
+      <w:r>
+        <w:rPr>
+          <w:lang w:val="en-US"/>
+        </w:rPr>
+        <w:t>?</w:t>
+      </w:r>
+    </w:p>
     <w:p>
       <w:pPr>
         <w:pStyle w:val="Kommentartext"/>
@@ -9335,19 +9376,23 @@
       </w:pPr>
       <w:r>
         <w:rPr>
-          <w:rStyle w:val="Kommentarzeichen"/>
-        </w:rPr>
-        <w:annotationRef/>
-      </w:r>
-      <w:r>
-        <w:rPr>
-          <w:lang w:val="en-US"/>
-        </w:rPr>
-        <w:t>DONE</w:t>
-      </w:r>
-    </w:p>
-  </w:comment>
-  <w:comment w:id="4" w:author="Elena Doering" w:date="2023-02-23T11:56:00Z" w:initials="ED">
+          <w:lang w:val="en-US"/>
+        </w:rPr>
+        <w:t xml:space="preserve">Variance </w:t>
+      </w:r>
+      <w:r>
+        <w:rPr>
+          <w:lang w:val="en-US"/>
+        </w:rPr>
+        <w:sym w:font="Wingdings" w:char="F0E0"/>
+      </w:r>
+      <w:r>
+        <w:rPr>
+          <w:lang w:val="en-US"/>
+        </w:rPr>
+        <w:t xml:space="preserve"> real world: population not amyloid negative</w:t>
+      </w:r>
+    </w:p>
     <w:p>
       <w:pPr>
         <w:pStyle w:val="Kommentartext"/>
@@ -9355,24 +9400,6 @@
           <w:lang w:val="en-US"/>
         </w:rPr>
       </w:pPr>
-      <w:r>
-        <w:rPr>
-          <w:rStyle w:val="Kommentarzeichen"/>
-        </w:rPr>
-        <w:annotationRef/>
-      </w:r>
-      <w:r>
-        <w:rPr>
-          <w:lang w:val="en-US"/>
-        </w:rPr>
-        <w:t>Clean dataset relating to amyloid</w:t>
-      </w:r>
-      <w:r>
-        <w:rPr>
-          <w:lang w:val="en-US"/>
-        </w:rPr>
-        <w:t>?</w:t>
-      </w:r>
     </w:p>
     <w:p>
       <w:pPr>
@@ -9385,57 +9412,7 @@
         <w:rPr>
           <w:lang w:val="en-US"/>
         </w:rPr>
-        <w:t xml:space="preserve">Variance </w:t>
-      </w:r>
-      <w:r>
-        <w:rPr>
-          <w:lang w:val="en-US"/>
-        </w:rPr>
-        <w:sym w:font="Wingdings" w:char="F0E0"/>
-      </w:r>
-      <w:r>
-        <w:rPr>
-          <w:lang w:val="en-US"/>
-        </w:rPr>
-        <w:t xml:space="preserve"> real world: population not amyloid negative</w:t>
-      </w:r>
-    </w:p>
-    <w:p>
-      <w:pPr>
-        <w:pStyle w:val="Kommentartext"/>
-        <w:rPr>
-          <w:lang w:val="en-US"/>
-        </w:rPr>
-      </w:pPr>
-    </w:p>
-    <w:p>
-      <w:pPr>
-        <w:pStyle w:val="Kommentartext"/>
-        <w:rPr>
-          <w:lang w:val="en-US"/>
-        </w:rPr>
-      </w:pPr>
-      <w:r>
-        <w:rPr>
-          <w:lang w:val="en-US"/>
-        </w:rPr>
         <w:t>As the same could be argued for amyloid status, we pro-actively decided to also reduce the train set to only amyloid negative individuals</w:t>
-      </w:r>
-    </w:p>
-  </w:comment>
-  <w:comment w:id="5" w:author="Elena Doering" w:date="2023-02-22T15:07:00Z" w:initials="ED">
-    <w:p>
-      <w:pPr>
-        <w:pStyle w:val="Kommentartext"/>
-      </w:pPr>
-      <w:r>
-        <w:rPr>
-          <w:rStyle w:val="Kommentarzeichen"/>
-        </w:rPr>
-        <w:annotationRef/>
-      </w:r>
-      <w:r>
-        <w:t>DONE</w:t>
       </w:r>
     </w:p>
   </w:comment>
@@ -9444,10 +9421,7 @@
 
 <file path=word/commentsExtended.xml><?xml version="1.0" encoding="utf-8"?>
 <w15:commentsEx xmlns:wpc="http://schemas.microsoft.com/office/word/2010/wordprocessingCanvas" xmlns:cx="http://schemas.microsoft.com/office/drawing/2014/chartex" xmlns:cx1="http://schemas.microsoft.com/office/drawing/2015/9/8/chartex" xmlns:mc="http://schemas.openxmlformats.org/markup-compatibility/2006" xmlns:o="urn:schemas-microsoft-com:office:office" xmlns:r="http://schemas.openxmlformats.org/officeDocument/2006/relationships" xmlns:m="http://schemas.openxmlformats.org/officeDocument/2006/math" xmlns:v="urn:schemas-microsoft-com:vml" xmlns:wp14="http://schemas.microsoft.com/office/word/2010/wordprocessingDrawing" xmlns:wp="http://schemas.openxmlformats.org/drawingml/2006/wordprocessingDrawing" xmlns:w10="urn:schemas-microsoft-com:office:word" xmlns:w="http://schemas.openxmlformats.org/wordprocessingml/2006/main" xmlns:w14="http://schemas.microsoft.com/office/word/2010/wordml" xmlns:w15="http://schemas.microsoft.com/office/word/2012/wordml" xmlns:w16se="http://schemas.microsoft.com/office/word/2015/wordml/symex" xmlns:wpg="http://schemas.microsoft.com/office/word/2010/wordprocessingGroup" xmlns:wpi="http://schemas.microsoft.com/office/word/2010/wordprocessingInk" xmlns:wne="http://schemas.microsoft.com/office/word/2006/wordml" xmlns:wps="http://schemas.microsoft.com/office/word/2010/wordprocessingShape" mc:Ignorable="w14 w15 w16se wp14">
-  <w15:commentEx w15:paraId="35B1CE8B" w15:done="0"/>
-  <w15:commentEx w15:paraId="4CC0B3C2" w15:done="0"/>
   <w15:commentEx w15:paraId="3E178377" w15:done="0"/>
-  <w15:commentEx w15:paraId="3127E001" w15:done="0"/>
 </w15:commentsEx>
 </file>
 
@@ -9617,6 +9591,96 @@
     </w:lvl>
   </w:abstractNum>
   <w:abstractNum w:abstractNumId="1" w15:restartNumberingAfterBreak="0">
+    <w:nsid w:val="1C052284"/>
+    <w:multiLevelType w:val="hybridMultilevel"/>
+    <w:tmpl w:val="C5084FF0"/>
+    <w:lvl w:ilvl="0" w:tplc="3286CB52">
+      <w:start w:val="1"/>
+      <w:numFmt w:val="decimal"/>
+      <w:lvlText w:val="%1)"/>
+      <w:lvlJc w:val="left"/>
+      <w:pPr>
+        <w:ind w:left="720" w:hanging="360"/>
+      </w:pPr>
+      <w:rPr>
+        <w:rFonts w:eastAsia="Times New Roman" w:hint="default"/>
+        <w:color w:val="000000" w:themeColor="text1"/>
+      </w:rPr>
+    </w:lvl>
+    <w:lvl w:ilvl="1" w:tplc="04090019" w:tentative="1">
+      <w:start w:val="1"/>
+      <w:numFmt w:val="lowerLetter"/>
+      <w:lvlText w:val="%2."/>
+      <w:lvlJc w:val="left"/>
+      <w:pPr>
+        <w:ind w:left="1440" w:hanging="360"/>
+      </w:pPr>
+    </w:lvl>
+    <w:lvl w:ilvl="2" w:tplc="0409001B" w:tentative="1">
+      <w:start w:val="1"/>
+      <w:numFmt w:val="lowerRoman"/>
+      <w:lvlText w:val="%3."/>
+      <w:lvlJc w:val="right"/>
+      <w:pPr>
+        <w:ind w:left="2160" w:hanging="180"/>
+      </w:pPr>
+    </w:lvl>
+    <w:lvl w:ilvl="3" w:tplc="0409000F" w:tentative="1">
+      <w:start w:val="1"/>
+      <w:numFmt w:val="decimal"/>
+      <w:lvlText w:val="%4."/>
+      <w:lvlJc w:val="left"/>
+      <w:pPr>
+        <w:ind w:left="2880" w:hanging="360"/>
+      </w:pPr>
+    </w:lvl>
+    <w:lvl w:ilvl="4" w:tplc="04090019" w:tentative="1">
+      <w:start w:val="1"/>
+      <w:numFmt w:val="lowerLetter"/>
+      <w:lvlText w:val="%5."/>
+      <w:lvlJc w:val="left"/>
+      <w:pPr>
+        <w:ind w:left="3600" w:hanging="360"/>
+      </w:pPr>
+    </w:lvl>
+    <w:lvl w:ilvl="5" w:tplc="0409001B" w:tentative="1">
+      <w:start w:val="1"/>
+      <w:numFmt w:val="lowerRoman"/>
+      <w:lvlText w:val="%6."/>
+      <w:lvlJc w:val="right"/>
+      <w:pPr>
+        <w:ind w:left="4320" w:hanging="180"/>
+      </w:pPr>
+    </w:lvl>
+    <w:lvl w:ilvl="6" w:tplc="0409000F" w:tentative="1">
+      <w:start w:val="1"/>
+      <w:numFmt w:val="decimal"/>
+      <w:lvlText w:val="%7."/>
+      <w:lvlJc w:val="left"/>
+      <w:pPr>
+        <w:ind w:left="5040" w:hanging="360"/>
+      </w:pPr>
+    </w:lvl>
+    <w:lvl w:ilvl="7" w:tplc="04090019" w:tentative="1">
+      <w:start w:val="1"/>
+      <w:numFmt w:val="lowerLetter"/>
+      <w:lvlText w:val="%8."/>
+      <w:lvlJc w:val="left"/>
+      <w:pPr>
+        <w:ind w:left="5760" w:hanging="360"/>
+      </w:pPr>
+    </w:lvl>
+    <w:lvl w:ilvl="8" w:tplc="0409001B" w:tentative="1">
+      <w:start w:val="1"/>
+      <w:numFmt w:val="lowerRoman"/>
+      <w:lvlText w:val="%9."/>
+      <w:lvlJc w:val="right"/>
+      <w:pPr>
+        <w:ind w:left="6480" w:hanging="180"/>
+      </w:pPr>
+    </w:lvl>
+  </w:abstractNum>
+  <w:abstractNum w:abstractNumId="2" w15:restartNumberingAfterBreak="0">
     <w:nsid w:val="6F7F39E0"/>
     <w:multiLevelType w:val="hybridMultilevel"/>
     <w:tmpl w:val="17461DD8"/>
@@ -9709,6 +9773,9 @@
     <w:abstractNumId w:val="0"/>
   </w:num>
   <w:num w:numId="2">
+    <w:abstractNumId w:val="2"/>
+  </w:num>
+  <w:num w:numId="3">
     <w:abstractNumId w:val="1"/>
   </w:num>
 </w:numbering>
@@ -10357,6 +10424,15 @@
       <w:u w:val="single"/>
     </w:rPr>
   </w:style>
+  <w:style w:type="paragraph" w:styleId="KeinLeerraum">
+    <w:name w:val="No Spacing"/>
+    <w:uiPriority w:val="1"/>
+    <w:qFormat/>
+    <w:rsid w:val="004335D7"/>
+    <w:pPr>
+      <w:spacing w:after="0" w:line="240" w:lineRule="auto"/>
+    </w:pPr>
+  </w:style>
 </w:styles>
 </file>
 
@@ -10626,7 +10702,7 @@
 </file>
 
 <file path=customXml/itemProps1.xml><?xml version="1.0" encoding="utf-8"?>
-<ds:datastoreItem xmlns:ds="http://schemas.openxmlformats.org/officeDocument/2006/customXml" ds:itemID="{6127FBCA-C80F-4D58-8F1F-B4B417825EFF}">
+<ds:datastoreItem xmlns:ds="http://schemas.openxmlformats.org/officeDocument/2006/customXml" ds:itemID="{104D7960-C326-4E01-9934-EC79B5638656}">
   <ds:schemaRefs>
     <ds:schemaRef ds:uri="http://schemas.openxmlformats.org/officeDocument/2006/bibliography"/>
   </ds:schemaRefs>

</xml_diff>